<commit_message>
Version 1.1.0 Add plugins
</commit_message>
<xml_diff>
--- a/aivctrl/doc/en.docx
+++ b/aivctrl/doc/en.docx
@@ -12,8 +12,6 @@
           <w:lang w:val="en-US"/>
         </w:rPr>
       </w:pPr>
-      <w:bookmarkStart w:id="0" w:name="_GoBack"/>
-      <w:bookmarkEnd w:id="0"/>
     </w:p>
     <w:p>
       <w:pPr>
@@ -47,7 +45,6 @@
           <w:lang w:val="en-US"/>
         </w:rPr>
       </w:pPr>
-      <w:proofErr w:type="spellStart"/>
       <w:r>
         <w:rPr>
           <w:color w:val="0070C0"/>
@@ -57,7 +54,6 @@
         </w:rPr>
         <w:t>AIVCtrl</w:t>
       </w:r>
-      <w:proofErr w:type="spellEnd"/>
       <w:r>
         <w:rPr>
           <w:color w:val="0070C0"/>
@@ -141,64 +137,111 @@
           <w:r>
             <w:fldChar w:fldCharType="separate"/>
           </w:r>
-          <w:hyperlink w:anchor="_Toc499975096" w:history="1">
-            <w:r>
-              <w:rPr>
-                <w:rStyle w:val="Lienhypertexte"/>
-                <w:noProof/>
-                <w:lang w:val="en-US"/>
-              </w:rPr>
-              <w:t>Description</w:t>
-            </w:r>
-            <w:r>
-              <w:rPr>
-                <w:noProof/>
-                <w:webHidden/>
-              </w:rPr>
-              <w:tab/>
-            </w:r>
-            <w:r>
-              <w:rPr>
-                <w:noProof/>
-                <w:webHidden/>
-              </w:rPr>
-              <w:fldChar w:fldCharType="begin"/>
-            </w:r>
-            <w:r>
-              <w:rPr>
-                <w:noProof/>
-                <w:webHidden/>
-              </w:rPr>
-              <w:instrText xml:space="preserve"> PAGEREF _Toc499975096 \h </w:instrText>
-            </w:r>
-            <w:r>
-              <w:rPr>
-                <w:noProof/>
-                <w:webHidden/>
-              </w:rPr>
-            </w:r>
-            <w:r>
-              <w:rPr>
-                <w:noProof/>
-                <w:webHidden/>
-              </w:rPr>
-              <w:fldChar w:fldCharType="separate"/>
-            </w:r>
-            <w:r>
-              <w:rPr>
-                <w:noProof/>
-                <w:webHidden/>
-              </w:rPr>
-              <w:t>3</w:t>
-            </w:r>
-            <w:r>
-              <w:rPr>
-                <w:noProof/>
-                <w:webHidden/>
-              </w:rPr>
-              <w:fldChar w:fldCharType="end"/>
-            </w:r>
-          </w:hyperlink>
+          <w:bookmarkStart w:id="0" w:name="_GoBack"/>
+          <w:bookmarkEnd w:id="0"/>
+          <w:r>
+            <w:rPr>
+              <w:rStyle w:val="Lienhypertexte"/>
+              <w:noProof/>
+            </w:rPr>
+            <w:fldChar w:fldCharType="begin"/>
+          </w:r>
+          <w:r>
+            <w:rPr>
+              <w:rStyle w:val="Lienhypertexte"/>
+              <w:noProof/>
+            </w:rPr>
+            <w:instrText xml:space="preserve"> </w:instrText>
+          </w:r>
+          <w:r>
+            <w:rPr>
+              <w:noProof/>
+            </w:rPr>
+            <w:instrText>HYPERLINK \l "_Toc505002363"</w:instrText>
+          </w:r>
+          <w:r>
+            <w:rPr>
+              <w:rStyle w:val="Lienhypertexte"/>
+              <w:noProof/>
+            </w:rPr>
+            <w:instrText xml:space="preserve"> </w:instrText>
+          </w:r>
+          <w:r>
+            <w:rPr>
+              <w:rStyle w:val="Lienhypertexte"/>
+              <w:noProof/>
+            </w:rPr>
+          </w:r>
+          <w:r>
+            <w:rPr>
+              <w:rStyle w:val="Lienhypertexte"/>
+              <w:noProof/>
+            </w:rPr>
+            <w:fldChar w:fldCharType="separate"/>
+          </w:r>
+          <w:r>
+            <w:rPr>
+              <w:rStyle w:val="Lienhypertexte"/>
+              <w:noProof/>
+              <w:lang w:val="en-US"/>
+            </w:rPr>
+            <w:t>Description</w:t>
+          </w:r>
+          <w:r>
+            <w:rPr>
+              <w:noProof/>
+              <w:webHidden/>
+            </w:rPr>
+            <w:tab/>
+          </w:r>
+          <w:r>
+            <w:rPr>
+              <w:noProof/>
+              <w:webHidden/>
+            </w:rPr>
+            <w:fldChar w:fldCharType="begin"/>
+          </w:r>
+          <w:r>
+            <w:rPr>
+              <w:noProof/>
+              <w:webHidden/>
+            </w:rPr>
+            <w:instrText xml:space="preserve"> PAGEREF _Toc505002363 \h </w:instrText>
+          </w:r>
+          <w:r>
+            <w:rPr>
+              <w:noProof/>
+              <w:webHidden/>
+            </w:rPr>
+          </w:r>
+          <w:r>
+            <w:rPr>
+              <w:noProof/>
+              <w:webHidden/>
+            </w:rPr>
+            <w:fldChar w:fldCharType="separate"/>
+          </w:r>
+          <w:r>
+            <w:rPr>
+              <w:noProof/>
+              <w:webHidden/>
+            </w:rPr>
+            <w:t>3</w:t>
+          </w:r>
+          <w:r>
+            <w:rPr>
+              <w:noProof/>
+              <w:webHidden/>
+            </w:rPr>
+            <w:fldChar w:fldCharType="end"/>
+          </w:r>
+          <w:r>
+            <w:rPr>
+              <w:rStyle w:val="Lienhypertexte"/>
+              <w:noProof/>
+            </w:rPr>
+            <w:fldChar w:fldCharType="end"/>
+          </w:r>
         </w:p>
         <w:p>
           <w:pPr>
@@ -212,7 +255,7 @@
               <w:lang w:eastAsia="fr-FR"/>
             </w:rPr>
           </w:pPr>
-          <w:hyperlink w:anchor="_Toc499975097" w:history="1">
+          <w:hyperlink w:anchor="_Toc505002364" w:history="1">
             <w:r>
               <w:rPr>
                 <w:rStyle w:val="Lienhypertexte"/>
@@ -240,7 +283,7 @@
                 <w:noProof/>
                 <w:webHidden/>
               </w:rPr>
-              <w:instrText xml:space="preserve"> PAGEREF _Toc499975097 \h </w:instrText>
+              <w:instrText xml:space="preserve"> PAGEREF _Toc505002364 \h </w:instrText>
             </w:r>
             <w:r>
               <w:rPr>
@@ -283,7 +326,7 @@
               <w:lang w:eastAsia="fr-FR"/>
             </w:rPr>
           </w:pPr>
-          <w:hyperlink w:anchor="_Toc499975098" w:history="1">
+          <w:hyperlink w:anchor="_Toc505002365" w:history="1">
             <w:r>
               <w:rPr>
                 <w:rStyle w:val="Lienhypertexte"/>
@@ -311,7 +354,7 @@
                 <w:noProof/>
                 <w:webHidden/>
               </w:rPr>
-              <w:instrText xml:space="preserve"> PAGEREF _Toc499975098 \h </w:instrText>
+              <w:instrText xml:space="preserve"> PAGEREF _Toc505002365 \h </w:instrText>
             </w:r>
             <w:r>
               <w:rPr>
@@ -354,7 +397,7 @@
               <w:lang w:eastAsia="fr-FR"/>
             </w:rPr>
           </w:pPr>
-          <w:hyperlink w:anchor="_Toc499975099" w:history="1">
+          <w:hyperlink w:anchor="_Toc505002366" w:history="1">
             <w:r>
               <w:rPr>
                 <w:rStyle w:val="Lienhypertexte"/>
@@ -382,7 +425,7 @@
                 <w:noProof/>
                 <w:webHidden/>
               </w:rPr>
-              <w:instrText xml:space="preserve"> PAGEREF _Toc499975099 \h </w:instrText>
+              <w:instrText xml:space="preserve"> PAGEREF _Toc505002366 \h </w:instrText>
             </w:r>
             <w:r>
               <w:rPr>
@@ -425,7 +468,7 @@
               <w:lang w:eastAsia="fr-FR"/>
             </w:rPr>
           </w:pPr>
-          <w:hyperlink w:anchor="_Toc499975100" w:history="1">
+          <w:hyperlink w:anchor="_Toc505002367" w:history="1">
             <w:r>
               <w:rPr>
                 <w:rStyle w:val="Lienhypertexte"/>
@@ -453,7 +496,7 @@
                 <w:noProof/>
                 <w:webHidden/>
               </w:rPr>
-              <w:instrText xml:space="preserve"> PAGEREF _Toc499975100 \h </w:instrText>
+              <w:instrText xml:space="preserve"> PAGEREF _Toc505002367 \h </w:instrText>
             </w:r>
             <w:r>
               <w:rPr>
@@ -496,7 +539,7 @@
               <w:lang w:eastAsia="fr-FR"/>
             </w:rPr>
           </w:pPr>
-          <w:hyperlink w:anchor="_Toc499975101" w:history="1">
+          <w:hyperlink w:anchor="_Toc505002368" w:history="1">
             <w:r>
               <w:rPr>
                 <w:rStyle w:val="Lienhypertexte"/>
@@ -523,7 +566,7 @@
                 <w:noProof/>
                 <w:webHidden/>
               </w:rPr>
-              <w:instrText xml:space="preserve"> PAGEREF _Toc499975101 \h </w:instrText>
+              <w:instrText xml:space="preserve"> PAGEREF _Toc505002368 \h </w:instrText>
             </w:r>
             <w:r>
               <w:rPr>
@@ -566,7 +609,7 @@
               <w:lang w:eastAsia="fr-FR"/>
             </w:rPr>
           </w:pPr>
-          <w:hyperlink w:anchor="_Toc499975102" w:history="1">
+          <w:hyperlink w:anchor="_Toc505002369" w:history="1">
             <w:r>
               <w:rPr>
                 <w:rStyle w:val="Lienhypertexte"/>
@@ -593,7 +636,7 @@
                 <w:noProof/>
                 <w:webHidden/>
               </w:rPr>
-              <w:instrText xml:space="preserve"> PAGEREF _Toc499975102 \h </w:instrText>
+              <w:instrText xml:space="preserve"> PAGEREF _Toc505002369 \h </w:instrText>
             </w:r>
             <w:r>
               <w:rPr>
@@ -636,7 +679,7 @@
               <w:lang w:eastAsia="fr-FR"/>
             </w:rPr>
           </w:pPr>
-          <w:hyperlink w:anchor="_Toc499975103" w:history="1">
+          <w:hyperlink w:anchor="_Toc505002370" w:history="1">
             <w:r>
               <w:rPr>
                 <w:rStyle w:val="Lienhypertexte"/>
@@ -663,7 +706,7 @@
                 <w:noProof/>
                 <w:webHidden/>
               </w:rPr>
-              <w:instrText xml:space="preserve"> PAGEREF _Toc499975103 \h </w:instrText>
+              <w:instrText xml:space="preserve"> PAGEREF _Toc505002370 \h </w:instrText>
             </w:r>
             <w:r>
               <w:rPr>
@@ -706,7 +749,7 @@
               <w:lang w:eastAsia="fr-FR"/>
             </w:rPr>
           </w:pPr>
-          <w:hyperlink w:anchor="_Toc499975104" w:history="1">
+          <w:hyperlink w:anchor="_Toc505002371" w:history="1">
             <w:r>
               <w:rPr>
                 <w:rStyle w:val="Lienhypertexte"/>
@@ -734,7 +777,7 @@
                 <w:noProof/>
                 <w:webHidden/>
               </w:rPr>
-              <w:instrText xml:space="preserve"> PAGEREF _Toc499975104 \h </w:instrText>
+              <w:instrText xml:space="preserve"> PAGEREF _Toc505002371 \h </w:instrText>
             </w:r>
             <w:r>
               <w:rPr>
@@ -777,7 +820,7 @@
               <w:lang w:eastAsia="fr-FR"/>
             </w:rPr>
           </w:pPr>
-          <w:hyperlink w:anchor="_Toc499975105" w:history="1">
+          <w:hyperlink w:anchor="_Toc505002372" w:history="1">
             <w:r>
               <w:rPr>
                 <w:rStyle w:val="Lienhypertexte"/>
@@ -804,78 +847,7 @@
                 <w:noProof/>
                 <w:webHidden/>
               </w:rPr>
-              <w:instrText xml:space="preserve"> PAGEREF _Toc499975105 \h </w:instrText>
-            </w:r>
-            <w:r>
-              <w:rPr>
-                <w:noProof/>
-                <w:webHidden/>
-              </w:rPr>
-            </w:r>
-            <w:r>
-              <w:rPr>
-                <w:noProof/>
-                <w:webHidden/>
-              </w:rPr>
-              <w:fldChar w:fldCharType="separate"/>
-            </w:r>
-            <w:r>
-              <w:rPr>
-                <w:noProof/>
-                <w:webHidden/>
-              </w:rPr>
-              <w:t>10</w:t>
-            </w:r>
-            <w:r>
-              <w:rPr>
-                <w:noProof/>
-                <w:webHidden/>
-              </w:rPr>
-              <w:fldChar w:fldCharType="end"/>
-            </w:r>
-          </w:hyperlink>
-        </w:p>
-        <w:p>
-          <w:pPr>
-            <w:pStyle w:val="TM1"/>
-            <w:tabs>
-              <w:tab w:val="right" w:leader="dot" w:pos="9062"/>
-            </w:tabs>
-            <w:rPr>
-              <w:rFonts w:eastAsiaTheme="minorEastAsia"/>
-              <w:noProof/>
-              <w:lang w:eastAsia="fr-FR"/>
-            </w:rPr>
-          </w:pPr>
-          <w:hyperlink w:anchor="_Toc499975106" w:history="1">
-            <w:r>
-              <w:rPr>
-                <w:rStyle w:val="Lienhypertexte"/>
-                <w:noProof/>
-                <w:lang w:val="en-US"/>
-              </w:rPr>
-              <w:t>Home page contextual menu</w:t>
-            </w:r>
-            <w:r>
-              <w:rPr>
-                <w:noProof/>
-                <w:webHidden/>
-              </w:rPr>
-              <w:tab/>
-            </w:r>
-            <w:r>
-              <w:rPr>
-                <w:noProof/>
-                <w:webHidden/>
-              </w:rPr>
-              <w:fldChar w:fldCharType="begin"/>
-            </w:r>
-            <w:r>
-              <w:rPr>
-                <w:noProof/>
-                <w:webHidden/>
-              </w:rPr>
-              <w:instrText xml:space="preserve"> PAGEREF _Toc499975106 \h </w:instrText>
+              <w:instrText xml:space="preserve"> PAGEREF _Toc505002372 \h </w:instrText>
             </w:r>
             <w:r>
               <w:rPr>
@@ -918,7 +890,78 @@
               <w:lang w:eastAsia="fr-FR"/>
             </w:rPr>
           </w:pPr>
-          <w:hyperlink w:anchor="_Toc499975107" w:history="1">
+          <w:hyperlink w:anchor="_Toc505002373" w:history="1">
+            <w:r>
+              <w:rPr>
+                <w:rStyle w:val="Lienhypertexte"/>
+                <w:noProof/>
+                <w:lang w:val="en-US"/>
+              </w:rPr>
+              <w:t>Home page contextual menu</w:t>
+            </w:r>
+            <w:r>
+              <w:rPr>
+                <w:noProof/>
+                <w:webHidden/>
+              </w:rPr>
+              <w:tab/>
+            </w:r>
+            <w:r>
+              <w:rPr>
+                <w:noProof/>
+                <w:webHidden/>
+              </w:rPr>
+              <w:fldChar w:fldCharType="begin"/>
+            </w:r>
+            <w:r>
+              <w:rPr>
+                <w:noProof/>
+                <w:webHidden/>
+              </w:rPr>
+              <w:instrText xml:space="preserve"> PAGEREF _Toc505002373 \h </w:instrText>
+            </w:r>
+            <w:r>
+              <w:rPr>
+                <w:noProof/>
+                <w:webHidden/>
+              </w:rPr>
+            </w:r>
+            <w:r>
+              <w:rPr>
+                <w:noProof/>
+                <w:webHidden/>
+              </w:rPr>
+              <w:fldChar w:fldCharType="separate"/>
+            </w:r>
+            <w:r>
+              <w:rPr>
+                <w:noProof/>
+                <w:webHidden/>
+              </w:rPr>
+              <w:t>11</w:t>
+            </w:r>
+            <w:r>
+              <w:rPr>
+                <w:noProof/>
+                <w:webHidden/>
+              </w:rPr>
+              <w:fldChar w:fldCharType="end"/>
+            </w:r>
+          </w:hyperlink>
+        </w:p>
+        <w:p>
+          <w:pPr>
+            <w:pStyle w:val="TM1"/>
+            <w:tabs>
+              <w:tab w:val="right" w:leader="dot" w:pos="9062"/>
+            </w:tabs>
+            <w:rPr>
+              <w:rFonts w:eastAsiaTheme="minorEastAsia"/>
+              <w:noProof/>
+              <w:lang w:eastAsia="fr-FR"/>
+            </w:rPr>
+          </w:pPr>
+          <w:hyperlink w:anchor="_Toc505002374" w:history="1">
             <w:r>
               <w:rPr>
                 <w:rStyle w:val="Lienhypertexte"/>
@@ -945,78 +988,7 @@
                 <w:noProof/>
                 <w:webHidden/>
               </w:rPr>
-              <w:instrText xml:space="preserve"> PAGEREF _Toc499975107 \h </w:instrText>
-            </w:r>
-            <w:r>
-              <w:rPr>
-                <w:noProof/>
-                <w:webHidden/>
-              </w:rPr>
-            </w:r>
-            <w:r>
-              <w:rPr>
-                <w:noProof/>
-                <w:webHidden/>
-              </w:rPr>
-              <w:fldChar w:fldCharType="separate"/>
-            </w:r>
-            <w:r>
-              <w:rPr>
-                <w:noProof/>
-                <w:webHidden/>
-              </w:rPr>
-              <w:t>12</w:t>
-            </w:r>
-            <w:r>
-              <w:rPr>
-                <w:noProof/>
-                <w:webHidden/>
-              </w:rPr>
-              <w:fldChar w:fldCharType="end"/>
-            </w:r>
-          </w:hyperlink>
-        </w:p>
-        <w:p>
-          <w:pPr>
-            <w:pStyle w:val="TM1"/>
-            <w:tabs>
-              <w:tab w:val="right" w:leader="dot" w:pos="9062"/>
-            </w:tabs>
-            <w:rPr>
-              <w:rFonts w:eastAsiaTheme="minorEastAsia"/>
-              <w:noProof/>
-              <w:lang w:eastAsia="fr-FR"/>
-            </w:rPr>
-          </w:pPr>
-          <w:hyperlink w:anchor="_Toc499975108" w:history="1">
-            <w:r>
-              <w:rPr>
-                <w:rStyle w:val="Lienhypertexte"/>
-                <w:noProof/>
-                <w:lang w:val="en-US"/>
-              </w:rPr>
-              <w:t>Add to playlist</w:t>
-            </w:r>
-            <w:r>
-              <w:rPr>
-                <w:noProof/>
-                <w:webHidden/>
-              </w:rPr>
-              <w:tab/>
-            </w:r>
-            <w:r>
-              <w:rPr>
-                <w:noProof/>
-                <w:webHidden/>
-              </w:rPr>
-              <w:fldChar w:fldCharType="begin"/>
-            </w:r>
-            <w:r>
-              <w:rPr>
-                <w:noProof/>
-                <w:webHidden/>
-              </w:rPr>
-              <w:instrText xml:space="preserve"> PAGEREF _Toc499975108 \h </w:instrText>
+              <w:instrText xml:space="preserve"> PAGEREF _Toc505002374 \h </w:instrText>
             </w:r>
             <w:r>
               <w:rPr>
@@ -1059,7 +1031,78 @@
               <w:lang w:eastAsia="fr-FR"/>
             </w:rPr>
           </w:pPr>
-          <w:hyperlink w:anchor="_Toc499975109" w:history="1">
+          <w:hyperlink w:anchor="_Toc505002375" w:history="1">
+            <w:r>
+              <w:rPr>
+                <w:rStyle w:val="Lienhypertexte"/>
+                <w:noProof/>
+                <w:lang w:val="en-US"/>
+              </w:rPr>
+              <w:t>Add to playlist</w:t>
+            </w:r>
+            <w:r>
+              <w:rPr>
+                <w:noProof/>
+                <w:webHidden/>
+              </w:rPr>
+              <w:tab/>
+            </w:r>
+            <w:r>
+              <w:rPr>
+                <w:noProof/>
+                <w:webHidden/>
+              </w:rPr>
+              <w:fldChar w:fldCharType="begin"/>
+            </w:r>
+            <w:r>
+              <w:rPr>
+                <w:noProof/>
+                <w:webHidden/>
+              </w:rPr>
+              <w:instrText xml:space="preserve"> PAGEREF _Toc505002375 \h </w:instrText>
+            </w:r>
+            <w:r>
+              <w:rPr>
+                <w:noProof/>
+                <w:webHidden/>
+              </w:rPr>
+            </w:r>
+            <w:r>
+              <w:rPr>
+                <w:noProof/>
+                <w:webHidden/>
+              </w:rPr>
+              <w:fldChar w:fldCharType="separate"/>
+            </w:r>
+            <w:r>
+              <w:rPr>
+                <w:noProof/>
+                <w:webHidden/>
+              </w:rPr>
+              <w:t>14</w:t>
+            </w:r>
+            <w:r>
+              <w:rPr>
+                <w:noProof/>
+                <w:webHidden/>
+              </w:rPr>
+              <w:fldChar w:fldCharType="end"/>
+            </w:r>
+          </w:hyperlink>
+        </w:p>
+        <w:p>
+          <w:pPr>
+            <w:pStyle w:val="TM1"/>
+            <w:tabs>
+              <w:tab w:val="right" w:leader="dot" w:pos="9062"/>
+            </w:tabs>
+            <w:rPr>
+              <w:rFonts w:eastAsiaTheme="minorEastAsia"/>
+              <w:noProof/>
+              <w:lang w:eastAsia="fr-FR"/>
+            </w:rPr>
+          </w:pPr>
+          <w:hyperlink w:anchor="_Toc505002376" w:history="1">
             <w:r>
               <w:rPr>
                 <w:rStyle w:val="Lienhypertexte"/>
@@ -1087,7 +1130,7 @@
                 <w:noProof/>
                 <w:webHidden/>
               </w:rPr>
-              <w:instrText xml:space="preserve"> PAGEREF _Toc499975109 \h </w:instrText>
+              <w:instrText xml:space="preserve"> PAGEREF _Toc505002376 \h </w:instrText>
             </w:r>
             <w:r>
               <w:rPr>
@@ -1107,7 +1150,7 @@
                 <w:noProof/>
                 <w:webHidden/>
               </w:rPr>
-              <w:t>13</w:t>
+              <w:t>14</w:t>
             </w:r>
             <w:r>
               <w:rPr>
@@ -1151,7 +1194,7 @@
           <w:lang w:val="en-US"/>
         </w:rPr>
       </w:pPr>
-      <w:bookmarkStart w:id="1" w:name="_Toc499975096"/>
+      <w:bookmarkStart w:id="1" w:name="_Toc505002363"/>
       <w:r>
         <w:rPr>
           <w:lang w:val="en-US"/>
@@ -1168,21 +1211,12 @@
           <w:lang w:val="en-US"/>
         </w:rPr>
       </w:pPr>
-      <w:proofErr w:type="spellStart"/>
       <w:r>
         <w:rPr>
           <w:rFonts w:cstheme="minorHAnsi"/>
           <w:lang w:val="en-US"/>
         </w:rPr>
-        <w:t>AIVCtrl</w:t>
-      </w:r>
-      <w:proofErr w:type="spellEnd"/>
-      <w:r>
-        <w:rPr>
-          <w:rFonts w:cstheme="minorHAnsi"/>
-          <w:lang w:val="en-US"/>
-        </w:rPr>
-        <w:t xml:space="preserve"> (audio image video control) is an application to link your </w:t>
+        <w:t xml:space="preserve">AIVCtrl (audio image video control) is an application to link your </w:t>
       </w:r>
       <w:r>
         <w:rPr>
@@ -1226,23 +1260,7 @@
           <w:lang w:val="en-US"/>
         </w:rPr>
         <w:br/>
-        <w:t xml:space="preserve">The main functionality is to browse your media servers and to </w:t>
-      </w:r>
-      <w:proofErr w:type="gramStart"/>
-      <w:r>
-        <w:rPr>
-          <w:rFonts w:cstheme="minorHAnsi"/>
-          <w:lang w:val="en-US"/>
-        </w:rPr>
-        <w:t>listen</w:t>
-      </w:r>
-      <w:proofErr w:type="gramEnd"/>
-      <w:r>
-        <w:rPr>
-          <w:rFonts w:cstheme="minorHAnsi"/>
-          <w:lang w:val="en-US"/>
-        </w:rPr>
-        <w:t xml:space="preserve"> your audio files or to show your video files and photos on your renderer.</w:t>
+        <w:t>The main functionality is to browse your media servers and to listen your audio files or to show your video files and photos on your renderer.</w:t>
       </w:r>
     </w:p>
     <w:p>
@@ -1433,21 +1451,7 @@
         <w:rPr>
           <w:lang w:val="en"/>
         </w:rPr>
-        <w:t xml:space="preserve">Peter </w:t>
-      </w:r>
-      <w:proofErr w:type="spellStart"/>
-      <w:r>
-        <w:rPr>
-          <w:lang w:val="en"/>
-        </w:rPr>
-        <w:t>Pawłowski</w:t>
-      </w:r>
-      <w:proofErr w:type="spellEnd"/>
-      <w:r>
-        <w:rPr>
-          <w:lang w:val="en"/>
-        </w:rPr>
-        <w:t>)</w:t>
+        <w:t>Peter Pawłowski)</w:t>
       </w:r>
       <w:r>
         <w:rPr>
@@ -1472,7 +1476,6 @@
           <w:lang w:val="en-US"/>
         </w:rPr>
       </w:pPr>
-      <w:proofErr w:type="spellStart"/>
       <w:r>
         <w:rPr>
           <w:rStyle w:val="shorttext"/>
@@ -1482,7 +1485,6 @@
         </w:rPr>
         <w:t>MediaTomb</w:t>
       </w:r>
-      <w:proofErr w:type="spellEnd"/>
       <w:r>
         <w:rPr>
           <w:rStyle w:val="shorttext"/>
@@ -1705,21 +1707,7 @@
         <w:rPr>
           <w:lang w:val="en"/>
         </w:rPr>
-        <w:t xml:space="preserve">Peter </w:t>
-      </w:r>
-      <w:proofErr w:type="spellStart"/>
-      <w:r>
-        <w:rPr>
-          <w:lang w:val="en"/>
-        </w:rPr>
-        <w:t>Pawłowski</w:t>
-      </w:r>
-      <w:proofErr w:type="spellEnd"/>
-      <w:r>
-        <w:rPr>
-          <w:lang w:val="en"/>
-        </w:rPr>
-        <w:t>).</w:t>
+        <w:t>Peter Pawłowski).</w:t>
       </w:r>
     </w:p>
     <w:p>
@@ -1807,25 +1795,7 @@
           <w:rFonts w:cstheme="minorHAnsi"/>
           <w:lang w:val="en-US"/>
         </w:rPr>
-        <w:t xml:space="preserve"> (e.g. </w:t>
-      </w:r>
-      <w:proofErr w:type="spellStart"/>
-      <w:r>
-        <w:rPr>
-          <w:rStyle w:val="shorttext"/>
-          <w:rFonts w:cstheme="minorHAnsi"/>
-          <w:lang w:val="en-US"/>
-        </w:rPr>
-        <w:t>BubbleUPnP</w:t>
-      </w:r>
-      <w:proofErr w:type="spellEnd"/>
-      <w:r>
-        <w:rPr>
-          <w:rStyle w:val="shorttext"/>
-          <w:rFonts w:cstheme="minorHAnsi"/>
-          <w:lang w:val="en-US"/>
-        </w:rPr>
-        <w:t>).</w:t>
+        <w:t xml:space="preserve"> (e.g. BubbleUPnP).</w:t>
       </w:r>
     </w:p>
     <w:p>
@@ -2077,7 +2047,7 @@
         </w:rPr>
         <w:br w:type="page"/>
       </w:r>
-      <w:bookmarkStart w:id="2" w:name="_Toc499975097"/>
+      <w:bookmarkStart w:id="2" w:name="_Toc505002364"/>
       <w:r>
         <w:rPr>
           <w:lang w:val="en"/>
@@ -2100,17 +2070,8 @@
           <w:b/>
           <w:lang w:val="en"/>
         </w:rPr>
-        <w:t>You can download the installers from</w:t>
-      </w:r>
-      <w:proofErr w:type="gramStart"/>
-      <w:r>
-        <w:rPr>
-          <w:b/>
-          <w:lang w:val="en"/>
-        </w:rPr>
-        <w:t>:</w:t>
-      </w:r>
-      <w:proofErr w:type="gramEnd"/>
+        <w:t>You can download the installers from:</w:t>
+      </w:r>
       <w:r>
         <w:rPr>
           <w:b/>
@@ -2149,30 +2110,12 @@
         </w:rPr>
         <w:t xml:space="preserve">: Download </w:t>
       </w:r>
-      <w:proofErr w:type="gramStart"/>
       <w:r>
         <w:rPr>
           <w:b/>
           <w:lang w:val="en-US"/>
         </w:rPr>
-        <w:t>install-</w:t>
-      </w:r>
-      <w:proofErr w:type="spellStart"/>
-      <w:proofErr w:type="gramEnd"/>
-      <w:r>
-        <w:rPr>
-          <w:b/>
-          <w:lang w:val="en-US"/>
-        </w:rPr>
-        <w:t>AIVCtrl</w:t>
-      </w:r>
-      <w:proofErr w:type="spellEnd"/>
-      <w:r>
-        <w:rPr>
-          <w:b/>
-          <w:lang w:val="en-US"/>
-        </w:rPr>
-        <w:t>-</w:t>
+        <w:t>install-AIVCtrl-</w:t>
       </w:r>
       <w:r>
         <w:rPr>
@@ -2205,21 +2148,7 @@
         <w:rPr>
           <w:lang w:val="en-US"/>
         </w:rPr>
-        <w:t xml:space="preserve"> For Vista, </w:t>
-      </w:r>
-      <w:proofErr w:type="spellStart"/>
-      <w:r>
-        <w:rPr>
-          <w:lang w:val="en-US"/>
-        </w:rPr>
-        <w:t>AIVCtrl</w:t>
-      </w:r>
-      <w:proofErr w:type="spellEnd"/>
-      <w:r>
-        <w:rPr>
-          <w:lang w:val="en-US"/>
-        </w:rPr>
-        <w:t xml:space="preserve"> must be built with QT 5.6.</w:t>
+        <w:t xml:space="preserve"> For Vista, AIVCtrl must be built with QT 5.6.</w:t>
       </w:r>
       <w:r>
         <w:rPr>
@@ -2239,19 +2168,11 @@
           <w:lang w:val="en-US"/>
         </w:rPr>
       </w:pPr>
-      <w:proofErr w:type="spellStart"/>
-      <w:r>
-        <w:rPr>
-          <w:lang w:val="en-US"/>
-        </w:rPr>
-        <w:t>Kubuntu</w:t>
-      </w:r>
-      <w:proofErr w:type="spellEnd"/>
-      <w:r>
-        <w:rPr>
-          <w:lang w:val="en-US"/>
-        </w:rPr>
-        <w:t xml:space="preserve"> and Ubuntu</w:t>
+      <w:r>
+        <w:rPr>
+          <w:lang w:val="en-US"/>
+        </w:rPr>
+        <w:t>Kubuntu and Ubuntu</w:t>
       </w:r>
       <w:r>
         <w:rPr>
@@ -2265,143 +2186,81 @@
         </w:rPr>
         <w:t xml:space="preserve">: Download </w:t>
       </w:r>
-      <w:proofErr w:type="spellStart"/>
       <w:r>
         <w:rPr>
           <w:b/>
           <w:lang w:val="en-US"/>
         </w:rPr>
-        <w:t>aivctrl</w:t>
-      </w:r>
-      <w:proofErr w:type="spellEnd"/>
+        <w:t>aivctrl-</w:t>
+      </w:r>
       <w:r>
         <w:rPr>
           <w:b/>
           <w:lang w:val="en-US"/>
         </w:rPr>
-        <w:t>-</w:t>
+        <w:t>&lt;version&gt;</w:t>
       </w:r>
       <w:r>
         <w:rPr>
           <w:b/>
           <w:lang w:val="en-US"/>
         </w:rPr>
-        <w:t>&lt;version&gt;</w:t>
+        <w:t>.deb</w:t>
+      </w:r>
+      <w:r>
+        <w:rPr>
+          <w:lang w:val="en-US"/>
+        </w:rPr>
+        <w:t xml:space="preserve"> </w:t>
+      </w:r>
+      <w:r>
+        <w:rPr>
+          <w:lang w:val="en-US"/>
+        </w:rPr>
+        <w:t xml:space="preserve">click or </w:t>
+      </w:r>
+      <w:r>
+        <w:rPr>
+          <w:lang w:val="en-US"/>
+        </w:rPr>
+        <w:t>double click on it to install.</w:t>
+      </w:r>
+      <w:r>
+        <w:rPr>
+          <w:lang w:val="en-US"/>
+        </w:rPr>
+        <w:br/>
+      </w:r>
+      <w:r>
+        <w:rPr>
+          <w:lang w:val="en-US"/>
+        </w:rPr>
+        <w:t xml:space="preserve">Tested with Kubuntu </w:t>
+      </w:r>
+      <w:r>
+        <w:rPr>
+          <w:lang w:val="en-US"/>
+        </w:rPr>
+        <w:t>17.10</w:t>
+      </w:r>
+      <w:r>
+        <w:rPr>
+          <w:lang w:val="en-US"/>
+        </w:rPr>
+        <w:t xml:space="preserve"> and Ubuntu 16.04 LTS (for this, use preferably </w:t>
       </w:r>
       <w:r>
         <w:rPr>
           <w:b/>
           <w:lang w:val="en-US"/>
         </w:rPr>
-        <w:t>.deb</w:t>
-      </w:r>
-      <w:r>
-        <w:rPr>
-          <w:lang w:val="en-US"/>
-        </w:rPr>
-        <w:t xml:space="preserve"> </w:t>
-      </w:r>
-      <w:r>
-        <w:rPr>
-          <w:lang w:val="en-US"/>
-        </w:rPr>
-        <w:t xml:space="preserve">click or </w:t>
-      </w:r>
-      <w:r>
-        <w:rPr>
-          <w:lang w:val="en-US"/>
-        </w:rPr>
-        <w:t>double click on it to install.</w:t>
-      </w:r>
-      <w:r>
-        <w:rPr>
-          <w:lang w:val="en-US"/>
-        </w:rPr>
-        <w:br/>
-      </w:r>
-      <w:r>
-        <w:rPr>
-          <w:lang w:val="en-US"/>
-        </w:rPr>
-        <w:t xml:space="preserve">Tested with </w:t>
-      </w:r>
-      <w:proofErr w:type="spellStart"/>
-      <w:r>
-        <w:rPr>
-          <w:lang w:val="en-US"/>
-        </w:rPr>
-        <w:t>Kubuntu</w:t>
-      </w:r>
-      <w:proofErr w:type="spellEnd"/>
-      <w:r>
-        <w:rPr>
-          <w:lang w:val="en-US"/>
-        </w:rPr>
-        <w:t xml:space="preserve"> </w:t>
-      </w:r>
-      <w:r>
-        <w:rPr>
-          <w:lang w:val="en-US"/>
-        </w:rPr>
-        <w:t>17.10</w:t>
-      </w:r>
-      <w:r>
-        <w:rPr>
-          <w:lang w:val="en-US"/>
-        </w:rPr>
-        <w:t xml:space="preserve"> and Ubuntu 16.04 LTS (for this, use preferably </w:t>
-      </w:r>
-      <w:r>
-        <w:rPr>
-          <w:b/>
-          <w:lang w:val="en-US"/>
-        </w:rPr>
-        <w:t>/user/share/</w:t>
-      </w:r>
-      <w:proofErr w:type="spellStart"/>
-      <w:r>
-        <w:rPr>
-          <w:b/>
-          <w:lang w:val="en-US"/>
-        </w:rPr>
-        <w:t>aivctrl</w:t>
-      </w:r>
-      <w:proofErr w:type="spellEnd"/>
-      <w:r>
-        <w:rPr>
-          <w:b/>
-          <w:lang w:val="en-US"/>
-        </w:rPr>
-        <w:t>/</w:t>
-      </w:r>
-      <w:proofErr w:type="spellStart"/>
-      <w:r>
-        <w:rPr>
-          <w:b/>
-          <w:lang w:val="en-US"/>
-        </w:rPr>
-        <w:t>aivctrl.run.desktop</w:t>
-      </w:r>
-      <w:proofErr w:type="spellEnd"/>
-      <w:r>
-        <w:rPr>
-          <w:lang w:val="en-US"/>
-        </w:rPr>
-        <w:t xml:space="preserve"> to launch </w:t>
-      </w:r>
-      <w:proofErr w:type="spellStart"/>
-      <w:r>
-        <w:rPr>
-          <w:lang w:val="en-US"/>
-        </w:rPr>
-        <w:t>AIVCtrl</w:t>
-      </w:r>
-      <w:proofErr w:type="spellEnd"/>
-      <w:r>
-        <w:rPr>
-          <w:lang w:val="en-US"/>
-        </w:rPr>
-        <w:t>).</w:t>
+        <w:t>/user/share/aivctrl/aivctrl.run.desktop</w:t>
+      </w:r>
+      <w:r>
+        <w:rPr>
+          <w:lang w:val="en-US"/>
+        </w:rPr>
+        <w:t xml:space="preserve"> to launch AIVCtrl).</w:t>
       </w:r>
       <w:r>
         <w:rPr>
@@ -2450,125 +2309,70 @@
           <w:b/>
           <w:lang w:val="en-US"/>
         </w:rPr>
-        <w:t xml:space="preserve"> </w:t>
-      </w:r>
-      <w:proofErr w:type="spellStart"/>
+        <w:t xml:space="preserve"> aivctrl-</w:t>
+      </w:r>
       <w:r>
         <w:rPr>
           <w:b/>
           <w:lang w:val="en-US"/>
         </w:rPr>
-        <w:t>aivctrl</w:t>
-      </w:r>
-      <w:proofErr w:type="spellEnd"/>
+        <w:t>&lt;version&gt;</w:t>
+      </w:r>
       <w:r>
         <w:rPr>
           <w:b/>
           <w:lang w:val="en-US"/>
         </w:rPr>
-        <w:t>-</w:t>
+        <w:t>.zip</w:t>
+      </w:r>
+      <w:r>
+        <w:rPr>
+          <w:lang w:val="en-US"/>
+        </w:rPr>
+        <w:t xml:space="preserve"> for a manual installation.</w:t>
+      </w:r>
+      <w:r>
+        <w:rPr>
+          <w:lang w:val="en-US"/>
+        </w:rPr>
+        <w:br/>
+      </w:r>
+      <w:r>
+        <w:rPr>
+          <w:lang w:val="en-US"/>
+        </w:rPr>
+        <w:t xml:space="preserve">Not tested. </w:t>
+      </w:r>
+      <w:r>
+        <w:rPr>
+          <w:lang w:val="en-US"/>
+        </w:rPr>
+        <w:t>F</w:t>
+      </w:r>
+      <w:r>
+        <w:rPr>
+          <w:lang w:val="en-US"/>
+        </w:rPr>
+        <w:t xml:space="preserve">or this, use </w:t>
+      </w:r>
+      <w:r>
+        <w:rPr>
+          <w:lang w:val="en-US"/>
+        </w:rPr>
+        <w:t xml:space="preserve">preferably </w:t>
       </w:r>
       <w:r>
         <w:rPr>
           <w:b/>
           <w:lang w:val="en-US"/>
         </w:rPr>
-        <w:t>&lt;version&gt;</w:t>
-      </w:r>
-      <w:r>
-        <w:rPr>
-          <w:b/>
-          <w:lang w:val="en-US"/>
-        </w:rPr>
-        <w:t>.zip</w:t>
-      </w:r>
-      <w:r>
-        <w:rPr>
-          <w:lang w:val="en-US"/>
-        </w:rPr>
-        <w:t xml:space="preserve"> for a manual installation.</w:t>
-      </w:r>
-      <w:r>
-        <w:rPr>
-          <w:lang w:val="en-US"/>
-        </w:rPr>
-        <w:br/>
-      </w:r>
-      <w:r>
-        <w:rPr>
-          <w:lang w:val="en-US"/>
-        </w:rPr>
-        <w:t xml:space="preserve">Not tested. </w:t>
-      </w:r>
-      <w:r>
-        <w:rPr>
-          <w:lang w:val="en-US"/>
-        </w:rPr>
-        <w:t>F</w:t>
-      </w:r>
-      <w:r>
-        <w:rPr>
-          <w:lang w:val="en-US"/>
-        </w:rPr>
-        <w:t xml:space="preserve">or this, use </w:t>
-      </w:r>
-      <w:r>
-        <w:rPr>
-          <w:lang w:val="en-US"/>
-        </w:rPr>
-        <w:t xml:space="preserve">preferably </w:t>
-      </w:r>
-      <w:r>
-        <w:rPr>
-          <w:b/>
-          <w:lang w:val="en-US"/>
-        </w:rPr>
-        <w:t>/user/share/</w:t>
-      </w:r>
-      <w:proofErr w:type="spellStart"/>
-      <w:r>
-        <w:rPr>
-          <w:b/>
-          <w:lang w:val="en-US"/>
-        </w:rPr>
-        <w:t>aivctrl</w:t>
-      </w:r>
-      <w:proofErr w:type="spellEnd"/>
-      <w:r>
-        <w:rPr>
-          <w:b/>
-          <w:lang w:val="en-US"/>
-        </w:rPr>
-        <w:t>/</w:t>
-      </w:r>
-      <w:proofErr w:type="spellStart"/>
-      <w:r>
-        <w:rPr>
-          <w:b/>
-          <w:lang w:val="en-US"/>
-        </w:rPr>
-        <w:t>aivctrl.run.desktop</w:t>
-      </w:r>
-      <w:proofErr w:type="spellEnd"/>
-      <w:r>
-        <w:rPr>
-          <w:lang w:val="en-US"/>
-        </w:rPr>
-        <w:t xml:space="preserve"> to launch </w:t>
-      </w:r>
-      <w:proofErr w:type="spellStart"/>
-      <w:r>
-        <w:rPr>
-          <w:lang w:val="en-US"/>
-        </w:rPr>
-        <w:t>AIVCtrl</w:t>
-      </w:r>
-      <w:proofErr w:type="spellEnd"/>
-      <w:r>
-        <w:rPr>
-          <w:lang w:val="en-US"/>
-        </w:rPr>
-        <w:t xml:space="preserve">. </w:t>
+        <w:t>/user/share/aivctrl/aivctrl.run.desktop</w:t>
+      </w:r>
+      <w:r>
+        <w:rPr>
+          <w:lang w:val="en-US"/>
+        </w:rPr>
+        <w:t xml:space="preserve"> to launch AIVCtrl. </w:t>
       </w:r>
       <w:r>
         <w:rPr>
@@ -2615,7 +2419,7 @@
           <w:lang w:val="en-US"/>
         </w:rPr>
       </w:pPr>
-      <w:bookmarkStart w:id="3" w:name="_Toc499975098"/>
+      <w:bookmarkStart w:id="3" w:name="_Toc505002365"/>
       <w:r>
         <w:rPr>
           <w:lang w:val="en-US"/>
@@ -2699,30 +2503,8 @@
                               <w:rPr>
                                 <w:rFonts w:asciiTheme="majorHAnsi" w:hAnsiTheme="majorHAnsi"/>
                               </w:rPr>
-                              <w:t xml:space="preserve">Queue or </w:t>
+                              <w:t>Queue or current playing</w:t>
                             </w:r>
-                            <w:proofErr w:type="spellStart"/>
-                            <w:r>
-                              <w:rPr>
-                                <w:rFonts w:asciiTheme="majorHAnsi" w:hAnsiTheme="majorHAnsi"/>
-                              </w:rPr>
-                              <w:t>current</w:t>
-                            </w:r>
-                            <w:proofErr w:type="spellEnd"/>
-                            <w:r>
-                              <w:rPr>
-                                <w:rFonts w:asciiTheme="majorHAnsi" w:hAnsiTheme="majorHAnsi"/>
-                              </w:rPr>
-                              <w:t xml:space="preserve"> </w:t>
-                            </w:r>
-                            <w:proofErr w:type="spellStart"/>
-                            <w:r>
-                              <w:rPr>
-                                <w:rFonts w:asciiTheme="majorHAnsi" w:hAnsiTheme="majorHAnsi"/>
-                              </w:rPr>
-                              <w:t>playing</w:t>
-                            </w:r>
-                            <w:proofErr w:type="spellEnd"/>
                           </w:p>
                         </w:txbxContent>
                       </wps:txbx>
@@ -2995,13 +2777,471 @@
       </w:pPr>
       <w:r>
         <w:rPr>
+          <w:i/>
           <w:noProof/>
           <w:lang w:eastAsia="fr-FR"/>
         </w:rPr>
         <mc:AlternateContent>
           <mc:Choice Requires="wps">
             <w:drawing>
-              <wp:anchor distT="0" distB="0" distL="114300" distR="114300" simplePos="0" relativeHeight="251669504" behindDoc="0" locked="0" layoutInCell="1" allowOverlap="1" wp14:anchorId="54D38C96" wp14:editId="52C53BF2">
+              <wp:anchor distT="0" distB="0" distL="114300" distR="114300" simplePos="0" relativeHeight="251835392" behindDoc="0" locked="0" layoutInCell="1" allowOverlap="1" wp14:anchorId="049CE32B" wp14:editId="11C3AA69">
+                <wp:simplePos x="0" y="0"/>
+                <wp:positionH relativeFrom="column">
+                  <wp:posOffset>224155</wp:posOffset>
+                </wp:positionH>
+                <wp:positionV relativeFrom="paragraph">
+                  <wp:posOffset>5310505</wp:posOffset>
+                </wp:positionV>
+                <wp:extent cx="571500" cy="409575"/>
+                <wp:effectExtent l="0" t="0" r="0" b="9525"/>
+                <wp:wrapNone/>
+                <wp:docPr id="16" name="Zone de texte 16"/>
+                <wp:cNvGraphicFramePr/>
+                <a:graphic xmlns:a="http://schemas.openxmlformats.org/drawingml/2006/main">
+                  <a:graphicData uri="http://schemas.microsoft.com/office/word/2010/wordprocessingShape">
+                    <wps:wsp>
+                      <wps:cNvSpPr txBox="1"/>
+                      <wps:spPr>
+                        <a:xfrm>
+                          <a:off x="0" y="0"/>
+                          <a:ext cx="571500" cy="409575"/>
+                        </a:xfrm>
+                        <a:prstGeom prst="rect">
+                          <a:avLst/>
+                        </a:prstGeom>
+                        <a:solidFill>
+                          <a:schemeClr val="lt1"/>
+                        </a:solidFill>
+                        <a:ln w="6350">
+                          <a:noFill/>
+                        </a:ln>
+                        <a:effectLst/>
+                      </wps:spPr>
+                      <wps:style>
+                        <a:lnRef idx="0">
+                          <a:schemeClr val="accent1"/>
+                        </a:lnRef>
+                        <a:fillRef idx="0">
+                          <a:schemeClr val="accent1"/>
+                        </a:fillRef>
+                        <a:effectRef idx="0">
+                          <a:schemeClr val="accent1"/>
+                        </a:effectRef>
+                        <a:fontRef idx="minor">
+                          <a:schemeClr val="dk1"/>
+                        </a:fontRef>
+                      </wps:style>
+                      <wps:txbx>
+                        <w:txbxContent>
+                          <w:p>
+                            <w:pPr>
+                              <w:jc w:val="center"/>
+                              <w:rPr>
+                                <w:rFonts w:asciiTheme="majorHAnsi" w:hAnsiTheme="majorHAnsi"/>
+                                <w:sz w:val="24"/>
+                                <w:szCs w:val="24"/>
+                              </w:rPr>
+                            </w:pPr>
+                            <w:r>
+                              <w:rPr>
+                                <w:rFonts w:asciiTheme="majorHAnsi" w:hAnsiTheme="majorHAnsi"/>
+                                <w:sz w:val="24"/>
+                                <w:szCs w:val="24"/>
+                              </w:rPr>
+                              <w:t>Remote s</w:t>
+                            </w:r>
+                            <w:r>
+                              <w:rPr>
+                                <w:rFonts w:asciiTheme="majorHAnsi" w:hAnsiTheme="majorHAnsi"/>
+                                <w:sz w:val="24"/>
+                                <w:szCs w:val="24"/>
+                              </w:rPr>
+                              <w:t>ervers</w:t>
+                            </w:r>
+                          </w:p>
+                        </w:txbxContent>
+                      </wps:txbx>
+                      <wps:bodyPr rot="0" spcFirstLastPara="0" vertOverflow="overflow" horzOverflow="overflow" vert="horz" wrap="square" lIns="0" tIns="0" rIns="0" bIns="0" numCol="1" spcCol="0" rtlCol="0" fromWordArt="0" anchor="t" anchorCtr="0" forceAA="0" compatLnSpc="1">
+                        <a:prstTxWarp prst="textNoShape">
+                          <a:avLst/>
+                        </a:prstTxWarp>
+                        <a:noAutofit/>
+                      </wps:bodyPr>
+                    </wps:wsp>
+                  </a:graphicData>
+                </a:graphic>
+                <wp14:sizeRelH relativeFrom="margin">
+                  <wp14:pctWidth>0</wp14:pctWidth>
+                </wp14:sizeRelH>
+                <wp14:sizeRelV relativeFrom="margin">
+                  <wp14:pctHeight>0</wp14:pctHeight>
+                </wp14:sizeRelV>
+              </wp:anchor>
+            </w:drawing>
+          </mc:Choice>
+          <mc:Fallback>
+            <w:pict>
+              <v:shapetype id="_x0000_t202" coordsize="21600,21600" o:spt="202" path="m,l,21600r21600,l21600,xe">
+                <v:stroke joinstyle="miter"/>
+                <v:path gradientshapeok="t" o:connecttype="rect"/>
+              </v:shapetype>
+              <v:shape id="Zone de texte 16" o:spid="_x0000_s1028" type="#_x0000_t202" style="position:absolute;left:0;text-align:left;margin-left:17.65pt;margin-top:418.15pt;width:45pt;height:32.25pt;z-index:251835392;visibility:visible;mso-wrap-style:square;mso-width-percent:0;mso-height-percent:0;mso-wrap-distance-left:9pt;mso-wrap-distance-top:0;mso-wrap-distance-right:9pt;mso-wrap-distance-bottom:0;mso-position-horizontal:absolute;mso-position-horizontal-relative:text;mso-position-vertical:absolute;mso-position-vertical-relative:text;mso-width-percent:0;mso-height-percent:0;mso-width-relative:margin;mso-height-relative:margin;v-text-anchor:top" o:gfxdata="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" fillcolor="white [3201]" stroked="f" strokeweight=".5pt">
+                <v:textbox inset="0,0,0,0">
+                  <w:txbxContent>
+                    <w:p>
+                      <w:pPr>
+                        <w:jc w:val="center"/>
+                        <w:rPr>
+                          <w:rFonts w:asciiTheme="majorHAnsi" w:hAnsiTheme="majorHAnsi"/>
+                          <w:sz w:val="24"/>
+                          <w:szCs w:val="24"/>
+                        </w:rPr>
+                      </w:pPr>
+                      <w:proofErr w:type="spellStart"/>
+                      <w:r>
+                        <w:rPr>
+                          <w:rFonts w:asciiTheme="majorHAnsi" w:hAnsiTheme="majorHAnsi"/>
+                          <w:sz w:val="24"/>
+                          <w:szCs w:val="24"/>
+                        </w:rPr>
+                        <w:t>Remote</w:t>
+                      </w:r>
+                      <w:proofErr w:type="spellEnd"/>
+                      <w:r>
+                        <w:rPr>
+                          <w:rFonts w:asciiTheme="majorHAnsi" w:hAnsiTheme="majorHAnsi"/>
+                          <w:sz w:val="24"/>
+                          <w:szCs w:val="24"/>
+                        </w:rPr>
+                        <w:t xml:space="preserve"> s</w:t>
+                      </w:r>
+                      <w:r>
+                        <w:rPr>
+                          <w:rFonts w:asciiTheme="majorHAnsi" w:hAnsiTheme="majorHAnsi"/>
+                          <w:sz w:val="24"/>
+                          <w:szCs w:val="24"/>
+                        </w:rPr>
+                        <w:t>ervers</w:t>
+                      </w:r>
+                    </w:p>
+                  </w:txbxContent>
+                </v:textbox>
+              </v:shape>
+            </w:pict>
+          </mc:Fallback>
+        </mc:AlternateContent>
+      </w:r>
+      <w:r>
+        <w:rPr>
+          <w:i/>
+          <w:noProof/>
+          <w:lang w:eastAsia="fr-FR"/>
+        </w:rPr>
+        <mc:AlternateContent>
+          <mc:Choice Requires="wps">
+            <w:drawing>
+              <wp:anchor distT="0" distB="0" distL="114300" distR="114300" simplePos="0" relativeHeight="251837440" behindDoc="0" locked="0" layoutInCell="1" allowOverlap="1" wp14:anchorId="0C4E32C8" wp14:editId="2EFEEB7D">
+                <wp:simplePos x="0" y="0"/>
+                <wp:positionH relativeFrom="column">
+                  <wp:posOffset>786130</wp:posOffset>
+                </wp:positionH>
+                <wp:positionV relativeFrom="paragraph">
+                  <wp:posOffset>5148580</wp:posOffset>
+                </wp:positionV>
+                <wp:extent cx="123825" cy="828675"/>
+                <wp:effectExtent l="0" t="0" r="28575" b="28575"/>
+                <wp:wrapNone/>
+                <wp:docPr id="25" name="Parenthèse ouvrante 25"/>
+                <wp:cNvGraphicFramePr/>
+                <a:graphic xmlns:a="http://schemas.openxmlformats.org/drawingml/2006/main">
+                  <a:graphicData uri="http://schemas.microsoft.com/office/word/2010/wordprocessingShape">
+                    <wps:wsp>
+                      <wps:cNvSpPr/>
+                      <wps:spPr>
+                        <a:xfrm>
+                          <a:off x="0" y="0"/>
+                          <a:ext cx="123825" cy="828675"/>
+                        </a:xfrm>
+                        <a:prstGeom prst="leftBracket">
+                          <a:avLst/>
+                        </a:prstGeom>
+                      </wps:spPr>
+                      <wps:style>
+                        <a:lnRef idx="1">
+                          <a:schemeClr val="accent1"/>
+                        </a:lnRef>
+                        <a:fillRef idx="0">
+                          <a:schemeClr val="accent1"/>
+                        </a:fillRef>
+                        <a:effectRef idx="0">
+                          <a:schemeClr val="accent1"/>
+                        </a:effectRef>
+                        <a:fontRef idx="minor">
+                          <a:schemeClr val="tx1"/>
+                        </a:fontRef>
+                      </wps:style>
+                      <wps:bodyPr rot="0" spcFirstLastPara="0" vertOverflow="overflow" horzOverflow="overflow" vert="horz" wrap="square" lIns="91440" tIns="45720" rIns="91440" bIns="45720" numCol="1" spcCol="0" rtlCol="0" fromWordArt="0" anchor="ctr" anchorCtr="0" forceAA="0" compatLnSpc="1">
+                        <a:prstTxWarp prst="textNoShape">
+                          <a:avLst/>
+                        </a:prstTxWarp>
+                        <a:noAutofit/>
+                      </wps:bodyPr>
+                    </wps:wsp>
+                  </a:graphicData>
+                </a:graphic>
+                <wp14:sizeRelH relativeFrom="margin">
+                  <wp14:pctWidth>0</wp14:pctWidth>
+                </wp14:sizeRelH>
+                <wp14:sizeRelV relativeFrom="margin">
+                  <wp14:pctHeight>0</wp14:pctHeight>
+                </wp14:sizeRelV>
+              </wp:anchor>
+            </w:drawing>
+          </mc:Choice>
+          <mc:Fallback>
+            <w:pict>
+              <v:shapetype id="_x0000_t85" coordsize="21600,21600" o:spt="85" adj="1800" path="m21600,qx0@0l0@1qy21600,21600e" filled="f">
+                <v:formulas>
+                  <v:f eqn="val #0"/>
+                  <v:f eqn="sum 21600 0 #0"/>
+                  <v:f eqn="prod #0 9598 32768"/>
+                  <v:f eqn="sum 21600 0 @2"/>
+                </v:formulas>
+                <v:path arrowok="t" gradientshapeok="t" o:connecttype="custom" o:connectlocs="21600,0;0,10800;21600,21600" textboxrect="6326,@2,21600,@3"/>
+                <v:handles>
+                  <v:h position="topLeft,#0" yrange="0,10800"/>
+                </v:handles>
+              </v:shapetype>
+              <v:shape id="Parenthèse ouvrante 25" o:spid="_x0000_s1026" type="#_x0000_t85" style="position:absolute;margin-left:61.9pt;margin-top:405.4pt;width:9.75pt;height:65.25pt;z-index:251837440;visibility:visible;mso-wrap-style:square;mso-width-percent:0;mso-height-percent:0;mso-wrap-distance-left:9pt;mso-wrap-distance-top:0;mso-wrap-distance-right:9pt;mso-wrap-distance-bottom:0;mso-position-horizontal:absolute;mso-position-horizontal-relative:text;mso-position-vertical:absolute;mso-position-vertical-relative:text;mso-width-percent:0;mso-height-percent:0;mso-width-relative:margin;mso-height-relative:margin;v-text-anchor:middle" o:gfxdata="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" adj="269" strokecolor="#4579b8 [3044]"/>
+            </w:pict>
+          </mc:Fallback>
+        </mc:AlternateContent>
+      </w:r>
+      <w:r>
+        <w:rPr>
+          <w:i/>
+          <w:noProof/>
+          <w:lang w:eastAsia="fr-FR"/>
+        </w:rPr>
+        <mc:AlternateContent>
+          <mc:Choice Requires="wps">
+            <w:drawing>
+              <wp:anchor distT="0" distB="0" distL="114300" distR="114300" simplePos="0" relativeHeight="251662336" behindDoc="0" locked="0" layoutInCell="1" allowOverlap="1" wp14:anchorId="74CDA5AB" wp14:editId="1059961F">
+                <wp:simplePos x="0" y="0"/>
+                <wp:positionH relativeFrom="column">
+                  <wp:posOffset>119380</wp:posOffset>
+                </wp:positionH>
+                <wp:positionV relativeFrom="paragraph">
+                  <wp:posOffset>4062730</wp:posOffset>
+                </wp:positionV>
+                <wp:extent cx="571500" cy="409575"/>
+                <wp:effectExtent l="0" t="0" r="0" b="9525"/>
+                <wp:wrapNone/>
+                <wp:docPr id="6" name="Zone de texte 6"/>
+                <wp:cNvGraphicFramePr/>
+                <a:graphic xmlns:a="http://schemas.openxmlformats.org/drawingml/2006/main">
+                  <a:graphicData uri="http://schemas.microsoft.com/office/word/2010/wordprocessingShape">
+                    <wps:wsp>
+                      <wps:cNvSpPr txBox="1"/>
+                      <wps:spPr>
+                        <a:xfrm>
+                          <a:off x="0" y="0"/>
+                          <a:ext cx="571500" cy="409575"/>
+                        </a:xfrm>
+                        <a:prstGeom prst="rect">
+                          <a:avLst/>
+                        </a:prstGeom>
+                        <a:solidFill>
+                          <a:schemeClr val="lt1"/>
+                        </a:solidFill>
+                        <a:ln w="6350">
+                          <a:noFill/>
+                        </a:ln>
+                        <a:effectLst/>
+                      </wps:spPr>
+                      <wps:style>
+                        <a:lnRef idx="0">
+                          <a:schemeClr val="accent1"/>
+                        </a:lnRef>
+                        <a:fillRef idx="0">
+                          <a:schemeClr val="accent1"/>
+                        </a:fillRef>
+                        <a:effectRef idx="0">
+                          <a:schemeClr val="accent1"/>
+                        </a:effectRef>
+                        <a:fontRef idx="minor">
+                          <a:schemeClr val="dk1"/>
+                        </a:fontRef>
+                      </wps:style>
+                      <wps:txbx>
+                        <w:txbxContent>
+                          <w:p>
+                            <w:pPr>
+                              <w:jc w:val="center"/>
+                              <w:rPr>
+                                <w:rFonts w:asciiTheme="majorHAnsi" w:hAnsiTheme="majorHAnsi"/>
+                                <w:sz w:val="24"/>
+                                <w:szCs w:val="24"/>
+                              </w:rPr>
+                            </w:pPr>
+                            <w:r>
+                              <w:rPr>
+                                <w:rFonts w:asciiTheme="majorHAnsi" w:hAnsiTheme="majorHAnsi"/>
+                                <w:sz w:val="24"/>
+                                <w:szCs w:val="24"/>
+                              </w:rPr>
+                              <w:t>Local s</w:t>
+                            </w:r>
+                            <w:r>
+                              <w:rPr>
+                                <w:rFonts w:asciiTheme="majorHAnsi" w:hAnsiTheme="majorHAnsi"/>
+                                <w:sz w:val="24"/>
+                                <w:szCs w:val="24"/>
+                              </w:rPr>
+                              <w:t>ervers</w:t>
+                            </w:r>
+                          </w:p>
+                        </w:txbxContent>
+                      </wps:txbx>
+                      <wps:bodyPr rot="0" spcFirstLastPara="0" vertOverflow="overflow" horzOverflow="overflow" vert="horz" wrap="square" lIns="0" tIns="0" rIns="0" bIns="0" numCol="1" spcCol="0" rtlCol="0" fromWordArt="0" anchor="t" anchorCtr="0" forceAA="0" compatLnSpc="1">
+                        <a:prstTxWarp prst="textNoShape">
+                          <a:avLst/>
+                        </a:prstTxWarp>
+                        <a:noAutofit/>
+                      </wps:bodyPr>
+                    </wps:wsp>
+                  </a:graphicData>
+                </a:graphic>
+                <wp14:sizeRelH relativeFrom="margin">
+                  <wp14:pctWidth>0</wp14:pctWidth>
+                </wp14:sizeRelH>
+                <wp14:sizeRelV relativeFrom="margin">
+                  <wp14:pctHeight>0</wp14:pctHeight>
+                </wp14:sizeRelV>
+              </wp:anchor>
+            </w:drawing>
+          </mc:Choice>
+          <mc:Fallback>
+            <w:pict>
+              <v:shape id="Zone de texte 6" o:spid="_x0000_s1029" type="#_x0000_t202" style="position:absolute;left:0;text-align:left;margin-left:9.4pt;margin-top:319.9pt;width:45pt;height:32.25pt;z-index:251662336;visibility:visible;mso-wrap-style:square;mso-width-percent:0;mso-height-percent:0;mso-wrap-distance-left:9pt;mso-wrap-distance-top:0;mso-wrap-distance-right:9pt;mso-wrap-distance-bottom:0;mso-position-horizontal:absolute;mso-position-horizontal-relative:text;mso-position-vertical:absolute;mso-position-vertical-relative:text;mso-width-percent:0;mso-height-percent:0;mso-width-relative:margin;mso-height-relative:margin;v-text-anchor:top" o:gfxdata="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" fillcolor="white [3201]" stroked="f" strokeweight=".5pt">
+                <v:textbox inset="0,0,0,0">
+                  <w:txbxContent>
+                    <w:p>
+                      <w:pPr>
+                        <w:jc w:val="center"/>
+                        <w:rPr>
+                          <w:rFonts w:asciiTheme="majorHAnsi" w:hAnsiTheme="majorHAnsi"/>
+                          <w:sz w:val="24"/>
+                          <w:szCs w:val="24"/>
+                        </w:rPr>
+                      </w:pPr>
+                      <w:r>
+                        <w:rPr>
+                          <w:rFonts w:asciiTheme="majorHAnsi" w:hAnsiTheme="majorHAnsi"/>
+                          <w:sz w:val="24"/>
+                          <w:szCs w:val="24"/>
+                        </w:rPr>
+                        <w:t>Local s</w:t>
+                      </w:r>
+                      <w:r>
+                        <w:rPr>
+                          <w:rFonts w:asciiTheme="majorHAnsi" w:hAnsiTheme="majorHAnsi"/>
+                          <w:sz w:val="24"/>
+                          <w:szCs w:val="24"/>
+                        </w:rPr>
+                        <w:t>ervers</w:t>
+                      </w:r>
+                    </w:p>
+                  </w:txbxContent>
+                </v:textbox>
+              </v:shape>
+            </w:pict>
+          </mc:Fallback>
+        </mc:AlternateContent>
+      </w:r>
+      <w:r>
+        <w:rPr>
+          <w:i/>
+          <w:noProof/>
+          <w:lang w:eastAsia="fr-FR"/>
+        </w:rPr>
+        <mc:AlternateContent>
+          <mc:Choice Requires="wps">
+            <w:drawing>
+              <wp:anchor distT="0" distB="0" distL="114300" distR="114300" simplePos="0" relativeHeight="251660288" behindDoc="0" locked="0" layoutInCell="1" allowOverlap="1" wp14:anchorId="3C7ACC92" wp14:editId="4E06C558">
+                <wp:simplePos x="0" y="0"/>
+                <wp:positionH relativeFrom="column">
+                  <wp:posOffset>747395</wp:posOffset>
+                </wp:positionH>
+                <wp:positionV relativeFrom="paragraph">
+                  <wp:posOffset>3700145</wp:posOffset>
+                </wp:positionV>
+                <wp:extent cx="123825" cy="1247775"/>
+                <wp:effectExtent l="0" t="0" r="28575" b="28575"/>
+                <wp:wrapNone/>
+                <wp:docPr id="4" name="Parenthèse ouvrante 4"/>
+                <wp:cNvGraphicFramePr/>
+                <a:graphic xmlns:a="http://schemas.openxmlformats.org/drawingml/2006/main">
+                  <a:graphicData uri="http://schemas.microsoft.com/office/word/2010/wordprocessingShape">
+                    <wps:wsp>
+                      <wps:cNvSpPr/>
+                      <wps:spPr>
+                        <a:xfrm>
+                          <a:off x="0" y="0"/>
+                          <a:ext cx="123825" cy="1247775"/>
+                        </a:xfrm>
+                        <a:prstGeom prst="leftBracket">
+                          <a:avLst/>
+                        </a:prstGeom>
+                      </wps:spPr>
+                      <wps:style>
+                        <a:lnRef idx="1">
+                          <a:schemeClr val="accent1"/>
+                        </a:lnRef>
+                        <a:fillRef idx="0">
+                          <a:schemeClr val="accent1"/>
+                        </a:fillRef>
+                        <a:effectRef idx="0">
+                          <a:schemeClr val="accent1"/>
+                        </a:effectRef>
+                        <a:fontRef idx="minor">
+                          <a:schemeClr val="tx1"/>
+                        </a:fontRef>
+                      </wps:style>
+                      <wps:bodyPr rot="0" spcFirstLastPara="0" vertOverflow="overflow" horzOverflow="overflow" vert="horz" wrap="square" lIns="91440" tIns="45720" rIns="91440" bIns="45720" numCol="1" spcCol="0" rtlCol="0" fromWordArt="0" anchor="ctr" anchorCtr="0" forceAA="0" compatLnSpc="1">
+                        <a:prstTxWarp prst="textNoShape">
+                          <a:avLst/>
+                        </a:prstTxWarp>
+                        <a:noAutofit/>
+                      </wps:bodyPr>
+                    </wps:wsp>
+                  </a:graphicData>
+                </a:graphic>
+                <wp14:sizeRelH relativeFrom="margin">
+                  <wp14:pctWidth>0</wp14:pctWidth>
+                </wp14:sizeRelH>
+                <wp14:sizeRelV relativeFrom="margin">
+                  <wp14:pctHeight>0</wp14:pctHeight>
+                </wp14:sizeRelV>
+              </wp:anchor>
+            </w:drawing>
+          </mc:Choice>
+          <mc:Fallback>
+            <w:pict>
+              <v:shape id="Parenthèse ouvrante 4" o:spid="_x0000_s1026" type="#_x0000_t85" style="position:absolute;margin-left:58.85pt;margin-top:291.35pt;width:9.75pt;height:98.25pt;z-index:251660288;visibility:visible;mso-wrap-style:square;mso-width-percent:0;mso-height-percent:0;mso-wrap-distance-left:9pt;mso-wrap-distance-top:0;mso-wrap-distance-right:9pt;mso-wrap-distance-bottom:0;mso-position-horizontal:absolute;mso-position-horizontal-relative:text;mso-position-vertical:absolute;mso-position-vertical-relative:text;mso-width-percent:0;mso-height-percent:0;mso-width-relative:margin;mso-height-relative:margin;v-text-anchor:middle" o:gfxdata="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" adj="179" strokecolor="#4579b8 [3044]"/>
+            </w:pict>
+          </mc:Fallback>
+        </mc:AlternateContent>
+      </w:r>
+      <w:r>
+        <w:rPr>
+          <w:noProof/>
+          <w:lang w:eastAsia="fr-FR"/>
+        </w:rPr>
+        <mc:AlternateContent>
+          <mc:Choice Requires="wps">
+            <w:drawing>
+              <wp:anchor distT="0" distB="0" distL="114300" distR="114300" simplePos="0" relativeHeight="251669504" behindDoc="0" locked="0" layoutInCell="1" allowOverlap="1" wp14:anchorId="05318A6A" wp14:editId="5897C55B">
                 <wp:simplePos x="0" y="0"/>
                 <wp:positionH relativeFrom="column">
                   <wp:posOffset>4967605</wp:posOffset>
@@ -3056,19 +3296,11 @@
                                 <w:rFonts w:asciiTheme="majorHAnsi" w:hAnsiTheme="majorHAnsi"/>
                               </w:rPr>
                             </w:pPr>
-                            <w:proofErr w:type="spellStart"/>
                             <w:r>
                               <w:rPr>
                                 <w:rFonts w:asciiTheme="majorHAnsi" w:hAnsiTheme="majorHAnsi"/>
                               </w:rPr>
-                              <w:t>Contextual</w:t>
-                            </w:r>
-                            <w:proofErr w:type="spellEnd"/>
-                            <w:r>
-                              <w:rPr>
-                                <w:rFonts w:asciiTheme="majorHAnsi" w:hAnsiTheme="majorHAnsi"/>
-                              </w:rPr>
-                              <w:t xml:space="preserve"> </w:t>
+                              <w:t xml:space="preserve">Contextual </w:t>
                             </w:r>
                             <w:r>
                               <w:rPr>
@@ -3148,7 +3380,7 @@
         <mc:AlternateContent>
           <mc:Choice Requires="wps">
             <w:drawing>
-              <wp:anchor distT="0" distB="0" distL="114300" distR="114300" simplePos="0" relativeHeight="251674624" behindDoc="0" locked="0" layoutInCell="1" allowOverlap="1" wp14:anchorId="184BC2ED" wp14:editId="2D81C25C">
+              <wp:anchor distT="0" distB="0" distL="114300" distR="114300" simplePos="0" relativeHeight="251674624" behindDoc="0" locked="0" layoutInCell="1" allowOverlap="1" wp14:anchorId="517B2922" wp14:editId="7CE5E340">
                 <wp:simplePos x="0" y="0"/>
                 <wp:positionH relativeFrom="column">
                   <wp:posOffset>3586480</wp:posOffset>
@@ -3235,7 +3467,7 @@
         <mc:AlternateContent>
           <mc:Choice Requires="wps">
             <w:drawing>
-              <wp:anchor distT="0" distB="0" distL="114300" distR="114300" simplePos="0" relativeHeight="251671552" behindDoc="0" locked="0" layoutInCell="1" allowOverlap="1" wp14:anchorId="7F3C507C" wp14:editId="47E8A759">
+              <wp:anchor distT="0" distB="0" distL="114300" distR="114300" simplePos="0" relativeHeight="251671552" behindDoc="0" locked="0" layoutInCell="1" allowOverlap="1" wp14:anchorId="1A4C0FA7" wp14:editId="730147D1">
                 <wp:simplePos x="0" y="0"/>
                 <wp:positionH relativeFrom="column">
                   <wp:posOffset>633730</wp:posOffset>
@@ -3312,7 +3544,7 @@
         <mc:AlternateContent>
           <mc:Choice Requires="wps">
             <w:drawing>
-              <wp:anchor distT="0" distB="0" distL="114300" distR="114300" simplePos="0" relativeHeight="251815936" behindDoc="0" locked="0" layoutInCell="1" allowOverlap="1" wp14:anchorId="4368D660" wp14:editId="27F500EF">
+              <wp:anchor distT="0" distB="0" distL="114300" distR="114300" simplePos="0" relativeHeight="251815936" behindDoc="0" locked="0" layoutInCell="1" allowOverlap="1" wp14:anchorId="132D0814" wp14:editId="419B9127">
                 <wp:simplePos x="0" y="0"/>
                 <wp:positionH relativeFrom="column">
                   <wp:posOffset>3014980</wp:posOffset>
@@ -3383,7 +3615,7 @@
         <mc:AlternateContent>
           <mc:Choice Requires="wps">
             <w:drawing>
-              <wp:anchor distT="0" distB="0" distL="114300" distR="114300" simplePos="0" relativeHeight="251828224" behindDoc="0" locked="0" layoutInCell="1" allowOverlap="1" wp14:anchorId="7D31A56A" wp14:editId="74A3D67B">
+              <wp:anchor distT="0" distB="0" distL="114300" distR="114300" simplePos="0" relativeHeight="251828224" behindDoc="0" locked="0" layoutInCell="1" allowOverlap="1" wp14:anchorId="081C4D41" wp14:editId="40CC600D">
                 <wp:simplePos x="0" y="0"/>
                 <wp:positionH relativeFrom="column">
                   <wp:posOffset>2052955</wp:posOffset>
@@ -3464,7 +3696,7 @@
         <mc:AlternateContent>
           <mc:Choice Requires="wps">
             <w:drawing>
-              <wp:anchor distT="0" distB="0" distL="114300" distR="114300" simplePos="0" relativeHeight="251659264" behindDoc="0" locked="0" layoutInCell="1" allowOverlap="1" wp14:anchorId="4C681A01" wp14:editId="50BA72CD">
+              <wp:anchor distT="0" distB="0" distL="114300" distR="114300" simplePos="0" relativeHeight="251659264" behindDoc="0" locked="0" layoutInCell="1" allowOverlap="1" wp14:anchorId="7B8D975B" wp14:editId="01F46696">
                 <wp:simplePos x="0" y="0"/>
                 <wp:positionH relativeFrom="column">
                   <wp:posOffset>728980</wp:posOffset>
@@ -3549,7 +3781,7 @@
         <mc:AlternateContent>
           <mc:Choice Requires="wps">
             <w:drawing>
-              <wp:anchor distT="0" distB="0" distL="114300" distR="114300" simplePos="0" relativeHeight="251819008" behindDoc="0" locked="0" layoutInCell="1" allowOverlap="1" wp14:anchorId="1BD30588" wp14:editId="0987EAD5">
+              <wp:anchor distT="0" distB="0" distL="114300" distR="114300" simplePos="0" relativeHeight="251819008" behindDoc="0" locked="0" layoutInCell="1" allowOverlap="1" wp14:anchorId="18104AF5" wp14:editId="441850E7">
                 <wp:simplePos x="0" y="0"/>
                 <wp:positionH relativeFrom="column">
                   <wp:posOffset>-166370</wp:posOffset>
@@ -3614,7 +3846,7 @@
         <mc:AlternateContent>
           <mc:Choice Requires="wps">
             <w:drawing>
-              <wp:anchor distT="0" distB="0" distL="114300" distR="114300" simplePos="0" relativeHeight="251810816" behindDoc="0" locked="0" layoutInCell="1" allowOverlap="1" wp14:anchorId="3E48983D" wp14:editId="0205321B">
+              <wp:anchor distT="0" distB="0" distL="114300" distR="114300" simplePos="0" relativeHeight="251810816" behindDoc="0" locked="0" layoutInCell="1" allowOverlap="1" wp14:anchorId="73E48BBA" wp14:editId="21D1484C">
                 <wp:simplePos x="0" y="0"/>
                 <wp:positionH relativeFrom="column">
                   <wp:posOffset>-490220</wp:posOffset>
@@ -3673,16 +3905,8 @@
                               <w:rPr>
                                 <w:rFonts w:asciiTheme="majorHAnsi" w:hAnsiTheme="majorHAnsi"/>
                               </w:rPr>
-                              <w:t xml:space="preserve">Collapse or </w:t>
+                              <w:t>Collapse or expand</w:t>
                             </w:r>
-                            <w:proofErr w:type="spellStart"/>
-                            <w:r>
-                              <w:rPr>
-                                <w:rFonts w:asciiTheme="majorHAnsi" w:hAnsiTheme="majorHAnsi"/>
-                              </w:rPr>
-                              <w:t>expand</w:t>
-                            </w:r>
-                            <w:proofErr w:type="spellEnd"/>
                           </w:p>
                         </w:txbxContent>
                       </wps:txbx>
@@ -3745,7 +3969,7 @@
         <mc:AlternateContent>
           <mc:Choice Requires="wps">
             <w:drawing>
-              <wp:anchor distT="0" distB="0" distL="114300" distR="114300" simplePos="0" relativeHeight="251713536" behindDoc="0" locked="0" layoutInCell="1" allowOverlap="1" wp14:anchorId="1C5FF666" wp14:editId="287C7090">
+              <wp:anchor distT="0" distB="0" distL="114300" distR="114300" simplePos="0" relativeHeight="251713536" behindDoc="0" locked="0" layoutInCell="1" allowOverlap="1" wp14:anchorId="74CF4A79" wp14:editId="4F68ED02">
                 <wp:simplePos x="0" y="0"/>
                 <wp:positionH relativeFrom="column">
                   <wp:posOffset>700405</wp:posOffset>
@@ -3815,7 +4039,7 @@
         <mc:AlternateContent>
           <mc:Choice Requires="wps">
             <w:drawing>
-              <wp:anchor distT="0" distB="0" distL="114300" distR="114300" simplePos="0" relativeHeight="251711488" behindDoc="0" locked="0" layoutInCell="1" allowOverlap="1" wp14:anchorId="48F7160F" wp14:editId="4A161DCF">
+              <wp:anchor distT="0" distB="0" distL="114300" distR="114300" simplePos="0" relativeHeight="251711488" behindDoc="0" locked="0" layoutInCell="1" allowOverlap="1" wp14:anchorId="075932AF" wp14:editId="03FA0598">
                 <wp:simplePos x="0" y="0"/>
                 <wp:positionH relativeFrom="column">
                   <wp:posOffset>-347345</wp:posOffset>
@@ -3958,7 +4182,7 @@
         <mc:AlternateContent>
           <mc:Choice Requires="wps">
             <w:drawing>
-              <wp:anchor distT="0" distB="0" distL="114300" distR="114300" simplePos="0" relativeHeight="251811840" behindDoc="0" locked="0" layoutInCell="1" allowOverlap="1" wp14:anchorId="4D82584E" wp14:editId="1C827477">
+              <wp:anchor distT="0" distB="0" distL="114300" distR="114300" simplePos="0" relativeHeight="251811840" behindDoc="0" locked="0" layoutInCell="1" allowOverlap="1" wp14:anchorId="29B55D87" wp14:editId="2DD1DE8F">
                 <wp:simplePos x="0" y="0"/>
                 <wp:positionH relativeFrom="column">
                   <wp:posOffset>719455</wp:posOffset>
@@ -4031,7 +4255,7 @@
         <mc:AlternateContent>
           <mc:Choice Requires="wps">
             <w:drawing>
-              <wp:anchor distT="0" distB="0" distL="114300" distR="114300" simplePos="0" relativeHeight="251822080" behindDoc="0" locked="0" layoutInCell="1" allowOverlap="1" wp14:anchorId="53BAC1AF" wp14:editId="3EA54937">
+              <wp:anchor distT="0" distB="0" distL="114300" distR="114300" simplePos="0" relativeHeight="251822080" behindDoc="0" locked="0" layoutInCell="1" allowOverlap="1" wp14:anchorId="6753D79B" wp14:editId="16835657">
                 <wp:simplePos x="0" y="0"/>
                 <wp:positionH relativeFrom="column">
                   <wp:posOffset>5605780</wp:posOffset>
@@ -4096,7 +4320,7 @@
         <mc:AlternateContent>
           <mc:Choice Requires="wps">
             <w:drawing>
-              <wp:anchor distT="0" distB="0" distL="114300" distR="114300" simplePos="0" relativeHeight="251823104" behindDoc="0" locked="0" layoutInCell="1" allowOverlap="1" wp14:anchorId="65F6995F" wp14:editId="4066BBE9">
+              <wp:anchor distT="0" distB="0" distL="114300" distR="114300" simplePos="0" relativeHeight="251823104" behindDoc="0" locked="0" layoutInCell="1" allowOverlap="1" wp14:anchorId="4793F2D7" wp14:editId="11D7F488">
                 <wp:simplePos x="0" y="0"/>
                 <wp:positionH relativeFrom="column">
                   <wp:posOffset>3424555</wp:posOffset>
@@ -4166,7 +4390,7 @@
         <mc:AlternateContent>
           <mc:Choice Requires="wps">
             <w:drawing>
-              <wp:anchor distT="0" distB="0" distL="114300" distR="114300" simplePos="0" relativeHeight="251824128" behindDoc="0" locked="0" layoutInCell="1" allowOverlap="1" wp14:anchorId="4043B0C9" wp14:editId="7FE1F25F">
+              <wp:anchor distT="0" distB="0" distL="114300" distR="114300" simplePos="0" relativeHeight="251824128" behindDoc="0" locked="0" layoutInCell="1" allowOverlap="1" wp14:anchorId="24CCB164" wp14:editId="5BBE14B4">
                 <wp:simplePos x="0" y="0"/>
                 <wp:positionH relativeFrom="column">
                   <wp:posOffset>3424555</wp:posOffset>
@@ -4236,7 +4460,7 @@
         <mc:AlternateContent>
           <mc:Choice Requires="wps">
             <w:drawing>
-              <wp:anchor distT="0" distB="0" distL="114300" distR="114300" simplePos="0" relativeHeight="251689984" behindDoc="0" locked="0" layoutInCell="1" allowOverlap="1" wp14:anchorId="1A1C212C" wp14:editId="443155CC">
+              <wp:anchor distT="0" distB="0" distL="114300" distR="114300" simplePos="0" relativeHeight="251689984" behindDoc="0" locked="0" layoutInCell="1" allowOverlap="1" wp14:anchorId="262D3341" wp14:editId="2F1413BD">
                 <wp:simplePos x="0" y="0"/>
                 <wp:positionH relativeFrom="column">
                   <wp:posOffset>567055</wp:posOffset>
@@ -4291,6 +4515,10 @@
           </mc:Choice>
           <mc:Fallback>
             <w:pict>
+              <v:shapetype id="_x0000_t32" coordsize="21600,21600" o:spt="32" o:oned="t" path="m,l21600,21600e" filled="f">
+                <v:path arrowok="t" fillok="f" o:connecttype="none"/>
+                <o:lock v:ext="edit" shapetype="t"/>
+              </v:shapetype>
               <v:shape id="Connecteur droit avec flèche 46" o:spid="_x0000_s1026" type="#_x0000_t32" style="position:absolute;margin-left:44.65pt;margin-top:498.35pt;width:31.5pt;height:0;z-index:251689984;visibility:visible;mso-wrap-style:square;mso-width-percent:0;mso-wrap-distance-left:9pt;mso-wrap-distance-top:0;mso-wrap-distance-right:9pt;mso-wrap-distance-bottom:0;mso-position-horizontal:absolute;mso-position-horizontal-relative:text;mso-position-vertical:absolute;mso-position-vertical-relative:text;mso-width-percent:0;mso-width-relative:margin" o:gfxdata="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" strokecolor="#4579b8 [3044]">
                 <v:stroke endarrow="open"/>
               </v:shape>
@@ -4306,7 +4534,7 @@
         <mc:AlternateContent>
           <mc:Choice Requires="wps">
             <w:drawing>
-              <wp:anchor distT="0" distB="0" distL="114300" distR="114300" simplePos="0" relativeHeight="251816960" behindDoc="0" locked="0" layoutInCell="1" allowOverlap="1" wp14:anchorId="33B55185" wp14:editId="4E05300F">
+              <wp:anchor distT="0" distB="0" distL="114300" distR="114300" simplePos="0" relativeHeight="251816960" behindDoc="0" locked="0" layoutInCell="1" allowOverlap="1" wp14:anchorId="30460C4F" wp14:editId="0A52F397">
                 <wp:simplePos x="0" y="0"/>
                 <wp:positionH relativeFrom="column">
                   <wp:posOffset>2538730</wp:posOffset>
@@ -4379,7 +4607,7 @@
         <mc:AlternateContent>
           <mc:Choice Requires="wps">
             <w:drawing>
-              <wp:anchor distT="0" distB="0" distL="114300" distR="114300" simplePos="0" relativeHeight="251687936" behindDoc="0" locked="0" layoutInCell="1" allowOverlap="1" wp14:anchorId="38119A00" wp14:editId="164DB0B8">
+              <wp:anchor distT="0" distB="0" distL="114300" distR="114300" simplePos="0" relativeHeight="251687936" behindDoc="0" locked="0" layoutInCell="1" allowOverlap="1" wp14:anchorId="2B57A6DF" wp14:editId="5CA989A2">
                 <wp:simplePos x="0" y="0"/>
                 <wp:positionH relativeFrom="column">
                   <wp:posOffset>5043170</wp:posOffset>
@@ -4432,7 +4660,6 @@
                             <w:r>
                               <w:t xml:space="preserve">List of </w:t>
                             </w:r>
-                            <w:proofErr w:type="spellStart"/>
                             <w:r>
                               <w:rPr>
                                 <w:sz w:val="24"/>
@@ -4440,7 +4667,6 @@
                               </w:rPr>
                               <w:t>renderers</w:t>
                             </w:r>
-                            <w:proofErr w:type="spellEnd"/>
                           </w:p>
                         </w:txbxContent>
                       </wps:txbx>
@@ -4496,7 +4722,7 @@
         <mc:AlternateContent>
           <mc:Choice Requires="wps">
             <w:drawing>
-              <wp:anchor distT="0" distB="0" distL="114300" distR="114300" simplePos="0" relativeHeight="251688960" behindDoc="0" locked="0" layoutInCell="1" allowOverlap="1" wp14:anchorId="3D813798" wp14:editId="213E9744">
+              <wp:anchor distT="0" distB="0" distL="114300" distR="114300" simplePos="0" relativeHeight="251688960" behindDoc="0" locked="0" layoutInCell="1" allowOverlap="1" wp14:anchorId="6F11F6C6" wp14:editId="1F34EB7D">
                 <wp:simplePos x="0" y="0"/>
                 <wp:positionH relativeFrom="column">
                   <wp:posOffset>4805680</wp:posOffset>
@@ -4563,7 +4789,7 @@
         <mc:AlternateContent>
           <mc:Choice Requires="wps">
             <w:drawing>
-              <wp:anchor distT="0" distB="0" distL="114300" distR="114300" simplePos="0" relativeHeight="251702272" behindDoc="0" locked="0" layoutInCell="1" allowOverlap="1" wp14:anchorId="793DC565" wp14:editId="51CAAEA6">
+              <wp:anchor distT="0" distB="0" distL="114300" distR="114300" simplePos="0" relativeHeight="251702272" behindDoc="0" locked="0" layoutInCell="1" allowOverlap="1" wp14:anchorId="4C3AE111" wp14:editId="09D92E08">
                 <wp:simplePos x="0" y="0"/>
                 <wp:positionH relativeFrom="column">
                   <wp:posOffset>4157980</wp:posOffset>
@@ -4633,7 +4859,7 @@
         <mc:AlternateContent>
           <mc:Choice Requires="wps">
             <w:drawing>
-              <wp:anchor distT="0" distB="0" distL="114300" distR="114300" simplePos="0" relativeHeight="251703296" behindDoc="0" locked="0" layoutInCell="1" allowOverlap="1" wp14:anchorId="679AF2FD" wp14:editId="3E68C833">
+              <wp:anchor distT="0" distB="0" distL="114300" distR="114300" simplePos="0" relativeHeight="251703296" behindDoc="0" locked="0" layoutInCell="1" allowOverlap="1" wp14:anchorId="6BC7AF1D" wp14:editId="6695CCF1">
                 <wp:simplePos x="0" y="0"/>
                 <wp:positionH relativeFrom="column">
                   <wp:posOffset>3786505</wp:posOffset>
@@ -4703,7 +4929,7 @@
         <mc:AlternateContent>
           <mc:Choice Requires="wps">
             <w:drawing>
-              <wp:anchor distT="0" distB="0" distL="114300" distR="114300" simplePos="0" relativeHeight="251701248" behindDoc="0" locked="0" layoutInCell="1" allowOverlap="1" wp14:anchorId="54D522C5" wp14:editId="0FA3BC08">
+              <wp:anchor distT="0" distB="0" distL="114300" distR="114300" simplePos="0" relativeHeight="251701248" behindDoc="0" locked="0" layoutInCell="1" allowOverlap="1" wp14:anchorId="1BE4187D" wp14:editId="188C2C35">
                 <wp:simplePos x="0" y="0"/>
                 <wp:positionH relativeFrom="column">
                   <wp:posOffset>3443605</wp:posOffset>
@@ -4776,7 +5002,7 @@
         <mc:AlternateContent>
           <mc:Choice Requires="wps">
             <w:drawing>
-              <wp:anchor distT="0" distB="0" distL="114300" distR="114300" simplePos="0" relativeHeight="251704320" behindDoc="0" locked="0" layoutInCell="1" allowOverlap="1" wp14:anchorId="177137EE" wp14:editId="6D7B61B3">
+              <wp:anchor distT="0" distB="0" distL="114300" distR="114300" simplePos="0" relativeHeight="251704320" behindDoc="0" locked="0" layoutInCell="1" allowOverlap="1" wp14:anchorId="5488BAF4" wp14:editId="1C790A58">
                 <wp:simplePos x="0" y="0"/>
                 <wp:positionH relativeFrom="column">
                   <wp:posOffset>3014980</wp:posOffset>
@@ -4837,206 +5063,6 @@
               <v:shape id="Connecteur droit avec flèche 58" o:spid="_x0000_s1026" type="#_x0000_t32" style="position:absolute;margin-left:237.4pt;margin-top:514.85pt;width:0;height:66.75pt;flip:y;z-index:251704320;visibility:visible;mso-wrap-style:square;mso-width-percent:0;mso-height-percent:0;mso-wrap-distance-left:9pt;mso-wrap-distance-top:0;mso-wrap-distance-right:9pt;mso-wrap-distance-bottom:0;mso-position-horizontal:absolute;mso-position-horizontal-relative:text;mso-position-vertical:absolute;mso-position-vertical-relative:text;mso-width-percent:0;mso-height-percent:0;mso-width-relative:margin;mso-height-relative:margin" o:gfxdata="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" strokecolor="#4579b8 [3044]">
                 <v:stroke endarrow="open"/>
               </v:shape>
-            </w:pict>
-          </mc:Fallback>
-        </mc:AlternateContent>
-      </w:r>
-      <w:r>
-        <w:rPr>
-          <w:i/>
-          <w:noProof/>
-          <w:lang w:eastAsia="fr-FR"/>
-        </w:rPr>
-        <mc:AlternateContent>
-          <mc:Choice Requires="wps">
-            <w:drawing>
-              <wp:anchor distT="0" distB="0" distL="114300" distR="114300" simplePos="0" relativeHeight="251662336" behindDoc="0" locked="0" layoutInCell="1" allowOverlap="1" wp14:anchorId="316011BB" wp14:editId="4D94F698">
-                <wp:simplePos x="0" y="0"/>
-                <wp:positionH relativeFrom="column">
-                  <wp:posOffset>328930</wp:posOffset>
-                </wp:positionH>
-                <wp:positionV relativeFrom="paragraph">
-                  <wp:posOffset>4475480</wp:posOffset>
-                </wp:positionV>
-                <wp:extent cx="571500" cy="200025"/>
-                <wp:effectExtent l="0" t="0" r="0" b="9525"/>
-                <wp:wrapNone/>
-                <wp:docPr id="6" name="Zone de texte 6"/>
-                <wp:cNvGraphicFramePr/>
-                <a:graphic xmlns:a="http://schemas.openxmlformats.org/drawingml/2006/main">
-                  <a:graphicData uri="http://schemas.microsoft.com/office/word/2010/wordprocessingShape">
-                    <wps:wsp>
-                      <wps:cNvSpPr txBox="1"/>
-                      <wps:spPr>
-                        <a:xfrm>
-                          <a:off x="0" y="0"/>
-                          <a:ext cx="571500" cy="200025"/>
-                        </a:xfrm>
-                        <a:prstGeom prst="rect">
-                          <a:avLst/>
-                        </a:prstGeom>
-                        <a:solidFill>
-                          <a:schemeClr val="lt1"/>
-                        </a:solidFill>
-                        <a:ln w="6350">
-                          <a:noFill/>
-                        </a:ln>
-                        <a:effectLst/>
-                      </wps:spPr>
-                      <wps:style>
-                        <a:lnRef idx="0">
-                          <a:schemeClr val="accent1"/>
-                        </a:lnRef>
-                        <a:fillRef idx="0">
-                          <a:schemeClr val="accent1"/>
-                        </a:fillRef>
-                        <a:effectRef idx="0">
-                          <a:schemeClr val="accent1"/>
-                        </a:effectRef>
-                        <a:fontRef idx="minor">
-                          <a:schemeClr val="dk1"/>
-                        </a:fontRef>
-                      </wps:style>
-                      <wps:txbx>
-                        <w:txbxContent>
-                          <w:p>
-                            <w:pPr>
-                              <w:jc w:val="right"/>
-                              <w:rPr>
-                                <w:rFonts w:asciiTheme="majorHAnsi" w:hAnsiTheme="majorHAnsi"/>
-                                <w:sz w:val="24"/>
-                                <w:szCs w:val="24"/>
-                              </w:rPr>
-                            </w:pPr>
-                            <w:r>
-                              <w:rPr>
-                                <w:rFonts w:asciiTheme="majorHAnsi" w:hAnsiTheme="majorHAnsi"/>
-                                <w:sz w:val="24"/>
-                                <w:szCs w:val="24"/>
-                              </w:rPr>
-                              <w:t>Servers</w:t>
-                            </w:r>
-                          </w:p>
-                        </w:txbxContent>
-                      </wps:txbx>
-                      <wps:bodyPr rot="0" spcFirstLastPara="0" vertOverflow="overflow" horzOverflow="overflow" vert="horz" wrap="square" lIns="0" tIns="0" rIns="0" bIns="0" numCol="1" spcCol="0" rtlCol="0" fromWordArt="0" anchor="t" anchorCtr="0" forceAA="0" compatLnSpc="1">
-                        <a:prstTxWarp prst="textNoShape">
-                          <a:avLst/>
-                        </a:prstTxWarp>
-                        <a:noAutofit/>
-                      </wps:bodyPr>
-                    </wps:wsp>
-                  </a:graphicData>
-                </a:graphic>
-                <wp14:sizeRelH relativeFrom="margin">
-                  <wp14:pctWidth>0</wp14:pctWidth>
-                </wp14:sizeRelH>
-                <wp14:sizeRelV relativeFrom="margin">
-                  <wp14:pctHeight>0</wp14:pctHeight>
-                </wp14:sizeRelV>
-              </wp:anchor>
-            </w:drawing>
-          </mc:Choice>
-          <mc:Fallback>
-            <w:pict>
-              <v:shape id="Zone de texte 6" o:spid="_x0000_s1032" type="#_x0000_t202" style="position:absolute;left:0;text-align:left;margin-left:25.9pt;margin-top:352.4pt;width:45pt;height:15.75pt;z-index:251662336;visibility:visible;mso-wrap-style:square;mso-width-percent:0;mso-height-percent:0;mso-wrap-distance-left:9pt;mso-wrap-distance-top:0;mso-wrap-distance-right:9pt;mso-wrap-distance-bottom:0;mso-position-horizontal:absolute;mso-position-horizontal-relative:text;mso-position-vertical:absolute;mso-position-vertical-relative:text;mso-width-percent:0;mso-height-percent:0;mso-width-relative:margin;mso-height-relative:margin;v-text-anchor:top" o:gfxdata="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" fillcolor="white [3201]" stroked="f" strokeweight=".5pt">
-                <v:textbox inset="0,0,0,0">
-                  <w:txbxContent>
-                    <w:p>
-                      <w:pPr>
-                        <w:jc w:val="right"/>
-                        <w:rPr>
-                          <w:rFonts w:asciiTheme="majorHAnsi" w:hAnsiTheme="majorHAnsi"/>
-                          <w:sz w:val="24"/>
-                          <w:szCs w:val="24"/>
-                        </w:rPr>
-                      </w:pPr>
-                      <w:r>
-                        <w:rPr>
-                          <w:rFonts w:asciiTheme="majorHAnsi" w:hAnsiTheme="majorHAnsi"/>
-                          <w:sz w:val="24"/>
-                          <w:szCs w:val="24"/>
-                        </w:rPr>
-                        <w:t>Servers</w:t>
-                      </w:r>
-                    </w:p>
-                  </w:txbxContent>
-                </v:textbox>
-              </v:shape>
-            </w:pict>
-          </mc:Fallback>
-        </mc:AlternateContent>
-      </w:r>
-      <w:r>
-        <w:rPr>
-          <w:i/>
-          <w:noProof/>
-          <w:lang w:eastAsia="fr-FR"/>
-        </w:rPr>
-        <mc:AlternateContent>
-          <mc:Choice Requires="wps">
-            <w:drawing>
-              <wp:anchor distT="0" distB="0" distL="114300" distR="114300" simplePos="0" relativeHeight="251660288" behindDoc="0" locked="0" layoutInCell="1" allowOverlap="1" wp14:anchorId="66C4FFE1" wp14:editId="2E9952B3">
-                <wp:simplePos x="0" y="0"/>
-                <wp:positionH relativeFrom="column">
-                  <wp:posOffset>728345</wp:posOffset>
-                </wp:positionH>
-                <wp:positionV relativeFrom="paragraph">
-                  <wp:posOffset>3966845</wp:posOffset>
-                </wp:positionV>
-                <wp:extent cx="123825" cy="1247775"/>
-                <wp:effectExtent l="0" t="0" r="28575" b="28575"/>
-                <wp:wrapNone/>
-                <wp:docPr id="4" name="Parenthèse ouvrante 4"/>
-                <wp:cNvGraphicFramePr/>
-                <a:graphic xmlns:a="http://schemas.openxmlformats.org/drawingml/2006/main">
-                  <a:graphicData uri="http://schemas.microsoft.com/office/word/2010/wordprocessingShape">
-                    <wps:wsp>
-                      <wps:cNvSpPr/>
-                      <wps:spPr>
-                        <a:xfrm>
-                          <a:off x="0" y="0"/>
-                          <a:ext cx="123825" cy="1247775"/>
-                        </a:xfrm>
-                        <a:prstGeom prst="leftBracket">
-                          <a:avLst/>
-                        </a:prstGeom>
-                      </wps:spPr>
-                      <wps:style>
-                        <a:lnRef idx="1">
-                          <a:schemeClr val="accent1"/>
-                        </a:lnRef>
-                        <a:fillRef idx="0">
-                          <a:schemeClr val="accent1"/>
-                        </a:fillRef>
-                        <a:effectRef idx="0">
-                          <a:schemeClr val="accent1"/>
-                        </a:effectRef>
-                        <a:fontRef idx="minor">
-                          <a:schemeClr val="tx1"/>
-                        </a:fontRef>
-                      </wps:style>
-                      <wps:bodyPr rot="0" spcFirstLastPara="0" vertOverflow="overflow" horzOverflow="overflow" vert="horz" wrap="square" lIns="91440" tIns="45720" rIns="91440" bIns="45720" numCol="1" spcCol="0" rtlCol="0" fromWordArt="0" anchor="ctr" anchorCtr="0" forceAA="0" compatLnSpc="1">
-                        <a:prstTxWarp prst="textNoShape">
-                          <a:avLst/>
-                        </a:prstTxWarp>
-                        <a:noAutofit/>
-                      </wps:bodyPr>
-                    </wps:wsp>
-                  </a:graphicData>
-                </a:graphic>
-                <wp14:sizeRelH relativeFrom="margin">
-                  <wp14:pctWidth>0</wp14:pctWidth>
-                </wp14:sizeRelH>
-                <wp14:sizeRelV relativeFrom="margin">
-                  <wp14:pctHeight>0</wp14:pctHeight>
-                </wp14:sizeRelV>
-              </wp:anchor>
-            </w:drawing>
-          </mc:Choice>
-          <mc:Fallback>
-            <w:pict>
-              <v:shape id="Parenthèse ouvrante 4" o:spid="_x0000_s1026" type="#_x0000_t85" style="position:absolute;margin-left:57.35pt;margin-top:312.35pt;width:9.75pt;height:98.25pt;z-index:251660288;visibility:visible;mso-wrap-style:square;mso-width-percent:0;mso-height-percent:0;mso-wrap-distance-left:9pt;mso-wrap-distance-top:0;mso-wrap-distance-right:9pt;mso-wrap-distance-bottom:0;mso-position-horizontal:absolute;mso-position-horizontal-relative:text;mso-position-vertical:absolute;mso-position-vertical-relative:text;mso-width-percent:0;mso-height-percent:0;mso-width-relative:margin;mso-height-relative:margin;v-text-anchor:middle" o:gfxdata="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" adj="179" strokecolor="#4579b8 [3044]"/>
             </w:pict>
           </mc:Fallback>
         </mc:AlternateContent>
@@ -6680,19 +6706,11 @@
                                 <w:rFonts w:asciiTheme="majorHAnsi" w:hAnsiTheme="majorHAnsi"/>
                               </w:rPr>
                             </w:pPr>
-                            <w:proofErr w:type="spellStart"/>
                             <w:r>
                               <w:rPr>
                                 <w:rFonts w:asciiTheme="majorHAnsi" w:hAnsiTheme="majorHAnsi"/>
                               </w:rPr>
-                              <w:t>Renderer</w:t>
-                            </w:r>
-                            <w:proofErr w:type="spellEnd"/>
-                            <w:r>
-                              <w:rPr>
-                                <w:rFonts w:asciiTheme="majorHAnsi" w:hAnsiTheme="majorHAnsi"/>
-                              </w:rPr>
-                              <w:t xml:space="preserve"> </w:t>
+                              <w:t xml:space="preserve">Renderer </w:t>
                             </w:r>
                             <w:r>
                               <w:rPr>
@@ -6927,11 +6945,9 @@
                             <w:pPr>
                               <w:jc w:val="center"/>
                             </w:pPr>
-                            <w:proofErr w:type="spellStart"/>
                             <w:r>
                               <w:t>Previous</w:t>
                             </w:r>
-                            <w:proofErr w:type="spellEnd"/>
                           </w:p>
                         </w:txbxContent>
                       </wps:txbx>
@@ -7036,14 +7052,12 @@
                             <w:pPr>
                               <w:jc w:val="center"/>
                             </w:pPr>
-                            <w:proofErr w:type="spellStart"/>
                             <w:r>
                               <w:rPr>
                                 <w:rFonts w:asciiTheme="majorHAnsi" w:hAnsiTheme="majorHAnsi"/>
                               </w:rPr>
                               <w:t>Next</w:t>
                             </w:r>
-                            <w:proofErr w:type="spellEnd"/>
                           </w:p>
                         </w:txbxContent>
                       </wps:txbx>
@@ -7297,28 +7311,13 @@
                             <w:pPr>
                               <w:jc w:val="center"/>
                             </w:pPr>
-                            <w:proofErr w:type="spellStart"/>
                             <w:r>
-                              <w:t>Current</w:t>
+                              <w:t>Current playing</w:t>
                             </w:r>
-                            <w:proofErr w:type="spellEnd"/>
-                            <w:r>
-                              <w:t xml:space="preserve"> </w:t>
-                            </w:r>
-                            <w:proofErr w:type="spellStart"/>
-                            <w:r>
-                              <w:t>playing</w:t>
-                            </w:r>
-                            <w:proofErr w:type="spellEnd"/>
                             <w:r>
                               <w:br/>
-                              <w:t xml:space="preserve"> </w:t>
+                              <w:t xml:space="preserve"> title</w:t>
                             </w:r>
-                            <w:proofErr w:type="spellStart"/>
-                            <w:r>
-                              <w:t>title</w:t>
-                            </w:r>
-                            <w:proofErr w:type="spellEnd"/>
                           </w:p>
                         </w:txbxContent>
                       </wps:txbx>
@@ -7444,43 +7443,25 @@
                                 <w:rFonts w:asciiTheme="majorHAnsi" w:hAnsiTheme="majorHAnsi"/>
                               </w:rPr>
                             </w:pPr>
-                            <w:proofErr w:type="spellStart"/>
                             <w:r>
                               <w:rPr>
                                 <w:rFonts w:asciiTheme="majorHAnsi" w:hAnsiTheme="majorHAnsi"/>
                               </w:rPr>
-                              <w:t>Current</w:t>
+                              <w:t xml:space="preserve">Current </w:t>
                             </w:r>
-                            <w:proofErr w:type="spellEnd"/>
-                            <w:r>
-                              <w:rPr>
-                                <w:rFonts w:asciiTheme="majorHAnsi" w:hAnsiTheme="majorHAnsi"/>
-                              </w:rPr>
-                              <w:t xml:space="preserve"> </w:t>
-                            </w:r>
-                            <w:proofErr w:type="spellStart"/>
                             <w:r>
                               <w:rPr>
                                 <w:rFonts w:asciiTheme="majorHAnsi" w:hAnsiTheme="majorHAnsi"/>
                               </w:rPr>
                               <w:t>playing</w:t>
                             </w:r>
-                            <w:proofErr w:type="spellEnd"/>
                             <w:r>
                               <w:rPr>
                                 <w:rFonts w:asciiTheme="majorHAnsi" w:hAnsiTheme="majorHAnsi"/>
                               </w:rPr>
                               <w:br/>
-                              <w:t xml:space="preserve"> </w:t>
+                              <w:t xml:space="preserve"> thumbnail</w:t>
                             </w:r>
-                            <w:proofErr w:type="spellStart"/>
-                            <w:r>
-                              <w:rPr>
-                                <w:rFonts w:asciiTheme="majorHAnsi" w:hAnsiTheme="majorHAnsi"/>
-                              </w:rPr>
-                              <w:t>thumbnail</w:t>
-                            </w:r>
-                            <w:proofErr w:type="spellEnd"/>
                           </w:p>
                         </w:txbxContent>
                       </wps:txbx>
@@ -7565,10 +7546,10 @@
           <w:lang w:eastAsia="fr-FR"/>
         </w:rPr>
         <w:drawing>
-          <wp:inline distT="0" distB="0" distL="0" distR="0" wp14:anchorId="7E6A2604" wp14:editId="49415BE4">
-            <wp:extent cx="3914775" cy="6696075"/>
-            <wp:effectExtent l="0" t="0" r="9525" b="9525"/>
-            <wp:docPr id="1" name="Image 1"/>
+          <wp:inline distT="0" distB="0" distL="0" distR="0">
+            <wp:extent cx="3705742" cy="6697010"/>
+            <wp:effectExtent l="0" t="0" r="9525" b="8890"/>
+            <wp:docPr id="2" name="Image 2"/>
             <wp:cNvGraphicFramePr>
               <a:graphicFrameLocks xmlns:a="http://schemas.openxmlformats.org/drawingml/2006/main" noChangeAspect="1"/>
             </wp:cNvGraphicFramePr>
@@ -7576,11 +7557,17 @@
               <a:graphicData uri="http://schemas.openxmlformats.org/drawingml/2006/picture">
                 <pic:pic xmlns:pic="http://schemas.openxmlformats.org/drawingml/2006/picture">
                   <pic:nvPicPr>
-                    <pic:cNvPr id="0" name=""/>
+                    <pic:cNvPr id="0" name="c1-en.jpg"/>
                     <pic:cNvPicPr/>
                   </pic:nvPicPr>
                   <pic:blipFill>
-                    <a:blip r:embed="rId9"/>
+                    <a:blip r:embed="rId9">
+                      <a:extLst>
+                        <a:ext uri="{28A0092B-C50C-407E-A947-70E740481C1C}">
+                          <a14:useLocalDpi xmlns:a14="http://schemas.microsoft.com/office/drawing/2010/main" val="0"/>
+                        </a:ext>
+                      </a:extLst>
+                    </a:blip>
                     <a:stretch>
                       <a:fillRect/>
                     </a:stretch>
@@ -7588,7 +7575,7 @@
                   <pic:spPr>
                     <a:xfrm>
                       <a:off x="0" y="0"/>
-                      <a:ext cx="3914775" cy="6696075"/>
+                      <a:ext cx="3705742" cy="6697010"/>
                     </a:xfrm>
                     <a:prstGeom prst="rect">
                       <a:avLst/>
@@ -7671,28 +7658,16 @@
                             <w:pPr>
                               <w:jc w:val="center"/>
                             </w:pPr>
-                            <w:proofErr w:type="spellStart"/>
                             <w:r>
-                              <w:t>Current</w:t>
+                              <w:t xml:space="preserve">Current </w:t>
                             </w:r>
-                            <w:proofErr w:type="spellEnd"/>
-                            <w:r>
-                              <w:t xml:space="preserve"> </w:t>
-                            </w:r>
-                            <w:proofErr w:type="spellStart"/>
                             <w:r>
                               <w:t>Renderer</w:t>
                             </w:r>
-                            <w:proofErr w:type="spellEnd"/>
                             <w:r>
                               <w:br/>
-                              <w:t xml:space="preserve"> </w:t>
+                              <w:t xml:space="preserve"> name</w:t>
                             </w:r>
-                            <w:proofErr w:type="spellStart"/>
-                            <w:r>
-                              <w:t>name</w:t>
-                            </w:r>
-                            <w:proofErr w:type="spellEnd"/>
                           </w:p>
                         </w:txbxContent>
                       </wps:txbx>
@@ -7771,7 +7746,7 @@
           <w:lang w:val="en-US" w:eastAsia="fr-FR"/>
         </w:rPr>
       </w:pPr>
-      <w:bookmarkStart w:id="4" w:name="_Toc499975099"/>
+      <w:bookmarkStart w:id="4" w:name="_Toc505002366"/>
       <w:r>
         <w:rPr>
           <w:noProof/>
@@ -7889,44 +7864,14 @@
                               <w:rPr>
                                 <w:rFonts w:asciiTheme="majorHAnsi" w:hAnsiTheme="majorHAnsi"/>
                               </w:rPr>
-                              <w:t xml:space="preserve">Servers </w:t>
+                              <w:t>Servers is selected</w:t>
                             </w:r>
-                            <w:proofErr w:type="spellStart"/>
                             <w:r>
                               <w:rPr>
                                 <w:rFonts w:asciiTheme="majorHAnsi" w:hAnsiTheme="majorHAnsi"/>
                               </w:rPr>
-                              <w:t>is</w:t>
+                              <w:t xml:space="preserve"> or search</w:t>
                             </w:r>
-                            <w:proofErr w:type="spellEnd"/>
-                            <w:r>
-                              <w:rPr>
-                                <w:rFonts w:asciiTheme="majorHAnsi" w:hAnsiTheme="majorHAnsi"/>
-                              </w:rPr>
-                              <w:t xml:space="preserve"> </w:t>
-                            </w:r>
-                            <w:proofErr w:type="spellStart"/>
-                            <w:r>
-                              <w:rPr>
-                                <w:rFonts w:asciiTheme="majorHAnsi" w:hAnsiTheme="majorHAnsi"/>
-                              </w:rPr>
-                              <w:t>selected</w:t>
-                            </w:r>
-                            <w:proofErr w:type="spellEnd"/>
-                            <w:r>
-                              <w:rPr>
-                                <w:rFonts w:asciiTheme="majorHAnsi" w:hAnsiTheme="majorHAnsi"/>
-                              </w:rPr>
-                              <w:t xml:space="preserve"> or </w:t>
-                            </w:r>
-                            <w:proofErr w:type="spellStart"/>
-                            <w:r>
-                              <w:rPr>
-                                <w:rFonts w:asciiTheme="majorHAnsi" w:hAnsiTheme="majorHAnsi"/>
-                              </w:rPr>
-                              <w:t>search</w:t>
-                            </w:r>
-                            <w:proofErr w:type="spellEnd"/>
                           </w:p>
                         </w:txbxContent>
                       </wps:txbx>
@@ -8096,7 +8041,6 @@
                               </w:rPr>
                               <w:t>“</w:t>
                             </w:r>
-                            <w:proofErr w:type="spellStart"/>
                             <w:r>
                               <w:rPr>
                                 <w:rFonts w:asciiTheme="majorHAnsi" w:hAnsiTheme="majorHAnsi"/>
@@ -8104,29 +8048,12 @@
                               </w:rPr>
                               <w:t>Musique</w:t>
                             </w:r>
-                            <w:proofErr w:type="spellEnd"/>
                             <w:r>
                               <w:rPr>
                                 <w:rFonts w:asciiTheme="majorHAnsi" w:hAnsiTheme="majorHAnsi"/>
                                 <w:lang w:val="en-US"/>
                               </w:rPr>
-                              <w:t xml:space="preserve">” </w:t>
-                            </w:r>
-                            <w:proofErr w:type="spellStart"/>
-                            <w:r>
-                              <w:rPr>
-                                <w:rFonts w:asciiTheme="majorHAnsi" w:hAnsiTheme="majorHAnsi"/>
-                                <w:lang w:val="en-US"/>
-                              </w:rPr>
-                              <w:t>goto</w:t>
-                            </w:r>
-                            <w:proofErr w:type="spellEnd"/>
-                            <w:r>
-                              <w:rPr>
-                                <w:rFonts w:asciiTheme="majorHAnsi" w:hAnsiTheme="majorHAnsi"/>
-                                <w:lang w:val="en-US"/>
-                              </w:rPr>
-                              <w:t xml:space="preserve"> this folder)</w:t>
+                              <w:t>” goto this folder)</w:t>
                             </w:r>
                           </w:p>
                         </w:txbxContent>
@@ -8287,30 +8214,12 @@
                                 <w:rFonts w:asciiTheme="majorHAnsi" w:hAnsiTheme="majorHAnsi"/>
                               </w:rPr>
                             </w:pPr>
-                            <w:proofErr w:type="spellStart"/>
                             <w:r>
                               <w:rPr>
                                 <w:rFonts w:asciiTheme="majorHAnsi" w:hAnsiTheme="majorHAnsi"/>
                               </w:rPr>
-                              <w:t>Previous</w:t>
+                              <w:t>Previous folder</w:t>
                             </w:r>
-                            <w:proofErr w:type="spellEnd"/>
-                            <w:r>
-                              <w:rPr>
-                                <w:rFonts w:asciiTheme="majorHAnsi" w:hAnsiTheme="majorHAnsi"/>
-                              </w:rPr>
-                              <w:t xml:space="preserve"> </w:t>
-                            </w:r>
-                            <w:proofErr w:type="spellStart"/>
-                            <w:proofErr w:type="gramStart"/>
-                            <w:r>
-                              <w:rPr>
-                                <w:rFonts w:asciiTheme="majorHAnsi" w:hAnsiTheme="majorHAnsi"/>
-                              </w:rPr>
-                              <w:t>folder</w:t>
-                            </w:r>
-                            <w:proofErr w:type="spellEnd"/>
-                            <w:proofErr w:type="gramEnd"/>
                             <w:r>
                               <w:rPr>
                                 <w:rFonts w:asciiTheme="majorHAnsi" w:hAnsiTheme="majorHAnsi"/>
@@ -8817,16 +8726,8 @@
                               <w:rPr>
                                 <w:rFonts w:asciiTheme="majorHAnsi" w:hAnsiTheme="majorHAnsi"/>
                               </w:rPr>
-                              <w:t xml:space="preserve">Music </w:t>
+                              <w:t>Music track</w:t>
                             </w:r>
-                            <w:proofErr w:type="spellStart"/>
-                            <w:r>
-                              <w:rPr>
-                                <w:rFonts w:asciiTheme="majorHAnsi" w:hAnsiTheme="majorHAnsi"/>
-                              </w:rPr>
-                              <w:t>track</w:t>
-                            </w:r>
-                            <w:proofErr w:type="spellEnd"/>
                             <w:r>
                               <w:rPr>
                                 <w:rFonts w:asciiTheme="majorHAnsi" w:hAnsiTheme="majorHAnsi"/>
@@ -8857,16 +8758,8 @@
                               <w:rPr>
                                 <w:rFonts w:asciiTheme="majorHAnsi" w:hAnsiTheme="majorHAnsi"/>
                               </w:rPr>
-                              <w:t xml:space="preserve"> </w:t>
+                              <w:t xml:space="preserve"> folder</w:t>
                             </w:r>
-                            <w:proofErr w:type="spellStart"/>
-                            <w:r>
-                              <w:rPr>
-                                <w:rFonts w:asciiTheme="majorHAnsi" w:hAnsiTheme="majorHAnsi"/>
-                              </w:rPr>
-                              <w:t>folder</w:t>
-                            </w:r>
-                            <w:proofErr w:type="spellEnd"/>
                           </w:p>
                         </w:txbxContent>
                       </wps:txbx>
@@ -9097,7 +8990,7 @@
           <w:lang w:val="en-US"/>
         </w:rPr>
       </w:pPr>
-      <w:bookmarkStart w:id="5" w:name="_Toc499975100"/>
+      <w:bookmarkStart w:id="5" w:name="_Toc505002367"/>
       <w:r>
         <w:rPr>
           <w:lang w:val="en-US"/>
@@ -9283,28 +9176,12 @@
                                 <w:rFonts w:asciiTheme="majorHAnsi" w:hAnsiTheme="majorHAnsi"/>
                               </w:rPr>
                             </w:pPr>
-                            <w:proofErr w:type="spellStart"/>
                             <w:r>
                               <w:rPr>
                                 <w:rFonts w:asciiTheme="majorHAnsi" w:hAnsiTheme="majorHAnsi"/>
                               </w:rPr>
-                              <w:t>Current</w:t>
+                              <w:t>Current playing</w:t>
                             </w:r>
-                            <w:proofErr w:type="spellEnd"/>
-                            <w:r>
-                              <w:rPr>
-                                <w:rFonts w:asciiTheme="majorHAnsi" w:hAnsiTheme="majorHAnsi"/>
-                              </w:rPr>
-                              <w:t xml:space="preserve"> </w:t>
-                            </w:r>
-                            <w:proofErr w:type="spellStart"/>
-                            <w:r>
-                              <w:rPr>
-                                <w:rFonts w:asciiTheme="majorHAnsi" w:hAnsiTheme="majorHAnsi"/>
-                              </w:rPr>
-                              <w:t>playing</w:t>
-                            </w:r>
-                            <w:proofErr w:type="spellEnd"/>
                           </w:p>
                         </w:txbxContent>
                       </wps:txbx>
@@ -9435,30 +9312,8 @@
                               <w:rPr>
                                 <w:rFonts w:asciiTheme="majorHAnsi" w:hAnsiTheme="majorHAnsi"/>
                               </w:rPr>
-                              <w:t xml:space="preserve">Return last </w:t>
+                              <w:t>Return last displayed folder</w:t>
                             </w:r>
-                            <w:proofErr w:type="spellStart"/>
-                            <w:r>
-                              <w:rPr>
-                                <w:rFonts w:asciiTheme="majorHAnsi" w:hAnsiTheme="majorHAnsi"/>
-                              </w:rPr>
-                              <w:t>displayed</w:t>
-                            </w:r>
-                            <w:proofErr w:type="spellEnd"/>
-                            <w:r>
-                              <w:rPr>
-                                <w:rFonts w:asciiTheme="majorHAnsi" w:hAnsiTheme="majorHAnsi"/>
-                              </w:rPr>
-                              <w:t xml:space="preserve"> </w:t>
-                            </w:r>
-                            <w:proofErr w:type="spellStart"/>
-                            <w:r>
-                              <w:rPr>
-                                <w:rFonts w:asciiTheme="majorHAnsi" w:hAnsiTheme="majorHAnsi"/>
-                              </w:rPr>
-                              <w:t>folder</w:t>
-                            </w:r>
-                            <w:proofErr w:type="spellEnd"/>
                           </w:p>
                         </w:txbxContent>
                       </wps:txbx>
@@ -9718,19 +9573,11 @@
                                 <w:rFonts w:asciiTheme="majorHAnsi" w:hAnsiTheme="majorHAnsi"/>
                               </w:rPr>
                             </w:pPr>
-                            <w:proofErr w:type="spellStart"/>
                             <w:r>
                               <w:rPr>
                                 <w:rFonts w:asciiTheme="majorHAnsi" w:hAnsiTheme="majorHAnsi"/>
                               </w:rPr>
-                              <w:t>Current</w:t>
-                            </w:r>
-                            <w:proofErr w:type="spellEnd"/>
-                            <w:r>
-                              <w:rPr>
-                                <w:rFonts w:asciiTheme="majorHAnsi" w:hAnsiTheme="majorHAnsi"/>
-                              </w:rPr>
-                              <w:t xml:space="preserve"> queue</w:t>
+                              <w:t>Current queue</w:t>
                             </w:r>
                           </w:p>
                         </w:txbxContent>
@@ -9923,28 +9770,12 @@
                                 <w:rFonts w:asciiTheme="majorHAnsi" w:hAnsiTheme="majorHAnsi"/>
                               </w:rPr>
                             </w:pPr>
-                            <w:proofErr w:type="spellStart"/>
                             <w:r>
                               <w:rPr>
                                 <w:rFonts w:asciiTheme="majorHAnsi" w:hAnsiTheme="majorHAnsi"/>
                               </w:rPr>
-                              <w:t>Current</w:t>
+                              <w:t>Current playing</w:t>
                             </w:r>
-                            <w:proofErr w:type="spellEnd"/>
-                            <w:r>
-                              <w:rPr>
-                                <w:rFonts w:asciiTheme="majorHAnsi" w:hAnsiTheme="majorHAnsi"/>
-                              </w:rPr>
-                              <w:t xml:space="preserve"> </w:t>
-                            </w:r>
-                            <w:proofErr w:type="spellStart"/>
-                            <w:r>
-                              <w:rPr>
-                                <w:rFonts w:asciiTheme="majorHAnsi" w:hAnsiTheme="majorHAnsi"/>
-                              </w:rPr>
-                              <w:t>playing</w:t>
-                            </w:r>
-                            <w:proofErr w:type="spellEnd"/>
                           </w:p>
                         </w:txbxContent>
                       </wps:txbx>
@@ -10145,16 +9976,8 @@
                               <w:rPr>
                                 <w:rFonts w:asciiTheme="majorHAnsi" w:hAnsiTheme="majorHAnsi"/>
                               </w:rPr>
-                              <w:t xml:space="preserve">Content of the </w:t>
+                              <w:t>Content of the folder</w:t>
                             </w:r>
-                            <w:proofErr w:type="spellStart"/>
-                            <w:r>
-                              <w:rPr>
-                                <w:rFonts w:asciiTheme="majorHAnsi" w:hAnsiTheme="majorHAnsi"/>
-                              </w:rPr>
-                              <w:t>folder</w:t>
-                            </w:r>
-                            <w:proofErr w:type="spellEnd"/>
                           </w:p>
                         </w:txbxContent>
                       </wps:txbx>
@@ -10594,42 +10417,18 @@
                                 <w:rFonts w:asciiTheme="majorHAnsi" w:hAnsiTheme="majorHAnsi"/>
                               </w:rPr>
                             </w:pPr>
-                            <w:proofErr w:type="spellStart"/>
                             <w:r>
                               <w:rPr>
                                 <w:rFonts w:asciiTheme="majorHAnsi" w:hAnsiTheme="majorHAnsi"/>
                               </w:rPr>
-                              <w:t>Current</w:t>
+                              <w:t>Current playing</w:t>
                             </w:r>
-                            <w:proofErr w:type="spellEnd"/>
                             <w:r>
                               <w:rPr>
                                 <w:rFonts w:asciiTheme="majorHAnsi" w:hAnsiTheme="majorHAnsi"/>
                               </w:rPr>
-                              <w:t xml:space="preserve"> </w:t>
+                              <w:t xml:space="preserve"> thumbnail</w:t>
                             </w:r>
-                            <w:proofErr w:type="spellStart"/>
-                            <w:r>
-                              <w:rPr>
-                                <w:rFonts w:asciiTheme="majorHAnsi" w:hAnsiTheme="majorHAnsi"/>
-                              </w:rPr>
-                              <w:t>playing</w:t>
-                            </w:r>
-                            <w:proofErr w:type="spellEnd"/>
-                            <w:r>
-                              <w:rPr>
-                                <w:rFonts w:asciiTheme="majorHAnsi" w:hAnsiTheme="majorHAnsi"/>
-                              </w:rPr>
-                              <w:t xml:space="preserve"> </w:t>
-                            </w:r>
-                            <w:proofErr w:type="spellStart"/>
-                            <w:r>
-                              <w:rPr>
-                                <w:rFonts w:asciiTheme="majorHAnsi" w:hAnsiTheme="majorHAnsi"/>
-                              </w:rPr>
-                              <w:t>thumbnail</w:t>
-                            </w:r>
-                            <w:proofErr w:type="spellEnd"/>
                           </w:p>
                         </w:txbxContent>
                       </wps:txbx>
@@ -10716,21 +10515,11 @@
       <w:pPr>
         <w:pStyle w:val="Titre1"/>
       </w:pPr>
-      <w:bookmarkStart w:id="6" w:name="_Toc499975101"/>
-      <w:proofErr w:type="spellStart"/>
+      <w:bookmarkStart w:id="6" w:name="_Toc505002368"/>
       <w:r>
         <w:lastRenderedPageBreak/>
-        <w:t>Current</w:t>
-      </w:r>
-      <w:proofErr w:type="spellEnd"/>
-      <w:r>
-        <w:t xml:space="preserve"> </w:t>
-      </w:r>
-      <w:proofErr w:type="spellStart"/>
-      <w:r>
-        <w:t>playing</w:t>
-      </w:r>
-      <w:proofErr w:type="spellEnd"/>
+        <w:t>Current playing</w:t>
+      </w:r>
       <w:r>
         <w:t xml:space="preserve"> page</w:t>
       </w:r>
@@ -10805,30 +10594,8 @@
                               <w:rPr>
                                 <w:rFonts w:asciiTheme="majorHAnsi" w:hAnsiTheme="majorHAnsi"/>
                               </w:rPr>
-                              <w:t xml:space="preserve">Return last </w:t>
+                              <w:t>Return last displayed folder</w:t>
                             </w:r>
-                            <w:proofErr w:type="spellStart"/>
-                            <w:r>
-                              <w:rPr>
-                                <w:rFonts w:asciiTheme="majorHAnsi" w:hAnsiTheme="majorHAnsi"/>
-                              </w:rPr>
-                              <w:t>displayed</w:t>
-                            </w:r>
-                            <w:proofErr w:type="spellEnd"/>
-                            <w:r>
-                              <w:rPr>
-                                <w:rFonts w:asciiTheme="majorHAnsi" w:hAnsiTheme="majorHAnsi"/>
-                              </w:rPr>
-                              <w:t xml:space="preserve"> </w:t>
-                            </w:r>
-                            <w:proofErr w:type="spellStart"/>
-                            <w:r>
-                              <w:rPr>
-                                <w:rFonts w:asciiTheme="majorHAnsi" w:hAnsiTheme="majorHAnsi"/>
-                              </w:rPr>
-                              <w:t>folder</w:t>
-                            </w:r>
-                            <w:proofErr w:type="spellEnd"/>
                           </w:p>
                         </w:txbxContent>
                       </wps:txbx>
@@ -12736,15 +12503,7 @@
                               <w:jc w:val="center"/>
                             </w:pPr>
                             <w:r>
-                              <w:t>Change position (</w:t>
-                            </w:r>
-                            <w:proofErr w:type="spellStart"/>
-                            <w:r>
-                              <w:t>seek</w:t>
-                            </w:r>
-                            <w:proofErr w:type="spellEnd"/>
-                            <w:r>
-                              <w:t>)</w:t>
+                              <w:t>Change position (seek)</w:t>
                             </w:r>
                           </w:p>
                         </w:txbxContent>
@@ -12923,14 +12682,12 @@
                             <w:pPr>
                               <w:jc w:val="center"/>
                             </w:pPr>
-                            <w:proofErr w:type="spellStart"/>
                             <w:r>
                               <w:rPr>
                                 <w:rFonts w:asciiTheme="majorHAnsi" w:hAnsiTheme="majorHAnsi"/>
                               </w:rPr>
                               <w:t>Next</w:t>
                             </w:r>
-                            <w:proofErr w:type="spellEnd"/>
                           </w:p>
                         </w:txbxContent>
                       </wps:txbx>
@@ -13038,11 +12795,9 @@
                             <w:pPr>
                               <w:jc w:val="center"/>
                             </w:pPr>
-                            <w:proofErr w:type="spellStart"/>
                             <w:r>
                               <w:t>Previous</w:t>
                             </w:r>
-                            <w:proofErr w:type="spellEnd"/>
                           </w:p>
                         </w:txbxContent>
                       </wps:txbx>
@@ -14189,7 +13944,7 @@
       <w:pPr>
         <w:pStyle w:val="Titre1"/>
       </w:pPr>
-      <w:bookmarkStart w:id="7" w:name="_Toc499975102"/>
+      <w:bookmarkStart w:id="7" w:name="_Toc505002369"/>
       <w:r>
         <w:lastRenderedPageBreak/>
         <w:t>Settings menu</w:t>
@@ -14205,14 +13960,15 @@
       </w:pPr>
       <w:r>
         <w:rPr>
+          <w:b/>
           <w:noProof/>
           <w:lang w:eastAsia="fr-FR"/>
         </w:rPr>
         <w:drawing>
-          <wp:inline distT="0" distB="0" distL="0" distR="0" wp14:anchorId="0DA00676" wp14:editId="4F249404">
-            <wp:extent cx="3914775" cy="5667375"/>
-            <wp:effectExtent l="0" t="0" r="9525" b="9525"/>
-            <wp:docPr id="132" name="Image 132"/>
+          <wp:inline distT="0" distB="0" distL="0" distR="0">
+            <wp:extent cx="3705742" cy="5668166"/>
+            <wp:effectExtent l="0" t="0" r="9525" b="8890"/>
+            <wp:docPr id="31" name="Image 31"/>
             <wp:cNvGraphicFramePr>
               <a:graphicFrameLocks xmlns:a="http://schemas.openxmlformats.org/drawingml/2006/main" noChangeAspect="1"/>
             </wp:cNvGraphicFramePr>
@@ -14220,11 +13976,17 @@
               <a:graphicData uri="http://schemas.openxmlformats.org/drawingml/2006/picture">
                 <pic:pic xmlns:pic="http://schemas.openxmlformats.org/drawingml/2006/picture">
                   <pic:nvPicPr>
-                    <pic:cNvPr id="0" name=""/>
+                    <pic:cNvPr id="0" name="c2-en.PNG"/>
                     <pic:cNvPicPr/>
                   </pic:nvPicPr>
                   <pic:blipFill>
-                    <a:blip r:embed="rId13"/>
+                    <a:blip r:embed="rId13">
+                      <a:extLst>
+                        <a:ext uri="{28A0092B-C50C-407E-A947-70E740481C1C}">
+                          <a14:useLocalDpi xmlns:a14="http://schemas.microsoft.com/office/drawing/2010/main" val="0"/>
+                        </a:ext>
+                      </a:extLst>
+                    </a:blip>
                     <a:stretch>
                       <a:fillRect/>
                     </a:stretch>
@@ -14232,7 +13994,7 @@
                   <pic:spPr>
                     <a:xfrm>
                       <a:off x="0" y="0"/>
-                      <a:ext cx="3914775" cy="5667375"/>
+                      <a:ext cx="3705742" cy="5668166"/>
                     </a:xfrm>
                     <a:prstGeom prst="rect">
                       <a:avLst/>
@@ -14262,17 +14024,12 @@
       <w:pPr>
         <w:pStyle w:val="Titre2"/>
       </w:pPr>
-      <w:bookmarkStart w:id="8" w:name="_Toc499975103"/>
+      <w:bookmarkStart w:id="8" w:name="_Toc505002370"/>
       <w:r>
         <w:lastRenderedPageBreak/>
-        <w:t xml:space="preserve">Settings </w:t>
-      </w:r>
-      <w:proofErr w:type="spellStart"/>
-      <w:r>
-        <w:t>dailog</w:t>
+        <w:t>Settings dailog</w:t>
       </w:r>
       <w:bookmarkEnd w:id="8"/>
-      <w:proofErr w:type="spellEnd"/>
     </w:p>
     <w:p>
       <w:pPr>
@@ -14289,13 +14046,176 @@
         <mc:AlternateContent>
           <mc:Choice Requires="wps">
             <w:drawing>
-              <wp:anchor distT="0" distB="0" distL="114300" distR="114300" simplePos="0" relativeHeight="251832320" behindDoc="0" locked="0" layoutInCell="1" allowOverlap="1" wp14:anchorId="09A30E00" wp14:editId="4F5CDB29">
+              <wp:anchor distT="0" distB="0" distL="114300" distR="114300" simplePos="0" relativeHeight="251841536" behindDoc="0" locked="0" layoutInCell="1" allowOverlap="1" wp14:anchorId="04CF8CAF" wp14:editId="2954BDD0">
                 <wp:simplePos x="0" y="0"/>
                 <wp:positionH relativeFrom="column">
-                  <wp:posOffset>4586605</wp:posOffset>
+                  <wp:posOffset>4919980</wp:posOffset>
                 </wp:positionH>
                 <wp:positionV relativeFrom="paragraph">
-                  <wp:posOffset>805815</wp:posOffset>
+                  <wp:posOffset>853440</wp:posOffset>
+                </wp:positionV>
+                <wp:extent cx="209550" cy="228600"/>
+                <wp:effectExtent l="0" t="0" r="0" b="0"/>
+                <wp:wrapNone/>
+                <wp:docPr id="61" name="Zone de texte 61"/>
+                <wp:cNvGraphicFramePr/>
+                <a:graphic xmlns:a="http://schemas.openxmlformats.org/drawingml/2006/main">
+                  <a:graphicData uri="http://schemas.microsoft.com/office/word/2010/wordprocessingShape">
+                    <wps:wsp>
+                      <wps:cNvSpPr txBox="1"/>
+                      <wps:spPr>
+                        <a:xfrm>
+                          <a:off x="0" y="0"/>
+                          <a:ext cx="209550" cy="228600"/>
+                        </a:xfrm>
+                        <a:prstGeom prst="rect">
+                          <a:avLst/>
+                        </a:prstGeom>
+                        <a:noFill/>
+                        <a:ln w="6350">
+                          <a:noFill/>
+                        </a:ln>
+                        <a:effectLst/>
+                      </wps:spPr>
+                      <wps:style>
+                        <a:lnRef idx="0">
+                          <a:schemeClr val="accent1"/>
+                        </a:lnRef>
+                        <a:fillRef idx="0">
+                          <a:schemeClr val="accent1"/>
+                        </a:fillRef>
+                        <a:effectRef idx="0">
+                          <a:schemeClr val="accent1"/>
+                        </a:effectRef>
+                        <a:fontRef idx="minor">
+                          <a:schemeClr val="dk1"/>
+                        </a:fontRef>
+                      </wps:style>
+                      <wps:txbx>
+                        <w:txbxContent>
+                          <w:p>
+                            <w:r>
+                              <w:t>3</w:t>
+                            </w:r>
+                          </w:p>
+                          <w:p/>
+                        </w:txbxContent>
+                      </wps:txbx>
+                      <wps:bodyPr rot="0" spcFirstLastPara="0" vertOverflow="overflow" horzOverflow="overflow" vert="horz" wrap="square" lIns="91440" tIns="45720" rIns="91440" bIns="45720" numCol="1" spcCol="0" rtlCol="0" fromWordArt="0" anchor="t" anchorCtr="0" forceAA="0" compatLnSpc="1">
+                        <a:prstTxWarp prst="textNoShape">
+                          <a:avLst/>
+                        </a:prstTxWarp>
+                        <a:noAutofit/>
+                      </wps:bodyPr>
+                    </wps:wsp>
+                  </a:graphicData>
+                </a:graphic>
+              </wp:anchor>
+            </w:drawing>
+          </mc:Choice>
+          <mc:Fallback>
+            <w:pict>
+              <v:shape id="Zone de texte 61" o:spid="_x0000_s1072" type="#_x0000_t202" style="position:absolute;left:0;text-align:left;margin-left:387.4pt;margin-top:67.2pt;width:16.5pt;height:18pt;z-index:251841536;visibility:visible;mso-wrap-style:square;mso-wrap-distance-left:9pt;mso-wrap-distance-top:0;mso-wrap-distance-right:9pt;mso-wrap-distance-bottom:0;mso-position-horizontal:absolute;mso-position-horizontal-relative:text;mso-position-vertical:absolute;mso-position-vertical-relative:text;v-text-anchor:top" o:gfxdata="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" filled="f" stroked="f" strokeweight=".5pt">
+                <v:textbox>
+                  <w:txbxContent>
+                    <w:p>
+                      <w:r>
+                        <w:t>3</w:t>
+                      </w:r>
+                    </w:p>
+                    <w:p/>
+                  </w:txbxContent>
+                </v:textbox>
+              </v:shape>
+            </w:pict>
+          </mc:Fallback>
+        </mc:AlternateContent>
+      </w:r>
+      <w:r>
+        <w:rPr>
+          <w:noProof/>
+          <w:lang w:eastAsia="fr-FR"/>
+        </w:rPr>
+        <mc:AlternateContent>
+          <mc:Choice Requires="wps">
+            <w:drawing>
+              <wp:anchor distT="0" distB="0" distL="114300" distR="114300" simplePos="0" relativeHeight="251839488" behindDoc="0" locked="0" layoutInCell="1" allowOverlap="1" wp14:anchorId="137356A7" wp14:editId="4AD00B66">
+                <wp:simplePos x="0" y="0"/>
+                <wp:positionH relativeFrom="column">
+                  <wp:posOffset>3243581</wp:posOffset>
+                </wp:positionH>
+                <wp:positionV relativeFrom="paragraph">
+                  <wp:posOffset>982345</wp:posOffset>
+                </wp:positionV>
+                <wp:extent cx="1676399" cy="0"/>
+                <wp:effectExtent l="38100" t="76200" r="0" b="114300"/>
+                <wp:wrapNone/>
+                <wp:docPr id="43" name="Connecteur droit avec flèche 43"/>
+                <wp:cNvGraphicFramePr/>
+                <a:graphic xmlns:a="http://schemas.openxmlformats.org/drawingml/2006/main">
+                  <a:graphicData uri="http://schemas.microsoft.com/office/word/2010/wordprocessingShape">
+                    <wps:wsp>
+                      <wps:cNvCnPr/>
+                      <wps:spPr>
+                        <a:xfrm flipH="1">
+                          <a:off x="0" y="0"/>
+                          <a:ext cx="1676399" cy="0"/>
+                        </a:xfrm>
+                        <a:prstGeom prst="straightConnector1">
+                          <a:avLst/>
+                        </a:prstGeom>
+                        <a:ln>
+                          <a:tailEnd type="arrow"/>
+                        </a:ln>
+                      </wps:spPr>
+                      <wps:style>
+                        <a:lnRef idx="1">
+                          <a:schemeClr val="accent1"/>
+                        </a:lnRef>
+                        <a:fillRef idx="0">
+                          <a:schemeClr val="accent1"/>
+                        </a:fillRef>
+                        <a:effectRef idx="0">
+                          <a:schemeClr val="accent1"/>
+                        </a:effectRef>
+                        <a:fontRef idx="minor">
+                          <a:schemeClr val="tx1"/>
+                        </a:fontRef>
+                      </wps:style>
+                      <wps:bodyPr/>
+                    </wps:wsp>
+                  </a:graphicData>
+                </a:graphic>
+                <wp14:sizeRelH relativeFrom="margin">
+                  <wp14:pctWidth>0</wp14:pctWidth>
+                </wp14:sizeRelH>
+              </wp:anchor>
+            </w:drawing>
+          </mc:Choice>
+          <mc:Fallback>
+            <w:pict>
+              <v:shape id="Connecteur droit avec flèche 43" o:spid="_x0000_s1026" type="#_x0000_t32" style="position:absolute;margin-left:255.4pt;margin-top:77.35pt;width:132pt;height:0;flip:x;z-index:251839488;visibility:visible;mso-wrap-style:square;mso-width-percent:0;mso-wrap-distance-left:9pt;mso-wrap-distance-top:0;mso-wrap-distance-right:9pt;mso-wrap-distance-bottom:0;mso-position-horizontal:absolute;mso-position-horizontal-relative:text;mso-position-vertical:absolute;mso-position-vertical-relative:text;mso-width-percent:0;mso-width-relative:margin" o:gfxdata="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" strokecolor="#4579b8 [3044]">
+                <v:stroke endarrow="open"/>
+              </v:shape>
+            </w:pict>
+          </mc:Fallback>
+        </mc:AlternateContent>
+      </w:r>
+      <w:r>
+        <w:rPr>
+          <w:noProof/>
+          <w:lang w:eastAsia="fr-FR"/>
+        </w:rPr>
+        <mc:AlternateContent>
+          <mc:Choice Requires="wps">
+            <w:drawing>
+              <wp:anchor distT="0" distB="0" distL="114300" distR="114300" simplePos="0" relativeHeight="251832320" behindDoc="0" locked="0" layoutInCell="1" allowOverlap="1" wp14:anchorId="3A475B79" wp14:editId="5E8CF24B">
+                <wp:simplePos x="0" y="0"/>
+                <wp:positionH relativeFrom="column">
+                  <wp:posOffset>4919980</wp:posOffset>
+                </wp:positionH>
+                <wp:positionV relativeFrom="paragraph">
+                  <wp:posOffset>681990</wp:posOffset>
                 </wp:positionV>
                 <wp:extent cx="209550" cy="228600"/>
                 <wp:effectExtent l="0" t="0" r="0" b="0"/>
@@ -14358,7 +14278,7 @@
           </mc:Choice>
           <mc:Fallback>
             <w:pict>
-              <v:shape id="Zone de texte 139" o:spid="_x0000_s1071" type="#_x0000_t202" style="position:absolute;left:0;text-align:left;margin-left:361.15pt;margin-top:63.45pt;width:16.5pt;height:18pt;z-index:251832320;visibility:visible;mso-wrap-style:square;mso-wrap-distance-left:9pt;mso-wrap-distance-top:0;mso-wrap-distance-right:9pt;mso-wrap-distance-bottom:0;mso-position-horizontal:absolute;mso-position-horizontal-relative:text;mso-position-vertical:absolute;mso-position-vertical-relative:text;v-text-anchor:top" o:gfxdata="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" filled="f" stroked="f" strokeweight=".5pt">
+              <v:shape id="Zone de texte 139" o:spid="_x0000_s1073" type="#_x0000_t202" style="position:absolute;left:0;text-align:left;margin-left:387.4pt;margin-top:53.7pt;width:16.5pt;height:18pt;z-index:251832320;visibility:visible;mso-wrap-style:square;mso-wrap-distance-left:9pt;mso-wrap-distance-top:0;mso-wrap-distance-right:9pt;mso-wrap-distance-bottom:0;mso-position-horizontal:absolute;mso-position-horizontal-relative:text;mso-position-vertical:absolute;mso-position-vertical-relative:text;v-text-anchor:top" o:gfxdata="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" filled="f" stroked="f" strokeweight=".5pt">
                 <v:textbox>
                   <w:txbxContent>
                     <w:p>
@@ -14382,13 +14302,83 @@
         <mc:AlternateContent>
           <mc:Choice Requires="wps">
             <w:drawing>
-              <wp:anchor distT="0" distB="0" distL="114300" distR="114300" simplePos="0" relativeHeight="251829248" behindDoc="0" locked="0" layoutInCell="1" allowOverlap="1" wp14:anchorId="51D6AB3D" wp14:editId="33742458">
+              <wp:anchor distT="0" distB="0" distL="114300" distR="114300" simplePos="0" relativeHeight="251833344" behindDoc="0" locked="0" layoutInCell="1" allowOverlap="1" wp14:anchorId="071AC636" wp14:editId="2932C41C">
                 <wp:simplePos x="0" y="0"/>
                 <wp:positionH relativeFrom="column">
-                  <wp:posOffset>4577080</wp:posOffset>
+                  <wp:posOffset>2643505</wp:posOffset>
                 </wp:positionH>
                 <wp:positionV relativeFrom="paragraph">
-                  <wp:posOffset>567690</wp:posOffset>
+                  <wp:posOffset>805815</wp:posOffset>
+                </wp:positionV>
+                <wp:extent cx="2257425" cy="0"/>
+                <wp:effectExtent l="38100" t="76200" r="0" b="114300"/>
+                <wp:wrapNone/>
+                <wp:docPr id="140" name="Connecteur droit avec flèche 140"/>
+                <wp:cNvGraphicFramePr/>
+                <a:graphic xmlns:a="http://schemas.openxmlformats.org/drawingml/2006/main">
+                  <a:graphicData uri="http://schemas.microsoft.com/office/word/2010/wordprocessingShape">
+                    <wps:wsp>
+                      <wps:cNvCnPr/>
+                      <wps:spPr>
+                        <a:xfrm flipH="1">
+                          <a:off x="0" y="0"/>
+                          <a:ext cx="2257425" cy="0"/>
+                        </a:xfrm>
+                        <a:prstGeom prst="straightConnector1">
+                          <a:avLst/>
+                        </a:prstGeom>
+                        <a:ln>
+                          <a:tailEnd type="arrow"/>
+                        </a:ln>
+                      </wps:spPr>
+                      <wps:style>
+                        <a:lnRef idx="1">
+                          <a:schemeClr val="accent1"/>
+                        </a:lnRef>
+                        <a:fillRef idx="0">
+                          <a:schemeClr val="accent1"/>
+                        </a:fillRef>
+                        <a:effectRef idx="0">
+                          <a:schemeClr val="accent1"/>
+                        </a:effectRef>
+                        <a:fontRef idx="minor">
+                          <a:schemeClr val="tx1"/>
+                        </a:fontRef>
+                      </wps:style>
+                      <wps:bodyPr/>
+                    </wps:wsp>
+                  </a:graphicData>
+                </a:graphic>
+                <wp14:sizeRelH relativeFrom="margin">
+                  <wp14:pctWidth>0</wp14:pctWidth>
+                </wp14:sizeRelH>
+              </wp:anchor>
+            </w:drawing>
+          </mc:Choice>
+          <mc:Fallback>
+            <w:pict>
+              <v:shape id="Connecteur droit avec flèche 140" o:spid="_x0000_s1026" type="#_x0000_t32" style="position:absolute;margin-left:208.15pt;margin-top:63.45pt;width:177.75pt;height:0;flip:x;z-index:251833344;visibility:visible;mso-wrap-style:square;mso-width-percent:0;mso-wrap-distance-left:9pt;mso-wrap-distance-top:0;mso-wrap-distance-right:9pt;mso-wrap-distance-bottom:0;mso-position-horizontal:absolute;mso-position-horizontal-relative:text;mso-position-vertical:absolute;mso-position-vertical-relative:text;mso-width-percent:0;mso-width-relative:margin" o:gfxdata="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" strokecolor="#4579b8 [3044]">
+                <v:stroke endarrow="open"/>
+              </v:shape>
+            </w:pict>
+          </mc:Fallback>
+        </mc:AlternateContent>
+      </w:r>
+      <w:r>
+        <w:rPr>
+          <w:noProof/>
+          <w:lang w:eastAsia="fr-FR"/>
+        </w:rPr>
+        <mc:AlternateContent>
+          <mc:Choice Requires="wps">
+            <w:drawing>
+              <wp:anchor distT="0" distB="0" distL="114300" distR="114300" simplePos="0" relativeHeight="251829248" behindDoc="0" locked="0" layoutInCell="1" allowOverlap="1" wp14:anchorId="1B9A2C62" wp14:editId="04A566A6">
+                <wp:simplePos x="0" y="0"/>
+                <wp:positionH relativeFrom="column">
+                  <wp:posOffset>4900930</wp:posOffset>
+                </wp:positionH>
+                <wp:positionV relativeFrom="paragraph">
+                  <wp:posOffset>501015</wp:posOffset>
                 </wp:positionV>
                 <wp:extent cx="209550" cy="228600"/>
                 <wp:effectExtent l="0" t="0" r="0" b="0"/>
@@ -14450,7 +14440,7 @@
           </mc:Choice>
           <mc:Fallback>
             <w:pict>
-              <v:shape id="Zone de texte 137" o:spid="_x0000_s1072" type="#_x0000_t202" style="position:absolute;left:0;text-align:left;margin-left:360.4pt;margin-top:44.7pt;width:16.5pt;height:18pt;z-index:251829248;visibility:visible;mso-wrap-style:square;mso-wrap-distance-left:9pt;mso-wrap-distance-top:0;mso-wrap-distance-right:9pt;mso-wrap-distance-bottom:0;mso-position-horizontal:absolute;mso-position-horizontal-relative:text;mso-position-vertical:absolute;mso-position-vertical-relative:text;v-text-anchor:top" o:gfxdata="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" filled="f" stroked="f" strokeweight=".5pt">
+              <v:shape id="Zone de texte 137" o:spid="_x0000_s1074" type="#_x0000_t202" style="position:absolute;left:0;text-align:left;margin-left:385.9pt;margin-top:39.45pt;width:16.5pt;height:18pt;z-index:251829248;visibility:visible;mso-wrap-style:square;mso-wrap-distance-left:9pt;mso-wrap-distance-top:0;mso-wrap-distance-right:9pt;mso-wrap-distance-bottom:0;mso-position-horizontal:absolute;mso-position-horizontal-relative:text;mso-position-vertical:absolute;mso-position-vertical-relative:text;v-text-anchor:top" o:gfxdata="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" filled="f" stroked="f" strokeweight=".5pt">
                 <v:textbox>
                   <w:txbxContent>
                     <w:p>
@@ -14473,83 +14463,13 @@
         <mc:AlternateContent>
           <mc:Choice Requires="wps">
             <w:drawing>
-              <wp:anchor distT="0" distB="0" distL="114300" distR="114300" simplePos="0" relativeHeight="251833344" behindDoc="0" locked="0" layoutInCell="1" allowOverlap="1" wp14:anchorId="07770CA5" wp14:editId="7D2CB914">
+              <wp:anchor distT="0" distB="0" distL="114300" distR="114300" simplePos="0" relativeHeight="251830272" behindDoc="0" locked="0" layoutInCell="1" allowOverlap="1" wp14:anchorId="585FA6E0" wp14:editId="6891BE88">
                 <wp:simplePos x="0" y="0"/>
                 <wp:positionH relativeFrom="column">
-                  <wp:posOffset>2405380</wp:posOffset>
+                  <wp:posOffset>3557905</wp:posOffset>
                 </wp:positionH>
                 <wp:positionV relativeFrom="paragraph">
-                  <wp:posOffset>929640</wp:posOffset>
-                </wp:positionV>
-                <wp:extent cx="2257425" cy="0"/>
-                <wp:effectExtent l="38100" t="76200" r="0" b="114300"/>
-                <wp:wrapNone/>
-                <wp:docPr id="140" name="Connecteur droit avec flèche 140"/>
-                <wp:cNvGraphicFramePr/>
-                <a:graphic xmlns:a="http://schemas.openxmlformats.org/drawingml/2006/main">
-                  <a:graphicData uri="http://schemas.microsoft.com/office/word/2010/wordprocessingShape">
-                    <wps:wsp>
-                      <wps:cNvCnPr/>
-                      <wps:spPr>
-                        <a:xfrm flipH="1">
-                          <a:off x="0" y="0"/>
-                          <a:ext cx="2257425" cy="0"/>
-                        </a:xfrm>
-                        <a:prstGeom prst="straightConnector1">
-                          <a:avLst/>
-                        </a:prstGeom>
-                        <a:ln>
-                          <a:tailEnd type="arrow"/>
-                        </a:ln>
-                      </wps:spPr>
-                      <wps:style>
-                        <a:lnRef idx="1">
-                          <a:schemeClr val="accent1"/>
-                        </a:lnRef>
-                        <a:fillRef idx="0">
-                          <a:schemeClr val="accent1"/>
-                        </a:fillRef>
-                        <a:effectRef idx="0">
-                          <a:schemeClr val="accent1"/>
-                        </a:effectRef>
-                        <a:fontRef idx="minor">
-                          <a:schemeClr val="tx1"/>
-                        </a:fontRef>
-                      </wps:style>
-                      <wps:bodyPr/>
-                    </wps:wsp>
-                  </a:graphicData>
-                </a:graphic>
-                <wp14:sizeRelH relativeFrom="margin">
-                  <wp14:pctWidth>0</wp14:pctWidth>
-                </wp14:sizeRelH>
-              </wp:anchor>
-            </w:drawing>
-          </mc:Choice>
-          <mc:Fallback>
-            <w:pict>
-              <v:shape id="Connecteur droit avec flèche 140" o:spid="_x0000_s1026" type="#_x0000_t32" style="position:absolute;margin-left:189.4pt;margin-top:73.2pt;width:177.75pt;height:0;flip:x;z-index:251833344;visibility:visible;mso-wrap-style:square;mso-width-percent:0;mso-wrap-distance-left:9pt;mso-wrap-distance-top:0;mso-wrap-distance-right:9pt;mso-wrap-distance-bottom:0;mso-position-horizontal:absolute;mso-position-horizontal-relative:text;mso-position-vertical:absolute;mso-position-vertical-relative:text;mso-width-percent:0;mso-width-relative:margin" o:gfxdata="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" strokecolor="#4579b8 [3044]">
-                <v:stroke endarrow="open"/>
-              </v:shape>
-            </w:pict>
-          </mc:Fallback>
-        </mc:AlternateContent>
-      </w:r>
-      <w:r>
-        <w:rPr>
-          <w:noProof/>
-          <w:lang w:eastAsia="fr-FR"/>
-        </w:rPr>
-        <mc:AlternateContent>
-          <mc:Choice Requires="wps">
-            <w:drawing>
-              <wp:anchor distT="0" distB="0" distL="114300" distR="114300" simplePos="0" relativeHeight="251830272" behindDoc="0" locked="0" layoutInCell="1" allowOverlap="1" wp14:anchorId="3D8E0653" wp14:editId="0C9580B0">
-                <wp:simplePos x="0" y="0"/>
-                <wp:positionH relativeFrom="column">
-                  <wp:posOffset>3319780</wp:posOffset>
-                </wp:positionH>
-                <wp:positionV relativeFrom="paragraph">
-                  <wp:posOffset>710565</wp:posOffset>
+                  <wp:posOffset>634365</wp:posOffset>
                 </wp:positionV>
                 <wp:extent cx="1343025" cy="0"/>
                 <wp:effectExtent l="38100" t="76200" r="0" b="114300"/>
@@ -14595,7 +14515,7 @@
           </mc:Choice>
           <mc:Fallback>
             <w:pict>
-              <v:shape id="Connecteur droit avec flèche 138" o:spid="_x0000_s1026" type="#_x0000_t32" style="position:absolute;margin-left:261.4pt;margin-top:55.95pt;width:105.75pt;height:0;flip:x;z-index:251830272;visibility:visible;mso-wrap-style:square;mso-wrap-distance-left:9pt;mso-wrap-distance-top:0;mso-wrap-distance-right:9pt;mso-wrap-distance-bottom:0;mso-position-horizontal:absolute;mso-position-horizontal-relative:text;mso-position-vertical:absolute;mso-position-vertical-relative:text" o:gfxdata="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" strokecolor="#4579b8 [3044]">
+              <v:shape id="Connecteur droit avec flèche 138" o:spid="_x0000_s1026" type="#_x0000_t32" style="position:absolute;margin-left:280.15pt;margin-top:49.95pt;width:105.75pt;height:0;flip:x;z-index:251830272;visibility:visible;mso-wrap-style:square;mso-wrap-distance-left:9pt;mso-wrap-distance-top:0;mso-wrap-distance-right:9pt;mso-wrap-distance-bottom:0;mso-position-horizontal:absolute;mso-position-horizontal-relative:text;mso-position-vertical:absolute;mso-position-vertical-relative:text" o:gfxdata="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" strokecolor="#4579b8 [3044]">
                 <v:stroke endarrow="open"/>
               </v:shape>
             </w:pict>
@@ -14608,10 +14528,10 @@
           <w:lang w:eastAsia="fr-FR"/>
         </w:rPr>
         <w:drawing>
-          <wp:inline distT="0" distB="0" distL="0" distR="0" wp14:anchorId="044DCF80" wp14:editId="381E2430">
-            <wp:extent cx="3067050" cy="1562100"/>
-            <wp:effectExtent l="0" t="0" r="0" b="0"/>
-            <wp:docPr id="136" name="Image 136"/>
+          <wp:inline distT="0" distB="0" distL="0" distR="0" wp14:anchorId="7F46B7DA" wp14:editId="6B51CFDB">
+            <wp:extent cx="2686050" cy="1419225"/>
+            <wp:effectExtent l="0" t="0" r="0" b="9525"/>
+            <wp:docPr id="1" name="Image 1"/>
             <wp:cNvGraphicFramePr>
               <a:graphicFrameLocks xmlns:a="http://schemas.openxmlformats.org/drawingml/2006/main" noChangeAspect="1"/>
             </wp:cNvGraphicFramePr>
@@ -14631,7 +14551,7 @@
                   <pic:spPr>
                     <a:xfrm>
                       <a:off x="0" y="0"/>
-                      <a:ext cx="3067050" cy="1562100"/>
+                      <a:ext cx="2686050" cy="1419225"/>
                     </a:xfrm>
                     <a:prstGeom prst="rect">
                       <a:avLst/>
@@ -14769,20 +14689,7 @@
           <w:lang w:val="en-US"/>
         </w:rPr>
         <w:br/>
-      </w:r>
-      <w:proofErr w:type="spellStart"/>
-      <w:r>
-        <w:rPr>
-          <w:lang w:val="en-US"/>
-        </w:rPr>
-        <w:t>AIVCtrl</w:t>
-      </w:r>
-      <w:proofErr w:type="spellEnd"/>
-      <w:r>
-        <w:rPr>
-          <w:lang w:val="en-US"/>
-        </w:rPr>
-        <w:t xml:space="preserve"> uses UPnP event </w:t>
+        <w:t xml:space="preserve">AIVCtrl uses UPnP event </w:t>
       </w:r>
       <w:r>
         <w:rPr>
@@ -14816,26 +14723,87 @@
       </w:pPr>
       <w:r>
         <w:rPr>
-          <w:b/>
-          <w:lang w:val="en-US"/>
-        </w:rPr>
-        <w:t>Reset</w:t>
-      </w:r>
-      <w:r>
-        <w:rPr>
-          <w:lang w:val="en-US"/>
-        </w:rPr>
-        <w:t xml:space="preserve"> restores the default settings.</w:t>
+          <w:lang w:val="en-US"/>
+        </w:rPr>
+        <w:t>Don’t use playlists for renderers.</w:t>
+      </w:r>
+      <w:r>
+        <w:rPr>
+          <w:lang w:val="en-US"/>
+        </w:rPr>
+        <w:br/>
+        <w:t>Some renderers can handle playlists. For example, Windows Media Player accepts playlist of images. With this, it starts automatically a slideshow. But in this case</w:t>
+      </w:r>
+      <w:r>
+        <w:rPr>
+          <w:lang w:val="en-US"/>
+        </w:rPr>
+        <w:t xml:space="preserve"> </w:t>
+      </w:r>
+      <w:r>
+        <w:rPr>
+          <w:lang w:val="en-US"/>
+        </w:rPr>
+        <w:t xml:space="preserve">the slideshow starts always by the first image. Check this </w:t>
+      </w:r>
+      <w:r>
+        <w:rPr>
+          <w:lang w:val="en-US"/>
+        </w:rPr>
+        <w:t>option</w:t>
+      </w:r>
+      <w:r>
+        <w:rPr>
+          <w:lang w:val="en-US"/>
+        </w:rPr>
+        <w:t xml:space="preserve"> invalids the playlists and use only base functions of UPnP. </w:t>
+      </w:r>
+      <w:r>
+        <w:rPr>
+          <w:lang w:val="en-US"/>
+        </w:rPr>
+        <w:t xml:space="preserve"> Of course the slideshow of WMP is lost.</w:t>
+      </w:r>
+      <w:r>
+        <w:rPr>
+          <w:lang w:val="en-US"/>
+        </w:rPr>
+        <w:br/>
       </w:r>
     </w:p>
     <w:p>
       <w:pPr>
+        <w:pStyle w:val="Paragraphedeliste"/>
+        <w:numPr>
+          <w:ilvl w:val="0"/>
+          <w:numId w:val="7"/>
+        </w:numPr>
+        <w:rPr>
+          <w:lang w:val="en-US"/>
+        </w:rPr>
+      </w:pPr>
+      <w:r>
+        <w:rPr>
+          <w:b/>
+          <w:lang w:val="en-US"/>
+        </w:rPr>
+        <w:t>Reset</w:t>
+      </w:r>
+      <w:r>
+        <w:rPr>
+          <w:lang w:val="en-US"/>
+        </w:rPr>
+        <w:t xml:space="preserve"> restores the default settings.</w:t>
+      </w:r>
+    </w:p>
+    <w:p>
+      <w:pPr>
         <w:pStyle w:val="Titre2"/>
         <w:rPr>
           <w:lang w:val="en-US"/>
         </w:rPr>
       </w:pPr>
-      <w:bookmarkStart w:id="9" w:name="_Toc499975104"/>
+      <w:bookmarkStart w:id="9" w:name="_Toc505002371"/>
       <w:r>
         <w:rPr>
           <w:lang w:val="en-US"/>
@@ -14919,11 +14887,12 @@
           <w:rStyle w:val="shorttext"/>
         </w:rPr>
       </w:pPr>
-      <w:bookmarkStart w:id="10" w:name="_Toc499975105"/>
+      <w:bookmarkStart w:id="10" w:name="_Toc505002372"/>
       <w:r>
         <w:rPr>
           <w:rStyle w:val="shorttext"/>
         </w:rPr>
+        <w:lastRenderedPageBreak/>
         <w:t>About</w:t>
       </w:r>
       <w:bookmarkEnd w:id="10"/>
@@ -14938,10 +14907,10 @@
           <w:lang w:eastAsia="fr-FR"/>
         </w:rPr>
         <w:drawing>
-          <wp:inline distT="0" distB="0" distL="0" distR="0" wp14:anchorId="2A58363A" wp14:editId="49F62E7A">
-            <wp:extent cx="3209925" cy="1752600"/>
-            <wp:effectExtent l="0" t="0" r="9525" b="0"/>
-            <wp:docPr id="142" name="Image 142"/>
+          <wp:inline distT="0" distB="0" distL="0" distR="0" wp14:anchorId="7CD12759" wp14:editId="7EDF6DF9">
+            <wp:extent cx="3790950" cy="1752600"/>
+            <wp:effectExtent l="0" t="0" r="0" b="0"/>
+            <wp:docPr id="63" name="Image 63"/>
             <wp:cNvGraphicFramePr>
               <a:graphicFrameLocks xmlns:a="http://schemas.openxmlformats.org/drawingml/2006/main" noChangeAspect="1"/>
             </wp:cNvGraphicFramePr>
@@ -14961,7 +14930,7 @@
                   <pic:spPr>
                     <a:xfrm>
                       <a:off x="0" y="0"/>
-                      <a:ext cx="3209925" cy="1752600"/>
+                      <a:ext cx="3790950" cy="1752600"/>
                     </a:xfrm>
                     <a:prstGeom prst="rect">
                       <a:avLst/>
@@ -14974,8 +14943,6 @@
         </w:drawing>
       </w:r>
     </w:p>
-    <w:p/>
-    <w:p/>
     <w:p>
       <w:pPr>
         <w:pStyle w:val="Titre1"/>
@@ -14983,12 +14950,11 @@
           <w:lang w:val="en-US"/>
         </w:rPr>
       </w:pPr>
-      <w:bookmarkStart w:id="11" w:name="_Toc499975106"/>
-      <w:r>
-        <w:rPr>
-          <w:lang w:val="en-US"/>
-        </w:rPr>
-        <w:lastRenderedPageBreak/>
+      <w:bookmarkStart w:id="11" w:name="_Toc505002373"/>
+      <w:r>
+        <w:rPr>
+          <w:lang w:val="en-US"/>
+        </w:rPr>
         <w:t>Home page c</w:t>
       </w:r>
       <w:r>
@@ -15025,10 +14991,10 @@
           <w:lang w:eastAsia="fr-FR"/>
         </w:rPr>
         <w:drawing>
-          <wp:inline distT="0" distB="0" distL="0" distR="0" wp14:anchorId="1BA25EC0" wp14:editId="560F5975">
-            <wp:extent cx="3914775" cy="5667375"/>
-            <wp:effectExtent l="0" t="0" r="9525" b="9525"/>
-            <wp:docPr id="134" name="Image 134"/>
+          <wp:inline distT="0" distB="0" distL="0" distR="0">
+            <wp:extent cx="3696216" cy="5668166"/>
+            <wp:effectExtent l="0" t="0" r="0" b="8890"/>
+            <wp:docPr id="34" name="Image 34"/>
             <wp:cNvGraphicFramePr>
               <a:graphicFrameLocks xmlns:a="http://schemas.openxmlformats.org/drawingml/2006/main" noChangeAspect="1"/>
             </wp:cNvGraphicFramePr>
@@ -15036,11 +15002,17 @@
               <a:graphicData uri="http://schemas.openxmlformats.org/drawingml/2006/picture">
                 <pic:pic xmlns:pic="http://schemas.openxmlformats.org/drawingml/2006/picture">
                   <pic:nvPicPr>
-                    <pic:cNvPr id="0" name=""/>
+                    <pic:cNvPr id="0" name="c3-en.PNG"/>
                     <pic:cNvPicPr/>
                   </pic:nvPicPr>
                   <pic:blipFill>
-                    <a:blip r:embed="rId17"/>
+                    <a:blip r:embed="rId17">
+                      <a:extLst>
+                        <a:ext uri="{28A0092B-C50C-407E-A947-70E740481C1C}">
+                          <a14:useLocalDpi xmlns:a14="http://schemas.microsoft.com/office/drawing/2010/main" val="0"/>
+                        </a:ext>
+                      </a:extLst>
+                    </a:blip>
                     <a:stretch>
                       <a:fillRect/>
                     </a:stretch>
@@ -15048,7 +15020,7 @@
                   <pic:spPr>
                     <a:xfrm>
                       <a:off x="0" y="0"/>
-                      <a:ext cx="3914775" cy="5667375"/>
+                      <a:ext cx="3696216" cy="5668166"/>
                     </a:xfrm>
                     <a:prstGeom prst="rect">
                       <a:avLst/>
@@ -15112,6 +15084,7 @@
           <w:color w:val="222222"/>
           <w:lang w:val="en"/>
         </w:rPr>
+        <w:lastRenderedPageBreak/>
         <w:t>Rename</w:t>
       </w:r>
       <w:r>
@@ -15241,26 +15214,13 @@
         </w:rPr>
         <w:br w:type="page"/>
       </w:r>
-      <w:bookmarkStart w:id="12" w:name="_Toc499975107"/>
-      <w:proofErr w:type="spellStart"/>
+      <w:bookmarkStart w:id="12" w:name="_Toc505002374"/>
       <w:r>
         <w:lastRenderedPageBreak/>
-        <w:t>Folder</w:t>
-      </w:r>
-      <w:proofErr w:type="spellEnd"/>
-      <w:r>
-        <w:t>, playlist, queue</w:t>
-      </w:r>
-      <w:r>
-        <w:t xml:space="preserve"> </w:t>
-      </w:r>
-      <w:proofErr w:type="spellStart"/>
-      <w:r>
-        <w:t>contextual</w:t>
-      </w:r>
-      <w:proofErr w:type="spellEnd"/>
-      <w:r>
-        <w:t xml:space="preserve"> menu</w:t>
+        <w:t>Folder, playlist, queue</w:t>
+      </w:r>
+      <w:r>
+        <w:t xml:space="preserve"> contextual menu</w:t>
       </w:r>
       <w:bookmarkEnd w:id="12"/>
     </w:p>
@@ -15363,21 +15323,7 @@
         <w:rPr>
           <w:lang w:val="en-US"/>
         </w:rPr>
-        <w:t xml:space="preserve"> The provider field is cleared. You can enter now a part of title. Corresponding </w:t>
-      </w:r>
-      <w:proofErr w:type="gramStart"/>
-      <w:r>
-        <w:rPr>
-          <w:lang w:val="en-US"/>
-        </w:rPr>
-        <w:t>titles  are</w:t>
-      </w:r>
-      <w:proofErr w:type="gramEnd"/>
-      <w:r>
-        <w:rPr>
-          <w:lang w:val="en-US"/>
-        </w:rPr>
-        <w:t xml:space="preserve"> moved on the top of the list. Stop </w:t>
+        <w:t xml:space="preserve"> The provider field is cleared. You can enter now a part of title. Corresponding titles  are moved on the top of the list. Stop </w:t>
       </w:r>
       <w:r>
         <w:rPr>
@@ -15528,7 +15474,7 @@
           <w:lang w:val="en-US"/>
         </w:rPr>
       </w:pPr>
-      <w:bookmarkStart w:id="13" w:name="_Toc499975108"/>
+      <w:bookmarkStart w:id="13" w:name="_Toc505002375"/>
       <w:r>
         <w:rPr>
           <w:lang w:val="en-US"/>
@@ -15607,7 +15553,7 @@
           <w:lang w:val="en-US"/>
         </w:rPr>
       </w:pPr>
-      <w:bookmarkStart w:id="14" w:name="_Toc499975109"/>
+      <w:bookmarkStart w:id="14" w:name="_Toc505002376"/>
       <w:r>
         <w:rPr>
           <w:lang w:val="en-US"/>
@@ -15725,7 +15671,6 @@
           <w:lang w:val="en-US"/>
         </w:rPr>
       </w:pPr>
-      <w:proofErr w:type="spellStart"/>
       <w:r>
         <w:rPr>
           <w:b/>
@@ -15733,7 +15678,6 @@
         </w:rPr>
         <w:t>Suppr</w:t>
       </w:r>
-      <w:proofErr w:type="spellEnd"/>
       <w:r>
         <w:rPr>
           <w:lang w:val="en-US"/>
@@ -15802,7 +15746,6 @@
           <w:lang w:val="en-US"/>
         </w:rPr>
       </w:pPr>
-      <w:proofErr w:type="spellStart"/>
       <w:r>
         <w:rPr>
           <w:b/>
@@ -15810,7 +15753,6 @@
         </w:rPr>
         <w:t>Ctrl+F</w:t>
       </w:r>
-      <w:proofErr w:type="spellEnd"/>
       <w:r>
         <w:rPr>
           <w:lang w:val="en-US"/>
@@ -19037,7 +18979,7 @@
 </file>
 
 <file path=customXml/itemProps1.xml><?xml version="1.0" encoding="utf-8"?>
-<ds:datastoreItem xmlns:ds="http://schemas.openxmlformats.org/officeDocument/2006/customXml" ds:itemID="{8420624B-0F76-4C92-8681-27A50A519282}">
+<ds:datastoreItem xmlns:ds="http://schemas.openxmlformats.org/officeDocument/2006/customXml" ds:itemID="{11DC89CC-F2B1-4E53-B0C4-20D84333A51B}">
   <ds:schemaRefs>
     <ds:schemaRef ds:uri="http://schemas.openxmlformats.org/officeDocument/2006/bibliography"/>
   </ds:schemaRefs>

</xml_diff>

<commit_message>
Remove Copyright and spelling mistakes
</commit_message>
<xml_diff>
--- a/aivctrl/doc/en.docx
+++ b/aivctrl/doc/en.docx
@@ -45,6 +45,7 @@
           <w:lang w:val="en-US"/>
         </w:rPr>
       </w:pPr>
+      <w:proofErr w:type="spellStart"/>
       <w:r>
         <w:rPr>
           <w:color w:val="0070C0"/>
@@ -54,25 +55,7 @@
         </w:rPr>
         <w:t>AIVCtrl</w:t>
       </w:r>
-      <w:r>
-        <w:rPr>
-          <w:color w:val="0070C0"/>
-          <w:sz w:val="96"/>
-          <w:szCs w:val="96"/>
-          <w:lang w:val="en-US"/>
-        </w:rPr>
-        <w:br/>
-        <w:t>Copyright © 201</w:t>
-      </w:r>
-      <w:r>
-        <w:rPr>
-          <w:color w:val="0070C0"/>
-          <w:sz w:val="96"/>
-          <w:szCs w:val="96"/>
-          <w:lang w:val="en-US"/>
-        </w:rPr>
-        <w:t>8</w:t>
-      </w:r>
+      <w:proofErr w:type="spellEnd"/>
     </w:p>
     <w:p>
       <w:pPr>
@@ -88,6 +71,8 @@
         </w:rPr>
         <w:br w:type="page"/>
       </w:r>
+      <w:bookmarkStart w:id="0" w:name="_GoBack"/>
+      <w:bookmarkEnd w:id="0"/>
     </w:p>
     <w:sdt>
       <w:sdtPr>
@@ -137,111 +122,64 @@
           <w:r>
             <w:fldChar w:fldCharType="separate"/>
           </w:r>
-          <w:bookmarkStart w:id="0" w:name="_GoBack"/>
-          <w:bookmarkEnd w:id="0"/>
-          <w:r>
-            <w:rPr>
-              <w:rStyle w:val="Lienhypertexte"/>
-              <w:noProof/>
-            </w:rPr>
-            <w:fldChar w:fldCharType="begin"/>
-          </w:r>
-          <w:r>
-            <w:rPr>
-              <w:rStyle w:val="Lienhypertexte"/>
-              <w:noProof/>
-            </w:rPr>
-            <w:instrText xml:space="preserve"> </w:instrText>
-          </w:r>
-          <w:r>
-            <w:rPr>
-              <w:noProof/>
-            </w:rPr>
-            <w:instrText>HYPERLINK \l "_Toc505002363"</w:instrText>
-          </w:r>
-          <w:r>
-            <w:rPr>
-              <w:rStyle w:val="Lienhypertexte"/>
-              <w:noProof/>
-            </w:rPr>
-            <w:instrText xml:space="preserve"> </w:instrText>
-          </w:r>
-          <w:r>
-            <w:rPr>
-              <w:rStyle w:val="Lienhypertexte"/>
-              <w:noProof/>
-            </w:rPr>
-          </w:r>
-          <w:r>
-            <w:rPr>
-              <w:rStyle w:val="Lienhypertexte"/>
-              <w:noProof/>
-            </w:rPr>
-            <w:fldChar w:fldCharType="separate"/>
-          </w:r>
-          <w:r>
-            <w:rPr>
-              <w:rStyle w:val="Lienhypertexte"/>
-              <w:noProof/>
-              <w:lang w:val="en-US"/>
-            </w:rPr>
-            <w:t>Description</w:t>
-          </w:r>
-          <w:r>
-            <w:rPr>
-              <w:noProof/>
-              <w:webHidden/>
-            </w:rPr>
-            <w:tab/>
-          </w:r>
-          <w:r>
-            <w:rPr>
-              <w:noProof/>
-              <w:webHidden/>
-            </w:rPr>
-            <w:fldChar w:fldCharType="begin"/>
-          </w:r>
-          <w:r>
-            <w:rPr>
-              <w:noProof/>
-              <w:webHidden/>
-            </w:rPr>
-            <w:instrText xml:space="preserve"> PAGEREF _Toc505002363 \h </w:instrText>
-          </w:r>
-          <w:r>
-            <w:rPr>
-              <w:noProof/>
-              <w:webHidden/>
-            </w:rPr>
-          </w:r>
-          <w:r>
-            <w:rPr>
-              <w:noProof/>
-              <w:webHidden/>
-            </w:rPr>
-            <w:fldChar w:fldCharType="separate"/>
-          </w:r>
-          <w:r>
-            <w:rPr>
-              <w:noProof/>
-              <w:webHidden/>
-            </w:rPr>
-            <w:t>3</w:t>
-          </w:r>
-          <w:r>
-            <w:rPr>
-              <w:noProof/>
-              <w:webHidden/>
-            </w:rPr>
-            <w:fldChar w:fldCharType="end"/>
-          </w:r>
-          <w:r>
-            <w:rPr>
-              <w:rStyle w:val="Lienhypertexte"/>
-              <w:noProof/>
-            </w:rPr>
-            <w:fldChar w:fldCharType="end"/>
-          </w:r>
+          <w:hyperlink w:anchor="_Toc505002363" w:history="1">
+            <w:r>
+              <w:rPr>
+                <w:rStyle w:val="Lienhypertexte"/>
+                <w:noProof/>
+                <w:lang w:val="en-US"/>
+              </w:rPr>
+              <w:t>Description</w:t>
+            </w:r>
+            <w:r>
+              <w:rPr>
+                <w:noProof/>
+                <w:webHidden/>
+              </w:rPr>
+              <w:tab/>
+            </w:r>
+            <w:r>
+              <w:rPr>
+                <w:noProof/>
+                <w:webHidden/>
+              </w:rPr>
+              <w:fldChar w:fldCharType="begin"/>
+            </w:r>
+            <w:r>
+              <w:rPr>
+                <w:noProof/>
+                <w:webHidden/>
+              </w:rPr>
+              <w:instrText xml:space="preserve"> PAGEREF _Toc505002363 \h </w:instrText>
+            </w:r>
+            <w:r>
+              <w:rPr>
+                <w:noProof/>
+                <w:webHidden/>
+              </w:rPr>
+            </w:r>
+            <w:r>
+              <w:rPr>
+                <w:noProof/>
+                <w:webHidden/>
+              </w:rPr>
+              <w:fldChar w:fldCharType="separate"/>
+            </w:r>
+            <w:r>
+              <w:rPr>
+                <w:noProof/>
+                <w:webHidden/>
+              </w:rPr>
+              <w:t>3</w:t>
+            </w:r>
+            <w:r>
+              <w:rPr>
+                <w:noProof/>
+                <w:webHidden/>
+              </w:rPr>
+              <w:fldChar w:fldCharType="end"/>
+            </w:r>
+          </w:hyperlink>
         </w:p>
         <w:p>
           <w:pPr>
@@ -1211,12 +1149,21 @@
           <w:lang w:val="en-US"/>
         </w:rPr>
       </w:pPr>
+      <w:proofErr w:type="spellStart"/>
       <w:r>
         <w:rPr>
           <w:rFonts w:cstheme="minorHAnsi"/>
           <w:lang w:val="en-US"/>
         </w:rPr>
-        <w:t xml:space="preserve">AIVCtrl (audio image video control) is an application to link your </w:t>
+        <w:t>AIVCtrl</w:t>
+      </w:r>
+      <w:proofErr w:type="spellEnd"/>
+      <w:r>
+        <w:rPr>
+          <w:rFonts w:cstheme="minorHAnsi"/>
+          <w:lang w:val="en-US"/>
+        </w:rPr>
+        <w:t xml:space="preserve"> (audio image video control) is an application to link your </w:t>
       </w:r>
       <w:r>
         <w:rPr>
@@ -1260,7 +1207,23 @@
           <w:lang w:val="en-US"/>
         </w:rPr>
         <w:br/>
-        <w:t>The main functionality is to browse your media servers and to listen your audio files or to show your video files and photos on your renderer.</w:t>
+        <w:t xml:space="preserve">The main functionality is to browse your media servers and to </w:t>
+      </w:r>
+      <w:proofErr w:type="gramStart"/>
+      <w:r>
+        <w:rPr>
+          <w:rFonts w:cstheme="minorHAnsi"/>
+          <w:lang w:val="en-US"/>
+        </w:rPr>
+        <w:t>listen</w:t>
+      </w:r>
+      <w:proofErr w:type="gramEnd"/>
+      <w:r>
+        <w:rPr>
+          <w:rFonts w:cstheme="minorHAnsi"/>
+          <w:lang w:val="en-US"/>
+        </w:rPr>
+        <w:t xml:space="preserve"> your audio files or to show your video files and photos on your renderer.</w:t>
       </w:r>
     </w:p>
     <w:p>
@@ -1451,7 +1414,21 @@
         <w:rPr>
           <w:lang w:val="en"/>
         </w:rPr>
-        <w:t>Peter Pawłowski)</w:t>
+        <w:t xml:space="preserve">Peter </w:t>
+      </w:r>
+      <w:proofErr w:type="spellStart"/>
+      <w:r>
+        <w:rPr>
+          <w:lang w:val="en"/>
+        </w:rPr>
+        <w:t>Pawłowski</w:t>
+      </w:r>
+      <w:proofErr w:type="spellEnd"/>
+      <w:r>
+        <w:rPr>
+          <w:lang w:val="en"/>
+        </w:rPr>
+        <w:t>)</w:t>
       </w:r>
       <w:r>
         <w:rPr>
@@ -1476,6 +1453,7 @@
           <w:lang w:val="en-US"/>
         </w:rPr>
       </w:pPr>
+      <w:proofErr w:type="spellStart"/>
       <w:r>
         <w:rPr>
           <w:rStyle w:val="shorttext"/>
@@ -1485,6 +1463,7 @@
         </w:rPr>
         <w:t>MediaTomb</w:t>
       </w:r>
+      <w:proofErr w:type="spellEnd"/>
       <w:r>
         <w:rPr>
           <w:rStyle w:val="shorttext"/>
@@ -1707,7 +1686,21 @@
         <w:rPr>
           <w:lang w:val="en"/>
         </w:rPr>
-        <w:t>Peter Pawłowski).</w:t>
+        <w:t xml:space="preserve">Peter </w:t>
+      </w:r>
+      <w:proofErr w:type="spellStart"/>
+      <w:r>
+        <w:rPr>
+          <w:lang w:val="en"/>
+        </w:rPr>
+        <w:t>Pawłowski</w:t>
+      </w:r>
+      <w:proofErr w:type="spellEnd"/>
+      <w:r>
+        <w:rPr>
+          <w:lang w:val="en"/>
+        </w:rPr>
+        <w:t>).</w:t>
       </w:r>
     </w:p>
     <w:p>
@@ -1795,7 +1788,25 @@
           <w:rFonts w:cstheme="minorHAnsi"/>
           <w:lang w:val="en-US"/>
         </w:rPr>
-        <w:t xml:space="preserve"> (e.g. BubbleUPnP).</w:t>
+        <w:t xml:space="preserve"> (e.g. </w:t>
+      </w:r>
+      <w:proofErr w:type="spellStart"/>
+      <w:r>
+        <w:rPr>
+          <w:rStyle w:val="shorttext"/>
+          <w:rFonts w:cstheme="minorHAnsi"/>
+          <w:lang w:val="en-US"/>
+        </w:rPr>
+        <w:t>BubbleUPnP</w:t>
+      </w:r>
+      <w:proofErr w:type="spellEnd"/>
+      <w:r>
+        <w:rPr>
+          <w:rStyle w:val="shorttext"/>
+          <w:rFonts w:cstheme="minorHAnsi"/>
+          <w:lang w:val="en-US"/>
+        </w:rPr>
+        <w:t>).</w:t>
       </w:r>
     </w:p>
     <w:p>
@@ -2070,8 +2081,17 @@
           <w:b/>
           <w:lang w:val="en"/>
         </w:rPr>
-        <w:t>You can download the installers from:</w:t>
-      </w:r>
+        <w:t>You can download the installers from</w:t>
+      </w:r>
+      <w:proofErr w:type="gramStart"/>
+      <w:r>
+        <w:rPr>
+          <w:b/>
+          <w:lang w:val="en"/>
+        </w:rPr>
+        <w:t>:</w:t>
+      </w:r>
+      <w:proofErr w:type="gramEnd"/>
       <w:r>
         <w:rPr>
           <w:b/>
@@ -2110,12 +2130,30 @@
         </w:rPr>
         <w:t xml:space="preserve">: Download </w:t>
       </w:r>
+      <w:proofErr w:type="gramStart"/>
       <w:r>
         <w:rPr>
           <w:b/>
           <w:lang w:val="en-US"/>
         </w:rPr>
-        <w:t>install-AIVCtrl-</w:t>
+        <w:t>install-</w:t>
+      </w:r>
+      <w:proofErr w:type="spellStart"/>
+      <w:proofErr w:type="gramEnd"/>
+      <w:r>
+        <w:rPr>
+          <w:b/>
+          <w:lang w:val="en-US"/>
+        </w:rPr>
+        <w:t>AIVCtrl</w:t>
+      </w:r>
+      <w:proofErr w:type="spellEnd"/>
+      <w:r>
+        <w:rPr>
+          <w:b/>
+          <w:lang w:val="en-US"/>
+        </w:rPr>
+        <w:t>-</w:t>
       </w:r>
       <w:r>
         <w:rPr>
@@ -2148,7 +2186,21 @@
         <w:rPr>
           <w:lang w:val="en-US"/>
         </w:rPr>
-        <w:t xml:space="preserve"> For Vista, AIVCtrl must be built with QT 5.6.</w:t>
+        <w:t xml:space="preserve"> For Vista, </w:t>
+      </w:r>
+      <w:proofErr w:type="spellStart"/>
+      <w:r>
+        <w:rPr>
+          <w:lang w:val="en-US"/>
+        </w:rPr>
+        <w:t>AIVCtrl</w:t>
+      </w:r>
+      <w:proofErr w:type="spellEnd"/>
+      <w:r>
+        <w:rPr>
+          <w:lang w:val="en-US"/>
+        </w:rPr>
+        <w:t xml:space="preserve"> must be built with QT 5.6.</w:t>
       </w:r>
       <w:r>
         <w:rPr>
@@ -2168,11 +2220,19 @@
           <w:lang w:val="en-US"/>
         </w:rPr>
       </w:pPr>
-      <w:r>
-        <w:rPr>
-          <w:lang w:val="en-US"/>
-        </w:rPr>
-        <w:t>Kubuntu and Ubuntu</w:t>
+      <w:proofErr w:type="spellStart"/>
+      <w:r>
+        <w:rPr>
+          <w:lang w:val="en-US"/>
+        </w:rPr>
+        <w:t>Kubuntu</w:t>
+      </w:r>
+      <w:proofErr w:type="spellEnd"/>
+      <w:r>
+        <w:rPr>
+          <w:lang w:val="en-US"/>
+        </w:rPr>
+        <w:t xml:space="preserve"> and Ubuntu</w:t>
       </w:r>
       <w:r>
         <w:rPr>
@@ -2186,18 +2246,27 @@
         </w:rPr>
         <w:t xml:space="preserve">: Download </w:t>
       </w:r>
+      <w:proofErr w:type="spellStart"/>
       <w:r>
         <w:rPr>
           <w:b/>
           <w:lang w:val="en-US"/>
         </w:rPr>
-        <w:t>aivctrl-</w:t>
-      </w:r>
+        <w:t>aivctrl</w:t>
+      </w:r>
+      <w:proofErr w:type="spellEnd"/>
       <w:r>
         <w:rPr>
           <w:b/>
           <w:lang w:val="en-US"/>
         </w:rPr>
+        <w:t>-</w:t>
+      </w:r>
+      <w:r>
+        <w:rPr>
+          <w:b/>
+          <w:lang w:val="en-US"/>
+        </w:rPr>
         <w:t>&lt;version&gt;</w:t>
       </w:r>
       <w:r>
@@ -2235,7 +2304,21 @@
         <w:rPr>
           <w:lang w:val="en-US"/>
         </w:rPr>
-        <w:t xml:space="preserve">Tested with Kubuntu </w:t>
+        <w:t xml:space="preserve">Tested with </w:t>
+      </w:r>
+      <w:proofErr w:type="spellStart"/>
+      <w:r>
+        <w:rPr>
+          <w:lang w:val="en-US"/>
+        </w:rPr>
+        <w:t>Kubuntu</w:t>
+      </w:r>
+      <w:proofErr w:type="spellEnd"/>
+      <w:r>
+        <w:rPr>
+          <w:lang w:val="en-US"/>
+        </w:rPr>
+        <w:t xml:space="preserve"> </w:t>
       </w:r>
       <w:r>
         <w:rPr>
@@ -2254,13 +2337,52 @@
           <w:b/>
           <w:lang w:val="en-US"/>
         </w:rPr>
-        <w:t>/user/share/aivctrl/aivctrl.run.desktop</w:t>
-      </w:r>
-      <w:r>
-        <w:rPr>
-          <w:lang w:val="en-US"/>
-        </w:rPr>
-        <w:t xml:space="preserve"> to launch AIVCtrl).</w:t>
+        <w:t>/user/share/</w:t>
+      </w:r>
+      <w:proofErr w:type="spellStart"/>
+      <w:r>
+        <w:rPr>
+          <w:b/>
+          <w:lang w:val="en-US"/>
+        </w:rPr>
+        <w:t>aivctrl</w:t>
+      </w:r>
+      <w:proofErr w:type="spellEnd"/>
+      <w:r>
+        <w:rPr>
+          <w:b/>
+          <w:lang w:val="en-US"/>
+        </w:rPr>
+        <w:t>/</w:t>
+      </w:r>
+      <w:proofErr w:type="spellStart"/>
+      <w:r>
+        <w:rPr>
+          <w:b/>
+          <w:lang w:val="en-US"/>
+        </w:rPr>
+        <w:t>aivctrl.run.desktop</w:t>
+      </w:r>
+      <w:proofErr w:type="spellEnd"/>
+      <w:r>
+        <w:rPr>
+          <w:lang w:val="en-US"/>
+        </w:rPr>
+        <w:t xml:space="preserve"> to launch </w:t>
+      </w:r>
+      <w:proofErr w:type="spellStart"/>
+      <w:r>
+        <w:rPr>
+          <w:lang w:val="en-US"/>
+        </w:rPr>
+        <w:t>AIVCtrl</w:t>
+      </w:r>
+      <w:proofErr w:type="spellEnd"/>
+      <w:r>
+        <w:rPr>
+          <w:lang w:val="en-US"/>
+        </w:rPr>
+        <w:t>).</w:t>
       </w:r>
       <w:r>
         <w:rPr>
@@ -2309,13 +2431,29 @@
           <w:b/>
           <w:lang w:val="en-US"/>
         </w:rPr>
-        <w:t xml:space="preserve"> aivctrl-</w:t>
-      </w:r>
+        <w:t xml:space="preserve"> </w:t>
+      </w:r>
+      <w:proofErr w:type="spellStart"/>
       <w:r>
         <w:rPr>
           <w:b/>
           <w:lang w:val="en-US"/>
         </w:rPr>
+        <w:t>aivctrl</w:t>
+      </w:r>
+      <w:proofErr w:type="spellEnd"/>
+      <w:r>
+        <w:rPr>
+          <w:b/>
+          <w:lang w:val="en-US"/>
+        </w:rPr>
+        <w:t>-</w:t>
+      </w:r>
+      <w:r>
+        <w:rPr>
+          <w:b/>
+          <w:lang w:val="en-US"/>
+        </w:rPr>
         <w:t>&lt;version&gt;</w:t>
       </w:r>
       <w:r>
@@ -2366,13 +2504,52 @@
           <w:b/>
           <w:lang w:val="en-US"/>
         </w:rPr>
-        <w:t>/user/share/aivctrl/aivctrl.run.desktop</w:t>
-      </w:r>
-      <w:r>
-        <w:rPr>
-          <w:lang w:val="en-US"/>
-        </w:rPr>
-        <w:t xml:space="preserve"> to launch AIVCtrl. </w:t>
+        <w:t>/user/share/</w:t>
+      </w:r>
+      <w:proofErr w:type="spellStart"/>
+      <w:r>
+        <w:rPr>
+          <w:b/>
+          <w:lang w:val="en-US"/>
+        </w:rPr>
+        <w:t>aivctrl</w:t>
+      </w:r>
+      <w:proofErr w:type="spellEnd"/>
+      <w:r>
+        <w:rPr>
+          <w:b/>
+          <w:lang w:val="en-US"/>
+        </w:rPr>
+        <w:t>/</w:t>
+      </w:r>
+      <w:proofErr w:type="spellStart"/>
+      <w:r>
+        <w:rPr>
+          <w:b/>
+          <w:lang w:val="en-US"/>
+        </w:rPr>
+        <w:t>aivctrl.run.desktop</w:t>
+      </w:r>
+      <w:proofErr w:type="spellEnd"/>
+      <w:r>
+        <w:rPr>
+          <w:lang w:val="en-US"/>
+        </w:rPr>
+        <w:t xml:space="preserve"> to launch </w:t>
+      </w:r>
+      <w:proofErr w:type="spellStart"/>
+      <w:r>
+        <w:rPr>
+          <w:lang w:val="en-US"/>
+        </w:rPr>
+        <w:t>AIVCtrl</w:t>
+      </w:r>
+      <w:proofErr w:type="spellEnd"/>
+      <w:r>
+        <w:rPr>
+          <w:lang w:val="en-US"/>
+        </w:rPr>
+        <w:t xml:space="preserve">. </w:t>
       </w:r>
       <w:r>
         <w:rPr>
@@ -2503,8 +2680,30 @@
                               <w:rPr>
                                 <w:rFonts w:asciiTheme="majorHAnsi" w:hAnsiTheme="majorHAnsi"/>
                               </w:rPr>
-                              <w:t>Queue or current playing</w:t>
+                              <w:t xml:space="preserve">Queue or </w:t>
                             </w:r>
+                            <w:proofErr w:type="spellStart"/>
+                            <w:r>
+                              <w:rPr>
+                                <w:rFonts w:asciiTheme="majorHAnsi" w:hAnsiTheme="majorHAnsi"/>
+                              </w:rPr>
+                              <w:t>current</w:t>
+                            </w:r>
+                            <w:proofErr w:type="spellEnd"/>
+                            <w:r>
+                              <w:rPr>
+                                <w:rFonts w:asciiTheme="majorHAnsi" w:hAnsiTheme="majorHAnsi"/>
+                              </w:rPr>
+                              <w:t xml:space="preserve"> </w:t>
+                            </w:r>
+                            <w:proofErr w:type="spellStart"/>
+                            <w:r>
+                              <w:rPr>
+                                <w:rFonts w:asciiTheme="majorHAnsi" w:hAnsiTheme="majorHAnsi"/>
+                              </w:rPr>
+                              <w:t>playing</w:t>
+                            </w:r>
+                            <w:proofErr w:type="spellEnd"/>
                           </w:p>
                         </w:txbxContent>
                       </wps:txbx>
@@ -2842,13 +3041,23 @@
                                 <w:szCs w:val="24"/>
                               </w:rPr>
                             </w:pPr>
+                            <w:proofErr w:type="spellStart"/>
                             <w:r>
                               <w:rPr>
                                 <w:rFonts w:asciiTheme="majorHAnsi" w:hAnsiTheme="majorHAnsi"/>
                                 <w:sz w:val="24"/>
                                 <w:szCs w:val="24"/>
                               </w:rPr>
-                              <w:t>Remote s</w:t>
+                              <w:t>Remote</w:t>
+                            </w:r>
+                            <w:proofErr w:type="spellEnd"/>
+                            <w:r>
+                              <w:rPr>
+                                <w:rFonts w:asciiTheme="majorHAnsi" w:hAnsiTheme="majorHAnsi"/>
+                                <w:sz w:val="24"/>
+                                <w:szCs w:val="24"/>
+                              </w:rPr>
+                              <w:t xml:space="preserve"> s</w:t>
                             </w:r>
                             <w:r>
                               <w:rPr>
@@ -2881,10 +3090,6 @@
           </mc:Choice>
           <mc:Fallback>
             <w:pict>
-              <v:shapetype id="_x0000_t202" coordsize="21600,21600" o:spt="202" path="m,l,21600r21600,l21600,xe">
-                <v:stroke joinstyle="miter"/>
-                <v:path gradientshapeok="t" o:connecttype="rect"/>
-              </v:shapetype>
               <v:shape id="Zone de texte 16" o:spid="_x0000_s1028" type="#_x0000_t202" style="position:absolute;left:0;text-align:left;margin-left:17.65pt;margin-top:418.15pt;width:45pt;height:32.25pt;z-index:251835392;visibility:visible;mso-wrap-style:square;mso-width-percent:0;mso-height-percent:0;mso-wrap-distance-left:9pt;mso-wrap-distance-top:0;mso-wrap-distance-right:9pt;mso-wrap-distance-bottom:0;mso-position-horizontal:absolute;mso-position-horizontal-relative:text;mso-position-vertical:absolute;mso-position-vertical-relative:text;mso-width-percent:0;mso-height-percent:0;mso-width-relative:margin;mso-height-relative:margin;v-text-anchor:top" o:gfxdata="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" fillcolor="white [3201]" stroked="f" strokeweight=".5pt">
                 <v:textbox inset="0,0,0,0">
                   <w:txbxContent>
@@ -3296,11 +3501,19 @@
                                 <w:rFonts w:asciiTheme="majorHAnsi" w:hAnsiTheme="majorHAnsi"/>
                               </w:rPr>
                             </w:pPr>
+                            <w:proofErr w:type="spellStart"/>
                             <w:r>
                               <w:rPr>
                                 <w:rFonts w:asciiTheme="majorHAnsi" w:hAnsiTheme="majorHAnsi"/>
                               </w:rPr>
-                              <w:t xml:space="preserve">Contextual </w:t>
+                              <w:t>Contextual</w:t>
+                            </w:r>
+                            <w:proofErr w:type="spellEnd"/>
+                            <w:r>
+                              <w:rPr>
+                                <w:rFonts w:asciiTheme="majorHAnsi" w:hAnsiTheme="majorHAnsi"/>
+                              </w:rPr>
+                              <w:t xml:space="preserve"> </w:t>
                             </w:r>
                             <w:r>
                               <w:rPr>
@@ -3333,7 +3546,7 @@
           </mc:Choice>
           <mc:Fallback>
             <w:pict>
-              <v:shape id="Zone de texte 13" o:spid="_x0000_s1028" type="#_x0000_t202" style="position:absolute;left:0;text-align:left;margin-left:391.15pt;margin-top:31.05pt;width:87.75pt;height:29.25pt;z-index:251669504;visibility:visible;mso-wrap-style:square;mso-width-percent:0;mso-height-percent:0;mso-wrap-distance-left:9pt;mso-wrap-distance-top:0;mso-wrap-distance-right:9pt;mso-wrap-distance-bottom:0;mso-position-horizontal:absolute;mso-position-horizontal-relative:text;mso-position-vertical:absolute;mso-position-vertical-relative:text;mso-width-percent:0;mso-height-percent:0;mso-width-relative:margin;mso-height-relative:margin;v-text-anchor:top" o:gfxdata="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" fillcolor="white [3201]" stroked="f" strokeweight=".5pt">
+              <v:shape id="Zone de texte 13" o:spid="_x0000_s1030" type="#_x0000_t202" style="position:absolute;left:0;text-align:left;margin-left:391.15pt;margin-top:31.05pt;width:87.75pt;height:29.25pt;z-index:251669504;visibility:visible;mso-wrap-style:square;mso-width-percent:0;mso-height-percent:0;mso-wrap-distance-left:9pt;mso-wrap-distance-top:0;mso-wrap-distance-right:9pt;mso-wrap-distance-bottom:0;mso-position-horizontal:absolute;mso-position-horizontal-relative:text;mso-position-vertical:absolute;mso-position-vertical-relative:text;mso-width-percent:0;mso-height-percent:0;mso-width-relative:margin;mso-height-relative:margin;v-text-anchor:top" o:gfxdata="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" fillcolor="white [3201]" stroked="f" strokeweight=".5pt">
                 <v:textbox inset="0,0,0,0">
                   <w:txbxContent>
                     <w:p>
@@ -3905,8 +4118,16 @@
                               <w:rPr>
                                 <w:rFonts w:asciiTheme="majorHAnsi" w:hAnsiTheme="majorHAnsi"/>
                               </w:rPr>
-                              <w:t>Collapse or expand</w:t>
+                              <w:t xml:space="preserve">Collapse or </w:t>
                             </w:r>
+                            <w:proofErr w:type="spellStart"/>
+                            <w:r>
+                              <w:rPr>
+                                <w:rFonts w:asciiTheme="majorHAnsi" w:hAnsiTheme="majorHAnsi"/>
+                              </w:rPr>
+                              <w:t>expand</w:t>
+                            </w:r>
+                            <w:proofErr w:type="spellEnd"/>
                           </w:p>
                         </w:txbxContent>
                       </wps:txbx>
@@ -3930,7 +4151,7 @@
           </mc:Choice>
           <mc:Fallback>
             <w:pict>
-              <v:shape id="Zone de texte 112" o:spid="_x0000_s1029" type="#_x0000_t202" style="position:absolute;left:0;text-align:left;margin-left:-38.6pt;margin-top:105.3pt;width:95.25pt;height:13.45pt;z-index:251810816;visibility:visible;mso-wrap-style:square;mso-width-percent:0;mso-height-percent:0;mso-wrap-distance-left:9pt;mso-wrap-distance-top:0;mso-wrap-distance-right:9pt;mso-wrap-distance-bottom:0;mso-position-horizontal:absolute;mso-position-horizontal-relative:text;mso-position-vertical:absolute;mso-position-vertical-relative:text;mso-width-percent:0;mso-height-percent:0;mso-width-relative:margin;mso-height-relative:margin;v-text-anchor:top" o:gfxdata="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" fillcolor="white [3201]" stroked="f" strokeweight=".5pt">
+              <v:shape id="Zone de texte 112" o:spid="_x0000_s1031" type="#_x0000_t202" style="position:absolute;left:0;text-align:left;margin-left:-38.6pt;margin-top:105.3pt;width:95.25pt;height:13.45pt;z-index:251810816;visibility:visible;mso-wrap-style:square;mso-width-percent:0;mso-height-percent:0;mso-wrap-distance-left:9pt;mso-wrap-distance-top:0;mso-wrap-distance-right:9pt;mso-wrap-distance-bottom:0;mso-position-horizontal:absolute;mso-position-horizontal-relative:text;mso-position-vertical:absolute;mso-position-vertical-relative:text;mso-width-percent:0;mso-height-percent:0;mso-width-relative:margin;mso-height-relative:margin;v-text-anchor:top" o:gfxdata="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" fillcolor="white [3201]" stroked="f" strokeweight=".5pt">
                 <v:textbox inset="0,0,0,0">
                   <w:txbxContent>
                     <w:p>
@@ -4137,7 +4358,7 @@
           </mc:Choice>
           <mc:Fallback>
             <w:pict>
-              <v:shape id="Zone de texte 66" o:spid="_x0000_s1030" type="#_x0000_t202" style="position:absolute;left:0;text-align:left;margin-left:-27.35pt;margin-top:69.65pt;width:82.5pt;height:34.5pt;z-index:251711488;visibility:visible;mso-wrap-style:square;mso-width-percent:0;mso-height-percent:0;mso-wrap-distance-left:9pt;mso-wrap-distance-top:0;mso-wrap-distance-right:9pt;mso-wrap-distance-bottom:0;mso-position-horizontal:absolute;mso-position-horizontal-relative:text;mso-position-vertical:absolute;mso-position-vertical-relative:text;mso-width-percent:0;mso-height-percent:0;mso-width-relative:margin;mso-height-relative:margin;v-text-anchor:top" o:gfxdata="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" fillcolor="white [3201]" stroked="f" strokeweight=".5pt">
+              <v:shape id="Zone de texte 66" o:spid="_x0000_s1032" type="#_x0000_t202" style="position:absolute;left:0;text-align:left;margin-left:-27.35pt;margin-top:69.65pt;width:82.5pt;height:34.5pt;z-index:251711488;visibility:visible;mso-wrap-style:square;mso-width-percent:0;mso-height-percent:0;mso-wrap-distance-left:9pt;mso-wrap-distance-top:0;mso-wrap-distance-right:9pt;mso-wrap-distance-bottom:0;mso-position-horizontal:absolute;mso-position-horizontal-relative:text;mso-position-vertical:absolute;mso-position-vertical-relative:text;mso-width-percent:0;mso-height-percent:0;mso-width-relative:margin;mso-height-relative:margin;v-text-anchor:top" o:gfxdata="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" fillcolor="white [3201]" stroked="f" strokeweight=".5pt">
                 <v:textbox inset="0,0,0,0">
                   <w:txbxContent>
                     <w:p>
@@ -4660,6 +4881,7 @@
                             <w:r>
                               <w:t xml:space="preserve">List of </w:t>
                             </w:r>
+                            <w:proofErr w:type="spellStart"/>
                             <w:r>
                               <w:rPr>
                                 <w:sz w:val="24"/>
@@ -4667,6 +4889,7 @@
                               </w:rPr>
                               <w:t>renderers</w:t>
                             </w:r>
+                            <w:proofErr w:type="spellEnd"/>
                           </w:p>
                         </w:txbxContent>
                       </wps:txbx>
@@ -4690,7 +4913,7 @@
           </mc:Choice>
           <mc:Fallback>
             <w:pict>
-              <v:shape id="Zone de texte 44" o:spid="_x0000_s1031" type="#_x0000_t202" style="position:absolute;left:0;text-align:left;margin-left:397.1pt;margin-top:500.9pt;width:96.75pt;height:14.95pt;z-index:251687936;visibility:visible;mso-wrap-style:square;mso-width-percent:0;mso-height-percent:0;mso-wrap-distance-left:9pt;mso-wrap-distance-top:0;mso-wrap-distance-right:9pt;mso-wrap-distance-bottom:0;mso-position-horizontal:absolute;mso-position-horizontal-relative:text;mso-position-vertical:absolute;mso-position-vertical-relative:text;mso-width-percent:0;mso-height-percent:0;mso-width-relative:margin;mso-height-relative:margin;v-text-anchor:top" o:gfxdata="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" fillcolor="white [3201]" stroked="f" strokeweight=".5pt">
+              <v:shape id="Zone de texte 44" o:spid="_x0000_s1033" type="#_x0000_t202" style="position:absolute;left:0;text-align:left;margin-left:397.1pt;margin-top:500.9pt;width:96.75pt;height:14.95pt;z-index:251687936;visibility:visible;mso-wrap-style:square;mso-width-percent:0;mso-height-percent:0;mso-wrap-distance-left:9pt;mso-wrap-distance-top:0;mso-wrap-distance-right:9pt;mso-wrap-distance-bottom:0;mso-position-horizontal:absolute;mso-position-horizontal-relative:text;mso-position-vertical:absolute;mso-position-vertical-relative:text;mso-width-percent:0;mso-height-percent:0;mso-width-relative:margin;mso-height-relative:margin;v-text-anchor:top" o:gfxdata="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" fillcolor="white [3201]" stroked="f" strokeweight=".5pt">
                 <v:textbox inset="0,0,0,0">
                   <w:txbxContent>
                     <w:p>
@@ -5199,7 +5422,7 @@
           </mc:Choice>
           <mc:Fallback>
             <w:pict>
-              <v:shape id="Zone de texte 108" o:spid="_x0000_s1033" type="#_x0000_t202" style="position:absolute;left:0;text-align:left;margin-left:8.65pt;margin-top:249.3pt;width:44.25pt;height:32.25pt;z-index:251803648;visibility:visible;mso-wrap-style:square;mso-width-percent:0;mso-height-percent:0;mso-wrap-distance-left:9pt;mso-wrap-distance-top:0;mso-wrap-distance-right:9pt;mso-wrap-distance-bottom:0;mso-position-horizontal:absolute;mso-position-horizontal-relative:text;mso-position-vertical:absolute;mso-position-vertical-relative:text;mso-width-percent:0;mso-height-percent:0;mso-width-relative:margin;mso-height-relative:margin;v-text-anchor:top" o:gfxdata="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" fillcolor="white [3201]" stroked="f" strokeweight=".5pt">
+              <v:shape id="Zone de texte 108" o:spid="_x0000_s1034" type="#_x0000_t202" style="position:absolute;left:0;text-align:left;margin-left:8.65pt;margin-top:249.3pt;width:44.25pt;height:32.25pt;z-index:251803648;visibility:visible;mso-wrap-style:square;mso-width-percent:0;mso-height-percent:0;mso-wrap-distance-left:9pt;mso-wrap-distance-top:0;mso-wrap-distance-right:9pt;mso-wrap-distance-bottom:0;mso-position-horizontal:absolute;mso-position-horizontal-relative:text;mso-position-vertical:absolute;mso-position-vertical-relative:text;mso-width-percent:0;mso-height-percent:0;mso-width-relative:margin;mso-height-relative:margin;v-text-anchor:top" o:gfxdata="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" fillcolor="white [3201]" stroked="f" strokeweight=".5pt">
                 <v:textbox inset="0,0,0,0">
                   <w:txbxContent>
                     <w:p>
@@ -5392,7 +5615,7 @@
           </mc:Choice>
           <mc:Fallback>
             <w:pict>
-              <v:shape id="Zone de texte 5" o:spid="_x0000_s1034" type="#_x0000_t202" style="position:absolute;left:0;text-align:left;margin-left:8.65pt;margin-top:136.05pt;width:44.25pt;height:30pt;z-index:251661312;visibility:visible;mso-wrap-style:square;mso-width-percent:0;mso-height-percent:0;mso-wrap-distance-left:9pt;mso-wrap-distance-top:0;mso-wrap-distance-right:9pt;mso-wrap-distance-bottom:0;mso-position-horizontal:absolute;mso-position-horizontal-relative:text;mso-position-vertical:absolute;mso-position-vertical-relative:text;mso-width-percent:0;mso-height-percent:0;mso-width-relative:margin;mso-height-relative:margin;v-text-anchor:top" o:gfxdata="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" fillcolor="white [3201]" stroked="f" strokeweight=".5pt">
+              <v:shape id="Zone de texte 5" o:spid="_x0000_s1035" type="#_x0000_t202" style="position:absolute;left:0;text-align:left;margin-left:8.65pt;margin-top:136.05pt;width:44.25pt;height:30pt;z-index:251661312;visibility:visible;mso-wrap-style:square;mso-width-percent:0;mso-height-percent:0;mso-wrap-distance-left:9pt;mso-wrap-distance-top:0;mso-wrap-distance-right:9pt;mso-wrap-distance-bottom:0;mso-position-horizontal:absolute;mso-position-horizontal-relative:text;mso-position-vertical:absolute;mso-position-vertical-relative:text;mso-width-percent:0;mso-height-percent:0;mso-width-relative:margin;mso-height-relative:margin;v-text-anchor:top" o:gfxdata="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" fillcolor="white [3201]" stroked="f" strokeweight=".5pt">
                 <v:textbox inset="0,0,0,0">
                   <w:txbxContent>
                     <w:p>
@@ -5576,7 +5799,7 @@
           </mc:Choice>
           <mc:Fallback>
             <w:pict>
-              <v:shape id="Zone de texte 110" o:spid="_x0000_s1035" type="#_x0000_t202" style="position:absolute;left:0;text-align:left;margin-left:6.4pt;margin-top:197.55pt;width:44.25pt;height:30pt;z-index:251806720;visibility:visible;mso-wrap-style:square;mso-width-percent:0;mso-height-percent:0;mso-wrap-distance-left:9pt;mso-wrap-distance-top:0;mso-wrap-distance-right:9pt;mso-wrap-distance-bottom:0;mso-position-horizontal:absolute;mso-position-horizontal-relative:text;mso-position-vertical:absolute;mso-position-vertical-relative:text;mso-width-percent:0;mso-height-percent:0;mso-width-relative:margin;mso-height-relative:margin;v-text-anchor:top" o:gfxdata="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" fillcolor="white [3201]" stroked="f" strokeweight=".5pt">
+              <v:shape id="Zone de texte 110" o:spid="_x0000_s1036" type="#_x0000_t202" style="position:absolute;left:0;text-align:left;margin-left:6.4pt;margin-top:197.55pt;width:44.25pt;height:30pt;z-index:251806720;visibility:visible;mso-wrap-style:square;mso-width-percent:0;mso-height-percent:0;mso-wrap-distance-left:9pt;mso-wrap-distance-top:0;mso-wrap-distance-right:9pt;mso-wrap-distance-bottom:0;mso-position-horizontal:absolute;mso-position-horizontal-relative:text;mso-position-vertical:absolute;mso-position-vertical-relative:text;mso-width-percent:0;mso-height-percent:0;mso-width-relative:margin;mso-height-relative:margin;v-text-anchor:top" o:gfxdata="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" fillcolor="white [3201]" stroked="f" strokeweight=".5pt">
                 <v:textbox inset="0,0,0,0">
                   <w:txbxContent>
                     <w:p>
@@ -6074,7 +6297,7 @@
           </mc:Choice>
           <mc:Fallback>
             <w:pict>
-              <v:shape id="Zone de texte 47" o:spid="_x0000_s1036" type="#_x0000_t202" style="position:absolute;left:0;text-align:left;margin-left:390.4pt;margin-top:459.85pt;width:46.5pt;height:14.95pt;z-index:251692032;visibility:visible;mso-wrap-style:square;mso-width-percent:0;mso-height-percent:0;mso-wrap-distance-left:9pt;mso-wrap-distance-top:0;mso-wrap-distance-right:9pt;mso-wrap-distance-bottom:0;mso-position-horizontal:absolute;mso-position-horizontal-relative:text;mso-position-vertical:absolute;mso-position-vertical-relative:text;mso-width-percent:0;mso-height-percent:0;mso-width-relative:margin;mso-height-relative:margin;v-text-anchor:top" o:gfxdata="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" fillcolor="white [3201]" stroked="f" strokeweight=".5pt">
+              <v:shape id="Zone de texte 47" o:spid="_x0000_s1037" type="#_x0000_t202" style="position:absolute;left:0;text-align:left;margin-left:390.4pt;margin-top:459.85pt;width:46.5pt;height:14.95pt;z-index:251692032;visibility:visible;mso-wrap-style:square;mso-width-percent:0;mso-height-percent:0;mso-wrap-distance-left:9pt;mso-wrap-distance-top:0;mso-wrap-distance-right:9pt;mso-wrap-distance-bottom:0;mso-position-horizontal:absolute;mso-position-horizontal-relative:text;mso-position-vertical:absolute;mso-position-vertical-relative:text;mso-width-percent:0;mso-height-percent:0;mso-width-relative:margin;mso-height-relative:margin;v-text-anchor:top" o:gfxdata="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" fillcolor="white [3201]" stroked="f" strokeweight=".5pt">
                 <v:textbox inset="0,0,0,0">
                   <w:txbxContent>
                     <w:p>
@@ -6325,7 +6548,7 @@
           </mc:Choice>
           <mc:Fallback>
             <w:pict>
-              <v:shape id="Zone de texte 114" o:spid="_x0000_s1037" type="#_x0000_t202" style="position:absolute;left:0;text-align:left;margin-left:398.65pt;margin-top:127.05pt;width:95.25pt;height:34.5pt;z-index:251813888;visibility:visible;mso-wrap-style:square;mso-width-percent:0;mso-height-percent:0;mso-wrap-distance-left:9pt;mso-wrap-distance-top:0;mso-wrap-distance-right:9pt;mso-wrap-distance-bottom:0;mso-position-horizontal:absolute;mso-position-horizontal-relative:text;mso-position-vertical:absolute;mso-position-vertical-relative:text;mso-width-percent:0;mso-height-percent:0;mso-width-relative:margin;mso-height-relative:margin;v-text-anchor:top" o:gfxdata="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" fillcolor="white [3201]" stroked="f" strokeweight=".5pt">
+              <v:shape id="Zone de texte 114" o:spid="_x0000_s1038" type="#_x0000_t202" style="position:absolute;left:0;text-align:left;margin-left:398.65pt;margin-top:127.05pt;width:95.25pt;height:34.5pt;z-index:251813888;visibility:visible;mso-wrap-style:square;mso-width-percent:0;mso-height-percent:0;mso-wrap-distance-left:9pt;mso-wrap-distance-top:0;mso-wrap-distance-right:9pt;mso-wrap-distance-bottom:0;mso-position-horizontal:absolute;mso-position-horizontal-relative:text;mso-position-vertical:absolute;mso-position-vertical-relative:text;mso-width-percent:0;mso-height-percent:0;mso-width-relative:margin;mso-height-relative:margin;v-text-anchor:top" o:gfxdata="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" fillcolor="white [3201]" stroked="f" strokeweight=".5pt">
                 <v:textbox inset="0,0,0,0">
                   <w:txbxContent>
                     <w:p>
@@ -6706,11 +6929,19 @@
                                 <w:rFonts w:asciiTheme="majorHAnsi" w:hAnsiTheme="majorHAnsi"/>
                               </w:rPr>
                             </w:pPr>
+                            <w:proofErr w:type="spellStart"/>
                             <w:r>
                               <w:rPr>
                                 <w:rFonts w:asciiTheme="majorHAnsi" w:hAnsiTheme="majorHAnsi"/>
                               </w:rPr>
-                              <w:t xml:space="preserve">Renderer </w:t>
+                              <w:t>Renderer</w:t>
+                            </w:r>
+                            <w:proofErr w:type="spellEnd"/>
+                            <w:r>
+                              <w:rPr>
+                                <w:rFonts w:asciiTheme="majorHAnsi" w:hAnsiTheme="majorHAnsi"/>
+                              </w:rPr>
+                              <w:t xml:space="preserve"> </w:t>
                             </w:r>
                             <w:r>
                               <w:rPr>
@@ -6741,7 +6972,7 @@
           </mc:Choice>
           <mc:Fallback>
             <w:pict>
-              <v:shape id="Zone de texte 65" o:spid="_x0000_s1038" type="#_x0000_t202" style="position:absolute;left:0;text-align:left;margin-left:389.65pt;margin-top:79.4pt;width:80.25pt;height:34.5pt;z-index:251709440;visibility:visible;mso-wrap-style:square;mso-width-percent:0;mso-height-percent:0;mso-wrap-distance-left:9pt;mso-wrap-distance-top:0;mso-wrap-distance-right:9pt;mso-wrap-distance-bottom:0;mso-position-horizontal:absolute;mso-position-horizontal-relative:text;mso-position-vertical:absolute;mso-position-vertical-relative:text;mso-width-percent:0;mso-height-percent:0;mso-width-relative:margin;mso-height-relative:margin;v-text-anchor:top" o:gfxdata="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" fillcolor="white [3201]" stroked="f" strokeweight=".5pt">
+              <v:shape id="Zone de texte 65" o:spid="_x0000_s1039" type="#_x0000_t202" style="position:absolute;left:0;text-align:left;margin-left:389.65pt;margin-top:79.4pt;width:80.25pt;height:34.5pt;z-index:251709440;visibility:visible;mso-wrap-style:square;mso-width-percent:0;mso-height-percent:0;mso-wrap-distance-left:9pt;mso-wrap-distance-top:0;mso-wrap-distance-right:9pt;mso-wrap-distance-bottom:0;mso-position-horizontal:absolute;mso-position-horizontal-relative:text;mso-position-vertical:absolute;mso-position-vertical-relative:text;mso-width-percent:0;mso-height-percent:0;mso-width-relative:margin;mso-height-relative:margin;v-text-anchor:top" o:gfxdata="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" fillcolor="white [3201]" stroked="f" strokeweight=".5pt">
                 <v:textbox inset="0,0,0,0">
                   <w:txbxContent>
                     <w:p>
@@ -6866,7 +7097,7 @@
           </mc:Choice>
           <mc:Fallback>
             <w:pict>
-              <v:shape id="Zone de texte 48" o:spid="_x0000_s1039" type="#_x0000_t202" style="position:absolute;left:0;text-align:left;margin-left:208.15pt;margin-top:581.85pt;width:45.75pt;height:12.75pt;z-index:251694080;visibility:visible;mso-wrap-style:square;mso-width-percent:0;mso-height-percent:0;mso-wrap-distance-left:9pt;mso-wrap-distance-top:0;mso-wrap-distance-right:9pt;mso-wrap-distance-bottom:0;mso-position-horizontal:absolute;mso-position-horizontal-relative:text;mso-position-vertical:absolute;mso-position-vertical-relative:text;mso-width-percent:0;mso-height-percent:0;mso-width-relative:margin;mso-height-relative:margin;v-text-anchor:top" o:gfxdata="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" fillcolor="white [3201]" stroked="f" strokeweight=".5pt">
+              <v:shape id="Zone de texte 48" o:spid="_x0000_s1040" type="#_x0000_t202" style="position:absolute;left:0;text-align:left;margin-left:208.15pt;margin-top:581.85pt;width:45.75pt;height:12.75pt;z-index:251694080;visibility:visible;mso-wrap-style:square;mso-width-percent:0;mso-height-percent:0;mso-wrap-distance-left:9pt;mso-wrap-distance-top:0;mso-wrap-distance-right:9pt;mso-wrap-distance-bottom:0;mso-position-horizontal:absolute;mso-position-horizontal-relative:text;mso-position-vertical:absolute;mso-position-vertical-relative:text;mso-width-percent:0;mso-height-percent:0;mso-width-relative:margin;mso-height-relative:margin;v-text-anchor:top" o:gfxdata="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" fillcolor="white [3201]" stroked="f" strokeweight=".5pt">
                 <v:textbox inset="0,0,0,0">
                   <w:txbxContent>
                     <w:p>
@@ -6945,9 +7176,11 @@
                             <w:pPr>
                               <w:jc w:val="center"/>
                             </w:pPr>
+                            <w:proofErr w:type="spellStart"/>
                             <w:r>
                               <w:t>Previous</w:t>
                             </w:r>
+                            <w:proofErr w:type="spellEnd"/>
                           </w:p>
                         </w:txbxContent>
                       </wps:txbx>
@@ -6971,7 +7204,7 @@
           </mc:Choice>
           <mc:Fallback>
             <w:pict>
-              <v:shape id="Zone de texte 50" o:spid="_x0000_s1040" type="#_x0000_t202" style="position:absolute;left:0;text-align:left;margin-left:249.4pt;margin-top:581.9pt;width:61.5pt;height:18.75pt;z-index:251696128;visibility:visible;mso-wrap-style:square;mso-width-percent:0;mso-height-percent:0;mso-wrap-distance-left:9pt;mso-wrap-distance-top:0;mso-wrap-distance-right:9pt;mso-wrap-distance-bottom:0;mso-position-horizontal:absolute;mso-position-horizontal-relative:text;mso-position-vertical:absolute;mso-position-vertical-relative:text;mso-width-percent:0;mso-height-percent:0;mso-width-relative:margin;mso-height-relative:margin;v-text-anchor:top" o:gfxdata="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" fillcolor="white [3201]" stroked="f" strokeweight=".5pt">
+              <v:shape id="Zone de texte 50" o:spid="_x0000_s1041" type="#_x0000_t202" style="position:absolute;left:0;text-align:left;margin-left:249.4pt;margin-top:581.9pt;width:61.5pt;height:18.75pt;z-index:251696128;visibility:visible;mso-wrap-style:square;mso-width-percent:0;mso-height-percent:0;mso-wrap-distance-left:9pt;mso-wrap-distance-top:0;mso-wrap-distance-right:9pt;mso-wrap-distance-bottom:0;mso-position-horizontal:absolute;mso-position-horizontal-relative:text;mso-position-vertical:absolute;mso-position-vertical-relative:text;mso-width-percent:0;mso-height-percent:0;mso-width-relative:margin;mso-height-relative:margin;v-text-anchor:top" o:gfxdata="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" fillcolor="white [3201]" stroked="f" strokeweight=".5pt">
                 <v:textbox inset="0,0,0,0">
                   <w:txbxContent>
                     <w:p>
@@ -7052,12 +7285,14 @@
                             <w:pPr>
                               <w:jc w:val="center"/>
                             </w:pPr>
+                            <w:proofErr w:type="spellStart"/>
                             <w:r>
                               <w:rPr>
                                 <w:rFonts w:asciiTheme="majorHAnsi" w:hAnsiTheme="majorHAnsi"/>
                               </w:rPr>
                               <w:t>Next</w:t>
                             </w:r>
+                            <w:proofErr w:type="spellEnd"/>
                           </w:p>
                         </w:txbxContent>
                       </wps:txbx>
@@ -7081,7 +7316,7 @@
           </mc:Choice>
           <mc:Fallback>
             <w:pict>
-              <v:shape id="Zone de texte 52" o:spid="_x0000_s1041" type="#_x0000_t202" style="position:absolute;left:0;text-align:left;margin-left:310.15pt;margin-top:580.4pt;width:40.5pt;height:16.45pt;z-index:251700224;visibility:visible;mso-wrap-style:square;mso-width-percent:0;mso-height-percent:0;mso-wrap-distance-left:9pt;mso-wrap-distance-top:0;mso-wrap-distance-right:9pt;mso-wrap-distance-bottom:0;mso-position-horizontal:absolute;mso-position-horizontal-relative:text;mso-position-vertical:absolute;mso-position-vertical-relative:text;mso-width-percent:0;mso-height-percent:0;mso-width-relative:margin;mso-height-relative:margin;v-text-anchor:top" o:gfxdata="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" fillcolor="white [3201]" stroked="f" strokeweight=".5pt">
+              <v:shape id="Zone de texte 52" o:spid="_x0000_s1042" type="#_x0000_t202" style="position:absolute;left:0;text-align:left;margin-left:310.15pt;margin-top:580.4pt;width:40.5pt;height:16.45pt;z-index:251700224;visibility:visible;mso-wrap-style:square;mso-width-percent:0;mso-height-percent:0;mso-wrap-distance-left:9pt;mso-wrap-distance-top:0;mso-wrap-distance-right:9pt;mso-wrap-distance-bottom:0;mso-position-horizontal:absolute;mso-position-horizontal-relative:text;mso-position-vertical:absolute;mso-position-vertical-relative:text;mso-width-percent:0;mso-height-percent:0;mso-width-relative:margin;mso-height-relative:margin;v-text-anchor:top" o:gfxdata="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" fillcolor="white [3201]" stroked="f" strokeweight=".5pt">
                 <v:textbox inset="0,0,0,0">
                   <w:txbxContent>
                     <w:p>
@@ -7211,7 +7446,7 @@
           </mc:Choice>
           <mc:Fallback>
             <w:pict>
-              <v:shape id="Zone de texte 51" o:spid="_x0000_s1042" type="#_x0000_t202" style="position:absolute;left:0;text-align:left;margin-left:253.9pt;margin-top:532.4pt;width:92.25pt;height:44.25pt;z-index:251698176;visibility:visible;mso-wrap-style:square;mso-width-percent:0;mso-height-percent:0;mso-wrap-distance-left:9pt;mso-wrap-distance-top:0;mso-wrap-distance-right:9pt;mso-wrap-distance-bottom:0;mso-position-horizontal:absolute;mso-position-horizontal-relative:text;mso-position-vertical:absolute;mso-position-vertical-relative:text;mso-width-percent:0;mso-height-percent:0;mso-width-relative:margin;mso-height-relative:margin;v-text-anchor:top" o:gfxdata="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" fillcolor="white [3201]" stroked="f" strokeweight=".5pt">
+              <v:shape id="Zone de texte 51" o:spid="_x0000_s1043" type="#_x0000_t202" style="position:absolute;left:0;text-align:left;margin-left:253.9pt;margin-top:532.4pt;width:92.25pt;height:44.25pt;z-index:251698176;visibility:visible;mso-wrap-style:square;mso-width-percent:0;mso-height-percent:0;mso-wrap-distance-left:9pt;mso-wrap-distance-top:0;mso-wrap-distance-right:9pt;mso-wrap-distance-bottom:0;mso-position-horizontal:absolute;mso-position-horizontal-relative:text;mso-position-vertical:absolute;mso-position-vertical-relative:text;mso-width-percent:0;mso-height-percent:0;mso-width-relative:margin;mso-height-relative:margin;v-text-anchor:top" o:gfxdata="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" fillcolor="white [3201]" stroked="f" strokeweight=".5pt">
                 <v:textbox inset="0,0,0,0">
                   <w:txbxContent>
                     <w:p>
@@ -7311,13 +7546,28 @@
                             <w:pPr>
                               <w:jc w:val="center"/>
                             </w:pPr>
+                            <w:proofErr w:type="spellStart"/>
                             <w:r>
-                              <w:t>Current playing</w:t>
+                              <w:t>Current</w:t>
                             </w:r>
+                            <w:proofErr w:type="spellEnd"/>
+                            <w:r>
+                              <w:t xml:space="preserve"> </w:t>
+                            </w:r>
+                            <w:proofErr w:type="spellStart"/>
+                            <w:r>
+                              <w:t>playing</w:t>
+                            </w:r>
+                            <w:proofErr w:type="spellEnd"/>
                             <w:r>
                               <w:br/>
-                              <w:t xml:space="preserve"> title</w:t>
+                              <w:t xml:space="preserve"> </w:t>
                             </w:r>
+                            <w:proofErr w:type="spellStart"/>
+                            <w:r>
+                              <w:t>title</w:t>
+                            </w:r>
+                            <w:proofErr w:type="spellEnd"/>
                           </w:p>
                         </w:txbxContent>
                       </wps:txbx>
@@ -7341,7 +7591,7 @@
           </mc:Choice>
           <mc:Fallback>
             <w:pict>
-              <v:shape id="Zone de texte 40" o:spid="_x0000_s1043" type="#_x0000_t202" style="position:absolute;left:0;text-align:left;margin-left:17.65pt;margin-top:542.15pt;width:92.25pt;height:34.5pt;z-index:251683840;visibility:visible;mso-wrap-style:square;mso-width-percent:0;mso-height-percent:0;mso-wrap-distance-left:9pt;mso-wrap-distance-top:0;mso-wrap-distance-right:9pt;mso-wrap-distance-bottom:0;mso-position-horizontal:absolute;mso-position-horizontal-relative:text;mso-position-vertical:absolute;mso-position-vertical-relative:text;mso-width-percent:0;mso-height-percent:0;mso-width-relative:margin;mso-height-relative:margin;v-text-anchor:top" o:gfxdata="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" fillcolor="white [3201]" stroked="f" strokeweight=".5pt">
+              <v:shape id="Zone de texte 40" o:spid="_x0000_s1044" type="#_x0000_t202" style="position:absolute;left:0;text-align:left;margin-left:17.65pt;margin-top:542.15pt;width:92.25pt;height:34.5pt;z-index:251683840;visibility:visible;mso-wrap-style:square;mso-width-percent:0;mso-height-percent:0;mso-wrap-distance-left:9pt;mso-wrap-distance-top:0;mso-wrap-distance-right:9pt;mso-wrap-distance-bottom:0;mso-position-horizontal:absolute;mso-position-horizontal-relative:text;mso-position-vertical:absolute;mso-position-vertical-relative:text;mso-width-percent:0;mso-height-percent:0;mso-width-relative:margin;mso-height-relative:margin;v-text-anchor:top" o:gfxdata="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" fillcolor="white [3201]" stroked="f" strokeweight=".5pt">
                 <v:textbox inset="0,0,0,0">
                   <w:txbxContent>
                     <w:p>
@@ -7443,25 +7693,43 @@
                                 <w:rFonts w:asciiTheme="majorHAnsi" w:hAnsiTheme="majorHAnsi"/>
                               </w:rPr>
                             </w:pPr>
+                            <w:proofErr w:type="spellStart"/>
                             <w:r>
                               <w:rPr>
                                 <w:rFonts w:asciiTheme="majorHAnsi" w:hAnsiTheme="majorHAnsi"/>
                               </w:rPr>
-                              <w:t xml:space="preserve">Current </w:t>
+                              <w:t>Current</w:t>
                             </w:r>
+                            <w:proofErr w:type="spellEnd"/>
+                            <w:r>
+                              <w:rPr>
+                                <w:rFonts w:asciiTheme="majorHAnsi" w:hAnsiTheme="majorHAnsi"/>
+                              </w:rPr>
+                              <w:t xml:space="preserve"> </w:t>
+                            </w:r>
+                            <w:proofErr w:type="spellStart"/>
                             <w:r>
                               <w:rPr>
                                 <w:rFonts w:asciiTheme="majorHAnsi" w:hAnsiTheme="majorHAnsi"/>
                               </w:rPr>
                               <w:t>playing</w:t>
                             </w:r>
+                            <w:proofErr w:type="spellEnd"/>
                             <w:r>
                               <w:rPr>
                                 <w:rFonts w:asciiTheme="majorHAnsi" w:hAnsiTheme="majorHAnsi"/>
                               </w:rPr>
                               <w:br/>
-                              <w:t xml:space="preserve"> thumbnail</w:t>
+                              <w:t xml:space="preserve"> </w:t>
                             </w:r>
+                            <w:proofErr w:type="spellStart"/>
+                            <w:r>
+                              <w:rPr>
+                                <w:rFonts w:asciiTheme="majorHAnsi" w:hAnsiTheme="majorHAnsi"/>
+                              </w:rPr>
+                              <w:t>thumbnail</w:t>
+                            </w:r>
+                            <w:proofErr w:type="spellEnd"/>
                           </w:p>
                         </w:txbxContent>
                       </wps:txbx>
@@ -7485,7 +7753,7 @@
           </mc:Choice>
           <mc:Fallback>
             <w:pict>
-              <v:shape id="Zone de texte 36" o:spid="_x0000_s1044" type="#_x0000_t202" style="position:absolute;left:0;text-align:left;margin-left:-27.35pt;margin-top:482.15pt;width:90pt;height:33pt;z-index:251678720;visibility:visible;mso-wrap-style:square;mso-width-percent:0;mso-height-percent:0;mso-wrap-distance-left:9pt;mso-wrap-distance-top:0;mso-wrap-distance-right:9pt;mso-wrap-distance-bottom:0;mso-position-horizontal:absolute;mso-position-horizontal-relative:text;mso-position-vertical:absolute;mso-position-vertical-relative:text;mso-width-percent:0;mso-height-percent:0;mso-width-relative:margin;mso-height-relative:margin;v-text-anchor:top" o:gfxdata="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" fillcolor="white [3201]" stroked="f" strokeweight=".5pt">
+              <v:shape id="Zone de texte 36" o:spid="_x0000_s1045" type="#_x0000_t202" style="position:absolute;left:0;text-align:left;margin-left:-27.35pt;margin-top:482.15pt;width:90pt;height:33pt;z-index:251678720;visibility:visible;mso-wrap-style:square;mso-width-percent:0;mso-height-percent:0;mso-wrap-distance-left:9pt;mso-wrap-distance-top:0;mso-wrap-distance-right:9pt;mso-wrap-distance-bottom:0;mso-position-horizontal:absolute;mso-position-horizontal-relative:text;mso-position-vertical:absolute;mso-position-vertical-relative:text;mso-width-percent:0;mso-height-percent:0;mso-width-relative:margin;mso-height-relative:margin;v-text-anchor:top" o:gfxdata="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" fillcolor="white [3201]" stroked="f" strokeweight=".5pt">
                 <v:textbox inset="0,0,0,0">
                   <w:txbxContent>
                     <w:p>
@@ -7658,16 +7926,28 @@
                             <w:pPr>
                               <w:jc w:val="center"/>
                             </w:pPr>
+                            <w:proofErr w:type="spellStart"/>
                             <w:r>
-                              <w:t xml:space="preserve">Current </w:t>
+                              <w:t>Current</w:t>
                             </w:r>
+                            <w:proofErr w:type="spellEnd"/>
+                            <w:r>
+                              <w:t xml:space="preserve"> </w:t>
+                            </w:r>
+                            <w:proofErr w:type="spellStart"/>
                             <w:r>
                               <w:t>Renderer</w:t>
                             </w:r>
+                            <w:proofErr w:type="spellEnd"/>
                             <w:r>
                               <w:br/>
-                              <w:t xml:space="preserve"> name</w:t>
+                              <w:t xml:space="preserve"> </w:t>
                             </w:r>
+                            <w:proofErr w:type="spellStart"/>
+                            <w:r>
+                              <w:t>name</w:t>
+                            </w:r>
+                            <w:proofErr w:type="spellEnd"/>
                           </w:p>
                         </w:txbxContent>
                       </wps:txbx>
@@ -7691,7 +7971,7 @@
           </mc:Choice>
           <mc:Fallback>
             <w:pict>
-              <v:shape id="Zone de texte 39" o:spid="_x0000_s1045" type="#_x0000_t202" style="position:absolute;left:0;text-align:left;margin-left:123.4pt;margin-top:14.6pt;width:95.25pt;height:33.75pt;z-index:251681792;visibility:visible;mso-wrap-style:square;mso-width-percent:0;mso-height-percent:0;mso-wrap-distance-left:9pt;mso-wrap-distance-top:0;mso-wrap-distance-right:9pt;mso-wrap-distance-bottom:0;mso-position-horizontal:absolute;mso-position-horizontal-relative:text;mso-position-vertical:absolute;mso-position-vertical-relative:text;mso-width-percent:0;mso-height-percent:0;mso-width-relative:margin;mso-height-relative:margin;v-text-anchor:top" o:gfxdata="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" fillcolor="white [3201]" stroked="f" strokeweight=".5pt">
+              <v:shape id="Zone de texte 39" o:spid="_x0000_s1046" type="#_x0000_t202" style="position:absolute;left:0;text-align:left;margin-left:123.4pt;margin-top:14.6pt;width:95.25pt;height:33.75pt;z-index:251681792;visibility:visible;mso-wrap-style:square;mso-width-percent:0;mso-height-percent:0;mso-wrap-distance-left:9pt;mso-wrap-distance-top:0;mso-wrap-distance-right:9pt;mso-wrap-distance-bottom:0;mso-position-horizontal:absolute;mso-position-horizontal-relative:text;mso-position-vertical:absolute;mso-position-vertical-relative:text;mso-width-percent:0;mso-height-percent:0;mso-width-relative:margin;mso-height-relative:margin;v-text-anchor:top" o:gfxdata="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" fillcolor="white [3201]" stroked="f" strokeweight=".5pt">
                 <v:textbox inset="0,0,0,0">
                   <w:txbxContent>
                     <w:p>
@@ -7864,14 +8144,44 @@
                               <w:rPr>
                                 <w:rFonts w:asciiTheme="majorHAnsi" w:hAnsiTheme="majorHAnsi"/>
                               </w:rPr>
-                              <w:t>Servers is selected</w:t>
+                              <w:t xml:space="preserve">Servers </w:t>
                             </w:r>
+                            <w:proofErr w:type="spellStart"/>
                             <w:r>
                               <w:rPr>
                                 <w:rFonts w:asciiTheme="majorHAnsi" w:hAnsiTheme="majorHAnsi"/>
                               </w:rPr>
-                              <w:t xml:space="preserve"> or search</w:t>
+                              <w:t>is</w:t>
                             </w:r>
+                            <w:proofErr w:type="spellEnd"/>
+                            <w:r>
+                              <w:rPr>
+                                <w:rFonts w:asciiTheme="majorHAnsi" w:hAnsiTheme="majorHAnsi"/>
+                              </w:rPr>
+                              <w:t xml:space="preserve"> </w:t>
+                            </w:r>
+                            <w:proofErr w:type="spellStart"/>
+                            <w:r>
+                              <w:rPr>
+                                <w:rFonts w:asciiTheme="majorHAnsi" w:hAnsiTheme="majorHAnsi"/>
+                              </w:rPr>
+                              <w:t>selected</w:t>
+                            </w:r>
+                            <w:proofErr w:type="spellEnd"/>
+                            <w:r>
+                              <w:rPr>
+                                <w:rFonts w:asciiTheme="majorHAnsi" w:hAnsiTheme="majorHAnsi"/>
+                              </w:rPr>
+                              <w:t xml:space="preserve"> or </w:t>
+                            </w:r>
+                            <w:proofErr w:type="spellStart"/>
+                            <w:r>
+                              <w:rPr>
+                                <w:rFonts w:asciiTheme="majorHAnsi" w:hAnsiTheme="majorHAnsi"/>
+                              </w:rPr>
+                              <w:t>search</w:t>
+                            </w:r>
+                            <w:proofErr w:type="spellEnd"/>
                           </w:p>
                         </w:txbxContent>
                       </wps:txbx>
@@ -7895,7 +8205,7 @@
           </mc:Choice>
           <mc:Fallback>
             <w:pict>
-              <v:shape id="Zone de texte 9" o:spid="_x0000_s1046" type="#_x0000_t202" style="position:absolute;margin-left:64.15pt;margin-top:18.2pt;width:93pt;height:33.75pt;z-index:251717632;visibility:visible;mso-wrap-style:square;mso-width-percent:0;mso-height-percent:0;mso-wrap-distance-left:9pt;mso-wrap-distance-top:0;mso-wrap-distance-right:9pt;mso-wrap-distance-bottom:0;mso-position-horizontal:absolute;mso-position-horizontal-relative:text;mso-position-vertical:absolute;mso-position-vertical-relative:text;mso-width-percent:0;mso-height-percent:0;mso-width-relative:margin;mso-height-relative:margin;v-text-anchor:top" o:gfxdata="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" fillcolor="white [3201]" stroked="f" strokeweight=".5pt">
+              <v:shape id="Zone de texte 9" o:spid="_x0000_s1047" type="#_x0000_t202" style="position:absolute;margin-left:64.15pt;margin-top:18.2pt;width:93pt;height:33.75pt;z-index:251717632;visibility:visible;mso-wrap-style:square;mso-width-percent:0;mso-height-percent:0;mso-wrap-distance-left:9pt;mso-wrap-distance-top:0;mso-wrap-distance-right:9pt;mso-wrap-distance-bottom:0;mso-position-horizontal:absolute;mso-position-horizontal-relative:text;mso-position-vertical:absolute;mso-position-vertical-relative:text;mso-width-percent:0;mso-height-percent:0;mso-width-relative:margin;mso-height-relative:margin;v-text-anchor:top" o:gfxdata="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" fillcolor="white [3201]" stroked="f" strokeweight=".5pt">
                 <v:textbox inset="0,0,0,0">
                   <w:txbxContent>
                     <w:p>
@@ -8041,6 +8351,7 @@
                               </w:rPr>
                               <w:t>“</w:t>
                             </w:r>
+                            <w:proofErr w:type="spellStart"/>
                             <w:r>
                               <w:rPr>
                                 <w:rFonts w:asciiTheme="majorHAnsi" w:hAnsiTheme="majorHAnsi"/>
@@ -8048,12 +8359,29 @@
                               </w:rPr>
                               <w:t>Musique</w:t>
                             </w:r>
+                            <w:proofErr w:type="spellEnd"/>
                             <w:r>
                               <w:rPr>
                                 <w:rFonts w:asciiTheme="majorHAnsi" w:hAnsiTheme="majorHAnsi"/>
                                 <w:lang w:val="en-US"/>
                               </w:rPr>
-                              <w:t>” goto this folder)</w:t>
+                              <w:t xml:space="preserve">” </w:t>
+                            </w:r>
+                            <w:proofErr w:type="spellStart"/>
+                            <w:r>
+                              <w:rPr>
+                                <w:rFonts w:asciiTheme="majorHAnsi" w:hAnsiTheme="majorHAnsi"/>
+                                <w:lang w:val="en-US"/>
+                              </w:rPr>
+                              <w:t>goto</w:t>
+                            </w:r>
+                            <w:proofErr w:type="spellEnd"/>
+                            <w:r>
+                              <w:rPr>
+                                <w:rFonts w:asciiTheme="majorHAnsi" w:hAnsiTheme="majorHAnsi"/>
+                                <w:lang w:val="en-US"/>
+                              </w:rPr>
+                              <w:t xml:space="preserve"> this folder)</w:t>
                             </w:r>
                           </w:p>
                         </w:txbxContent>
@@ -8078,7 +8406,7 @@
           </mc:Choice>
           <mc:Fallback>
             <w:pict>
-              <v:shape id="Zone de texte 10" o:spid="_x0000_s1047" type="#_x0000_t202" style="position:absolute;margin-left:164.65pt;margin-top:14.5pt;width:139.5pt;height:51pt;z-index:251719680;visibility:visible;mso-wrap-style:square;mso-width-percent:0;mso-height-percent:0;mso-wrap-distance-left:9pt;mso-wrap-distance-top:0;mso-wrap-distance-right:9pt;mso-wrap-distance-bottom:0;mso-position-horizontal:absolute;mso-position-horizontal-relative:text;mso-position-vertical:absolute;mso-position-vertical-relative:text;mso-width-percent:0;mso-height-percent:0;mso-width-relative:margin;mso-height-relative:margin;v-text-anchor:top" o:gfxdata="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" fillcolor="white [3201]" stroked="f" strokeweight=".5pt">
+              <v:shape id="Zone de texte 10" o:spid="_x0000_s1048" type="#_x0000_t202" style="position:absolute;margin-left:164.65pt;margin-top:14.5pt;width:139.5pt;height:51pt;z-index:251719680;visibility:visible;mso-wrap-style:square;mso-width-percent:0;mso-height-percent:0;mso-wrap-distance-left:9pt;mso-wrap-distance-top:0;mso-wrap-distance-right:9pt;mso-wrap-distance-bottom:0;mso-position-horizontal:absolute;mso-position-horizontal-relative:text;mso-position-vertical:absolute;mso-position-vertical-relative:text;mso-width-percent:0;mso-height-percent:0;mso-width-relative:margin;mso-height-relative:margin;v-text-anchor:top" o:gfxdata="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" fillcolor="white [3201]" stroked="f" strokeweight=".5pt">
                 <v:textbox inset="0,0,0,0">
                   <w:txbxContent>
                     <w:p>
@@ -8214,12 +8542,30 @@
                                 <w:rFonts w:asciiTheme="majorHAnsi" w:hAnsiTheme="majorHAnsi"/>
                               </w:rPr>
                             </w:pPr>
+                            <w:proofErr w:type="spellStart"/>
                             <w:r>
                               <w:rPr>
                                 <w:rFonts w:asciiTheme="majorHAnsi" w:hAnsiTheme="majorHAnsi"/>
                               </w:rPr>
-                              <w:t>Previous folder</w:t>
+                              <w:t>Previous</w:t>
                             </w:r>
+                            <w:proofErr w:type="spellEnd"/>
+                            <w:r>
+                              <w:rPr>
+                                <w:rFonts w:asciiTheme="majorHAnsi" w:hAnsiTheme="majorHAnsi"/>
+                              </w:rPr>
+                              <w:t xml:space="preserve"> </w:t>
+                            </w:r>
+                            <w:proofErr w:type="spellStart"/>
+                            <w:proofErr w:type="gramStart"/>
+                            <w:r>
+                              <w:rPr>
+                                <w:rFonts w:asciiTheme="majorHAnsi" w:hAnsiTheme="majorHAnsi"/>
+                              </w:rPr>
+                              <w:t>folder</w:t>
+                            </w:r>
+                            <w:proofErr w:type="spellEnd"/>
+                            <w:proofErr w:type="gramEnd"/>
                             <w:r>
                               <w:rPr>
                                 <w:rFonts w:asciiTheme="majorHAnsi" w:hAnsiTheme="majorHAnsi"/>
@@ -8250,7 +8596,7 @@
           </mc:Choice>
           <mc:Fallback>
             <w:pict>
-              <v:shape id="Zone de texte 11" o:spid="_x0000_s1048" type="#_x0000_t202" style="position:absolute;margin-left:317.65pt;margin-top:21.25pt;width:79.5pt;height:31.5pt;z-index:251723776;visibility:visible;mso-wrap-style:square;mso-width-percent:0;mso-height-percent:0;mso-wrap-distance-left:9pt;mso-wrap-distance-top:0;mso-wrap-distance-right:9pt;mso-wrap-distance-bottom:0;mso-position-horizontal:absolute;mso-position-horizontal-relative:text;mso-position-vertical:absolute;mso-position-vertical-relative:text;mso-width-percent:0;mso-height-percent:0;mso-width-relative:margin;mso-height-relative:margin;v-text-anchor:top" o:gfxdata="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" fillcolor="white [3201]" stroked="f" strokeweight=".5pt">
+              <v:shape id="Zone de texte 11" o:spid="_x0000_s1049" type="#_x0000_t202" style="position:absolute;margin-left:317.65pt;margin-top:21.25pt;width:79.5pt;height:31.5pt;z-index:251723776;visibility:visible;mso-wrap-style:square;mso-width-percent:0;mso-height-percent:0;mso-wrap-distance-left:9pt;mso-wrap-distance-top:0;mso-wrap-distance-right:9pt;mso-wrap-distance-bottom:0;mso-position-horizontal:absolute;mso-position-horizontal-relative:text;mso-position-vertical:absolute;mso-position-vertical-relative:text;mso-width-percent:0;mso-height-percent:0;mso-width-relative:margin;mso-height-relative:margin;v-text-anchor:top" o:gfxdata="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" fillcolor="white [3201]" stroked="f" strokeweight=".5pt">
                 <v:textbox inset="0,0,0,0">
                   <w:txbxContent>
                     <w:p>
@@ -8726,8 +9072,16 @@
                               <w:rPr>
                                 <w:rFonts w:asciiTheme="majorHAnsi" w:hAnsiTheme="majorHAnsi"/>
                               </w:rPr>
-                              <w:t>Music track</w:t>
+                              <w:t xml:space="preserve">Music </w:t>
                             </w:r>
+                            <w:proofErr w:type="spellStart"/>
+                            <w:r>
+                              <w:rPr>
+                                <w:rFonts w:asciiTheme="majorHAnsi" w:hAnsiTheme="majorHAnsi"/>
+                              </w:rPr>
+                              <w:t>track</w:t>
+                            </w:r>
+                            <w:proofErr w:type="spellEnd"/>
                             <w:r>
                               <w:rPr>
                                 <w:rFonts w:asciiTheme="majorHAnsi" w:hAnsiTheme="majorHAnsi"/>
@@ -8758,8 +9112,16 @@
                               <w:rPr>
                                 <w:rFonts w:asciiTheme="majorHAnsi" w:hAnsiTheme="majorHAnsi"/>
                               </w:rPr>
-                              <w:t xml:space="preserve"> folder</w:t>
+                              <w:t xml:space="preserve"> </w:t>
                             </w:r>
+                            <w:proofErr w:type="spellStart"/>
+                            <w:r>
+                              <w:rPr>
+                                <w:rFonts w:asciiTheme="majorHAnsi" w:hAnsiTheme="majorHAnsi"/>
+                              </w:rPr>
+                              <w:t>folder</w:t>
+                            </w:r>
+                            <w:proofErr w:type="spellEnd"/>
                           </w:p>
                         </w:txbxContent>
                       </wps:txbx>
@@ -8783,7 +9145,7 @@
           </mc:Choice>
           <mc:Fallback>
             <w:pict>
-              <v:shape id="Zone de texte 23" o:spid="_x0000_s1049" type="#_x0000_t202" style="position:absolute;left:0;text-align:left;margin-left:-24.35pt;margin-top:205.15pt;width:93pt;height:32.25pt;z-index:251729920;visibility:visible;mso-wrap-style:square;mso-width-percent:0;mso-height-percent:0;mso-wrap-distance-left:9pt;mso-wrap-distance-top:0;mso-wrap-distance-right:9pt;mso-wrap-distance-bottom:0;mso-position-horizontal:absolute;mso-position-horizontal-relative:text;mso-position-vertical:absolute;mso-position-vertical-relative:text;mso-width-percent:0;mso-height-percent:0;mso-width-relative:margin;mso-height-relative:margin;v-text-anchor:top" o:gfxdata="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" fillcolor="white [3201]" stroked="f" strokeweight=".5pt">
+              <v:shape id="Zone de texte 23" o:spid="_x0000_s1050" type="#_x0000_t202" style="position:absolute;left:0;text-align:left;margin-left:-24.35pt;margin-top:205.15pt;width:93pt;height:32.25pt;z-index:251729920;visibility:visible;mso-wrap-style:square;mso-width-percent:0;mso-height-percent:0;mso-wrap-distance-left:9pt;mso-wrap-distance-top:0;mso-wrap-distance-right:9pt;mso-wrap-distance-bottom:0;mso-position-horizontal:absolute;mso-position-horizontal-relative:text;mso-position-vertical:absolute;mso-position-vertical-relative:text;mso-width-percent:0;mso-height-percent:0;mso-width-relative:margin;mso-height-relative:margin;v-text-anchor:top" o:gfxdata="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" fillcolor="white [3201]" stroked="f" strokeweight=".5pt">
                 <v:textbox inset="0,0,0,0">
                   <w:txbxContent>
                     <w:p>
@@ -9176,12 +9538,28 @@
                                 <w:rFonts w:asciiTheme="majorHAnsi" w:hAnsiTheme="majorHAnsi"/>
                               </w:rPr>
                             </w:pPr>
+                            <w:proofErr w:type="spellStart"/>
                             <w:r>
                               <w:rPr>
                                 <w:rFonts w:asciiTheme="majorHAnsi" w:hAnsiTheme="majorHAnsi"/>
                               </w:rPr>
-                              <w:t>Current playing</w:t>
+                              <w:t>Current</w:t>
                             </w:r>
+                            <w:proofErr w:type="spellEnd"/>
+                            <w:r>
+                              <w:rPr>
+                                <w:rFonts w:asciiTheme="majorHAnsi" w:hAnsiTheme="majorHAnsi"/>
+                              </w:rPr>
+                              <w:t xml:space="preserve"> </w:t>
+                            </w:r>
+                            <w:proofErr w:type="spellStart"/>
+                            <w:r>
+                              <w:rPr>
+                                <w:rFonts w:asciiTheme="majorHAnsi" w:hAnsiTheme="majorHAnsi"/>
+                              </w:rPr>
+                              <w:t>playing</w:t>
+                            </w:r>
+                            <w:proofErr w:type="spellEnd"/>
                           </w:p>
                         </w:txbxContent>
                       </wps:txbx>
@@ -9205,7 +9583,7 @@
           </mc:Choice>
           <mc:Fallback>
             <w:pict>
-              <v:shape id="Zone de texte 30" o:spid="_x0000_s1050" type="#_x0000_t202" style="position:absolute;margin-left:301.15pt;margin-top:-.2pt;width:93pt;height:19.5pt;z-index:251736064;visibility:visible;mso-wrap-style:square;mso-width-percent:0;mso-height-percent:0;mso-wrap-distance-left:9pt;mso-wrap-distance-top:0;mso-wrap-distance-right:9pt;mso-wrap-distance-bottom:0;mso-position-horizontal:absolute;mso-position-horizontal-relative:text;mso-position-vertical:absolute;mso-position-vertical-relative:text;mso-width-percent:0;mso-height-percent:0;mso-width-relative:margin;mso-height-relative:margin;v-text-anchor:top" o:gfxdata="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" fillcolor="white [3201]" stroked="f" strokeweight=".5pt">
+              <v:shape id="Zone de texte 30" o:spid="_x0000_s1051" type="#_x0000_t202" style="position:absolute;margin-left:301.15pt;margin-top:-.2pt;width:93pt;height:19.5pt;z-index:251736064;visibility:visible;mso-wrap-style:square;mso-width-percent:0;mso-height-percent:0;mso-wrap-distance-left:9pt;mso-wrap-distance-top:0;mso-wrap-distance-right:9pt;mso-wrap-distance-bottom:0;mso-position-horizontal:absolute;mso-position-horizontal-relative:text;mso-position-vertical:absolute;mso-position-vertical-relative:text;mso-width-percent:0;mso-height-percent:0;mso-width-relative:margin;mso-height-relative:margin;v-text-anchor:top" o:gfxdata="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" fillcolor="white [3201]" stroked="f" strokeweight=".5pt">
                 <v:textbox inset="0,0,0,0">
                   <w:txbxContent>
                     <w:p>
@@ -9312,8 +9690,30 @@
                               <w:rPr>
                                 <w:rFonts w:asciiTheme="majorHAnsi" w:hAnsiTheme="majorHAnsi"/>
                               </w:rPr>
-                              <w:t>Return last displayed folder</w:t>
+                              <w:t xml:space="preserve">Return last </w:t>
                             </w:r>
+                            <w:proofErr w:type="spellStart"/>
+                            <w:r>
+                              <w:rPr>
+                                <w:rFonts w:asciiTheme="majorHAnsi" w:hAnsiTheme="majorHAnsi"/>
+                              </w:rPr>
+                              <w:t>displayed</w:t>
+                            </w:r>
+                            <w:proofErr w:type="spellEnd"/>
+                            <w:r>
+                              <w:rPr>
+                                <w:rFonts w:asciiTheme="majorHAnsi" w:hAnsiTheme="majorHAnsi"/>
+                              </w:rPr>
+                              <w:t xml:space="preserve"> </w:t>
+                            </w:r>
+                            <w:proofErr w:type="spellStart"/>
+                            <w:r>
+                              <w:rPr>
+                                <w:rFonts w:asciiTheme="majorHAnsi" w:hAnsiTheme="majorHAnsi"/>
+                              </w:rPr>
+                              <w:t>folder</w:t>
+                            </w:r>
+                            <w:proofErr w:type="spellEnd"/>
                           </w:p>
                         </w:txbxContent>
                       </wps:txbx>
@@ -9337,7 +9737,7 @@
           </mc:Choice>
           <mc:Fallback>
             <w:pict>
-              <v:shape id="Zone de texte 27" o:spid="_x0000_s1051" type="#_x0000_t202" style="position:absolute;margin-left:208.15pt;margin-top:-.15pt;width:93pt;height:28.5pt;z-index:251734016;visibility:visible;mso-wrap-style:square;mso-width-percent:0;mso-height-percent:0;mso-wrap-distance-left:9pt;mso-wrap-distance-top:0;mso-wrap-distance-right:9pt;mso-wrap-distance-bottom:0;mso-position-horizontal:absolute;mso-position-horizontal-relative:text;mso-position-vertical:absolute;mso-position-vertical-relative:text;mso-width-percent:0;mso-height-percent:0;mso-width-relative:margin;mso-height-relative:margin;v-text-anchor:top" o:gfxdata="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" fillcolor="white [3201]" stroked="f" strokeweight=".5pt">
+              <v:shape id="Zone de texte 27" o:spid="_x0000_s1052" type="#_x0000_t202" style="position:absolute;margin-left:208.15pt;margin-top:-.15pt;width:93pt;height:28.5pt;z-index:251734016;visibility:visible;mso-wrap-style:square;mso-width-percent:0;mso-height-percent:0;mso-wrap-distance-left:9pt;mso-wrap-distance-top:0;mso-wrap-distance-right:9pt;mso-wrap-distance-bottom:0;mso-position-horizontal:absolute;mso-position-horizontal-relative:text;mso-position-vertical:absolute;mso-position-vertical-relative:text;mso-width-percent:0;mso-height-percent:0;mso-width-relative:margin;mso-height-relative:margin;v-text-anchor:top" o:gfxdata="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" fillcolor="white [3201]" stroked="f" strokeweight=".5pt">
                 <v:textbox inset="0,0,0,0">
                   <w:txbxContent>
                     <w:p>
@@ -9573,11 +9973,19 @@
                                 <w:rFonts w:asciiTheme="majorHAnsi" w:hAnsiTheme="majorHAnsi"/>
                               </w:rPr>
                             </w:pPr>
+                            <w:proofErr w:type="spellStart"/>
                             <w:r>
                               <w:rPr>
                                 <w:rFonts w:asciiTheme="majorHAnsi" w:hAnsiTheme="majorHAnsi"/>
                               </w:rPr>
-                              <w:t>Current queue</w:t>
+                              <w:t>Current</w:t>
+                            </w:r>
+                            <w:proofErr w:type="spellEnd"/>
+                            <w:r>
+                              <w:rPr>
+                                <w:rFonts w:asciiTheme="majorHAnsi" w:hAnsiTheme="majorHAnsi"/>
+                              </w:rPr>
+                              <w:t xml:space="preserve"> queue</w:t>
                             </w:r>
                           </w:p>
                         </w:txbxContent>
@@ -9602,7 +10010,7 @@
           </mc:Choice>
           <mc:Fallback>
             <w:pict>
-              <v:shape id="Zone de texte 26" o:spid="_x0000_s1052" type="#_x0000_t202" style="position:absolute;margin-left:76.15pt;margin-top:-.2pt;width:93pt;height:19.5pt;z-index:251731968;visibility:visible;mso-wrap-style:square;mso-width-percent:0;mso-height-percent:0;mso-wrap-distance-left:9pt;mso-wrap-distance-top:0;mso-wrap-distance-right:9pt;mso-wrap-distance-bottom:0;mso-position-horizontal:absolute;mso-position-horizontal-relative:text;mso-position-vertical:absolute;mso-position-vertical-relative:text;mso-width-percent:0;mso-height-percent:0;mso-width-relative:margin;mso-height-relative:margin;v-text-anchor:top" o:gfxdata="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" fillcolor="white [3201]" stroked="f" strokeweight=".5pt">
+              <v:shape id="Zone de texte 26" o:spid="_x0000_s1053" type="#_x0000_t202" style="position:absolute;margin-left:76.15pt;margin-top:-.2pt;width:93pt;height:19.5pt;z-index:251731968;visibility:visible;mso-wrap-style:square;mso-width-percent:0;mso-height-percent:0;mso-wrap-distance-left:9pt;mso-wrap-distance-top:0;mso-wrap-distance-right:9pt;mso-wrap-distance-bottom:0;mso-position-horizontal:absolute;mso-position-horizontal-relative:text;mso-position-vertical:absolute;mso-position-vertical-relative:text;mso-width-percent:0;mso-height-percent:0;mso-width-relative:margin;mso-height-relative:margin;v-text-anchor:top" o:gfxdata="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" fillcolor="white [3201]" stroked="f" strokeweight=".5pt">
                 <v:textbox inset="0,0,0,0">
                   <w:txbxContent>
                     <w:p>
@@ -9770,12 +10178,28 @@
                                 <w:rFonts w:asciiTheme="majorHAnsi" w:hAnsiTheme="majorHAnsi"/>
                               </w:rPr>
                             </w:pPr>
+                            <w:proofErr w:type="spellStart"/>
                             <w:r>
                               <w:rPr>
                                 <w:rFonts w:asciiTheme="majorHAnsi" w:hAnsiTheme="majorHAnsi"/>
                               </w:rPr>
-                              <w:t>Current playing</w:t>
+                              <w:t>Current</w:t>
                             </w:r>
+                            <w:proofErr w:type="spellEnd"/>
+                            <w:r>
+                              <w:rPr>
+                                <w:rFonts w:asciiTheme="majorHAnsi" w:hAnsiTheme="majorHAnsi"/>
+                              </w:rPr>
+                              <w:t xml:space="preserve"> </w:t>
+                            </w:r>
+                            <w:proofErr w:type="spellStart"/>
+                            <w:r>
+                              <w:rPr>
+                                <w:rFonts w:asciiTheme="majorHAnsi" w:hAnsiTheme="majorHAnsi"/>
+                              </w:rPr>
+                              <w:t>playing</w:t>
+                            </w:r>
+                            <w:proofErr w:type="spellEnd"/>
                           </w:p>
                         </w:txbxContent>
                       </wps:txbx>
@@ -9799,7 +10223,7 @@
           </mc:Choice>
           <mc:Fallback>
             <w:pict>
-              <v:shape id="Zone de texte 67" o:spid="_x0000_s1053" type="#_x0000_t202" style="position:absolute;left:0;text-align:left;margin-left:394.15pt;margin-top:251.15pt;width:93pt;height:19.5pt;z-index:251747328;visibility:visible;mso-wrap-style:square;mso-width-percent:0;mso-height-percent:0;mso-wrap-distance-left:9pt;mso-wrap-distance-top:0;mso-wrap-distance-right:9pt;mso-wrap-distance-bottom:0;mso-position-horizontal:absolute;mso-position-horizontal-relative:text;mso-position-vertical:absolute;mso-position-vertical-relative:text;mso-width-percent:0;mso-height-percent:0;mso-width-relative:margin;mso-height-relative:margin;v-text-anchor:top" o:gfxdata="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" fillcolor="white [3201]" stroked="f" strokeweight=".5pt">
+              <v:shape id="Zone de texte 67" o:spid="_x0000_s1054" type="#_x0000_t202" style="position:absolute;left:0;text-align:left;margin-left:394.15pt;margin-top:251.15pt;width:93pt;height:19.5pt;z-index:251747328;visibility:visible;mso-wrap-style:square;mso-width-percent:0;mso-height-percent:0;mso-wrap-distance-left:9pt;mso-wrap-distance-top:0;mso-wrap-distance-right:9pt;mso-wrap-distance-bottom:0;mso-position-horizontal:absolute;mso-position-horizontal-relative:text;mso-position-vertical:absolute;mso-position-vertical-relative:text;mso-width-percent:0;mso-height-percent:0;mso-width-relative:margin;mso-height-relative:margin;v-text-anchor:top" o:gfxdata="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" fillcolor="white [3201]" stroked="f" strokeweight=".5pt">
                 <v:textbox inset="0,0,0,0">
                   <w:txbxContent>
                     <w:p>
@@ -9976,8 +10400,16 @@
                               <w:rPr>
                                 <w:rFonts w:asciiTheme="majorHAnsi" w:hAnsiTheme="majorHAnsi"/>
                               </w:rPr>
-                              <w:t>Content of the folder</w:t>
+                              <w:t xml:space="preserve">Content of the </w:t>
                             </w:r>
+                            <w:proofErr w:type="spellStart"/>
+                            <w:r>
+                              <w:rPr>
+                                <w:rFonts w:asciiTheme="majorHAnsi" w:hAnsiTheme="majorHAnsi"/>
+                              </w:rPr>
+                              <w:t>folder</w:t>
+                            </w:r>
+                            <w:proofErr w:type="spellEnd"/>
                           </w:p>
                         </w:txbxContent>
                       </wps:txbx>
@@ -10001,7 +10433,7 @@
           </mc:Choice>
           <mc:Fallback>
             <w:pict>
-              <v:shape id="Zone de texte 70" o:spid="_x0000_s1054" type="#_x0000_t202" style="position:absolute;left:0;text-align:left;margin-left:.4pt;margin-top:223.45pt;width:70.5pt;height:32.25pt;z-index:251751424;visibility:visible;mso-wrap-style:square;mso-width-percent:0;mso-height-percent:0;mso-wrap-distance-left:9pt;mso-wrap-distance-top:0;mso-wrap-distance-right:9pt;mso-wrap-distance-bottom:0;mso-position-horizontal:absolute;mso-position-horizontal-relative:text;mso-position-vertical:absolute;mso-position-vertical-relative:text;mso-width-percent:0;mso-height-percent:0;mso-width-relative:margin;mso-height-relative:margin;v-text-anchor:top" o:gfxdata="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" fillcolor="white [3201]" stroked="f" strokeweight=".5pt">
+              <v:shape id="Zone de texte 70" o:spid="_x0000_s1055" type="#_x0000_t202" style="position:absolute;left:0;text-align:left;margin-left:.4pt;margin-top:223.45pt;width:70.5pt;height:32.25pt;z-index:251751424;visibility:visible;mso-wrap-style:square;mso-width-percent:0;mso-height-percent:0;mso-wrap-distance-left:9pt;mso-wrap-distance-top:0;mso-wrap-distance-right:9pt;mso-wrap-distance-bottom:0;mso-position-horizontal:absolute;mso-position-horizontal-relative:text;mso-position-vertical:absolute;mso-position-vertical-relative:text;mso-width-percent:0;mso-height-percent:0;mso-width-relative:margin;mso-height-relative:margin;v-text-anchor:top" o:gfxdata="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" fillcolor="white [3201]" stroked="f" strokeweight=".5pt">
                 <v:textbox inset="0,0,0,0">
                   <w:txbxContent>
                     <w:p>
@@ -10417,18 +10849,42 @@
                                 <w:rFonts w:asciiTheme="majorHAnsi" w:hAnsiTheme="majorHAnsi"/>
                               </w:rPr>
                             </w:pPr>
+                            <w:proofErr w:type="spellStart"/>
                             <w:r>
                               <w:rPr>
                                 <w:rFonts w:asciiTheme="majorHAnsi" w:hAnsiTheme="majorHAnsi"/>
                               </w:rPr>
-                              <w:t>Current playing</w:t>
+                              <w:t>Current</w:t>
                             </w:r>
+                            <w:proofErr w:type="spellEnd"/>
                             <w:r>
                               <w:rPr>
                                 <w:rFonts w:asciiTheme="majorHAnsi" w:hAnsiTheme="majorHAnsi"/>
                               </w:rPr>
-                              <w:t xml:space="preserve"> thumbnail</w:t>
+                              <w:t xml:space="preserve"> </w:t>
                             </w:r>
+                            <w:proofErr w:type="spellStart"/>
+                            <w:r>
+                              <w:rPr>
+                                <w:rFonts w:asciiTheme="majorHAnsi" w:hAnsiTheme="majorHAnsi"/>
+                              </w:rPr>
+                              <w:t>playing</w:t>
+                            </w:r>
+                            <w:proofErr w:type="spellEnd"/>
+                            <w:r>
+                              <w:rPr>
+                                <w:rFonts w:asciiTheme="majorHAnsi" w:hAnsiTheme="majorHAnsi"/>
+                              </w:rPr>
+                              <w:t xml:space="preserve"> </w:t>
+                            </w:r>
+                            <w:proofErr w:type="spellStart"/>
+                            <w:r>
+                              <w:rPr>
+                                <w:rFonts w:asciiTheme="majorHAnsi" w:hAnsiTheme="majorHAnsi"/>
+                              </w:rPr>
+                              <w:t>thumbnail</w:t>
+                            </w:r>
+                            <w:proofErr w:type="spellEnd"/>
                           </w:p>
                         </w:txbxContent>
                       </wps:txbx>
@@ -10452,7 +10908,7 @@
           </mc:Choice>
           <mc:Fallback>
             <w:pict>
-              <v:shape id="Zone de texte 60" o:spid="_x0000_s1055" type="#_x0000_t202" style="position:absolute;left:0;text-align:left;margin-left:60.4pt;margin-top:17.2pt;width:93pt;height:25.5pt;z-index:251744256;visibility:visible;mso-wrap-style:square;mso-width-percent:0;mso-height-percent:0;mso-wrap-distance-left:9pt;mso-wrap-distance-top:0;mso-wrap-distance-right:9pt;mso-wrap-distance-bottom:0;mso-position-horizontal:absolute;mso-position-horizontal-relative:text;mso-position-vertical:absolute;mso-position-vertical-relative:text;mso-width-percent:0;mso-height-percent:0;mso-width-relative:margin;mso-height-relative:margin;v-text-anchor:top" o:gfxdata="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" fillcolor="white [3201]" stroked="f" strokeweight=".5pt">
+              <v:shape id="Zone de texte 60" o:spid="_x0000_s1056" type="#_x0000_t202" style="position:absolute;left:0;text-align:left;margin-left:60.4pt;margin-top:17.2pt;width:93pt;height:25.5pt;z-index:251744256;visibility:visible;mso-wrap-style:square;mso-width-percent:0;mso-height-percent:0;mso-wrap-distance-left:9pt;mso-wrap-distance-top:0;mso-wrap-distance-right:9pt;mso-wrap-distance-bottom:0;mso-position-horizontal:absolute;mso-position-horizontal-relative:text;mso-position-vertical:absolute;mso-position-vertical-relative:text;mso-width-percent:0;mso-height-percent:0;mso-width-relative:margin;mso-height-relative:margin;v-text-anchor:top" o:gfxdata="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" fillcolor="white [3201]" stroked="f" strokeweight=".5pt">
                 <v:textbox inset="0,0,0,0">
                   <w:txbxContent>
                     <w:p>
@@ -10516,10 +10972,20 @@
         <w:pStyle w:val="Titre1"/>
       </w:pPr>
       <w:bookmarkStart w:id="6" w:name="_Toc505002368"/>
+      <w:proofErr w:type="spellStart"/>
       <w:r>
         <w:lastRenderedPageBreak/>
-        <w:t>Current playing</w:t>
-      </w:r>
+        <w:t>Current</w:t>
+      </w:r>
+      <w:proofErr w:type="spellEnd"/>
+      <w:r>
+        <w:t xml:space="preserve"> </w:t>
+      </w:r>
+      <w:proofErr w:type="spellStart"/>
+      <w:r>
+        <w:t>playing</w:t>
+      </w:r>
+      <w:proofErr w:type="spellEnd"/>
       <w:r>
         <w:t xml:space="preserve"> page</w:t>
       </w:r>
@@ -10594,8 +11060,30 @@
                               <w:rPr>
                                 <w:rFonts w:asciiTheme="majorHAnsi" w:hAnsiTheme="majorHAnsi"/>
                               </w:rPr>
-                              <w:t>Return last displayed folder</w:t>
+                              <w:t xml:space="preserve">Return last </w:t>
                             </w:r>
+                            <w:proofErr w:type="spellStart"/>
+                            <w:r>
+                              <w:rPr>
+                                <w:rFonts w:asciiTheme="majorHAnsi" w:hAnsiTheme="majorHAnsi"/>
+                              </w:rPr>
+                              <w:t>displayed</w:t>
+                            </w:r>
+                            <w:proofErr w:type="spellEnd"/>
+                            <w:r>
+                              <w:rPr>
+                                <w:rFonts w:asciiTheme="majorHAnsi" w:hAnsiTheme="majorHAnsi"/>
+                              </w:rPr>
+                              <w:t xml:space="preserve"> </w:t>
+                            </w:r>
+                            <w:proofErr w:type="spellStart"/>
+                            <w:r>
+                              <w:rPr>
+                                <w:rFonts w:asciiTheme="majorHAnsi" w:hAnsiTheme="majorHAnsi"/>
+                              </w:rPr>
+                              <w:t>folder</w:t>
+                            </w:r>
+                            <w:proofErr w:type="spellEnd"/>
                           </w:p>
                         </w:txbxContent>
                       </wps:txbx>
@@ -10619,7 +11107,7 @@
           </mc:Choice>
           <mc:Fallback>
             <w:pict>
-              <v:shape id="Zone de texte 17" o:spid="_x0000_s1056" type="#_x0000_t202" style="position:absolute;margin-left:221.65pt;margin-top:23.4pt;width:94.5pt;height:28.5pt;z-index:251753472;visibility:visible;mso-wrap-style:square;mso-width-percent:0;mso-height-percent:0;mso-wrap-distance-left:9pt;mso-wrap-distance-top:0;mso-wrap-distance-right:9pt;mso-wrap-distance-bottom:0;mso-position-horizontal:absolute;mso-position-horizontal-relative:text;mso-position-vertical:absolute;mso-position-vertical-relative:text;mso-width-percent:0;mso-height-percent:0;mso-width-relative:margin;mso-height-relative:margin;v-text-anchor:top" o:gfxdata="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" fillcolor="white [3201]" stroked="f" strokeweight=".5pt">
+              <v:shape id="Zone de texte 17" o:spid="_x0000_s1057" type="#_x0000_t202" style="position:absolute;margin-left:221.65pt;margin-top:23.4pt;width:94.5pt;height:28.5pt;z-index:251753472;visibility:visible;mso-wrap-style:square;mso-width-percent:0;mso-height-percent:0;mso-wrap-distance-left:9pt;mso-wrap-distance-top:0;mso-wrap-distance-right:9pt;mso-wrap-distance-bottom:0;mso-position-horizontal:absolute;mso-position-horizontal-relative:text;mso-position-vertical:absolute;mso-position-vertical-relative:text;mso-width-percent:0;mso-height-percent:0;mso-width-relative:margin;mso-height-relative:margin;v-text-anchor:top" o:gfxdata="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" fillcolor="white [3201]" stroked="f" strokeweight=".5pt">
                 <v:textbox inset="0,0,0,0">
                   <w:txbxContent>
                     <w:p>
@@ -10758,7 +11246,7 @@
           </mc:Choice>
           <mc:Fallback>
             <w:pict>
-              <v:shape id="Zone de texte 19" o:spid="_x0000_s1057" type="#_x0000_t202" style="position:absolute;margin-left:303.4pt;margin-top:23.4pt;width:93pt;height:15pt;z-index:251755520;visibility:visible;mso-wrap-style:square;mso-width-percent:0;mso-height-percent:0;mso-wrap-distance-left:9pt;mso-wrap-distance-top:0;mso-wrap-distance-right:9pt;mso-wrap-distance-bottom:0;mso-position-horizontal:absolute;mso-position-horizontal-relative:text;mso-position-vertical:absolute;mso-position-vertical-relative:text;mso-width-percent:0;mso-height-percent:0;mso-width-relative:margin;mso-height-relative:margin;v-text-anchor:top" o:gfxdata="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" fillcolor="white [3201]" stroked="f" strokeweight=".5pt">
+              <v:shape id="Zone de texte 19" o:spid="_x0000_s1058" type="#_x0000_t202" style="position:absolute;margin-left:303.4pt;margin-top:23.4pt;width:93pt;height:15pt;z-index:251755520;visibility:visible;mso-wrap-style:square;mso-width-percent:0;mso-height-percent:0;mso-wrap-distance-left:9pt;mso-wrap-distance-top:0;mso-wrap-distance-right:9pt;mso-wrap-distance-bottom:0;mso-position-horizontal:absolute;mso-position-horizontal-relative:text;mso-position-vertical:absolute;mso-position-vertical-relative:text;mso-width-percent:0;mso-height-percent:0;mso-width-relative:margin;mso-height-relative:margin;v-text-anchor:top" o:gfxdata="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" fillcolor="white [3201]" stroked="f" strokeweight=".5pt">
                 <v:textbox inset="0,0,0,0">
                   <w:txbxContent>
                     <w:p>
@@ -11236,7 +11724,7 @@
           </mc:Choice>
           <mc:Fallback>
             <w:pict>
-              <v:shape id="Zone de texte 99" o:spid="_x0000_s1058" type="#_x0000_t202" style="position:absolute;left:0;text-align:left;margin-left:395.65pt;margin-top:402.35pt;width:80.25pt;height:45.75pt;z-index:251793408;visibility:visible;mso-wrap-style:square;mso-width-percent:0;mso-height-percent:0;mso-wrap-distance-left:9pt;mso-wrap-distance-top:0;mso-wrap-distance-right:9pt;mso-wrap-distance-bottom:0;mso-position-horizontal:absolute;mso-position-horizontal-relative:text;mso-position-vertical:absolute;mso-position-vertical-relative:text;mso-width-percent:0;mso-height-percent:0;mso-width-relative:margin;mso-height-relative:margin;v-text-anchor:top" o:gfxdata="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" fillcolor="white [3201]" stroked="f" strokeweight=".5pt">
+              <v:shape id="Zone de texte 99" o:spid="_x0000_s1059" type="#_x0000_t202" style="position:absolute;left:0;text-align:left;margin-left:395.65pt;margin-top:402.35pt;width:80.25pt;height:45.75pt;z-index:251793408;visibility:visible;mso-wrap-style:square;mso-width-percent:0;mso-height-percent:0;mso-wrap-distance-left:9pt;mso-wrap-distance-top:0;mso-wrap-distance-right:9pt;mso-wrap-distance-bottom:0;mso-position-horizontal:absolute;mso-position-horizontal-relative:text;mso-position-vertical:absolute;mso-position-vertical-relative:text;mso-width-percent:0;mso-height-percent:0;mso-width-relative:margin;mso-height-relative:margin;v-text-anchor:top" o:gfxdata="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" fillcolor="white [3201]" stroked="f" strokeweight=".5pt">
                 <v:textbox inset="0,0,0,0">
                   <w:txbxContent>
                     <w:p>
@@ -12036,7 +12524,7 @@
           </mc:Choice>
           <mc:Fallback>
             <w:pict>
-              <v:shape id="Zone de texte 73" o:spid="_x0000_s1059" type="#_x0000_t202" style="position:absolute;left:0;text-align:left;margin-left:396.4pt;margin-top:273.4pt;width:80.25pt;height:43.5pt;z-index:251826176;visibility:visible;mso-wrap-style:square;mso-width-percent:0;mso-height-percent:0;mso-wrap-distance-left:9pt;mso-wrap-distance-top:0;mso-wrap-distance-right:9pt;mso-wrap-distance-bottom:0;mso-position-horizontal:absolute;mso-position-horizontal-relative:text;mso-position-vertical:absolute;mso-position-vertical-relative:text;mso-width-percent:0;mso-height-percent:0;mso-width-relative:margin;mso-height-relative:margin;v-text-anchor:top" o:gfxdata="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" fillcolor="white [3201]" stroked="f" strokeweight=".5pt">
+              <v:shape id="Zone de texte 73" o:spid="_x0000_s1060" type="#_x0000_t202" style="position:absolute;left:0;text-align:left;margin-left:396.4pt;margin-top:273.4pt;width:80.25pt;height:43.5pt;z-index:251826176;visibility:visible;mso-wrap-style:square;mso-width-percent:0;mso-height-percent:0;mso-wrap-distance-left:9pt;mso-wrap-distance-top:0;mso-wrap-distance-right:9pt;mso-wrap-distance-bottom:0;mso-position-horizontal:absolute;mso-position-horizontal-relative:text;mso-position-vertical:absolute;mso-position-vertical-relative:text;mso-width-percent:0;mso-height-percent:0;mso-width-relative:margin;mso-height-relative:margin;v-text-anchor:top" o:gfxdata="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" fillcolor="white [3201]" stroked="f" strokeweight=".5pt">
                 <v:textbox inset="0,0,0,0">
                   <w:txbxContent>
                     <w:p>
@@ -12201,7 +12689,7 @@
           </mc:Choice>
           <mc:Fallback>
             <w:pict>
-              <v:shape id="Zone de texte 82" o:spid="_x0000_s1060" type="#_x0000_t202" style="position:absolute;left:0;text-align:left;margin-left:-26.6pt;margin-top:351.4pt;width:80.25pt;height:32.25pt;z-index:251770880;visibility:visible;mso-wrap-style:square;mso-width-percent:0;mso-height-percent:0;mso-wrap-distance-left:9pt;mso-wrap-distance-top:0;mso-wrap-distance-right:9pt;mso-wrap-distance-bottom:0;mso-position-horizontal:absolute;mso-position-horizontal-relative:text;mso-position-vertical:absolute;mso-position-vertical-relative:text;mso-width-percent:0;mso-height-percent:0;mso-width-relative:margin;mso-height-relative:margin;v-text-anchor:top" o:gfxdata="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" fillcolor="white [3201]" stroked="f" strokeweight=".5pt">
+              <v:shape id="Zone de texte 82" o:spid="_x0000_s1061" type="#_x0000_t202" style="position:absolute;left:0;text-align:left;margin-left:-26.6pt;margin-top:351.4pt;width:80.25pt;height:32.25pt;z-index:251770880;visibility:visible;mso-wrap-style:square;mso-width-percent:0;mso-height-percent:0;mso-wrap-distance-left:9pt;mso-wrap-distance-top:0;mso-wrap-distance-right:9pt;mso-wrap-distance-bottom:0;mso-position-horizontal:absolute;mso-position-horizontal-relative:text;mso-position-vertical:absolute;mso-position-vertical-relative:text;mso-width-percent:0;mso-height-percent:0;mso-width-relative:margin;mso-height-relative:margin;v-text-anchor:top" o:gfxdata="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" fillcolor="white [3201]" stroked="f" strokeweight=".5pt">
                 <v:textbox inset="0,0,0,0">
                   <w:txbxContent>
                     <w:p>
@@ -12350,7 +12838,7 @@
           </mc:Choice>
           <mc:Fallback>
             <w:pict>
-              <v:shape id="Zone de texte 103" o:spid="_x0000_s1061" type="#_x0000_t202" style="position:absolute;left:0;text-align:left;margin-left:322.9pt;margin-top:488.6pt;width:80.25pt;height:47.25pt;z-index:251799552;visibility:visible;mso-wrap-style:square;mso-width-percent:0;mso-height-percent:0;mso-wrap-distance-left:9pt;mso-wrap-distance-top:0;mso-wrap-distance-right:9pt;mso-wrap-distance-bottom:0;mso-position-horizontal:absolute;mso-position-horizontal-relative:text;mso-position-vertical:absolute;mso-position-vertical-relative:text;mso-width-percent:0;mso-height-percent:0;mso-width-relative:margin;mso-height-relative:margin;v-text-anchor:top" o:gfxdata="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" fillcolor="white [3201]" stroked="f" strokeweight=".5pt">
+              <v:shape id="Zone de texte 103" o:spid="_x0000_s1062" type="#_x0000_t202" style="position:absolute;left:0;text-align:left;margin-left:322.9pt;margin-top:488.6pt;width:80.25pt;height:47.25pt;z-index:251799552;visibility:visible;mso-wrap-style:square;mso-width-percent:0;mso-height-percent:0;mso-wrap-distance-left:9pt;mso-wrap-distance-top:0;mso-wrap-distance-right:9pt;mso-wrap-distance-bottom:0;mso-position-horizontal:absolute;mso-position-horizontal-relative:text;mso-position-vertical:absolute;mso-position-vertical-relative:text;mso-width-percent:0;mso-height-percent:0;mso-width-relative:margin;mso-height-relative:margin;v-text-anchor:top" o:gfxdata="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" fillcolor="white [3201]" stroked="f" strokeweight=".5pt">
                 <v:textbox inset="0,0,0,0">
                   <w:txbxContent>
                     <w:p>
@@ -12503,7 +12991,15 @@
                               <w:jc w:val="center"/>
                             </w:pPr>
                             <w:r>
-                              <w:t>Change position (seek)</w:t>
+                              <w:t>Change position (</w:t>
+                            </w:r>
+                            <w:proofErr w:type="spellStart"/>
+                            <w:r>
+                              <w:t>seek</w:t>
+                            </w:r>
+                            <w:proofErr w:type="spellEnd"/>
+                            <w:r>
+                              <w:t>)</w:t>
                             </w:r>
                           </w:p>
                         </w:txbxContent>
@@ -12528,7 +13024,7 @@
           </mc:Choice>
           <mc:Fallback>
             <w:pict>
-              <v:shape id="Zone de texte 94" o:spid="_x0000_s1062" type="#_x0000_t202" style="position:absolute;left:0;text-align:left;margin-left:153.4pt;margin-top:535.85pt;width:99pt;height:35.25pt;z-index:251787264;visibility:visible;mso-wrap-style:square;mso-width-percent:0;mso-height-percent:0;mso-wrap-distance-left:9pt;mso-wrap-distance-top:0;mso-wrap-distance-right:9pt;mso-wrap-distance-bottom:0;mso-position-horizontal:absolute;mso-position-horizontal-relative:text;mso-position-vertical:absolute;mso-position-vertical-relative:text;mso-width-percent:0;mso-height-percent:0;mso-width-relative:margin;mso-height-relative:margin;v-text-anchor:top" o:gfxdata="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" fillcolor="white [3201]" stroked="f" strokeweight=".5pt">
+              <v:shape id="Zone de texte 94" o:spid="_x0000_s1063" type="#_x0000_t202" style="position:absolute;left:0;text-align:left;margin-left:153.4pt;margin-top:535.85pt;width:99pt;height:35.25pt;z-index:251787264;visibility:visible;mso-wrap-style:square;mso-width-percent:0;mso-height-percent:0;mso-wrap-distance-left:9pt;mso-wrap-distance-top:0;mso-wrap-distance-right:9pt;mso-wrap-distance-bottom:0;mso-position-horizontal:absolute;mso-position-horizontal-relative:text;mso-position-vertical:absolute;mso-position-vertical-relative:text;mso-width-percent:0;mso-height-percent:0;mso-width-relative:margin;mso-height-relative:margin;v-text-anchor:top" o:gfxdata="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" fillcolor="white [3201]" stroked="f" strokeweight=".5pt">
                 <v:textbox inset="0,0,0,0">
                   <w:txbxContent>
                     <w:p>
@@ -12682,12 +13178,14 @@
                             <w:pPr>
                               <w:jc w:val="center"/>
                             </w:pPr>
+                            <w:proofErr w:type="spellStart"/>
                             <w:r>
                               <w:rPr>
                                 <w:rFonts w:asciiTheme="majorHAnsi" w:hAnsiTheme="majorHAnsi"/>
                               </w:rPr>
                               <w:t>Next</w:t>
                             </w:r>
+                            <w:proofErr w:type="spellEnd"/>
                           </w:p>
                         </w:txbxContent>
                       </wps:txbx>
@@ -12711,7 +13209,7 @@
           </mc:Choice>
           <mc:Fallback>
             <w:pict>
-              <v:shape id="Zone de texte 90" o:spid="_x0000_s1063" type="#_x0000_t202" style="position:absolute;left:0;text-align:left;margin-left:267.4pt;margin-top:488.25pt;width:40.5pt;height:16.45pt;z-index:251782144;visibility:visible;mso-wrap-style:square;mso-width-percent:0;mso-height-percent:0;mso-wrap-distance-left:9pt;mso-wrap-distance-top:0;mso-wrap-distance-right:9pt;mso-wrap-distance-bottom:0;mso-position-horizontal:absolute;mso-position-horizontal-relative:text;mso-position-vertical:absolute;mso-position-vertical-relative:text;mso-width-percent:0;mso-height-percent:0;mso-width-relative:margin;mso-height-relative:margin;v-text-anchor:top" o:gfxdata="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" fillcolor="white [3201]" stroked="f" strokeweight=".5pt">
+              <v:shape id="Zone de texte 90" o:spid="_x0000_s1064" type="#_x0000_t202" style="position:absolute;left:0;text-align:left;margin-left:267.4pt;margin-top:488.25pt;width:40.5pt;height:16.45pt;z-index:251782144;visibility:visible;mso-wrap-style:square;mso-width-percent:0;mso-height-percent:0;mso-wrap-distance-left:9pt;mso-wrap-distance-top:0;mso-wrap-distance-right:9pt;mso-wrap-distance-bottom:0;mso-position-horizontal:absolute;mso-position-horizontal-relative:text;mso-position-vertical:absolute;mso-position-vertical-relative:text;mso-width-percent:0;mso-height-percent:0;mso-width-relative:margin;mso-height-relative:margin;v-text-anchor:top" o:gfxdata="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" fillcolor="white [3201]" stroked="f" strokeweight=".5pt">
                 <v:textbox inset="0,0,0,0">
                   <w:txbxContent>
                     <w:p>
@@ -12795,9 +13293,11 @@
                             <w:pPr>
                               <w:jc w:val="center"/>
                             </w:pPr>
+                            <w:proofErr w:type="spellStart"/>
                             <w:r>
                               <w:t>Previous</w:t>
                             </w:r>
+                            <w:proofErr w:type="spellEnd"/>
                           </w:p>
                         </w:txbxContent>
                       </wps:txbx>
@@ -12821,7 +13321,7 @@
           </mc:Choice>
           <mc:Fallback>
             <w:pict>
-              <v:shape id="Zone de texte 89" o:spid="_x0000_s1064" type="#_x0000_t202" style="position:absolute;left:0;text-align:left;margin-left:139.9pt;margin-top:488.85pt;width:61.5pt;height:18.75pt;z-index:251781120;visibility:visible;mso-wrap-style:square;mso-width-percent:0;mso-height-percent:0;mso-wrap-distance-left:9pt;mso-wrap-distance-top:0;mso-wrap-distance-right:9pt;mso-wrap-distance-bottom:0;mso-position-horizontal:absolute;mso-position-horizontal-relative:text;mso-position-vertical:absolute;mso-position-vertical-relative:text;mso-width-percent:0;mso-height-percent:0;mso-width-relative:margin;mso-height-relative:margin;v-text-anchor:top" o:gfxdata="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" fillcolor="white [3201]" stroked="f" strokeweight=".5pt">
+              <v:shape id="Zone de texte 89" o:spid="_x0000_s1065" type="#_x0000_t202" style="position:absolute;left:0;text-align:left;margin-left:139.9pt;margin-top:488.85pt;width:61.5pt;height:18.75pt;z-index:251781120;visibility:visible;mso-wrap-style:square;mso-width-percent:0;mso-height-percent:0;mso-wrap-distance-left:9pt;mso-wrap-distance-top:0;mso-wrap-distance-right:9pt;mso-wrap-distance-bottom:0;mso-position-horizontal:absolute;mso-position-horizontal-relative:text;mso-position-vertical:absolute;mso-position-vertical-relative:text;mso-width-percent:0;mso-height-percent:0;mso-width-relative:margin;mso-height-relative:margin;v-text-anchor:top" o:gfxdata="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" fillcolor="white [3201]" stroked="f" strokeweight=".5pt">
                 <v:textbox inset="0,0,0,0">
                   <w:txbxContent>
                     <w:p>
@@ -12928,7 +13428,7 @@
           </mc:Choice>
           <mc:Fallback>
             <w:pict>
-              <v:shape id="Zone de texte 88" o:spid="_x0000_s1065" type="#_x0000_t202" style="position:absolute;left:0;text-align:left;margin-left:206.65pt;margin-top:475.1pt;width:45.75pt;height:46.5pt;z-index:251780096;visibility:visible;mso-wrap-style:square;mso-width-percent:0;mso-height-percent:0;mso-wrap-distance-left:9pt;mso-wrap-distance-top:0;mso-wrap-distance-right:9pt;mso-wrap-distance-bottom:0;mso-position-horizontal:absolute;mso-position-horizontal-relative:text;mso-position-vertical:absolute;mso-position-vertical-relative:text;mso-width-percent:0;mso-height-percent:0;mso-width-relative:margin;mso-height-relative:margin;v-text-anchor:top" o:gfxdata="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" fillcolor="white [3201]" stroked="f" strokeweight=".5pt">
+              <v:shape id="Zone de texte 88" o:spid="_x0000_s1066" type="#_x0000_t202" style="position:absolute;left:0;text-align:left;margin-left:206.65pt;margin-top:475.1pt;width:45.75pt;height:46.5pt;z-index:251780096;visibility:visible;mso-wrap-style:square;mso-width-percent:0;mso-height-percent:0;mso-wrap-distance-left:9pt;mso-wrap-distance-top:0;mso-wrap-distance-right:9pt;mso-wrap-distance-bottom:0;mso-position-horizontal:absolute;mso-position-horizontal-relative:text;mso-position-vertical:absolute;mso-position-vertical-relative:text;mso-width-percent:0;mso-height-percent:0;mso-width-relative:margin;mso-height-relative:margin;v-text-anchor:top" o:gfxdata="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" fillcolor="white [3201]" stroked="f" strokeweight=".5pt">
                 <v:textbox inset="0,0,0,0">
                   <w:txbxContent>
                     <w:p>
@@ -13041,7 +13541,7 @@
           </mc:Choice>
           <mc:Fallback>
             <w:pict>
-              <v:shape id="Zone de texte 86" o:spid="_x0000_s1066" type="#_x0000_t202" style="position:absolute;left:0;text-align:left;margin-left:-37.85pt;margin-top:400.1pt;width:80.25pt;height:45.75pt;z-index:251777024;visibility:visible;mso-wrap-style:square;mso-width-percent:0;mso-height-percent:0;mso-wrap-distance-left:9pt;mso-wrap-distance-top:0;mso-wrap-distance-right:9pt;mso-wrap-distance-bottom:0;mso-position-horizontal:absolute;mso-position-horizontal-relative:text;mso-position-vertical:absolute;mso-position-vertical-relative:text;mso-width-percent:0;mso-height-percent:0;mso-width-relative:margin;mso-height-relative:margin;v-text-anchor:top" o:gfxdata="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" fillcolor="white [3201]" stroked="f" strokeweight=".5pt">
+              <v:shape id="Zone de texte 86" o:spid="_x0000_s1067" type="#_x0000_t202" style="position:absolute;left:0;text-align:left;margin-left:-37.85pt;margin-top:400.1pt;width:80.25pt;height:45.75pt;z-index:251777024;visibility:visible;mso-wrap-style:square;mso-width-percent:0;mso-height-percent:0;mso-wrap-distance-left:9pt;mso-wrap-distance-top:0;mso-wrap-distance-right:9pt;mso-wrap-distance-bottom:0;mso-position-horizontal:absolute;mso-position-horizontal-relative:text;mso-position-vertical:absolute;mso-position-vertical-relative:text;mso-width-percent:0;mso-height-percent:0;mso-width-relative:margin;mso-height-relative:margin;v-text-anchor:top" o:gfxdata="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" fillcolor="white [3201]" stroked="f" strokeweight=".5pt">
                 <v:textbox inset="0,0,0,0">
                   <w:txbxContent>
                     <w:p>
@@ -13162,7 +13662,7 @@
           </mc:Choice>
           <mc:Fallback>
             <w:pict>
-              <v:shape id="Zone de texte 84" o:spid="_x0000_s1067" type="#_x0000_t202" style="position:absolute;left:0;text-align:left;margin-left:395.65pt;margin-top:351.35pt;width:80.25pt;height:32.25pt;z-index:251773952;visibility:visible;mso-wrap-style:square;mso-width-percent:0;mso-height-percent:0;mso-wrap-distance-left:9pt;mso-wrap-distance-top:0;mso-wrap-distance-right:9pt;mso-wrap-distance-bottom:0;mso-position-horizontal:absolute;mso-position-horizontal-relative:text;mso-position-vertical:absolute;mso-position-vertical-relative:text;mso-width-percent:0;mso-height-percent:0;mso-width-relative:margin;mso-height-relative:margin;v-text-anchor:top" o:gfxdata="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" fillcolor="white [3201]" stroked="f" strokeweight=".5pt">
+              <v:shape id="Zone de texte 84" o:spid="_x0000_s1068" type="#_x0000_t202" style="position:absolute;left:0;text-align:left;margin-left:395.65pt;margin-top:351.35pt;width:80.25pt;height:32.25pt;z-index:251773952;visibility:visible;mso-wrap-style:square;mso-width-percent:0;mso-height-percent:0;mso-wrap-distance-left:9pt;mso-wrap-distance-top:0;mso-wrap-distance-right:9pt;mso-wrap-distance-bottom:0;mso-position-horizontal:absolute;mso-position-horizontal-relative:text;mso-position-vertical:absolute;mso-position-vertical-relative:text;mso-width-percent:0;mso-height-percent:0;mso-width-relative:margin;mso-height-relative:margin;v-text-anchor:top" o:gfxdata="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" fillcolor="white [3201]" stroked="f" strokeweight=".5pt">
                 <v:textbox inset="0,0,0,0">
                   <w:txbxContent>
                     <w:p>
@@ -13281,7 +13781,7 @@
           </mc:Choice>
           <mc:Fallback>
             <w:pict>
-              <v:shape id="Zone de texte 71" o:spid="_x0000_s1068" type="#_x0000_t202" style="position:absolute;left:0;text-align:left;margin-left:-1.85pt;margin-top:87.35pt;width:44.25pt;height:19.5pt;z-index:251761664;visibility:visible;mso-wrap-style:square;mso-width-percent:0;mso-height-percent:0;mso-wrap-distance-left:9pt;mso-wrap-distance-top:0;mso-wrap-distance-right:9pt;mso-wrap-distance-bottom:0;mso-position-horizontal:absolute;mso-position-horizontal-relative:text;mso-position-vertical:absolute;mso-position-vertical-relative:text;mso-width-percent:0;mso-height-percent:0;mso-width-relative:margin;mso-height-relative:margin;v-text-anchor:top" o:gfxdata="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" fillcolor="white [3201]" stroked="f" strokeweight=".5pt">
+              <v:shape id="Zone de texte 71" o:spid="_x0000_s1069" type="#_x0000_t202" style="position:absolute;left:0;text-align:left;margin-left:-1.85pt;margin-top:87.35pt;width:44.25pt;height:19.5pt;z-index:251761664;visibility:visible;mso-wrap-style:square;mso-width-percent:0;mso-height-percent:0;mso-wrap-distance-left:9pt;mso-wrap-distance-top:0;mso-wrap-distance-right:9pt;mso-wrap-distance-bottom:0;mso-position-horizontal:absolute;mso-position-horizontal-relative:text;mso-position-vertical:absolute;mso-position-vertical-relative:text;mso-width-percent:0;mso-height-percent:0;mso-width-relative:margin;mso-height-relative:margin;v-text-anchor:top" o:gfxdata="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" fillcolor="white [3201]" stroked="f" strokeweight=".5pt">
                 <v:textbox inset="0,0,0,0">
                   <w:txbxContent>
                     <w:p>
@@ -13536,7 +14036,7 @@
           </mc:Choice>
           <mc:Fallback>
             <w:pict>
-              <v:shape id="Zone de texte 72" o:spid="_x0000_s1069" type="#_x0000_t202" style="position:absolute;left:0;text-align:left;margin-left:407.6pt;margin-top:71.6pt;width:62.25pt;height:18.75pt;z-index:251763712;visibility:visible;mso-wrap-style:square;mso-width-percent:0;mso-height-percent:0;mso-wrap-distance-left:9pt;mso-wrap-distance-top:0;mso-wrap-distance-right:9pt;mso-wrap-distance-bottom:0;mso-position-horizontal:absolute;mso-position-horizontal-relative:text;mso-position-vertical:absolute;mso-position-vertical-relative:text;mso-width-percent:0;mso-height-percent:0;mso-width-relative:margin;mso-height-relative:margin;v-text-anchor:top" o:gfxdata="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" fillcolor="white [3201]" stroked="f" strokeweight=".5pt">
+              <v:shape id="Zone de texte 72" o:spid="_x0000_s1070" type="#_x0000_t202" style="position:absolute;left:0;text-align:left;margin-left:407.6pt;margin-top:71.6pt;width:62.25pt;height:18.75pt;z-index:251763712;visibility:visible;mso-wrap-style:square;mso-width-percent:0;mso-height-percent:0;mso-wrap-distance-left:9pt;mso-wrap-distance-top:0;mso-wrap-distance-right:9pt;mso-wrap-distance-bottom:0;mso-position-horizontal:absolute;mso-position-horizontal-relative:text;mso-position-vertical:absolute;mso-position-vertical-relative:text;mso-width-percent:0;mso-height-percent:0;mso-width-relative:margin;mso-height-relative:margin;v-text-anchor:top" o:gfxdata="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" fillcolor="white [3201]" stroked="f" strokeweight=".5pt">
                 <v:textbox inset="0,0,0,0">
                   <w:txbxContent>
                     <w:p>
@@ -13843,7 +14343,7 @@
           </mc:Choice>
           <mc:Fallback>
             <w:pict>
-              <v:shape id="Zone de texte 101" o:spid="_x0000_s1070" type="#_x0000_t202" style="position:absolute;left:0;text-align:left;margin-left:18.4pt;margin-top:4.15pt;width:80.25pt;height:47.25pt;z-index:251796480;visibility:visible;mso-wrap-style:square;mso-width-percent:0;mso-height-percent:0;mso-wrap-distance-left:9pt;mso-wrap-distance-top:0;mso-wrap-distance-right:9pt;mso-wrap-distance-bottom:0;mso-position-horizontal:absolute;mso-position-horizontal-relative:text;mso-position-vertical:absolute;mso-position-vertical-relative:text;mso-width-percent:0;mso-height-percent:0;mso-width-relative:margin;mso-height-relative:margin;v-text-anchor:top" o:gfxdata="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" fillcolor="white [3201]" stroked="f" strokeweight=".5pt">
+              <v:shape id="Zone de texte 101" o:spid="_x0000_s1071" type="#_x0000_t202" style="position:absolute;left:0;text-align:left;margin-left:18.4pt;margin-top:4.15pt;width:80.25pt;height:47.25pt;z-index:251796480;visibility:visible;mso-wrap-style:square;mso-width-percent:0;mso-height-percent:0;mso-wrap-distance-left:9pt;mso-wrap-distance-top:0;mso-wrap-distance-right:9pt;mso-wrap-distance-bottom:0;mso-position-horizontal:absolute;mso-position-horizontal-relative:text;mso-position-vertical:absolute;mso-position-vertical-relative:text;mso-width-percent:0;mso-height-percent:0;mso-width-relative:margin;mso-height-relative:margin;v-text-anchor:top" o:gfxdata="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" fillcolor="white [3201]" stroked="f" strokeweight=".5pt">
                 <v:textbox inset="0,0,0,0">
                   <w:txbxContent>
                     <w:p>
@@ -14027,9 +14527,14 @@
       <w:bookmarkStart w:id="8" w:name="_Toc505002370"/>
       <w:r>
         <w:lastRenderedPageBreak/>
-        <w:t>Settings dailog</w:t>
+        <w:t xml:space="preserve">Settings </w:t>
+      </w:r>
+      <w:proofErr w:type="spellStart"/>
+      <w:r>
+        <w:t>dailog</w:t>
       </w:r>
       <w:bookmarkEnd w:id="8"/>
+      <w:proofErr w:type="spellEnd"/>
     </w:p>
     <w:p>
       <w:pPr>
@@ -14689,7 +15194,20 @@
           <w:lang w:val="en-US"/>
         </w:rPr>
         <w:br/>
-        <w:t xml:space="preserve">AIVCtrl uses UPnP event </w:t>
+      </w:r>
+      <w:proofErr w:type="spellStart"/>
+      <w:r>
+        <w:rPr>
+          <w:lang w:val="en-US"/>
+        </w:rPr>
+        <w:t>AIVCtrl</w:t>
+      </w:r>
+      <w:proofErr w:type="spellEnd"/>
+      <w:r>
+        <w:rPr>
+          <w:lang w:val="en-US"/>
+        </w:rPr>
+        <w:t xml:space="preserve"> uses UPnP event </w:t>
       </w:r>
       <w:r>
         <w:rPr>
@@ -15215,12 +15733,25 @@
         <w:br w:type="page"/>
       </w:r>
       <w:bookmarkStart w:id="12" w:name="_Toc505002374"/>
+      <w:proofErr w:type="spellStart"/>
       <w:r>
         <w:lastRenderedPageBreak/>
-        <w:t>Folder, playlist, queue</w:t>
-      </w:r>
-      <w:r>
-        <w:t xml:space="preserve"> contextual menu</w:t>
+        <w:t>Folder</w:t>
+      </w:r>
+      <w:proofErr w:type="spellEnd"/>
+      <w:r>
+        <w:t>, playlist, queue</w:t>
+      </w:r>
+      <w:r>
+        <w:t xml:space="preserve"> </w:t>
+      </w:r>
+      <w:proofErr w:type="spellStart"/>
+      <w:r>
+        <w:t>contextual</w:t>
+      </w:r>
+      <w:proofErr w:type="spellEnd"/>
+      <w:r>
+        <w:t xml:space="preserve"> menu</w:t>
       </w:r>
       <w:bookmarkEnd w:id="12"/>
     </w:p>
@@ -15323,7 +15854,21 @@
         <w:rPr>
           <w:lang w:val="en-US"/>
         </w:rPr>
-        <w:t xml:space="preserve"> The provider field is cleared. You can enter now a part of title. Corresponding titles  are moved on the top of the list. Stop </w:t>
+        <w:t xml:space="preserve"> The provider field is cleared. You can enter now a part of title. Corresponding </w:t>
+      </w:r>
+      <w:proofErr w:type="gramStart"/>
+      <w:r>
+        <w:rPr>
+          <w:lang w:val="en-US"/>
+        </w:rPr>
+        <w:t>titles  are</w:t>
+      </w:r>
+      <w:proofErr w:type="gramEnd"/>
+      <w:r>
+        <w:rPr>
+          <w:lang w:val="en-US"/>
+        </w:rPr>
+        <w:t xml:space="preserve"> moved on the top of the list. Stop </w:t>
       </w:r>
       <w:r>
         <w:rPr>
@@ -15671,6 +16216,7 @@
           <w:lang w:val="en-US"/>
         </w:rPr>
       </w:pPr>
+      <w:proofErr w:type="spellStart"/>
       <w:r>
         <w:rPr>
           <w:b/>
@@ -15678,6 +16224,7 @@
         </w:rPr>
         <w:t>Suppr</w:t>
       </w:r>
+      <w:proofErr w:type="spellEnd"/>
       <w:r>
         <w:rPr>
           <w:lang w:val="en-US"/>
@@ -15746,6 +16293,7 @@
           <w:lang w:val="en-US"/>
         </w:rPr>
       </w:pPr>
+      <w:proofErr w:type="spellStart"/>
       <w:r>
         <w:rPr>
           <w:b/>
@@ -15753,6 +16301,7 @@
         </w:rPr>
         <w:t>Ctrl+F</w:t>
       </w:r>
+      <w:proofErr w:type="spellEnd"/>
       <w:r>
         <w:rPr>
           <w:lang w:val="en-US"/>
@@ -15820,19 +16369,24 @@
     <w:p>
       <w:pPr>
         <w:rPr>
+          <w:lang w:val="en-US"/>
+        </w:rPr>
+      </w:pPr>
+      <w:r>
+        <w:rPr>
           <w:rFonts w:ascii="Arial" w:hAnsi="Arial" w:cs="Arial"/>
           <w:color w:val="222222"/>
           <w:lang w:val="en"/>
         </w:rPr>
-      </w:pPr>
-      <w:r>
-        <w:rPr>
-          <w:rStyle w:val="shorttext"/>
+        <w:t xml:space="preserve">Do not hesitate to report </w:t>
+      </w:r>
+      <w:r>
+        <w:rPr>
           <w:rFonts w:ascii="Arial" w:hAnsi="Arial" w:cs="Arial"/>
           <w:color w:val="222222"/>
           <w:lang w:val="en"/>
         </w:rPr>
-        <w:t xml:space="preserve">This app is brand new. </w:t>
+        <w:t xml:space="preserve">me the malfunctions </w:t>
       </w:r>
       <w:r>
         <w:rPr>
@@ -15840,20 +16394,16 @@
           <w:color w:val="222222"/>
           <w:lang w:val="en"/>
         </w:rPr>
-        <w:t>Probably it is affected by several malfunctions. Do not hesitate to report them to me and to share with me your comments on:</w:t>
-      </w:r>
-    </w:p>
-    <w:p>
-      <w:pPr>
-        <w:pStyle w:val="Paragraphedeliste"/>
-        <w:numPr>
-          <w:ilvl w:val="0"/>
-          <w:numId w:val="12"/>
-        </w:numPr>
-        <w:rPr>
-          <w:lang w:val="en-US"/>
-        </w:rPr>
-      </w:pPr>
+        <w:t>and your comments on:</w:t>
+      </w:r>
+      <w:r>
+        <w:rPr>
+          <w:rFonts w:ascii="Arial" w:hAnsi="Arial" w:cs="Arial"/>
+          <w:color w:val="222222"/>
+          <w:lang w:val="en"/>
+        </w:rPr>
+        <w:t xml:space="preserve"> </w:t>
+      </w:r>
       <w:hyperlink r:id="rId20" w:history="1">
         <w:r>
           <w:rPr>
@@ -15866,69 +16416,6 @@
     </w:p>
     <w:p>
       <w:pPr>
-        <w:pStyle w:val="Paragraphedeliste"/>
-        <w:numPr>
-          <w:ilvl w:val="0"/>
-          <w:numId w:val="12"/>
-        </w:numPr>
-        <w:rPr>
-          <w:lang w:val="en-US"/>
-        </w:rPr>
-      </w:pPr>
-      <w:hyperlink r:id="rId21" w:history="1">
-        <w:r>
-          <w:rPr>
-            <w:rStyle w:val="Lienhypertexte"/>
-            <w:lang w:val="en"/>
-          </w:rPr>
-          <w:t>https://github.com/ptstream/QtUPnP/pulls</w:t>
-        </w:r>
-      </w:hyperlink>
-    </w:p>
-    <w:p>
-      <w:pPr>
-        <w:pStyle w:val="Paragraphedeliste"/>
-        <w:numPr>
-          <w:ilvl w:val="0"/>
-          <w:numId w:val="12"/>
-        </w:numPr>
-        <w:rPr>
-          <w:lang w:val="en-US"/>
-        </w:rPr>
-      </w:pPr>
-      <w:hyperlink r:id="rId22" w:history="1">
-        <w:r>
-          <w:rPr>
-            <w:rStyle w:val="Lienhypertexte"/>
-            <w:lang w:val="en-US"/>
-          </w:rPr>
-          <w:t>https://forum.qt.io/topic/83221/qtupnp-a-c-framework-based-on-qt5-to-build-easily-an-upnp-control-point-it-focuses-on-the-upnp-av-standards</w:t>
-        </w:r>
-      </w:hyperlink>
-    </w:p>
-    <w:p>
-      <w:pPr>
-        <w:pStyle w:val="Paragraphedeliste"/>
-        <w:numPr>
-          <w:ilvl w:val="0"/>
-          <w:numId w:val="11"/>
-        </w:numPr>
-        <w:rPr>
-          <w:lang w:val="en-US"/>
-        </w:rPr>
-      </w:pPr>
-      <w:hyperlink r:id="rId23" w:history="1">
-        <w:r>
-          <w:rPr>
-            <w:rStyle w:val="Lienhypertexte"/>
-            <w:lang w:val="en-US"/>
-          </w:rPr>
-          <w:t>http://www.qtcentre.org/threads/68745-QtUPnP-a-C-framework-based-on-QT5-to-build-easily-an-UPnP-control-point</w:t>
-        </w:r>
-      </w:hyperlink>
-    </w:p>
-    <w:p>
-      <w:pPr>
         <w:rPr>
           <w:lang w:val="en-US"/>
         </w:rPr>
@@ -15948,7 +16435,7 @@
         </w:rPr>
         <w:t xml:space="preserve"> </w:t>
       </w:r>
-      <w:hyperlink r:id="rId24" w:history="1">
+      <w:hyperlink r:id="rId21" w:history="1">
         <w:r>
           <w:rPr>
             <w:rStyle w:val="Lienhypertexte"/>
@@ -15985,7 +16472,7 @@
       </w:pPr>
     </w:p>
     <w:sectPr>
-      <w:footerReference w:type="default" r:id="rId25"/>
+      <w:footerReference w:type="default" r:id="rId22"/>
       <w:pgSz w:w="11906" w:h="16838"/>
       <w:pgMar w:top="1417" w:right="1417" w:bottom="1417" w:left="1417" w:header="708" w:footer="708" w:gutter="0"/>
       <w:cols w:space="708"/>
@@ -16322,7 +16809,7 @@
   <w:abstractNum w:abstractNumId="2">
     <w:nsid w:val="1A0865E7"/>
     <w:multiLevelType w:val="hybridMultilevel"/>
-    <w:tmpl w:val="1F462488"/>
+    <w:tmpl w:val="E71828CE"/>
     <w:lvl w:ilvl="0" w:tplc="040C0001">
       <w:start w:val="1"/>
       <w:numFmt w:val="bullet"/>
@@ -18979,7 +19466,7 @@
 </file>
 
 <file path=customXml/itemProps1.xml><?xml version="1.0" encoding="utf-8"?>
-<ds:datastoreItem xmlns:ds="http://schemas.openxmlformats.org/officeDocument/2006/customXml" ds:itemID="{11DC89CC-F2B1-4E53-B0C4-20D84333A51B}">
+<ds:datastoreItem xmlns:ds="http://schemas.openxmlformats.org/officeDocument/2006/customXml" ds:itemID="{CBE111E5-8C66-469E-97D4-29D933A5E7D9}">
   <ds:schemaRefs>
     <ds:schemaRef ds:uri="http://schemas.openxmlformats.org/officeDocument/2006/bibliography"/>
   </ds:schemaRefs>

</xml_diff>

<commit_message>
Update for version 1.1.3
</commit_message>
<xml_diff>
--- a/aivctrl/doc/en.docx
+++ b/aivctrl/doc/en.docx
@@ -12,6 +12,8 @@
           <w:lang w:val="en-US"/>
         </w:rPr>
       </w:pPr>
+      <w:bookmarkStart w:id="0" w:name="_GoBack"/>
+      <w:bookmarkEnd w:id="0"/>
     </w:p>
     <w:p>
       <w:pPr>
@@ -45,7 +47,6 @@
           <w:lang w:val="en-US"/>
         </w:rPr>
       </w:pPr>
-      <w:proofErr w:type="spellStart"/>
       <w:r>
         <w:rPr>
           <w:color w:val="0070C0"/>
@@ -55,7 +56,6 @@
         </w:rPr>
         <w:t>AIVCtrl</w:t>
       </w:r>
-      <w:proofErr w:type="spellEnd"/>
     </w:p>
     <w:p>
       <w:pPr>
@@ -71,8 +71,6 @@
         </w:rPr>
         <w:br w:type="page"/>
       </w:r>
-      <w:bookmarkStart w:id="0" w:name="_GoBack"/>
-      <w:bookmarkEnd w:id="0"/>
     </w:p>
     <w:sdt>
       <w:sdtPr>
@@ -1149,21 +1147,12 @@
           <w:lang w:val="en-US"/>
         </w:rPr>
       </w:pPr>
-      <w:proofErr w:type="spellStart"/>
       <w:r>
         <w:rPr>
           <w:rFonts w:cstheme="minorHAnsi"/>
           <w:lang w:val="en-US"/>
         </w:rPr>
-        <w:t>AIVCtrl</w:t>
-      </w:r>
-      <w:proofErr w:type="spellEnd"/>
-      <w:r>
-        <w:rPr>
-          <w:rFonts w:cstheme="minorHAnsi"/>
-          <w:lang w:val="en-US"/>
-        </w:rPr>
-        <w:t xml:space="preserve"> (audio image video control) is an application to link your </w:t>
+        <w:t xml:space="preserve">AIVCtrl (audio image video control) is an application to link your </w:t>
       </w:r>
       <w:r>
         <w:rPr>
@@ -1207,23 +1196,7 @@
           <w:lang w:val="en-US"/>
         </w:rPr>
         <w:br/>
-        <w:t xml:space="preserve">The main functionality is to browse your media servers and to </w:t>
-      </w:r>
-      <w:proofErr w:type="gramStart"/>
-      <w:r>
-        <w:rPr>
-          <w:rFonts w:cstheme="minorHAnsi"/>
-          <w:lang w:val="en-US"/>
-        </w:rPr>
-        <w:t>listen</w:t>
-      </w:r>
-      <w:proofErr w:type="gramEnd"/>
-      <w:r>
-        <w:rPr>
-          <w:rFonts w:cstheme="minorHAnsi"/>
-          <w:lang w:val="en-US"/>
-        </w:rPr>
-        <w:t xml:space="preserve"> your audio files or to show your video files and photos on your renderer.</w:t>
+        <w:t>The main functionality is to browse your media servers and to listen your audio files or to show your video files and photos on your renderer.</w:t>
       </w:r>
     </w:p>
     <w:p>
@@ -1414,21 +1387,7 @@
         <w:rPr>
           <w:lang w:val="en"/>
         </w:rPr>
-        <w:t xml:space="preserve">Peter </w:t>
-      </w:r>
-      <w:proofErr w:type="spellStart"/>
-      <w:r>
-        <w:rPr>
-          <w:lang w:val="en"/>
-        </w:rPr>
-        <w:t>Pawłowski</w:t>
-      </w:r>
-      <w:proofErr w:type="spellEnd"/>
-      <w:r>
-        <w:rPr>
-          <w:lang w:val="en"/>
-        </w:rPr>
-        <w:t>)</w:t>
+        <w:t>Peter Pawłowski)</w:t>
       </w:r>
       <w:r>
         <w:rPr>
@@ -1453,7 +1412,6 @@
           <w:lang w:val="en-US"/>
         </w:rPr>
       </w:pPr>
-      <w:proofErr w:type="spellStart"/>
       <w:r>
         <w:rPr>
           <w:rStyle w:val="shorttext"/>
@@ -1463,7 +1421,6 @@
         </w:rPr>
         <w:t>MediaTomb</w:t>
       </w:r>
-      <w:proofErr w:type="spellEnd"/>
       <w:r>
         <w:rPr>
           <w:rStyle w:val="shorttext"/>
@@ -1686,21 +1643,7 @@
         <w:rPr>
           <w:lang w:val="en"/>
         </w:rPr>
-        <w:t xml:space="preserve">Peter </w:t>
-      </w:r>
-      <w:proofErr w:type="spellStart"/>
-      <w:r>
-        <w:rPr>
-          <w:lang w:val="en"/>
-        </w:rPr>
-        <w:t>Pawłowski</w:t>
-      </w:r>
-      <w:proofErr w:type="spellEnd"/>
-      <w:r>
-        <w:rPr>
-          <w:lang w:val="en"/>
-        </w:rPr>
-        <w:t>).</w:t>
+        <w:t>Peter Pawłowski).</w:t>
       </w:r>
     </w:p>
     <w:p>
@@ -1788,25 +1731,7 @@
           <w:rFonts w:cstheme="minorHAnsi"/>
           <w:lang w:val="en-US"/>
         </w:rPr>
-        <w:t xml:space="preserve"> (e.g. </w:t>
-      </w:r>
-      <w:proofErr w:type="spellStart"/>
-      <w:r>
-        <w:rPr>
-          <w:rStyle w:val="shorttext"/>
-          <w:rFonts w:cstheme="minorHAnsi"/>
-          <w:lang w:val="en-US"/>
-        </w:rPr>
-        <w:t>BubbleUPnP</w:t>
-      </w:r>
-      <w:proofErr w:type="spellEnd"/>
-      <w:r>
-        <w:rPr>
-          <w:rStyle w:val="shorttext"/>
-          <w:rFonts w:cstheme="minorHAnsi"/>
-          <w:lang w:val="en-US"/>
-        </w:rPr>
-        <w:t>).</w:t>
+        <w:t xml:space="preserve"> (e.g. BubbleUPnP).</w:t>
       </w:r>
     </w:p>
     <w:p>
@@ -2078,20 +2003,10 @@
       </w:pPr>
       <w:r>
         <w:rPr>
-          <w:b/>
           <w:lang w:val="en"/>
         </w:rPr>
-        <w:t>You can download the installers from</w:t>
-      </w:r>
-      <w:proofErr w:type="gramStart"/>
-      <w:r>
-        <w:rPr>
-          <w:b/>
-          <w:lang w:val="en"/>
-        </w:rPr>
-        <w:t>:</w:t>
-      </w:r>
-      <w:proofErr w:type="gramEnd"/>
+        <w:t>You can download the installers from:</w:t>
+      </w:r>
       <w:r>
         <w:rPr>
           <w:b/>
@@ -2130,30 +2045,12 @@
         </w:rPr>
         <w:t xml:space="preserve">: Download </w:t>
       </w:r>
-      <w:proofErr w:type="gramStart"/>
       <w:r>
         <w:rPr>
           <w:b/>
           <w:lang w:val="en-US"/>
         </w:rPr>
-        <w:t>install-</w:t>
-      </w:r>
-      <w:proofErr w:type="spellStart"/>
-      <w:proofErr w:type="gramEnd"/>
-      <w:r>
-        <w:rPr>
-          <w:b/>
-          <w:lang w:val="en-US"/>
-        </w:rPr>
-        <w:t>AIVCtrl</w:t>
-      </w:r>
-      <w:proofErr w:type="spellEnd"/>
-      <w:r>
-        <w:rPr>
-          <w:b/>
-          <w:lang w:val="en-US"/>
-        </w:rPr>
-        <w:t>-</w:t>
+        <w:t>install-AIVCtrl-</w:t>
       </w:r>
       <w:r>
         <w:rPr>
@@ -2186,21 +2083,7 @@
         <w:rPr>
           <w:lang w:val="en-US"/>
         </w:rPr>
-        <w:t xml:space="preserve"> For Vista, </w:t>
-      </w:r>
-      <w:proofErr w:type="spellStart"/>
-      <w:r>
-        <w:rPr>
-          <w:lang w:val="en-US"/>
-        </w:rPr>
-        <w:t>AIVCtrl</w:t>
-      </w:r>
-      <w:proofErr w:type="spellEnd"/>
-      <w:r>
-        <w:rPr>
-          <w:lang w:val="en-US"/>
-        </w:rPr>
-        <w:t xml:space="preserve"> must be built with QT 5.6.</w:t>
+        <w:t xml:space="preserve"> For Vista, AIVCtrl must be built with QT 5.6.</w:t>
       </w:r>
       <w:r>
         <w:rPr>
@@ -2220,19 +2103,11 @@
           <w:lang w:val="en-US"/>
         </w:rPr>
       </w:pPr>
-      <w:proofErr w:type="spellStart"/>
-      <w:r>
-        <w:rPr>
-          <w:lang w:val="en-US"/>
-        </w:rPr>
-        <w:t>Kubuntu</w:t>
-      </w:r>
-      <w:proofErr w:type="spellEnd"/>
-      <w:r>
-        <w:rPr>
-          <w:lang w:val="en-US"/>
-        </w:rPr>
-        <w:t xml:space="preserve"> and Ubuntu</w:t>
+      <w:r>
+        <w:rPr>
+          <w:lang w:val="en-US"/>
+        </w:rPr>
+        <w:t>Kubuntu and Ubuntu</w:t>
       </w:r>
       <w:r>
         <w:rPr>
@@ -2246,143 +2121,81 @@
         </w:rPr>
         <w:t xml:space="preserve">: Download </w:t>
       </w:r>
-      <w:proofErr w:type="spellStart"/>
       <w:r>
         <w:rPr>
           <w:b/>
           <w:lang w:val="en-US"/>
         </w:rPr>
-        <w:t>aivctrl</w:t>
-      </w:r>
-      <w:proofErr w:type="spellEnd"/>
+        <w:t>aivctrl-</w:t>
+      </w:r>
       <w:r>
         <w:rPr>
           <w:b/>
           <w:lang w:val="en-US"/>
         </w:rPr>
-        <w:t>-</w:t>
+        <w:t>&lt;version&gt;</w:t>
       </w:r>
       <w:r>
         <w:rPr>
           <w:b/>
           <w:lang w:val="en-US"/>
         </w:rPr>
-        <w:t>&lt;version&gt;</w:t>
+        <w:t>.deb</w:t>
+      </w:r>
+      <w:r>
+        <w:rPr>
+          <w:lang w:val="en-US"/>
+        </w:rPr>
+        <w:t xml:space="preserve"> </w:t>
+      </w:r>
+      <w:r>
+        <w:rPr>
+          <w:lang w:val="en-US"/>
+        </w:rPr>
+        <w:t xml:space="preserve">click or </w:t>
+      </w:r>
+      <w:r>
+        <w:rPr>
+          <w:lang w:val="en-US"/>
+        </w:rPr>
+        <w:t>double click on it to install.</w:t>
+      </w:r>
+      <w:r>
+        <w:rPr>
+          <w:lang w:val="en-US"/>
+        </w:rPr>
+        <w:br/>
+      </w:r>
+      <w:r>
+        <w:rPr>
+          <w:lang w:val="en-US"/>
+        </w:rPr>
+        <w:t xml:space="preserve">Tested with Kubuntu </w:t>
+      </w:r>
+      <w:r>
+        <w:rPr>
+          <w:lang w:val="en-US"/>
+        </w:rPr>
+        <w:t>17.10</w:t>
+      </w:r>
+      <w:r>
+        <w:rPr>
+          <w:lang w:val="en-US"/>
+        </w:rPr>
+        <w:t xml:space="preserve"> and Ubuntu 16.04 LTS (for this, use preferably </w:t>
       </w:r>
       <w:r>
         <w:rPr>
           <w:b/>
           <w:lang w:val="en-US"/>
         </w:rPr>
-        <w:t>.deb</w:t>
-      </w:r>
-      <w:r>
-        <w:rPr>
-          <w:lang w:val="en-US"/>
-        </w:rPr>
-        <w:t xml:space="preserve"> </w:t>
-      </w:r>
-      <w:r>
-        <w:rPr>
-          <w:lang w:val="en-US"/>
-        </w:rPr>
-        <w:t xml:space="preserve">click or </w:t>
-      </w:r>
-      <w:r>
-        <w:rPr>
-          <w:lang w:val="en-US"/>
-        </w:rPr>
-        <w:t>double click on it to install.</w:t>
-      </w:r>
-      <w:r>
-        <w:rPr>
-          <w:lang w:val="en-US"/>
-        </w:rPr>
-        <w:br/>
-      </w:r>
-      <w:r>
-        <w:rPr>
-          <w:lang w:val="en-US"/>
-        </w:rPr>
-        <w:t xml:space="preserve">Tested with </w:t>
-      </w:r>
-      <w:proofErr w:type="spellStart"/>
-      <w:r>
-        <w:rPr>
-          <w:lang w:val="en-US"/>
-        </w:rPr>
-        <w:t>Kubuntu</w:t>
-      </w:r>
-      <w:proofErr w:type="spellEnd"/>
-      <w:r>
-        <w:rPr>
-          <w:lang w:val="en-US"/>
-        </w:rPr>
-        <w:t xml:space="preserve"> </w:t>
-      </w:r>
-      <w:r>
-        <w:rPr>
-          <w:lang w:val="en-US"/>
-        </w:rPr>
-        <w:t>17.10</w:t>
-      </w:r>
-      <w:r>
-        <w:rPr>
-          <w:lang w:val="en-US"/>
-        </w:rPr>
-        <w:t xml:space="preserve"> and Ubuntu 16.04 LTS (for this, use preferably </w:t>
-      </w:r>
-      <w:r>
-        <w:rPr>
-          <w:b/>
-          <w:lang w:val="en-US"/>
-        </w:rPr>
-        <w:t>/user/share/</w:t>
-      </w:r>
-      <w:proofErr w:type="spellStart"/>
-      <w:r>
-        <w:rPr>
-          <w:b/>
-          <w:lang w:val="en-US"/>
-        </w:rPr>
-        <w:t>aivctrl</w:t>
-      </w:r>
-      <w:proofErr w:type="spellEnd"/>
-      <w:r>
-        <w:rPr>
-          <w:b/>
-          <w:lang w:val="en-US"/>
-        </w:rPr>
-        <w:t>/</w:t>
-      </w:r>
-      <w:proofErr w:type="spellStart"/>
-      <w:r>
-        <w:rPr>
-          <w:b/>
-          <w:lang w:val="en-US"/>
-        </w:rPr>
-        <w:t>aivctrl.run.desktop</w:t>
-      </w:r>
-      <w:proofErr w:type="spellEnd"/>
-      <w:r>
-        <w:rPr>
-          <w:lang w:val="en-US"/>
-        </w:rPr>
-        <w:t xml:space="preserve"> to launch </w:t>
-      </w:r>
-      <w:proofErr w:type="spellStart"/>
-      <w:r>
-        <w:rPr>
-          <w:lang w:val="en-US"/>
-        </w:rPr>
-        <w:t>AIVCtrl</w:t>
-      </w:r>
-      <w:proofErr w:type="spellEnd"/>
-      <w:r>
-        <w:rPr>
-          <w:lang w:val="en-US"/>
-        </w:rPr>
-        <w:t>).</w:t>
+        <w:t>/user/share/aivctrl/aivctrl.run.desktop</w:t>
+      </w:r>
+      <w:r>
+        <w:rPr>
+          <w:lang w:val="en-US"/>
+        </w:rPr>
+        <w:t xml:space="preserve"> to launch AIVCtrl).</w:t>
       </w:r>
       <w:r>
         <w:rPr>
@@ -2431,132 +2244,73 @@
           <w:b/>
           <w:lang w:val="en-US"/>
         </w:rPr>
-        <w:t xml:space="preserve"> </w:t>
-      </w:r>
-      <w:proofErr w:type="spellStart"/>
+        <w:t xml:space="preserve"> aivctrl-</w:t>
+      </w:r>
       <w:r>
         <w:rPr>
           <w:b/>
           <w:lang w:val="en-US"/>
         </w:rPr>
-        <w:t>aivctrl</w:t>
-      </w:r>
-      <w:proofErr w:type="spellEnd"/>
+        <w:t>&lt;version&gt;</w:t>
+      </w:r>
       <w:r>
         <w:rPr>
           <w:b/>
           <w:lang w:val="en-US"/>
         </w:rPr>
-        <w:t>-</w:t>
+        <w:t>.zip</w:t>
+      </w:r>
+      <w:r>
+        <w:rPr>
+          <w:lang w:val="en-US"/>
+        </w:rPr>
+        <w:t xml:space="preserve"> for a manual installation.</w:t>
+      </w:r>
+      <w:r>
+        <w:rPr>
+          <w:lang w:val="en-US"/>
+        </w:rPr>
+        <w:br/>
+      </w:r>
+      <w:r>
+        <w:rPr>
+          <w:lang w:val="en-US"/>
+        </w:rPr>
+        <w:t>F</w:t>
+      </w:r>
+      <w:r>
+        <w:rPr>
+          <w:lang w:val="en-US"/>
+        </w:rPr>
+        <w:t xml:space="preserve">or this, use </w:t>
+      </w:r>
+      <w:r>
+        <w:rPr>
+          <w:lang w:val="en-US"/>
+        </w:rPr>
+        <w:t xml:space="preserve">preferably </w:t>
       </w:r>
       <w:r>
         <w:rPr>
           <w:b/>
           <w:lang w:val="en-US"/>
         </w:rPr>
-        <w:t>&lt;version&gt;</w:t>
-      </w:r>
-      <w:r>
-        <w:rPr>
-          <w:b/>
-          <w:lang w:val="en-US"/>
-        </w:rPr>
-        <w:t>.zip</w:t>
-      </w:r>
-      <w:r>
-        <w:rPr>
-          <w:lang w:val="en-US"/>
-        </w:rPr>
-        <w:t xml:space="preserve"> for a manual installation.</w:t>
-      </w:r>
-      <w:r>
-        <w:rPr>
-          <w:lang w:val="en-US"/>
-        </w:rPr>
-        <w:br/>
-      </w:r>
-      <w:r>
-        <w:rPr>
-          <w:lang w:val="en-US"/>
-        </w:rPr>
-        <w:t xml:space="preserve">Not tested. </w:t>
-      </w:r>
-      <w:r>
-        <w:rPr>
-          <w:lang w:val="en-US"/>
-        </w:rPr>
-        <w:t>F</w:t>
-      </w:r>
-      <w:r>
-        <w:rPr>
-          <w:lang w:val="en-US"/>
-        </w:rPr>
-        <w:t xml:space="preserve">or this, use </w:t>
-      </w:r>
-      <w:r>
-        <w:rPr>
-          <w:lang w:val="en-US"/>
-        </w:rPr>
-        <w:t xml:space="preserve">preferably </w:t>
-      </w:r>
-      <w:r>
-        <w:rPr>
-          <w:b/>
-          <w:lang w:val="en-US"/>
-        </w:rPr>
-        <w:t>/user/share/</w:t>
-      </w:r>
-      <w:proofErr w:type="spellStart"/>
-      <w:r>
-        <w:rPr>
-          <w:b/>
-          <w:lang w:val="en-US"/>
-        </w:rPr>
-        <w:t>aivctrl</w:t>
-      </w:r>
-      <w:proofErr w:type="spellEnd"/>
-      <w:r>
-        <w:rPr>
-          <w:b/>
-          <w:lang w:val="en-US"/>
-        </w:rPr>
-        <w:t>/</w:t>
-      </w:r>
-      <w:proofErr w:type="spellStart"/>
-      <w:r>
-        <w:rPr>
-          <w:b/>
-          <w:lang w:val="en-US"/>
-        </w:rPr>
-        <w:t>aivctrl.run.desktop</w:t>
-      </w:r>
-      <w:proofErr w:type="spellEnd"/>
-      <w:r>
-        <w:rPr>
-          <w:lang w:val="en-US"/>
-        </w:rPr>
-        <w:t xml:space="preserve"> to launch </w:t>
-      </w:r>
-      <w:proofErr w:type="spellStart"/>
-      <w:r>
-        <w:rPr>
-          <w:lang w:val="en-US"/>
-        </w:rPr>
-        <w:t>AIVCtrl</w:t>
-      </w:r>
-      <w:proofErr w:type="spellEnd"/>
-      <w:r>
-        <w:rPr>
-          <w:lang w:val="en-US"/>
-        </w:rPr>
-        <w:t xml:space="preserve">. </w:t>
-      </w:r>
-      <w:r>
-        <w:rPr>
-          <w:lang w:val="en-US"/>
-        </w:rPr>
-        <w:br/>
-      </w:r>
+        <w:t>/user/share/aivctrl/aivctrl.run.desktop</w:t>
+      </w:r>
+      <w:r>
+        <w:rPr>
+          <w:lang w:val="en-US"/>
+        </w:rPr>
+        <w:t xml:space="preserve"> to launch AIVCtrl. </w:t>
+      </w:r>
+    </w:p>
+    <w:p>
+      <w:pPr>
+        <w:pStyle w:val="Paragraphedeliste"/>
+        <w:rPr>
+          <w:lang w:val="en-US"/>
+        </w:rPr>
+      </w:pPr>
     </w:p>
     <w:p>
       <w:pPr>
@@ -2566,22 +2320,325 @@
           <w:numId w:val="9"/>
         </w:numPr>
         <w:rPr>
-          <w:lang w:val="en"/>
-        </w:rPr>
-      </w:pPr>
-      <w:r>
-        <w:rPr>
-          <w:lang w:val="en-US"/>
-        </w:rPr>
-        <w:t>Documentation in English and French.</w:t>
+          <w:lang w:val="en-US"/>
+        </w:rPr>
+      </w:pPr>
+      <w:r>
+        <w:t>Raspberry PI3.</w:t>
+      </w:r>
+      <w:r>
+        <w:br/>
+      </w:r>
+      <w:r>
+        <w:rPr>
+          <w:lang w:val="en-US"/>
+        </w:rPr>
+        <w:t xml:space="preserve">Normally QT5.7 is installed by default. If not, you can install it </w:t>
+      </w:r>
+      <w:r>
+        <w:rPr>
+          <w:lang w:val="en-US"/>
+        </w:rPr>
+        <w:t>by:</w:t>
+      </w:r>
+      <w:r>
+        <w:rPr>
+          <w:lang w:val="en-US"/>
+        </w:rPr>
+        <w:t xml:space="preserve"> </w:t>
+      </w:r>
+      <w:r>
+        <w:rPr>
+          <w:lang w:val="en-US"/>
+        </w:rPr>
+        <w:br/>
+      </w:r>
+      <w:r>
+        <w:rPr>
+          <w:b/>
+          <w:lang w:val="en-US"/>
+        </w:rPr>
+        <w:t>sudo apt-get install qt5-default</w:t>
+      </w:r>
+      <w:r>
+        <w:rPr>
+          <w:b/>
+          <w:lang w:val="en-US"/>
+        </w:rPr>
+        <w:br/>
+      </w:r>
+      <w:r>
+        <w:rPr>
+          <w:lang w:val="en-US"/>
+        </w:rPr>
+        <w:t>to</w:t>
+      </w:r>
+      <w:r>
+        <w:rPr>
+          <w:lang w:val="en-US"/>
+        </w:rPr>
+        <w:t xml:space="preserve"> install the package, </w:t>
+      </w:r>
+      <w:r>
+        <w:rPr>
+          <w:lang w:val="en-US"/>
+        </w:rPr>
+        <w:t xml:space="preserve">with the explorer, </w:t>
+      </w:r>
+      <w:r>
+        <w:rPr>
+          <w:lang w:val="en-US"/>
+        </w:rPr>
+        <w:t xml:space="preserve">double </w:t>
+      </w:r>
+      <w:r>
+        <w:rPr>
+          <w:lang w:val="en-US"/>
+        </w:rPr>
+        <w:t>click on the file</w:t>
+      </w:r>
+      <w:r>
+        <w:rPr>
+          <w:lang w:val="en-US"/>
+        </w:rPr>
+        <w:br/>
+        <w:t xml:space="preserve"> </w:t>
+      </w:r>
+      <w:r>
+        <w:rPr>
+          <w:b/>
+          <w:lang w:val="en-US"/>
+        </w:rPr>
+        <w:t xml:space="preserve">aivctrl-pi3-&lt;version&gt;.deb </w:t>
+      </w:r>
+      <w:r>
+        <w:rPr>
+          <w:lang w:val="en-US"/>
+        </w:rPr>
+        <w:t>or with a terminal </w:t>
+      </w:r>
+      <w:r>
+        <w:rPr>
+          <w:b/>
+          <w:lang w:val="en-US"/>
+        </w:rPr>
+        <w:t xml:space="preserve">sudo dpkg -i aivctrl-pi3-&lt;version&gt;.deb. </w:t>
+      </w:r>
+      <w:r>
+        <w:rPr>
+          <w:b/>
+          <w:lang w:val="en-US"/>
+        </w:rPr>
+        <w:br/>
+      </w:r>
+      <w:r>
+        <w:rPr>
+          <w:lang w:val="en-US"/>
+        </w:rPr>
+        <w:t>an</w:t>
+      </w:r>
+      <w:r>
+        <w:rPr>
+          <w:lang w:val="en-US"/>
+        </w:rPr>
+        <w:t xml:space="preserve"> entry is created in the sub-menu Multimedia.</w:t>
+      </w:r>
+      <w:r>
+        <w:rPr>
+          <w:lang w:val="en-US"/>
+        </w:rPr>
+        <w:br/>
       </w:r>
     </w:p>
     <w:p>
       <w:pPr>
+        <w:pStyle w:val="Paragraphedeliste"/>
+        <w:numPr>
+          <w:ilvl w:val="0"/>
+          <w:numId w:val="9"/>
+        </w:numPr>
+        <w:rPr>
+          <w:lang w:val="en-US"/>
+        </w:rPr>
+      </w:pPr>
+      <w:r>
+        <w:rPr>
+          <w:lang w:val="en-US"/>
+        </w:rPr>
+        <w:t xml:space="preserve">Documentation </w:t>
+      </w:r>
+      <w:r>
+        <w:rPr>
+          <w:lang w:val="en-US"/>
+        </w:rPr>
+        <w:t>in</w:t>
+      </w:r>
+      <w:r>
+        <w:rPr>
+          <w:lang w:val="en-US"/>
+        </w:rPr>
+        <w:t xml:space="preserve"> </w:t>
+      </w:r>
+      <w:r>
+        <w:rPr>
+          <w:lang w:val="en-US"/>
+        </w:rPr>
+        <w:t>English</w:t>
+      </w:r>
+      <w:r>
+        <w:rPr>
+          <w:lang w:val="en-US"/>
+        </w:rPr>
+        <w:t xml:space="preserve"> </w:t>
+      </w:r>
+      <w:r>
+        <w:rPr>
+          <w:lang w:val="en-US"/>
+        </w:rPr>
+        <w:t>and in Fr</w:t>
+      </w:r>
+      <w:r>
+        <w:rPr>
+          <w:lang w:val="en-US"/>
+        </w:rPr>
+        <w:t>e</w:t>
+      </w:r>
+      <w:r>
+        <w:rPr>
+          <w:lang w:val="en-US"/>
+        </w:rPr>
+        <w:t>nch</w:t>
+      </w:r>
+      <w:r>
+        <w:rPr>
+          <w:lang w:val="en-US"/>
+        </w:rPr>
+        <w:t>.</w:t>
+      </w:r>
+    </w:p>
+    <w:p>
+      <w:pPr>
+        <w:pStyle w:val="Titre1"/>
+        <w:rPr>
+          <w:lang w:val="en-US"/>
+        </w:rPr>
+      </w:pPr>
+      <w:r>
+        <w:rPr>
+          <w:lang w:val="en-US"/>
+        </w:rPr>
+        <w:t>Uninstall</w:t>
+      </w:r>
+    </w:p>
+    <w:p>
+      <w:pPr>
+        <w:pStyle w:val="Paragraphedeliste"/>
+        <w:numPr>
+          <w:ilvl w:val="0"/>
+          <w:numId w:val="13"/>
+        </w:numPr>
+        <w:rPr>
+          <w:lang w:val="en-US"/>
+        </w:rPr>
+      </w:pPr>
+      <w:r>
+        <w:rPr>
+          <w:lang w:val="en-US"/>
+        </w:rPr>
+        <w:t>Windows:</w:t>
+      </w:r>
+      <w:r>
+        <w:rPr>
+          <w:lang w:val="en-US"/>
+        </w:rPr>
+        <w:t xml:space="preserve"> </w:t>
+      </w:r>
+      <w:r>
+        <w:rPr>
+          <w:lang w:val="en-US"/>
+        </w:rPr>
+        <w:t xml:space="preserve">Use the </w:t>
+      </w:r>
+      <w:r>
+        <w:rPr>
+          <w:lang w:val="en-US"/>
+        </w:rPr>
+        <w:t xml:space="preserve">standard </w:t>
+      </w:r>
+      <w:r>
+        <w:rPr>
+          <w:lang w:val="en-US"/>
+        </w:rPr>
+        <w:t xml:space="preserve">uninstall of  Windows </w:t>
+      </w:r>
+      <w:r>
+        <w:rPr>
+          <w:lang w:val="en-US"/>
+        </w:rPr>
+        <w:t>applications</w:t>
+      </w:r>
+      <w:r>
+        <w:rPr>
+          <w:lang w:val="en-US"/>
+        </w:rPr>
+        <w:t>.</w:t>
+      </w:r>
+    </w:p>
+    <w:p>
+      <w:pPr>
+        <w:pStyle w:val="Paragraphedeliste"/>
+        <w:numPr>
+          <w:ilvl w:val="0"/>
+          <w:numId w:val="13"/>
+        </w:numPr>
         <w:rPr>
           <w:lang w:val="en"/>
         </w:rPr>
       </w:pPr>
+      <w:r>
+        <w:rPr>
+          <w:lang w:val="en-US"/>
+        </w:rPr>
+        <w:t xml:space="preserve">Linux : </w:t>
+      </w:r>
+      <w:r>
+        <w:rPr>
+          <w:lang w:val="en-US"/>
+        </w:rPr>
+        <w:t xml:space="preserve">For all </w:t>
+      </w:r>
+      <w:r>
+        <w:rPr>
+          <w:lang w:val="en-US"/>
+        </w:rPr>
+        <w:t xml:space="preserve">linux base Debian, </w:t>
+      </w:r>
+      <w:r>
+        <w:rPr>
+          <w:lang w:val="en-US"/>
+        </w:rPr>
+        <w:t xml:space="preserve">in a </w:t>
+      </w:r>
+      <w:r>
+        <w:rPr>
+          <w:lang w:val="en-US"/>
+        </w:rPr>
+        <w:t xml:space="preserve"> terminal </w:t>
+      </w:r>
+      <w:r>
+        <w:rPr>
+          <w:b/>
+          <w:lang w:val="en-US"/>
+        </w:rPr>
+        <w:t>sudo apt-get remove aivctr.</w:t>
+      </w:r>
+      <w:r>
+        <w:rPr>
+          <w:b/>
+          <w:lang w:val="en-US"/>
+        </w:rPr>
+        <w:br/>
+      </w:r>
       <w:r>
         <w:rPr>
           <w:lang w:val="en-US"/>
@@ -2680,30 +2737,8 @@
                               <w:rPr>
                                 <w:rFonts w:asciiTheme="majorHAnsi" w:hAnsiTheme="majorHAnsi"/>
                               </w:rPr>
-                              <w:t xml:space="preserve">Queue or </w:t>
+                              <w:t>Queue or current playing</w:t>
                             </w:r>
-                            <w:proofErr w:type="spellStart"/>
-                            <w:r>
-                              <w:rPr>
-                                <w:rFonts w:asciiTheme="majorHAnsi" w:hAnsiTheme="majorHAnsi"/>
-                              </w:rPr>
-                              <w:t>current</w:t>
-                            </w:r>
-                            <w:proofErr w:type="spellEnd"/>
-                            <w:r>
-                              <w:rPr>
-                                <w:rFonts w:asciiTheme="majorHAnsi" w:hAnsiTheme="majorHAnsi"/>
-                              </w:rPr>
-                              <w:t xml:space="preserve"> </w:t>
-                            </w:r>
-                            <w:proofErr w:type="spellStart"/>
-                            <w:r>
-                              <w:rPr>
-                                <w:rFonts w:asciiTheme="majorHAnsi" w:hAnsiTheme="majorHAnsi"/>
-                              </w:rPr>
-                              <w:t>playing</w:t>
-                            </w:r>
-                            <w:proofErr w:type="spellEnd"/>
                           </w:p>
                         </w:txbxContent>
                       </wps:txbx>
@@ -3041,23 +3076,13 @@
                                 <w:szCs w:val="24"/>
                               </w:rPr>
                             </w:pPr>
-                            <w:proofErr w:type="spellStart"/>
                             <w:r>
                               <w:rPr>
                                 <w:rFonts w:asciiTheme="majorHAnsi" w:hAnsiTheme="majorHAnsi"/>
                                 <w:sz w:val="24"/>
                                 <w:szCs w:val="24"/>
                               </w:rPr>
-                              <w:t>Remote</w:t>
-                            </w:r>
-                            <w:proofErr w:type="spellEnd"/>
-                            <w:r>
-                              <w:rPr>
-                                <w:rFonts w:asciiTheme="majorHAnsi" w:hAnsiTheme="majorHAnsi"/>
-                                <w:sz w:val="24"/>
-                                <w:szCs w:val="24"/>
-                              </w:rPr>
-                              <w:t xml:space="preserve"> s</w:t>
+                              <w:t>Remote s</w:t>
                             </w:r>
                             <w:r>
                               <w:rPr>
@@ -3501,19 +3526,11 @@
                                 <w:rFonts w:asciiTheme="majorHAnsi" w:hAnsiTheme="majorHAnsi"/>
                               </w:rPr>
                             </w:pPr>
-                            <w:proofErr w:type="spellStart"/>
                             <w:r>
                               <w:rPr>
                                 <w:rFonts w:asciiTheme="majorHAnsi" w:hAnsiTheme="majorHAnsi"/>
                               </w:rPr>
-                              <w:t>Contextual</w:t>
-                            </w:r>
-                            <w:proofErr w:type="spellEnd"/>
-                            <w:r>
-                              <w:rPr>
-                                <w:rFonts w:asciiTheme="majorHAnsi" w:hAnsiTheme="majorHAnsi"/>
-                              </w:rPr>
-                              <w:t xml:space="preserve"> </w:t>
+                              <w:t xml:space="preserve">Contextual </w:t>
                             </w:r>
                             <w:r>
                               <w:rPr>
@@ -4118,16 +4135,8 @@
                               <w:rPr>
                                 <w:rFonts w:asciiTheme="majorHAnsi" w:hAnsiTheme="majorHAnsi"/>
                               </w:rPr>
-                              <w:t xml:space="preserve">Collapse or </w:t>
+                              <w:t>Collapse or expand</w:t>
                             </w:r>
-                            <w:proofErr w:type="spellStart"/>
-                            <w:r>
-                              <w:rPr>
-                                <w:rFonts w:asciiTheme="majorHAnsi" w:hAnsiTheme="majorHAnsi"/>
-                              </w:rPr>
-                              <w:t>expand</w:t>
-                            </w:r>
-                            <w:proofErr w:type="spellEnd"/>
                           </w:p>
                         </w:txbxContent>
                       </wps:txbx>
@@ -4881,7 +4890,6 @@
                             <w:r>
                               <w:t xml:space="preserve">List of </w:t>
                             </w:r>
-                            <w:proofErr w:type="spellStart"/>
                             <w:r>
                               <w:rPr>
                                 <w:sz w:val="24"/>
@@ -4889,7 +4897,6 @@
                               </w:rPr>
                               <w:t>renderers</w:t>
                             </w:r>
-                            <w:proofErr w:type="spellEnd"/>
                           </w:p>
                         </w:txbxContent>
                       </wps:txbx>
@@ -6929,19 +6936,11 @@
                                 <w:rFonts w:asciiTheme="majorHAnsi" w:hAnsiTheme="majorHAnsi"/>
                               </w:rPr>
                             </w:pPr>
-                            <w:proofErr w:type="spellStart"/>
                             <w:r>
                               <w:rPr>
                                 <w:rFonts w:asciiTheme="majorHAnsi" w:hAnsiTheme="majorHAnsi"/>
                               </w:rPr>
-                              <w:t>Renderer</w:t>
-                            </w:r>
-                            <w:proofErr w:type="spellEnd"/>
-                            <w:r>
-                              <w:rPr>
-                                <w:rFonts w:asciiTheme="majorHAnsi" w:hAnsiTheme="majorHAnsi"/>
-                              </w:rPr>
-                              <w:t xml:space="preserve"> </w:t>
+                              <w:t xml:space="preserve">Renderer </w:t>
                             </w:r>
                             <w:r>
                               <w:rPr>
@@ -7176,11 +7175,9 @@
                             <w:pPr>
                               <w:jc w:val="center"/>
                             </w:pPr>
-                            <w:proofErr w:type="spellStart"/>
                             <w:r>
                               <w:t>Previous</w:t>
                             </w:r>
-                            <w:proofErr w:type="spellEnd"/>
                           </w:p>
                         </w:txbxContent>
                       </wps:txbx>
@@ -7285,14 +7282,12 @@
                             <w:pPr>
                               <w:jc w:val="center"/>
                             </w:pPr>
-                            <w:proofErr w:type="spellStart"/>
                             <w:r>
                               <w:rPr>
                                 <w:rFonts w:asciiTheme="majorHAnsi" w:hAnsiTheme="majorHAnsi"/>
                               </w:rPr>
                               <w:t>Next</w:t>
                             </w:r>
-                            <w:proofErr w:type="spellEnd"/>
                           </w:p>
                         </w:txbxContent>
                       </wps:txbx>
@@ -7546,28 +7541,13 @@
                             <w:pPr>
                               <w:jc w:val="center"/>
                             </w:pPr>
-                            <w:proofErr w:type="spellStart"/>
                             <w:r>
-                              <w:t>Current</w:t>
+                              <w:t>Current playing</w:t>
                             </w:r>
-                            <w:proofErr w:type="spellEnd"/>
-                            <w:r>
-                              <w:t xml:space="preserve"> </w:t>
-                            </w:r>
-                            <w:proofErr w:type="spellStart"/>
-                            <w:r>
-                              <w:t>playing</w:t>
-                            </w:r>
-                            <w:proofErr w:type="spellEnd"/>
                             <w:r>
                               <w:br/>
-                              <w:t xml:space="preserve"> </w:t>
+                              <w:t xml:space="preserve"> title</w:t>
                             </w:r>
-                            <w:proofErr w:type="spellStart"/>
-                            <w:r>
-                              <w:t>title</w:t>
-                            </w:r>
-                            <w:proofErr w:type="spellEnd"/>
                           </w:p>
                         </w:txbxContent>
                       </wps:txbx>
@@ -7693,43 +7673,25 @@
                                 <w:rFonts w:asciiTheme="majorHAnsi" w:hAnsiTheme="majorHAnsi"/>
                               </w:rPr>
                             </w:pPr>
-                            <w:proofErr w:type="spellStart"/>
                             <w:r>
                               <w:rPr>
                                 <w:rFonts w:asciiTheme="majorHAnsi" w:hAnsiTheme="majorHAnsi"/>
                               </w:rPr>
-                              <w:t>Current</w:t>
+                              <w:t xml:space="preserve">Current </w:t>
                             </w:r>
-                            <w:proofErr w:type="spellEnd"/>
-                            <w:r>
-                              <w:rPr>
-                                <w:rFonts w:asciiTheme="majorHAnsi" w:hAnsiTheme="majorHAnsi"/>
-                              </w:rPr>
-                              <w:t xml:space="preserve"> </w:t>
-                            </w:r>
-                            <w:proofErr w:type="spellStart"/>
                             <w:r>
                               <w:rPr>
                                 <w:rFonts w:asciiTheme="majorHAnsi" w:hAnsiTheme="majorHAnsi"/>
                               </w:rPr>
                               <w:t>playing</w:t>
                             </w:r>
-                            <w:proofErr w:type="spellEnd"/>
                             <w:r>
                               <w:rPr>
                                 <w:rFonts w:asciiTheme="majorHAnsi" w:hAnsiTheme="majorHAnsi"/>
                               </w:rPr>
                               <w:br/>
-                              <w:t xml:space="preserve"> </w:t>
+                              <w:t xml:space="preserve"> thumbnail</w:t>
                             </w:r>
-                            <w:proofErr w:type="spellStart"/>
-                            <w:r>
-                              <w:rPr>
-                                <w:rFonts w:asciiTheme="majorHAnsi" w:hAnsiTheme="majorHAnsi"/>
-                              </w:rPr>
-                              <w:t>thumbnail</w:t>
-                            </w:r>
-                            <w:proofErr w:type="spellEnd"/>
                           </w:p>
                         </w:txbxContent>
                       </wps:txbx>
@@ -7926,28 +7888,16 @@
                             <w:pPr>
                               <w:jc w:val="center"/>
                             </w:pPr>
-                            <w:proofErr w:type="spellStart"/>
                             <w:r>
-                              <w:t>Current</w:t>
+                              <w:t xml:space="preserve">Current </w:t>
                             </w:r>
-                            <w:proofErr w:type="spellEnd"/>
-                            <w:r>
-                              <w:t xml:space="preserve"> </w:t>
-                            </w:r>
-                            <w:proofErr w:type="spellStart"/>
                             <w:r>
                               <w:t>Renderer</w:t>
                             </w:r>
-                            <w:proofErr w:type="spellEnd"/>
                             <w:r>
                               <w:br/>
-                              <w:t xml:space="preserve"> </w:t>
+                              <w:t xml:space="preserve"> name</w:t>
                             </w:r>
-                            <w:proofErr w:type="spellStart"/>
-                            <w:r>
-                              <w:t>name</w:t>
-                            </w:r>
-                            <w:proofErr w:type="spellEnd"/>
                           </w:p>
                         </w:txbxContent>
                       </wps:txbx>
@@ -8144,44 +8094,14 @@
                               <w:rPr>
                                 <w:rFonts w:asciiTheme="majorHAnsi" w:hAnsiTheme="majorHAnsi"/>
                               </w:rPr>
-                              <w:t xml:space="preserve">Servers </w:t>
+                              <w:t>Servers is selected</w:t>
                             </w:r>
-                            <w:proofErr w:type="spellStart"/>
                             <w:r>
                               <w:rPr>
                                 <w:rFonts w:asciiTheme="majorHAnsi" w:hAnsiTheme="majorHAnsi"/>
                               </w:rPr>
-                              <w:t>is</w:t>
+                              <w:t xml:space="preserve"> or search</w:t>
                             </w:r>
-                            <w:proofErr w:type="spellEnd"/>
-                            <w:r>
-                              <w:rPr>
-                                <w:rFonts w:asciiTheme="majorHAnsi" w:hAnsiTheme="majorHAnsi"/>
-                              </w:rPr>
-                              <w:t xml:space="preserve"> </w:t>
-                            </w:r>
-                            <w:proofErr w:type="spellStart"/>
-                            <w:r>
-                              <w:rPr>
-                                <w:rFonts w:asciiTheme="majorHAnsi" w:hAnsiTheme="majorHAnsi"/>
-                              </w:rPr>
-                              <w:t>selected</w:t>
-                            </w:r>
-                            <w:proofErr w:type="spellEnd"/>
-                            <w:r>
-                              <w:rPr>
-                                <w:rFonts w:asciiTheme="majorHAnsi" w:hAnsiTheme="majorHAnsi"/>
-                              </w:rPr>
-                              <w:t xml:space="preserve"> or </w:t>
-                            </w:r>
-                            <w:proofErr w:type="spellStart"/>
-                            <w:r>
-                              <w:rPr>
-                                <w:rFonts w:asciiTheme="majorHAnsi" w:hAnsiTheme="majorHAnsi"/>
-                              </w:rPr>
-                              <w:t>search</w:t>
-                            </w:r>
-                            <w:proofErr w:type="spellEnd"/>
                           </w:p>
                         </w:txbxContent>
                       </wps:txbx>
@@ -8351,7 +8271,6 @@
                               </w:rPr>
                               <w:t>“</w:t>
                             </w:r>
-                            <w:proofErr w:type="spellStart"/>
                             <w:r>
                               <w:rPr>
                                 <w:rFonts w:asciiTheme="majorHAnsi" w:hAnsiTheme="majorHAnsi"/>
@@ -8359,29 +8278,12 @@
                               </w:rPr>
                               <w:t>Musique</w:t>
                             </w:r>
-                            <w:proofErr w:type="spellEnd"/>
                             <w:r>
                               <w:rPr>
                                 <w:rFonts w:asciiTheme="majorHAnsi" w:hAnsiTheme="majorHAnsi"/>
                                 <w:lang w:val="en-US"/>
                               </w:rPr>
-                              <w:t xml:space="preserve">” </w:t>
-                            </w:r>
-                            <w:proofErr w:type="spellStart"/>
-                            <w:r>
-                              <w:rPr>
-                                <w:rFonts w:asciiTheme="majorHAnsi" w:hAnsiTheme="majorHAnsi"/>
-                                <w:lang w:val="en-US"/>
-                              </w:rPr>
-                              <w:t>goto</w:t>
-                            </w:r>
-                            <w:proofErr w:type="spellEnd"/>
-                            <w:r>
-                              <w:rPr>
-                                <w:rFonts w:asciiTheme="majorHAnsi" w:hAnsiTheme="majorHAnsi"/>
-                                <w:lang w:val="en-US"/>
-                              </w:rPr>
-                              <w:t xml:space="preserve"> this folder)</w:t>
+                              <w:t>” goto this folder)</w:t>
                             </w:r>
                           </w:p>
                         </w:txbxContent>
@@ -8542,30 +8444,12 @@
                                 <w:rFonts w:asciiTheme="majorHAnsi" w:hAnsiTheme="majorHAnsi"/>
                               </w:rPr>
                             </w:pPr>
-                            <w:proofErr w:type="spellStart"/>
                             <w:r>
                               <w:rPr>
                                 <w:rFonts w:asciiTheme="majorHAnsi" w:hAnsiTheme="majorHAnsi"/>
                               </w:rPr>
-                              <w:t>Previous</w:t>
+                              <w:t>Previous folder</w:t>
                             </w:r>
-                            <w:proofErr w:type="spellEnd"/>
-                            <w:r>
-                              <w:rPr>
-                                <w:rFonts w:asciiTheme="majorHAnsi" w:hAnsiTheme="majorHAnsi"/>
-                              </w:rPr>
-                              <w:t xml:space="preserve"> </w:t>
-                            </w:r>
-                            <w:proofErr w:type="spellStart"/>
-                            <w:proofErr w:type="gramStart"/>
-                            <w:r>
-                              <w:rPr>
-                                <w:rFonts w:asciiTheme="majorHAnsi" w:hAnsiTheme="majorHAnsi"/>
-                              </w:rPr>
-                              <w:t>folder</w:t>
-                            </w:r>
-                            <w:proofErr w:type="spellEnd"/>
-                            <w:proofErr w:type="gramEnd"/>
                             <w:r>
                               <w:rPr>
                                 <w:rFonts w:asciiTheme="majorHAnsi" w:hAnsiTheme="majorHAnsi"/>
@@ -9072,16 +8956,8 @@
                               <w:rPr>
                                 <w:rFonts w:asciiTheme="majorHAnsi" w:hAnsiTheme="majorHAnsi"/>
                               </w:rPr>
-                              <w:t xml:space="preserve">Music </w:t>
+                              <w:t>Music track</w:t>
                             </w:r>
-                            <w:proofErr w:type="spellStart"/>
-                            <w:r>
-                              <w:rPr>
-                                <w:rFonts w:asciiTheme="majorHAnsi" w:hAnsiTheme="majorHAnsi"/>
-                              </w:rPr>
-                              <w:t>track</w:t>
-                            </w:r>
-                            <w:proofErr w:type="spellEnd"/>
                             <w:r>
                               <w:rPr>
                                 <w:rFonts w:asciiTheme="majorHAnsi" w:hAnsiTheme="majorHAnsi"/>
@@ -9112,16 +8988,8 @@
                               <w:rPr>
                                 <w:rFonts w:asciiTheme="majorHAnsi" w:hAnsiTheme="majorHAnsi"/>
                               </w:rPr>
-                              <w:t xml:space="preserve"> </w:t>
+                              <w:t xml:space="preserve"> folder</w:t>
                             </w:r>
-                            <w:proofErr w:type="spellStart"/>
-                            <w:r>
-                              <w:rPr>
-                                <w:rFonts w:asciiTheme="majorHAnsi" w:hAnsiTheme="majorHAnsi"/>
-                              </w:rPr>
-                              <w:t>folder</w:t>
-                            </w:r>
-                            <w:proofErr w:type="spellEnd"/>
                           </w:p>
                         </w:txbxContent>
                       </wps:txbx>
@@ -9538,28 +9406,12 @@
                                 <w:rFonts w:asciiTheme="majorHAnsi" w:hAnsiTheme="majorHAnsi"/>
                               </w:rPr>
                             </w:pPr>
-                            <w:proofErr w:type="spellStart"/>
                             <w:r>
                               <w:rPr>
                                 <w:rFonts w:asciiTheme="majorHAnsi" w:hAnsiTheme="majorHAnsi"/>
                               </w:rPr>
-                              <w:t>Current</w:t>
+                              <w:t>Current playing</w:t>
                             </w:r>
-                            <w:proofErr w:type="spellEnd"/>
-                            <w:r>
-                              <w:rPr>
-                                <w:rFonts w:asciiTheme="majorHAnsi" w:hAnsiTheme="majorHAnsi"/>
-                              </w:rPr>
-                              <w:t xml:space="preserve"> </w:t>
-                            </w:r>
-                            <w:proofErr w:type="spellStart"/>
-                            <w:r>
-                              <w:rPr>
-                                <w:rFonts w:asciiTheme="majorHAnsi" w:hAnsiTheme="majorHAnsi"/>
-                              </w:rPr>
-                              <w:t>playing</w:t>
-                            </w:r>
-                            <w:proofErr w:type="spellEnd"/>
                           </w:p>
                         </w:txbxContent>
                       </wps:txbx>
@@ -9690,30 +9542,8 @@
                               <w:rPr>
                                 <w:rFonts w:asciiTheme="majorHAnsi" w:hAnsiTheme="majorHAnsi"/>
                               </w:rPr>
-                              <w:t xml:space="preserve">Return last </w:t>
+                              <w:t>Return last displayed folder</w:t>
                             </w:r>
-                            <w:proofErr w:type="spellStart"/>
-                            <w:r>
-                              <w:rPr>
-                                <w:rFonts w:asciiTheme="majorHAnsi" w:hAnsiTheme="majorHAnsi"/>
-                              </w:rPr>
-                              <w:t>displayed</w:t>
-                            </w:r>
-                            <w:proofErr w:type="spellEnd"/>
-                            <w:r>
-                              <w:rPr>
-                                <w:rFonts w:asciiTheme="majorHAnsi" w:hAnsiTheme="majorHAnsi"/>
-                              </w:rPr>
-                              <w:t xml:space="preserve"> </w:t>
-                            </w:r>
-                            <w:proofErr w:type="spellStart"/>
-                            <w:r>
-                              <w:rPr>
-                                <w:rFonts w:asciiTheme="majorHAnsi" w:hAnsiTheme="majorHAnsi"/>
-                              </w:rPr>
-                              <w:t>folder</w:t>
-                            </w:r>
-                            <w:proofErr w:type="spellEnd"/>
                           </w:p>
                         </w:txbxContent>
                       </wps:txbx>
@@ -9973,19 +9803,11 @@
                                 <w:rFonts w:asciiTheme="majorHAnsi" w:hAnsiTheme="majorHAnsi"/>
                               </w:rPr>
                             </w:pPr>
-                            <w:proofErr w:type="spellStart"/>
                             <w:r>
                               <w:rPr>
                                 <w:rFonts w:asciiTheme="majorHAnsi" w:hAnsiTheme="majorHAnsi"/>
                               </w:rPr>
-                              <w:t>Current</w:t>
-                            </w:r>
-                            <w:proofErr w:type="spellEnd"/>
-                            <w:r>
-                              <w:rPr>
-                                <w:rFonts w:asciiTheme="majorHAnsi" w:hAnsiTheme="majorHAnsi"/>
-                              </w:rPr>
-                              <w:t xml:space="preserve"> queue</w:t>
+                              <w:t>Current queue</w:t>
                             </w:r>
                           </w:p>
                         </w:txbxContent>
@@ -10178,28 +10000,12 @@
                                 <w:rFonts w:asciiTheme="majorHAnsi" w:hAnsiTheme="majorHAnsi"/>
                               </w:rPr>
                             </w:pPr>
-                            <w:proofErr w:type="spellStart"/>
                             <w:r>
                               <w:rPr>
                                 <w:rFonts w:asciiTheme="majorHAnsi" w:hAnsiTheme="majorHAnsi"/>
                               </w:rPr>
-                              <w:t>Current</w:t>
+                              <w:t>Current playing</w:t>
                             </w:r>
-                            <w:proofErr w:type="spellEnd"/>
-                            <w:r>
-                              <w:rPr>
-                                <w:rFonts w:asciiTheme="majorHAnsi" w:hAnsiTheme="majorHAnsi"/>
-                              </w:rPr>
-                              <w:t xml:space="preserve"> </w:t>
-                            </w:r>
-                            <w:proofErr w:type="spellStart"/>
-                            <w:r>
-                              <w:rPr>
-                                <w:rFonts w:asciiTheme="majorHAnsi" w:hAnsiTheme="majorHAnsi"/>
-                              </w:rPr>
-                              <w:t>playing</w:t>
-                            </w:r>
-                            <w:proofErr w:type="spellEnd"/>
                           </w:p>
                         </w:txbxContent>
                       </wps:txbx>
@@ -10400,16 +10206,8 @@
                               <w:rPr>
                                 <w:rFonts w:asciiTheme="majorHAnsi" w:hAnsiTheme="majorHAnsi"/>
                               </w:rPr>
-                              <w:t xml:space="preserve">Content of the </w:t>
+                              <w:t>Content of the folder</w:t>
                             </w:r>
-                            <w:proofErr w:type="spellStart"/>
-                            <w:r>
-                              <w:rPr>
-                                <w:rFonts w:asciiTheme="majorHAnsi" w:hAnsiTheme="majorHAnsi"/>
-                              </w:rPr>
-                              <w:t>folder</w:t>
-                            </w:r>
-                            <w:proofErr w:type="spellEnd"/>
                           </w:p>
                         </w:txbxContent>
                       </wps:txbx>
@@ -10849,42 +10647,18 @@
                                 <w:rFonts w:asciiTheme="majorHAnsi" w:hAnsiTheme="majorHAnsi"/>
                               </w:rPr>
                             </w:pPr>
-                            <w:proofErr w:type="spellStart"/>
                             <w:r>
                               <w:rPr>
                                 <w:rFonts w:asciiTheme="majorHAnsi" w:hAnsiTheme="majorHAnsi"/>
                               </w:rPr>
-                              <w:t>Current</w:t>
+                              <w:t>Current playing</w:t>
                             </w:r>
-                            <w:proofErr w:type="spellEnd"/>
                             <w:r>
                               <w:rPr>
                                 <w:rFonts w:asciiTheme="majorHAnsi" w:hAnsiTheme="majorHAnsi"/>
                               </w:rPr>
-                              <w:t xml:space="preserve"> </w:t>
+                              <w:t xml:space="preserve"> thumbnail</w:t>
                             </w:r>
-                            <w:proofErr w:type="spellStart"/>
-                            <w:r>
-                              <w:rPr>
-                                <w:rFonts w:asciiTheme="majorHAnsi" w:hAnsiTheme="majorHAnsi"/>
-                              </w:rPr>
-                              <w:t>playing</w:t>
-                            </w:r>
-                            <w:proofErr w:type="spellEnd"/>
-                            <w:r>
-                              <w:rPr>
-                                <w:rFonts w:asciiTheme="majorHAnsi" w:hAnsiTheme="majorHAnsi"/>
-                              </w:rPr>
-                              <w:t xml:space="preserve"> </w:t>
-                            </w:r>
-                            <w:proofErr w:type="spellStart"/>
-                            <w:r>
-                              <w:rPr>
-                                <w:rFonts w:asciiTheme="majorHAnsi" w:hAnsiTheme="majorHAnsi"/>
-                              </w:rPr>
-                              <w:t>thumbnail</w:t>
-                            </w:r>
-                            <w:proofErr w:type="spellEnd"/>
                           </w:p>
                         </w:txbxContent>
                       </wps:txbx>
@@ -10972,20 +10746,10 @@
         <w:pStyle w:val="Titre1"/>
       </w:pPr>
       <w:bookmarkStart w:id="6" w:name="_Toc505002368"/>
-      <w:proofErr w:type="spellStart"/>
       <w:r>
         <w:lastRenderedPageBreak/>
-        <w:t>Current</w:t>
-      </w:r>
-      <w:proofErr w:type="spellEnd"/>
-      <w:r>
-        <w:t xml:space="preserve"> </w:t>
-      </w:r>
-      <w:proofErr w:type="spellStart"/>
-      <w:r>
-        <w:t>playing</w:t>
-      </w:r>
-      <w:proofErr w:type="spellEnd"/>
+        <w:t>Current playing</w:t>
+      </w:r>
       <w:r>
         <w:t xml:space="preserve"> page</w:t>
       </w:r>
@@ -11060,30 +10824,8 @@
                               <w:rPr>
                                 <w:rFonts w:asciiTheme="majorHAnsi" w:hAnsiTheme="majorHAnsi"/>
                               </w:rPr>
-                              <w:t xml:space="preserve">Return last </w:t>
+                              <w:t>Return last displayed folder</w:t>
                             </w:r>
-                            <w:proofErr w:type="spellStart"/>
-                            <w:r>
-                              <w:rPr>
-                                <w:rFonts w:asciiTheme="majorHAnsi" w:hAnsiTheme="majorHAnsi"/>
-                              </w:rPr>
-                              <w:t>displayed</w:t>
-                            </w:r>
-                            <w:proofErr w:type="spellEnd"/>
-                            <w:r>
-                              <w:rPr>
-                                <w:rFonts w:asciiTheme="majorHAnsi" w:hAnsiTheme="majorHAnsi"/>
-                              </w:rPr>
-                              <w:t xml:space="preserve"> </w:t>
-                            </w:r>
-                            <w:proofErr w:type="spellStart"/>
-                            <w:r>
-                              <w:rPr>
-                                <w:rFonts w:asciiTheme="majorHAnsi" w:hAnsiTheme="majorHAnsi"/>
-                              </w:rPr>
-                              <w:t>folder</w:t>
-                            </w:r>
-                            <w:proofErr w:type="spellEnd"/>
                           </w:p>
                         </w:txbxContent>
                       </wps:txbx>
@@ -12991,15 +12733,7 @@
                               <w:jc w:val="center"/>
                             </w:pPr>
                             <w:r>
-                              <w:t>Change position (</w:t>
-                            </w:r>
-                            <w:proofErr w:type="spellStart"/>
-                            <w:r>
-                              <w:t>seek</w:t>
-                            </w:r>
-                            <w:proofErr w:type="spellEnd"/>
-                            <w:r>
-                              <w:t>)</w:t>
+                              <w:t>Change position (seek)</w:t>
                             </w:r>
                           </w:p>
                         </w:txbxContent>
@@ -13178,14 +12912,12 @@
                             <w:pPr>
                               <w:jc w:val="center"/>
                             </w:pPr>
-                            <w:proofErr w:type="spellStart"/>
                             <w:r>
                               <w:rPr>
                                 <w:rFonts w:asciiTheme="majorHAnsi" w:hAnsiTheme="majorHAnsi"/>
                               </w:rPr>
                               <w:t>Next</w:t>
                             </w:r>
-                            <w:proofErr w:type="spellEnd"/>
                           </w:p>
                         </w:txbxContent>
                       </wps:txbx>
@@ -13293,11 +13025,9 @@
                             <w:pPr>
                               <w:jc w:val="center"/>
                             </w:pPr>
-                            <w:proofErr w:type="spellStart"/>
                             <w:r>
                               <w:t>Previous</w:t>
                             </w:r>
-                            <w:proofErr w:type="spellEnd"/>
                           </w:p>
                         </w:txbxContent>
                       </wps:txbx>
@@ -14527,14 +14257,9 @@
       <w:bookmarkStart w:id="8" w:name="_Toc505002370"/>
       <w:r>
         <w:lastRenderedPageBreak/>
-        <w:t xml:space="preserve">Settings </w:t>
-      </w:r>
-      <w:proofErr w:type="spellStart"/>
-      <w:r>
-        <w:t>dailog</w:t>
+        <w:t>Settings dailog</w:t>
       </w:r>
       <w:bookmarkEnd w:id="8"/>
-      <w:proofErr w:type="spellEnd"/>
     </w:p>
     <w:p>
       <w:pPr>
@@ -14543,6 +14268,505 @@
           <w:b/>
         </w:rPr>
       </w:pPr>
+      <w:r>
+        <w:rPr>
+          <w:noProof/>
+          <w:lang w:eastAsia="fr-FR"/>
+        </w:rPr>
+        <mc:AlternateContent>
+          <mc:Choice Requires="wps">
+            <w:drawing>
+              <wp:anchor distT="0" distB="0" distL="114300" distR="114300" simplePos="0" relativeHeight="251851776" behindDoc="0" locked="0" layoutInCell="1" allowOverlap="1" wp14:anchorId="04CBABEC" wp14:editId="148F34C9">
+                <wp:simplePos x="0" y="0"/>
+                <wp:positionH relativeFrom="column">
+                  <wp:posOffset>813435</wp:posOffset>
+                </wp:positionH>
+                <wp:positionV relativeFrom="paragraph">
+                  <wp:posOffset>1977390</wp:posOffset>
+                </wp:positionV>
+                <wp:extent cx="209550" cy="228600"/>
+                <wp:effectExtent l="0" t="0" r="0" b="0"/>
+                <wp:wrapNone/>
+                <wp:docPr id="129" name="Zone de texte 129"/>
+                <wp:cNvGraphicFramePr/>
+                <a:graphic xmlns:a="http://schemas.openxmlformats.org/drawingml/2006/main">
+                  <a:graphicData uri="http://schemas.microsoft.com/office/word/2010/wordprocessingShape">
+                    <wps:wsp>
+                      <wps:cNvSpPr txBox="1"/>
+                      <wps:spPr>
+                        <a:xfrm>
+                          <a:off x="0" y="0"/>
+                          <a:ext cx="209550" cy="228600"/>
+                        </a:xfrm>
+                        <a:prstGeom prst="rect">
+                          <a:avLst/>
+                        </a:prstGeom>
+                        <a:noFill/>
+                        <a:ln w="6350">
+                          <a:noFill/>
+                        </a:ln>
+                        <a:effectLst/>
+                      </wps:spPr>
+                      <wps:style>
+                        <a:lnRef idx="0">
+                          <a:schemeClr val="accent1"/>
+                        </a:lnRef>
+                        <a:fillRef idx="0">
+                          <a:schemeClr val="accent1"/>
+                        </a:fillRef>
+                        <a:effectRef idx="0">
+                          <a:schemeClr val="accent1"/>
+                        </a:effectRef>
+                        <a:fontRef idx="minor">
+                          <a:schemeClr val="dk1"/>
+                        </a:fontRef>
+                      </wps:style>
+                      <wps:txbx>
+                        <w:txbxContent>
+                          <w:p>
+                            <w:r>
+                              <w:t>6</w:t>
+                            </w:r>
+                          </w:p>
+                          <w:p/>
+                          <w:p/>
+                          <w:p/>
+                        </w:txbxContent>
+                      </wps:txbx>
+                      <wps:bodyPr rot="0" spcFirstLastPara="0" vertOverflow="overflow" horzOverflow="overflow" vert="horz" wrap="square" lIns="91440" tIns="45720" rIns="91440" bIns="45720" numCol="1" spcCol="0" rtlCol="0" fromWordArt="0" anchor="t" anchorCtr="0" forceAA="0" compatLnSpc="1">
+                        <a:prstTxWarp prst="textNoShape">
+                          <a:avLst/>
+                        </a:prstTxWarp>
+                        <a:noAutofit/>
+                      </wps:bodyPr>
+                    </wps:wsp>
+                  </a:graphicData>
+                </a:graphic>
+              </wp:anchor>
+            </w:drawing>
+          </mc:Choice>
+          <mc:Fallback>
+            <w:pict>
+              <v:shape id="Zone de texte 129" o:spid="_x0000_s1072" type="#_x0000_t202" style="position:absolute;left:0;text-align:left;margin-left:64.05pt;margin-top:155.7pt;width:16.5pt;height:18pt;z-index:251851776;visibility:visible;mso-wrap-style:square;mso-wrap-distance-left:9pt;mso-wrap-distance-top:0;mso-wrap-distance-right:9pt;mso-wrap-distance-bottom:0;mso-position-horizontal:absolute;mso-position-horizontal-relative:text;mso-position-vertical:absolute;mso-position-vertical-relative:text;v-text-anchor:top" o:gfxdata="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" filled="f" stroked="f" strokeweight=".5pt">
+                <v:textbox>
+                  <w:txbxContent>
+                    <w:p>
+                      <w:r>
+                        <w:t>6</w:t>
+                      </w:r>
+                    </w:p>
+                    <w:p/>
+                    <w:p/>
+                    <w:p/>
+                  </w:txbxContent>
+                </v:textbox>
+              </v:shape>
+            </w:pict>
+          </mc:Fallback>
+        </mc:AlternateContent>
+      </w:r>
+      <w:r>
+        <w:rPr>
+          <w:noProof/>
+          <w:lang w:eastAsia="fr-FR"/>
+        </w:rPr>
+        <mc:AlternateContent>
+          <mc:Choice Requires="wps">
+            <w:drawing>
+              <wp:anchor distT="0" distB="0" distL="114300" distR="114300" simplePos="0" relativeHeight="251852800" behindDoc="0" locked="0" layoutInCell="1" allowOverlap="1" wp14:anchorId="4B892BF6" wp14:editId="68684FD6">
+                <wp:simplePos x="0" y="0"/>
+                <wp:positionH relativeFrom="column">
+                  <wp:posOffset>1005205</wp:posOffset>
+                </wp:positionH>
+                <wp:positionV relativeFrom="paragraph">
+                  <wp:posOffset>2106295</wp:posOffset>
+                </wp:positionV>
+                <wp:extent cx="304800" cy="0"/>
+                <wp:effectExtent l="0" t="76200" r="19050" b="114300"/>
+                <wp:wrapNone/>
+                <wp:docPr id="130" name="Connecteur droit avec flèche 130"/>
+                <wp:cNvGraphicFramePr/>
+                <a:graphic xmlns:a="http://schemas.openxmlformats.org/drawingml/2006/main">
+                  <a:graphicData uri="http://schemas.microsoft.com/office/word/2010/wordprocessingShape">
+                    <wps:wsp>
+                      <wps:cNvCnPr/>
+                      <wps:spPr>
+                        <a:xfrm>
+                          <a:off x="0" y="0"/>
+                          <a:ext cx="304800" cy="0"/>
+                        </a:xfrm>
+                        <a:prstGeom prst="straightConnector1">
+                          <a:avLst/>
+                        </a:prstGeom>
+                        <a:ln>
+                          <a:tailEnd type="arrow"/>
+                        </a:ln>
+                      </wps:spPr>
+                      <wps:style>
+                        <a:lnRef idx="1">
+                          <a:schemeClr val="accent1"/>
+                        </a:lnRef>
+                        <a:fillRef idx="0">
+                          <a:schemeClr val="accent1"/>
+                        </a:fillRef>
+                        <a:effectRef idx="0">
+                          <a:schemeClr val="accent1"/>
+                        </a:effectRef>
+                        <a:fontRef idx="minor">
+                          <a:schemeClr val="tx1"/>
+                        </a:fontRef>
+                      </wps:style>
+                      <wps:bodyPr/>
+                    </wps:wsp>
+                  </a:graphicData>
+                </a:graphic>
+                <wp14:sizeRelV relativeFrom="margin">
+                  <wp14:pctHeight>0</wp14:pctHeight>
+                </wp14:sizeRelV>
+              </wp:anchor>
+            </w:drawing>
+          </mc:Choice>
+          <mc:Fallback>
+            <w:pict>
+              <v:shapetype id="_x0000_t32" coordsize="21600,21600" o:spt="32" o:oned="t" path="m,l21600,21600e" filled="f">
+                <v:path arrowok="t" fillok="f" o:connecttype="none"/>
+                <o:lock v:ext="edit" shapetype="t"/>
+              </v:shapetype>
+              <v:shape id="Connecteur droit avec flèche 130" o:spid="_x0000_s1026" type="#_x0000_t32" style="position:absolute;margin-left:79.15pt;margin-top:165.85pt;width:24pt;height:0;z-index:251852800;visibility:visible;mso-wrap-style:square;mso-height-percent:0;mso-wrap-distance-left:9pt;mso-wrap-distance-top:0;mso-wrap-distance-right:9pt;mso-wrap-distance-bottom:0;mso-position-horizontal:absolute;mso-position-horizontal-relative:text;mso-position-vertical:absolute;mso-position-vertical-relative:text;mso-height-percent:0;mso-height-relative:margin" o:gfxdata="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" strokecolor="#4579b8 [3044]">
+                <v:stroke endarrow="open"/>
+              </v:shape>
+            </w:pict>
+          </mc:Fallback>
+        </mc:AlternateContent>
+      </w:r>
+      <w:r>
+        <w:rPr>
+          <w:noProof/>
+          <w:lang w:eastAsia="fr-FR"/>
+        </w:rPr>
+        <mc:AlternateContent>
+          <mc:Choice Requires="wps">
+            <w:drawing>
+              <wp:anchor distT="0" distB="0" distL="114300" distR="114300" simplePos="0" relativeHeight="251849728" behindDoc="0" locked="0" layoutInCell="1" allowOverlap="1" wp14:anchorId="2D0D0DFB" wp14:editId="68DE230F">
+                <wp:simplePos x="0" y="0"/>
+                <wp:positionH relativeFrom="column">
+                  <wp:posOffset>4985385</wp:posOffset>
+                </wp:positionH>
+                <wp:positionV relativeFrom="paragraph">
+                  <wp:posOffset>1558290</wp:posOffset>
+                </wp:positionV>
+                <wp:extent cx="209550" cy="228600"/>
+                <wp:effectExtent l="0" t="0" r="0" b="0"/>
+                <wp:wrapNone/>
+                <wp:docPr id="128" name="Zone de texte 128"/>
+                <wp:cNvGraphicFramePr/>
+                <a:graphic xmlns:a="http://schemas.openxmlformats.org/drawingml/2006/main">
+                  <a:graphicData uri="http://schemas.microsoft.com/office/word/2010/wordprocessingShape">
+                    <wps:wsp>
+                      <wps:cNvSpPr txBox="1"/>
+                      <wps:spPr>
+                        <a:xfrm>
+                          <a:off x="0" y="0"/>
+                          <a:ext cx="209550" cy="228600"/>
+                        </a:xfrm>
+                        <a:prstGeom prst="rect">
+                          <a:avLst/>
+                        </a:prstGeom>
+                        <a:noFill/>
+                        <a:ln w="6350">
+                          <a:noFill/>
+                        </a:ln>
+                        <a:effectLst/>
+                      </wps:spPr>
+                      <wps:style>
+                        <a:lnRef idx="0">
+                          <a:schemeClr val="accent1"/>
+                        </a:lnRef>
+                        <a:fillRef idx="0">
+                          <a:schemeClr val="accent1"/>
+                        </a:fillRef>
+                        <a:effectRef idx="0">
+                          <a:schemeClr val="accent1"/>
+                        </a:effectRef>
+                        <a:fontRef idx="minor">
+                          <a:schemeClr val="dk1"/>
+                        </a:fontRef>
+                      </wps:style>
+                      <wps:txbx>
+                        <w:txbxContent>
+                          <w:p>
+                            <w:r>
+                              <w:t>5</w:t>
+                            </w:r>
+                          </w:p>
+                          <w:p/>
+                          <w:p/>
+                        </w:txbxContent>
+                      </wps:txbx>
+                      <wps:bodyPr rot="0" spcFirstLastPara="0" vertOverflow="overflow" horzOverflow="overflow" vert="horz" wrap="square" lIns="91440" tIns="45720" rIns="91440" bIns="45720" numCol="1" spcCol="0" rtlCol="0" fromWordArt="0" anchor="t" anchorCtr="0" forceAA="0" compatLnSpc="1">
+                        <a:prstTxWarp prst="textNoShape">
+                          <a:avLst/>
+                        </a:prstTxWarp>
+                        <a:noAutofit/>
+                      </wps:bodyPr>
+                    </wps:wsp>
+                  </a:graphicData>
+                </a:graphic>
+              </wp:anchor>
+            </w:drawing>
+          </mc:Choice>
+          <mc:Fallback>
+            <w:pict>
+              <v:shape id="Zone de texte 128" o:spid="_x0000_s1073" type="#_x0000_t202" style="position:absolute;left:0;text-align:left;margin-left:392.55pt;margin-top:122.7pt;width:16.5pt;height:18pt;z-index:251849728;visibility:visible;mso-wrap-style:square;mso-wrap-distance-left:9pt;mso-wrap-distance-top:0;mso-wrap-distance-right:9pt;mso-wrap-distance-bottom:0;mso-position-horizontal:absolute;mso-position-horizontal-relative:text;mso-position-vertical:absolute;mso-position-vertical-relative:text;v-text-anchor:top" o:gfxdata="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" filled="f" stroked="f" strokeweight=".5pt">
+                <v:textbox>
+                  <w:txbxContent>
+                    <w:p>
+                      <w:r>
+                        <w:t>5</w:t>
+                      </w:r>
+                    </w:p>
+                    <w:p/>
+                    <w:p/>
+                  </w:txbxContent>
+                </v:textbox>
+              </v:shape>
+            </w:pict>
+          </mc:Fallback>
+        </mc:AlternateContent>
+      </w:r>
+      <w:r>
+        <w:rPr>
+          <w:noProof/>
+          <w:lang w:eastAsia="fr-FR"/>
+        </w:rPr>
+        <mc:AlternateContent>
+          <mc:Choice Requires="wps">
+            <w:drawing>
+              <wp:anchor distT="0" distB="0" distL="114300" distR="114300" simplePos="0" relativeHeight="251847680" behindDoc="0" locked="0" layoutInCell="1" allowOverlap="1" wp14:anchorId="6D241594" wp14:editId="1C5CBEB6">
+                <wp:simplePos x="0" y="0"/>
+                <wp:positionH relativeFrom="column">
+                  <wp:posOffset>4938395</wp:posOffset>
+                </wp:positionH>
+                <wp:positionV relativeFrom="paragraph">
+                  <wp:posOffset>1082040</wp:posOffset>
+                </wp:positionV>
+                <wp:extent cx="209550" cy="228600"/>
+                <wp:effectExtent l="0" t="0" r="0" b="0"/>
+                <wp:wrapNone/>
+                <wp:docPr id="111" name="Zone de texte 111"/>
+                <wp:cNvGraphicFramePr/>
+                <a:graphic xmlns:a="http://schemas.openxmlformats.org/drawingml/2006/main">
+                  <a:graphicData uri="http://schemas.microsoft.com/office/word/2010/wordprocessingShape">
+                    <wps:wsp>
+                      <wps:cNvSpPr txBox="1"/>
+                      <wps:spPr>
+                        <a:xfrm>
+                          <a:off x="0" y="0"/>
+                          <a:ext cx="209550" cy="228600"/>
+                        </a:xfrm>
+                        <a:prstGeom prst="rect">
+                          <a:avLst/>
+                        </a:prstGeom>
+                        <a:noFill/>
+                        <a:ln w="6350">
+                          <a:noFill/>
+                        </a:ln>
+                        <a:effectLst/>
+                      </wps:spPr>
+                      <wps:style>
+                        <a:lnRef idx="0">
+                          <a:schemeClr val="accent1"/>
+                        </a:lnRef>
+                        <a:fillRef idx="0">
+                          <a:schemeClr val="accent1"/>
+                        </a:fillRef>
+                        <a:effectRef idx="0">
+                          <a:schemeClr val="accent1"/>
+                        </a:effectRef>
+                        <a:fontRef idx="minor">
+                          <a:schemeClr val="dk1"/>
+                        </a:fontRef>
+                      </wps:style>
+                      <wps:txbx>
+                        <w:txbxContent>
+                          <w:p>
+                            <w:r>
+                              <w:t>4</w:t>
+                            </w:r>
+                          </w:p>
+                          <w:p/>
+                        </w:txbxContent>
+                      </wps:txbx>
+                      <wps:bodyPr rot="0" spcFirstLastPara="0" vertOverflow="overflow" horzOverflow="overflow" vert="horz" wrap="square" lIns="91440" tIns="45720" rIns="91440" bIns="45720" numCol="1" spcCol="0" rtlCol="0" fromWordArt="0" anchor="t" anchorCtr="0" forceAA="0" compatLnSpc="1">
+                        <a:prstTxWarp prst="textNoShape">
+                          <a:avLst/>
+                        </a:prstTxWarp>
+                        <a:noAutofit/>
+                      </wps:bodyPr>
+                    </wps:wsp>
+                  </a:graphicData>
+                </a:graphic>
+              </wp:anchor>
+            </w:drawing>
+          </mc:Choice>
+          <mc:Fallback>
+            <w:pict>
+              <v:shape id="Zone de texte 111" o:spid="_x0000_s1074" type="#_x0000_t202" style="position:absolute;left:0;text-align:left;margin-left:388.85pt;margin-top:85.2pt;width:16.5pt;height:18pt;z-index:251847680;visibility:visible;mso-wrap-style:square;mso-wrap-distance-left:9pt;mso-wrap-distance-top:0;mso-wrap-distance-right:9pt;mso-wrap-distance-bottom:0;mso-position-horizontal:absolute;mso-position-horizontal-relative:text;mso-position-vertical:absolute;mso-position-vertical-relative:text;v-text-anchor:top" o:gfxdata="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" filled="f" stroked="f" strokeweight=".5pt">
+                <v:textbox>
+                  <w:txbxContent>
+                    <w:p>
+                      <w:r>
+                        <w:t>4</w:t>
+                      </w:r>
+                    </w:p>
+                    <w:p/>
+                  </w:txbxContent>
+                </v:textbox>
+              </v:shape>
+            </w:pict>
+          </mc:Fallback>
+        </mc:AlternateContent>
+      </w:r>
+      <w:r>
+        <w:rPr>
+          <w:noProof/>
+          <w:lang w:eastAsia="fr-FR"/>
+        </w:rPr>
+        <mc:AlternateContent>
+          <mc:Choice Requires="wps">
+            <w:drawing>
+              <wp:anchor distT="0" distB="0" distL="114300" distR="114300" simplePos="0" relativeHeight="251845632" behindDoc="0" locked="0" layoutInCell="1" allowOverlap="1" wp14:anchorId="18D5AE77" wp14:editId="5892D3AF">
+                <wp:simplePos x="0" y="0"/>
+                <wp:positionH relativeFrom="column">
+                  <wp:posOffset>4491355</wp:posOffset>
+                </wp:positionH>
+                <wp:positionV relativeFrom="paragraph">
+                  <wp:posOffset>1687195</wp:posOffset>
+                </wp:positionV>
+                <wp:extent cx="570865" cy="0"/>
+                <wp:effectExtent l="38100" t="76200" r="0" b="114300"/>
+                <wp:wrapNone/>
+                <wp:docPr id="106" name="Connecteur droit avec flèche 106"/>
+                <wp:cNvGraphicFramePr/>
+                <a:graphic xmlns:a="http://schemas.openxmlformats.org/drawingml/2006/main">
+                  <a:graphicData uri="http://schemas.microsoft.com/office/word/2010/wordprocessingShape">
+                    <wps:wsp>
+                      <wps:cNvCnPr/>
+                      <wps:spPr>
+                        <a:xfrm flipH="1">
+                          <a:off x="0" y="0"/>
+                          <a:ext cx="570865" cy="0"/>
+                        </a:xfrm>
+                        <a:prstGeom prst="straightConnector1">
+                          <a:avLst/>
+                        </a:prstGeom>
+                        <a:ln>
+                          <a:tailEnd type="arrow"/>
+                        </a:ln>
+                      </wps:spPr>
+                      <wps:style>
+                        <a:lnRef idx="1">
+                          <a:schemeClr val="accent1"/>
+                        </a:lnRef>
+                        <a:fillRef idx="0">
+                          <a:schemeClr val="accent1"/>
+                        </a:fillRef>
+                        <a:effectRef idx="0">
+                          <a:schemeClr val="accent1"/>
+                        </a:effectRef>
+                        <a:fontRef idx="minor">
+                          <a:schemeClr val="tx1"/>
+                        </a:fontRef>
+                      </wps:style>
+                      <wps:bodyPr/>
+                    </wps:wsp>
+                  </a:graphicData>
+                </a:graphic>
+                <wp14:sizeRelH relativeFrom="margin">
+                  <wp14:pctWidth>0</wp14:pctWidth>
+                </wp14:sizeRelH>
+              </wp:anchor>
+            </w:drawing>
+          </mc:Choice>
+          <mc:Fallback>
+            <w:pict>
+              <v:shape id="Connecteur droit avec flèche 106" o:spid="_x0000_s1026" type="#_x0000_t32" style="position:absolute;margin-left:353.65pt;margin-top:132.85pt;width:44.95pt;height:0;flip:x;z-index:251845632;visibility:visible;mso-wrap-style:square;mso-width-percent:0;mso-wrap-distance-left:9pt;mso-wrap-distance-top:0;mso-wrap-distance-right:9pt;mso-wrap-distance-bottom:0;mso-position-horizontal:absolute;mso-position-horizontal-relative:text;mso-position-vertical:absolute;mso-position-vertical-relative:text;mso-width-percent:0;mso-width-relative:margin" o:gfxdata="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" strokecolor="#4579b8 [3044]">
+                <v:stroke endarrow="open"/>
+              </v:shape>
+            </w:pict>
+          </mc:Fallback>
+        </mc:AlternateContent>
+      </w:r>
+      <w:r>
+        <w:rPr>
+          <w:noProof/>
+          <w:lang w:eastAsia="fr-FR"/>
+        </w:rPr>
+        <mc:AlternateContent>
+          <mc:Choice Requires="wps">
+            <w:drawing>
+              <wp:anchor distT="0" distB="0" distL="114300" distR="114300" simplePos="0" relativeHeight="251843584" behindDoc="0" locked="0" layoutInCell="1" allowOverlap="1" wp14:anchorId="1280FA59" wp14:editId="7910E95E">
+                <wp:simplePos x="0" y="0"/>
+                <wp:positionH relativeFrom="column">
+                  <wp:posOffset>3719830</wp:posOffset>
+                </wp:positionH>
+                <wp:positionV relativeFrom="paragraph">
+                  <wp:posOffset>1191895</wp:posOffset>
+                </wp:positionV>
+                <wp:extent cx="1266190" cy="0"/>
+                <wp:effectExtent l="38100" t="76200" r="0" b="114300"/>
+                <wp:wrapNone/>
+                <wp:docPr id="64" name="Connecteur droit avec flèche 64"/>
+                <wp:cNvGraphicFramePr/>
+                <a:graphic xmlns:a="http://schemas.openxmlformats.org/drawingml/2006/main">
+                  <a:graphicData uri="http://schemas.microsoft.com/office/word/2010/wordprocessingShape">
+                    <wps:wsp>
+                      <wps:cNvCnPr/>
+                      <wps:spPr>
+                        <a:xfrm flipH="1">
+                          <a:off x="0" y="0"/>
+                          <a:ext cx="1266190" cy="0"/>
+                        </a:xfrm>
+                        <a:prstGeom prst="straightConnector1">
+                          <a:avLst/>
+                        </a:prstGeom>
+                        <a:ln>
+                          <a:tailEnd type="arrow"/>
+                        </a:ln>
+                      </wps:spPr>
+                      <wps:style>
+                        <a:lnRef idx="1">
+                          <a:schemeClr val="accent1"/>
+                        </a:lnRef>
+                        <a:fillRef idx="0">
+                          <a:schemeClr val="accent1"/>
+                        </a:fillRef>
+                        <a:effectRef idx="0">
+                          <a:schemeClr val="accent1"/>
+                        </a:effectRef>
+                        <a:fontRef idx="minor">
+                          <a:schemeClr val="tx1"/>
+                        </a:fontRef>
+                      </wps:style>
+                      <wps:bodyPr/>
+                    </wps:wsp>
+                  </a:graphicData>
+                </a:graphic>
+                <wp14:sizeRelH relativeFrom="margin">
+                  <wp14:pctWidth>0</wp14:pctWidth>
+                </wp14:sizeRelH>
+              </wp:anchor>
+            </w:drawing>
+          </mc:Choice>
+          <mc:Fallback>
+            <w:pict>
+              <v:shape id="Connecteur droit avec flèche 64" o:spid="_x0000_s1026" type="#_x0000_t32" style="position:absolute;margin-left:292.9pt;margin-top:93.85pt;width:99.7pt;height:0;flip:x;z-index:251843584;visibility:visible;mso-wrap-style:square;mso-width-percent:0;mso-wrap-distance-left:9pt;mso-wrap-distance-top:0;mso-wrap-distance-right:9pt;mso-wrap-distance-bottom:0;mso-position-horizontal:absolute;mso-position-horizontal-relative:text;mso-position-vertical:absolute;mso-position-vertical-relative:text;mso-width-percent:0;mso-width-relative:margin" o:gfxdata="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" strokecolor="#4579b8 [3044]">
+                <v:stroke endarrow="open"/>
+              </v:shape>
+            </w:pict>
+          </mc:Fallback>
+        </mc:AlternateContent>
+      </w:r>
       <w:r>
         <w:rPr>
           <w:noProof/>
@@ -14620,7 +14844,7 @@
           </mc:Choice>
           <mc:Fallback>
             <w:pict>
-              <v:shape id="Zone de texte 61" o:spid="_x0000_s1072" type="#_x0000_t202" style="position:absolute;left:0;text-align:left;margin-left:387.4pt;margin-top:67.2pt;width:16.5pt;height:18pt;z-index:251841536;visibility:visible;mso-wrap-style:square;mso-wrap-distance-left:9pt;mso-wrap-distance-top:0;mso-wrap-distance-right:9pt;mso-wrap-distance-bottom:0;mso-position-horizontal:absolute;mso-position-horizontal-relative:text;mso-position-vertical:absolute;mso-position-vertical-relative:text;v-text-anchor:top" o:gfxdata="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" filled="f" stroked="f" strokeweight=".5pt">
+              <v:shape id="Zone de texte 61" o:spid="_x0000_s1075" type="#_x0000_t202" style="position:absolute;left:0;text-align:left;margin-left:387.4pt;margin-top:67.2pt;width:16.5pt;height:18pt;z-index:251841536;visibility:visible;mso-wrap-style:square;mso-wrap-distance-left:9pt;mso-wrap-distance-top:0;mso-wrap-distance-right:9pt;mso-wrap-distance-bottom:0;mso-position-horizontal:absolute;mso-position-horizontal-relative:text;mso-position-vertical:absolute;mso-position-vertical-relative:text;v-text-anchor:top" o:gfxdata="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" filled="f" stroked="f" strokeweight=".5pt">
                 <v:textbox>
                   <w:txbxContent>
                     <w:p>
@@ -14783,7 +15007,7 @@
           </mc:Choice>
           <mc:Fallback>
             <w:pict>
-              <v:shape id="Zone de texte 139" o:spid="_x0000_s1073" type="#_x0000_t202" style="position:absolute;left:0;text-align:left;margin-left:387.4pt;margin-top:53.7pt;width:16.5pt;height:18pt;z-index:251832320;visibility:visible;mso-wrap-style:square;mso-wrap-distance-left:9pt;mso-wrap-distance-top:0;mso-wrap-distance-right:9pt;mso-wrap-distance-bottom:0;mso-position-horizontal:absolute;mso-position-horizontal-relative:text;mso-position-vertical:absolute;mso-position-vertical-relative:text;v-text-anchor:top" o:gfxdata="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" filled="f" stroked="f" strokeweight=".5pt">
+              <v:shape id="Zone de texte 139" o:spid="_x0000_s1076" type="#_x0000_t202" style="position:absolute;left:0;text-align:left;margin-left:387.4pt;margin-top:53.7pt;width:16.5pt;height:18pt;z-index:251832320;visibility:visible;mso-wrap-style:square;mso-wrap-distance-left:9pt;mso-wrap-distance-top:0;mso-wrap-distance-right:9pt;mso-wrap-distance-bottom:0;mso-position-horizontal:absolute;mso-position-horizontal-relative:text;mso-position-vertical:absolute;mso-position-vertical-relative:text;v-text-anchor:top" o:gfxdata="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" filled="f" stroked="f" strokeweight=".5pt">
                 <v:textbox>
                   <w:txbxContent>
                     <w:p>
@@ -14945,7 +15169,7 @@
           </mc:Choice>
           <mc:Fallback>
             <w:pict>
-              <v:shape id="Zone de texte 137" o:spid="_x0000_s1074" type="#_x0000_t202" style="position:absolute;left:0;text-align:left;margin-left:385.9pt;margin-top:39.45pt;width:16.5pt;height:18pt;z-index:251829248;visibility:visible;mso-wrap-style:square;mso-wrap-distance-left:9pt;mso-wrap-distance-top:0;mso-wrap-distance-right:9pt;mso-wrap-distance-bottom:0;mso-position-horizontal:absolute;mso-position-horizontal-relative:text;mso-position-vertical:absolute;mso-position-vertical-relative:text;v-text-anchor:top" o:gfxdata="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" filled="f" stroked="f" strokeweight=".5pt">
+              <v:shape id="Zone de texte 137" o:spid="_x0000_s1077" type="#_x0000_t202" style="position:absolute;left:0;text-align:left;margin-left:385.9pt;margin-top:39.45pt;width:16.5pt;height:18pt;z-index:251829248;visibility:visible;mso-wrap-style:square;mso-wrap-distance-left:9pt;mso-wrap-distance-top:0;mso-wrap-distance-right:9pt;mso-wrap-distance-bottom:0;mso-position-horizontal:absolute;mso-position-horizontal-relative:text;mso-position-vertical:absolute;mso-position-vertical-relative:text;v-text-anchor:top" o:gfxdata="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" filled="f" stroked="f" strokeweight=".5pt">
                 <v:textbox>
                   <w:txbxContent>
                     <w:p>
@@ -15033,9 +15257,9 @@
           <w:lang w:eastAsia="fr-FR"/>
         </w:rPr>
         <w:drawing>
-          <wp:inline distT="0" distB="0" distL="0" distR="0" wp14:anchorId="7F46B7DA" wp14:editId="6B51CFDB">
-            <wp:extent cx="2686050" cy="1419225"/>
-            <wp:effectExtent l="0" t="0" r="0" b="9525"/>
+          <wp:inline distT="0" distB="0" distL="0" distR="0" wp14:anchorId="280C3B99" wp14:editId="40E74BE9">
+            <wp:extent cx="3133725" cy="2247900"/>
+            <wp:effectExtent l="0" t="0" r="9525" b="0"/>
             <wp:docPr id="1" name="Image 1"/>
             <wp:cNvGraphicFramePr>
               <a:graphicFrameLocks xmlns:a="http://schemas.openxmlformats.org/drawingml/2006/main" noChangeAspect="1"/>
@@ -15056,7 +15280,7 @@
                   <pic:spPr>
                     <a:xfrm>
                       <a:off x="0" y="0"/>
-                      <a:ext cx="2686050" cy="1419225"/>
+                      <a:ext cx="3133725" cy="2247900"/>
                     </a:xfrm>
                     <a:prstGeom prst="rect">
                       <a:avLst/>
@@ -15194,20 +15418,7 @@
           <w:lang w:val="en-US"/>
         </w:rPr>
         <w:br/>
-      </w:r>
-      <w:proofErr w:type="spellStart"/>
-      <w:r>
-        <w:rPr>
-          <w:lang w:val="en-US"/>
-        </w:rPr>
-        <w:t>AIVCtrl</w:t>
-      </w:r>
-      <w:proofErr w:type="spellEnd"/>
-      <w:r>
-        <w:rPr>
-          <w:lang w:val="en-US"/>
-        </w:rPr>
-        <w:t xml:space="preserve"> uses UPnP event </w:t>
+        <w:t xml:space="preserve">AIVCtrl uses UPnP event </w:t>
       </w:r>
       <w:r>
         <w:rPr>
@@ -15302,16 +15513,63 @@
       </w:pPr>
       <w:r>
         <w:rPr>
-          <w:b/>
-          <w:lang w:val="en-US"/>
-        </w:rPr>
-        <w:t>Reset</w:t>
-      </w:r>
-      <w:r>
-        <w:rPr>
-          <w:lang w:val="en-US"/>
-        </w:rPr>
-        <w:t xml:space="preserve"> restores the default settings.</w:t>
+          <w:lang w:val="en-US"/>
+        </w:rPr>
+        <w:t>Hide or show the cloud servers.</w:t>
+      </w:r>
+      <w:r>
+        <w:rPr>
+          <w:lang w:val="en-US"/>
+        </w:rPr>
+        <w:br/>
+      </w:r>
+    </w:p>
+    <w:p>
+      <w:pPr>
+        <w:pStyle w:val="Paragraphedeliste"/>
+        <w:numPr>
+          <w:ilvl w:val="0"/>
+          <w:numId w:val="7"/>
+        </w:numPr>
+        <w:rPr>
+          <w:lang w:val="en-US"/>
+        </w:rPr>
+      </w:pPr>
+      <w:r>
+        <w:rPr>
+          <w:lang w:val="en-US"/>
+        </w:rPr>
+        <w:t>Change the icon size.</w:t>
+      </w:r>
+      <w:r>
+        <w:rPr>
+          <w:lang w:val="en-US"/>
+        </w:rPr>
+        <w:br/>
+      </w:r>
+    </w:p>
+    <w:p>
+      <w:pPr>
+        <w:pStyle w:val="Paragraphedeliste"/>
+        <w:numPr>
+          <w:ilvl w:val="0"/>
+          <w:numId w:val="7"/>
+        </w:numPr>
+        <w:rPr>
+          <w:lang w:val="en-US"/>
+        </w:rPr>
+      </w:pPr>
+      <w:r>
+        <w:rPr>
+          <w:lang w:val="en-US"/>
+        </w:rPr>
+        <w:t>R</w:t>
+      </w:r>
+      <w:r>
+        <w:rPr>
+          <w:lang w:val="en-US"/>
+        </w:rPr>
+        <w:t>estores the default settings.</w:t>
       </w:r>
     </w:p>
     <w:p>
@@ -15733,25 +15991,12 @@
         <w:br w:type="page"/>
       </w:r>
       <w:bookmarkStart w:id="12" w:name="_Toc505002374"/>
-      <w:proofErr w:type="spellStart"/>
       <w:r>
         <w:lastRenderedPageBreak/>
-        <w:t>Folder</w:t>
-      </w:r>
-      <w:proofErr w:type="spellEnd"/>
-      <w:r>
-        <w:t>, playlist, queue</w:t>
-      </w:r>
-      <w:r>
-        <w:t xml:space="preserve"> </w:t>
-      </w:r>
-      <w:proofErr w:type="spellStart"/>
-      <w:r>
-        <w:t>contextual</w:t>
-      </w:r>
-      <w:proofErr w:type="spellEnd"/>
-      <w:r>
-        <w:t xml:space="preserve"> menu</w:t>
+        <w:t>Folder, playlist, queue</w:t>
+      </w:r>
+      <w:r>
+        <w:t xml:space="preserve"> contextual menu</w:t>
       </w:r>
       <w:bookmarkEnd w:id="12"/>
     </w:p>
@@ -15854,21 +16099,7 @@
         <w:rPr>
           <w:lang w:val="en-US"/>
         </w:rPr>
-        <w:t xml:space="preserve"> The provider field is cleared. You can enter now a part of title. Corresponding </w:t>
-      </w:r>
-      <w:proofErr w:type="gramStart"/>
-      <w:r>
-        <w:rPr>
-          <w:lang w:val="en-US"/>
-        </w:rPr>
-        <w:t>titles  are</w:t>
-      </w:r>
-      <w:proofErr w:type="gramEnd"/>
-      <w:r>
-        <w:rPr>
-          <w:lang w:val="en-US"/>
-        </w:rPr>
-        <w:t xml:space="preserve"> moved on the top of the list. Stop </w:t>
+        <w:t xml:space="preserve"> The provider field is cleared. You can enter now a part of title. Corresponding titles  are moved on the top of the list. Stop </w:t>
       </w:r>
       <w:r>
         <w:rPr>
@@ -16216,7 +16447,6 @@
           <w:lang w:val="en-US"/>
         </w:rPr>
       </w:pPr>
-      <w:proofErr w:type="spellStart"/>
       <w:r>
         <w:rPr>
           <w:b/>
@@ -16224,7 +16454,6 @@
         </w:rPr>
         <w:t>Suppr</w:t>
       </w:r>
-      <w:proofErr w:type="spellEnd"/>
       <w:r>
         <w:rPr>
           <w:lang w:val="en-US"/>
@@ -16293,7 +16522,6 @@
           <w:lang w:val="en-US"/>
         </w:rPr>
       </w:pPr>
-      <w:proofErr w:type="spellStart"/>
       <w:r>
         <w:rPr>
           <w:b/>
@@ -16301,7 +16529,6 @@
         </w:rPr>
         <w:t>Ctrl+F</w:t>
       </w:r>
-      <w:proofErr w:type="spellEnd"/>
       <w:r>
         <w:rPr>
           <w:lang w:val="en-US"/>
@@ -16537,7 +16764,7 @@
           <w:rPr>
             <w:noProof/>
           </w:rPr>
-          <w:t>2</w:t>
+          <w:t>1</w:t>
         </w:r>
         <w:r>
           <w:fldChar w:fldCharType="end"/>
@@ -17372,9 +17599,9 @@
     </w:lvl>
   </w:abstractNum>
   <w:abstractNum w:abstractNumId="7">
-    <w:nsid w:val="39053768"/>
+    <w:nsid w:val="34E31DD1"/>
     <w:multiLevelType w:val="hybridMultilevel"/>
-    <w:tmpl w:val="970876DA"/>
+    <w:tmpl w:val="11DED858"/>
     <w:lvl w:ilvl="0" w:tplc="040C0001">
       <w:start w:val="1"/>
       <w:numFmt w:val="bullet"/>
@@ -17485,6 +17712,119 @@
     </w:lvl>
   </w:abstractNum>
   <w:abstractNum w:abstractNumId="8">
+    <w:nsid w:val="39053768"/>
+    <w:multiLevelType w:val="hybridMultilevel"/>
+    <w:tmpl w:val="970876DA"/>
+    <w:lvl w:ilvl="0" w:tplc="040C0001">
+      <w:start w:val="1"/>
+      <w:numFmt w:val="bullet"/>
+      <w:lvlText w:val=""/>
+      <w:lvlJc w:val="left"/>
+      <w:pPr>
+        <w:ind w:left="720" w:hanging="360"/>
+      </w:pPr>
+      <w:rPr>
+        <w:rFonts w:ascii="Symbol" w:hAnsi="Symbol" w:hint="default"/>
+      </w:rPr>
+    </w:lvl>
+    <w:lvl w:ilvl="1" w:tplc="040C0003" w:tentative="1">
+      <w:start w:val="1"/>
+      <w:numFmt w:val="bullet"/>
+      <w:lvlText w:val="o"/>
+      <w:lvlJc w:val="left"/>
+      <w:pPr>
+        <w:ind w:left="1440" w:hanging="360"/>
+      </w:pPr>
+      <w:rPr>
+        <w:rFonts w:ascii="Courier New" w:hAnsi="Courier New" w:cs="Courier New" w:hint="default"/>
+      </w:rPr>
+    </w:lvl>
+    <w:lvl w:ilvl="2" w:tplc="040C0005" w:tentative="1">
+      <w:start w:val="1"/>
+      <w:numFmt w:val="bullet"/>
+      <w:lvlText w:val=""/>
+      <w:lvlJc w:val="left"/>
+      <w:pPr>
+        <w:ind w:left="2160" w:hanging="360"/>
+      </w:pPr>
+      <w:rPr>
+        <w:rFonts w:ascii="Wingdings" w:hAnsi="Wingdings" w:hint="default"/>
+      </w:rPr>
+    </w:lvl>
+    <w:lvl w:ilvl="3" w:tplc="040C0001" w:tentative="1">
+      <w:start w:val="1"/>
+      <w:numFmt w:val="bullet"/>
+      <w:lvlText w:val=""/>
+      <w:lvlJc w:val="left"/>
+      <w:pPr>
+        <w:ind w:left="2880" w:hanging="360"/>
+      </w:pPr>
+      <w:rPr>
+        <w:rFonts w:ascii="Symbol" w:hAnsi="Symbol" w:hint="default"/>
+      </w:rPr>
+    </w:lvl>
+    <w:lvl w:ilvl="4" w:tplc="040C0003" w:tentative="1">
+      <w:start w:val="1"/>
+      <w:numFmt w:val="bullet"/>
+      <w:lvlText w:val="o"/>
+      <w:lvlJc w:val="left"/>
+      <w:pPr>
+        <w:ind w:left="3600" w:hanging="360"/>
+      </w:pPr>
+      <w:rPr>
+        <w:rFonts w:ascii="Courier New" w:hAnsi="Courier New" w:cs="Courier New" w:hint="default"/>
+      </w:rPr>
+    </w:lvl>
+    <w:lvl w:ilvl="5" w:tplc="040C0005" w:tentative="1">
+      <w:start w:val="1"/>
+      <w:numFmt w:val="bullet"/>
+      <w:lvlText w:val=""/>
+      <w:lvlJc w:val="left"/>
+      <w:pPr>
+        <w:ind w:left="4320" w:hanging="360"/>
+      </w:pPr>
+      <w:rPr>
+        <w:rFonts w:ascii="Wingdings" w:hAnsi="Wingdings" w:hint="default"/>
+      </w:rPr>
+    </w:lvl>
+    <w:lvl w:ilvl="6" w:tplc="040C0001" w:tentative="1">
+      <w:start w:val="1"/>
+      <w:numFmt w:val="bullet"/>
+      <w:lvlText w:val=""/>
+      <w:lvlJc w:val="left"/>
+      <w:pPr>
+        <w:ind w:left="5040" w:hanging="360"/>
+      </w:pPr>
+      <w:rPr>
+        <w:rFonts w:ascii="Symbol" w:hAnsi="Symbol" w:hint="default"/>
+      </w:rPr>
+    </w:lvl>
+    <w:lvl w:ilvl="7" w:tplc="040C0003" w:tentative="1">
+      <w:start w:val="1"/>
+      <w:numFmt w:val="bullet"/>
+      <w:lvlText w:val="o"/>
+      <w:lvlJc w:val="left"/>
+      <w:pPr>
+        <w:ind w:left="5760" w:hanging="360"/>
+      </w:pPr>
+      <w:rPr>
+        <w:rFonts w:ascii="Courier New" w:hAnsi="Courier New" w:cs="Courier New" w:hint="default"/>
+      </w:rPr>
+    </w:lvl>
+    <w:lvl w:ilvl="8" w:tplc="040C0005" w:tentative="1">
+      <w:start w:val="1"/>
+      <w:numFmt w:val="bullet"/>
+      <w:lvlText w:val=""/>
+      <w:lvlJc w:val="left"/>
+      <w:pPr>
+        <w:ind w:left="6480" w:hanging="360"/>
+      </w:pPr>
+      <w:rPr>
+        <w:rFonts w:ascii="Wingdings" w:hAnsi="Wingdings" w:hint="default"/>
+      </w:rPr>
+    </w:lvl>
+  </w:abstractNum>
+  <w:abstractNum w:abstractNumId="9">
     <w:nsid w:val="467B1C27"/>
     <w:multiLevelType w:val="hybridMultilevel"/>
     <w:tmpl w:val="91084ED4"/>
@@ -17598,7 +17938,7 @@
       </w:rPr>
     </w:lvl>
   </w:abstractNum>
-  <w:abstractNum w:abstractNumId="9">
+  <w:abstractNum w:abstractNumId="10">
     <w:nsid w:val="58481ABD"/>
     <w:multiLevelType w:val="hybridMultilevel"/>
     <w:tmpl w:val="18BA15D2"/>
@@ -17711,7 +18051,7 @@
       </w:rPr>
     </w:lvl>
   </w:abstractNum>
-  <w:abstractNum w:abstractNumId="10">
+  <w:abstractNum w:abstractNumId="11">
     <w:nsid w:val="77CB7313"/>
     <w:multiLevelType w:val="hybridMultilevel"/>
     <w:tmpl w:val="EEEC79D4"/>
@@ -17824,7 +18164,7 @@
       </w:rPr>
     </w:lvl>
   </w:abstractNum>
-  <w:abstractNum w:abstractNumId="11">
+  <w:abstractNum w:abstractNumId="12">
     <w:nsid w:val="7F152952"/>
     <w:multiLevelType w:val="hybridMultilevel"/>
     <w:tmpl w:val="594C3130"/>
@@ -17941,7 +18281,7 @@
     <w:abstractNumId w:val="6"/>
   </w:num>
   <w:num w:numId="2">
-    <w:abstractNumId w:val="7"/>
+    <w:abstractNumId w:val="8"/>
   </w:num>
   <w:num w:numId="3">
     <w:abstractNumId w:val="5"/>
@@ -17953,16 +18293,16 @@
     <w:abstractNumId w:val="4"/>
   </w:num>
   <w:num w:numId="6">
+    <w:abstractNumId w:val="10"/>
+  </w:num>
+  <w:num w:numId="7">
     <w:abstractNumId w:val="9"/>
   </w:num>
-  <w:num w:numId="7">
-    <w:abstractNumId w:val="8"/>
-  </w:num>
   <w:num w:numId="8">
-    <w:abstractNumId w:val="10"/>
+    <w:abstractNumId w:val="11"/>
   </w:num>
   <w:num w:numId="9">
-    <w:abstractNumId w:val="11"/>
+    <w:abstractNumId w:val="12"/>
   </w:num>
   <w:num w:numId="10">
     <w:abstractNumId w:val="1"/>
@@ -17972,6 +18312,9 @@
   </w:num>
   <w:num w:numId="12">
     <w:abstractNumId w:val="2"/>
+  </w:num>
+  <w:num w:numId="13">
+    <w:abstractNumId w:val="7"/>
   </w:num>
 </w:numbering>
 </file>
@@ -19466,7 +19809,7 @@
 </file>
 
 <file path=customXml/itemProps1.xml><?xml version="1.0" encoding="utf-8"?>
-<ds:datastoreItem xmlns:ds="http://schemas.openxmlformats.org/officeDocument/2006/customXml" ds:itemID="{CBE111E5-8C66-469E-97D4-29D933A5E7D9}">
+<ds:datastoreItem xmlns:ds="http://schemas.openxmlformats.org/officeDocument/2006/customXml" ds:itemID="{B4FF7DC3-3A9B-4F07-819F-B916511C32A7}">
   <ds:schemaRefs>
     <ds:schemaRef ds:uri="http://schemas.openxmlformats.org/officeDocument/2006/bibliography"/>
   </ds:schemaRefs>

</xml_diff>

<commit_message>
Update documentation for Qt 5.12.3
</commit_message>
<xml_diff>
--- a/aivctrl/doc/en.docx
+++ b/aivctrl/doc/en.docx
@@ -47,7 +47,6 @@
           <w:lang w:val="en-US"/>
         </w:rPr>
       </w:pPr>
-      <w:proofErr w:type="spellStart"/>
       <w:r>
         <w:rPr>
           <w:color w:val="0070C0"/>
@@ -57,7 +56,6 @@
         </w:rPr>
         <w:t>AIVCtrl</w:t>
       </w:r>
-      <w:proofErr w:type="spellEnd"/>
     </w:p>
     <w:p>
       <w:pPr>
@@ -1149,7 +1147,6 @@
           <w:lang w:val="en-US"/>
         </w:rPr>
       </w:pPr>
-      <w:proofErr w:type="spellStart"/>
       <w:r>
         <w:rPr>
           <w:rFonts w:cstheme="minorHAnsi"/>
@@ -1157,13 +1154,19 @@
         </w:rPr>
         <w:t>AIVCtrl</w:t>
       </w:r>
-      <w:proofErr w:type="spellEnd"/>
       <w:r>
         <w:rPr>
           <w:rFonts w:cstheme="minorHAnsi"/>
           <w:lang w:val="en-US"/>
         </w:rPr>
-        <w:t xml:space="preserve"> (audio image video control) is an application to link your </w:t>
+        <w:t xml:space="preserve">  </w:t>
+      </w:r>
+      <w:r>
+        <w:rPr>
+          <w:rFonts w:cstheme="minorHAnsi"/>
+          <w:lang w:val="en-US"/>
+        </w:rPr>
+        <w:t xml:space="preserve">(audio image video control) is an application to link your </w:t>
       </w:r>
       <w:r>
         <w:rPr>
@@ -1209,15 +1212,13 @@
         <w:br/>
         <w:t xml:space="preserve">The main functionality is to browse your media servers and to </w:t>
       </w:r>
-      <w:proofErr w:type="gramStart"/>
       <w:r>
         <w:rPr>
           <w:rFonts w:cstheme="minorHAnsi"/>
           <w:lang w:val="en-US"/>
         </w:rPr>
-        <w:t>listen</w:t>
-      </w:r>
-      <w:proofErr w:type="gramEnd"/>
+        <w:t>play</w:t>
+      </w:r>
       <w:r>
         <w:rPr>
           <w:rFonts w:cstheme="minorHAnsi"/>
@@ -1414,21 +1415,7 @@
         <w:rPr>
           <w:lang w:val="en"/>
         </w:rPr>
-        <w:t xml:space="preserve">Peter </w:t>
-      </w:r>
-      <w:proofErr w:type="spellStart"/>
-      <w:r>
-        <w:rPr>
-          <w:lang w:val="en"/>
-        </w:rPr>
-        <w:t>Pawłowski</w:t>
-      </w:r>
-      <w:proofErr w:type="spellEnd"/>
-      <w:r>
-        <w:rPr>
-          <w:lang w:val="en"/>
-        </w:rPr>
-        <w:t>)</w:t>
+        <w:t>Peter Pawłowski)</w:t>
       </w:r>
       <w:r>
         <w:rPr>
@@ -1453,7 +1440,6 @@
           <w:lang w:val="en-US"/>
         </w:rPr>
       </w:pPr>
-      <w:proofErr w:type="spellStart"/>
       <w:r>
         <w:rPr>
           <w:rStyle w:val="shorttext"/>
@@ -1463,7 +1449,6 @@
         </w:rPr>
         <w:t>MediaTomb</w:t>
       </w:r>
-      <w:proofErr w:type="spellEnd"/>
       <w:r>
         <w:rPr>
           <w:rStyle w:val="shorttext"/>
@@ -1686,21 +1671,7 @@
         <w:rPr>
           <w:lang w:val="en"/>
         </w:rPr>
-        <w:t xml:space="preserve">Peter </w:t>
-      </w:r>
-      <w:proofErr w:type="spellStart"/>
-      <w:r>
-        <w:rPr>
-          <w:lang w:val="en"/>
-        </w:rPr>
-        <w:t>Pawłowski</w:t>
-      </w:r>
-      <w:proofErr w:type="spellEnd"/>
-      <w:r>
-        <w:rPr>
-          <w:lang w:val="en"/>
-        </w:rPr>
-        <w:t>).</w:t>
+        <w:t>Peter Pawłowski).</w:t>
       </w:r>
     </w:p>
     <w:p>
@@ -1788,25 +1759,7 @@
           <w:rFonts w:cstheme="minorHAnsi"/>
           <w:lang w:val="en-US"/>
         </w:rPr>
-        <w:t xml:space="preserve"> (e.g. </w:t>
-      </w:r>
-      <w:proofErr w:type="spellStart"/>
-      <w:r>
-        <w:rPr>
-          <w:rStyle w:val="shorttext"/>
-          <w:rFonts w:cstheme="minorHAnsi"/>
-          <w:lang w:val="en-US"/>
-        </w:rPr>
-        <w:t>BubbleUPnP</w:t>
-      </w:r>
-      <w:proofErr w:type="spellEnd"/>
-      <w:r>
-        <w:rPr>
-          <w:rStyle w:val="shorttext"/>
-          <w:rFonts w:cstheme="minorHAnsi"/>
-          <w:lang w:val="en-US"/>
-        </w:rPr>
-        <w:t>).</w:t>
+        <w:t xml:space="preserve"> (e.g. BubbleUPnP).</w:t>
       </w:r>
     </w:p>
     <w:p>
@@ -2080,16 +2033,8 @@
         <w:rPr>
           <w:lang w:val="en"/>
         </w:rPr>
-        <w:t>You can download the installers from</w:t>
-      </w:r>
-      <w:proofErr w:type="gramStart"/>
-      <w:r>
-        <w:rPr>
-          <w:lang w:val="en"/>
-        </w:rPr>
-        <w:t>:</w:t>
-      </w:r>
-      <w:proofErr w:type="gramEnd"/>
+        <w:t>You can download the installers from:</w:t>
+      </w:r>
       <w:r>
         <w:rPr>
           <w:b/>
@@ -2128,24 +2073,20 @@
         </w:rPr>
         <w:t xml:space="preserve">: Download </w:t>
       </w:r>
-      <w:proofErr w:type="gramStart"/>
       <w:r>
         <w:rPr>
           <w:b/>
           <w:lang w:val="en-US"/>
         </w:rPr>
-        <w:t>install-</w:t>
-      </w:r>
-      <w:proofErr w:type="spellStart"/>
-      <w:proofErr w:type="gramEnd"/>
+        <w:t>install-AIVCtrl</w:t>
+      </w:r>
       <w:r>
         <w:rPr>
           <w:b/>
           <w:lang w:val="en-US"/>
         </w:rPr>
-        <w:t>AIVCtrl</w:t>
-      </w:r>
-      <w:proofErr w:type="spellEnd"/>
+        <w:t>-32</w:t>
+      </w:r>
       <w:r>
         <w:rPr>
           <w:b/>
@@ -2189,21 +2130,7 @@
         <w:rPr>
           <w:lang w:val="en-US"/>
         </w:rPr>
-        <w:t xml:space="preserve"> For Vista, </w:t>
-      </w:r>
-      <w:proofErr w:type="spellStart"/>
-      <w:r>
-        <w:rPr>
-          <w:lang w:val="en-US"/>
-        </w:rPr>
-        <w:t>AIVCtrl</w:t>
-      </w:r>
-      <w:proofErr w:type="spellEnd"/>
-      <w:r>
-        <w:rPr>
-          <w:lang w:val="en-US"/>
-        </w:rPr>
-        <w:t xml:space="preserve"> must be built with QT 5.6.</w:t>
+        <w:t xml:space="preserve"> For Vista, AIVCtrl must be built with QT 5.6.</w:t>
       </w:r>
       <w:r>
         <w:rPr>
@@ -2215,21 +2142,7 @@
         <w:rPr>
           <w:lang w:val="en-US"/>
         </w:rPr>
-        <w:t xml:space="preserve">Because </w:t>
-      </w:r>
-      <w:proofErr w:type="spellStart"/>
-      <w:r>
-        <w:rPr>
-          <w:lang w:val="en-US"/>
-        </w:rPr>
-        <w:t>AIVCtrl</w:t>
-      </w:r>
-      <w:proofErr w:type="spellEnd"/>
-      <w:r>
-        <w:rPr>
-          <w:lang w:val="en-US"/>
-        </w:rPr>
-        <w:t xml:space="preserve"> must access the networks, </w:t>
+        <w:t xml:space="preserve">Because AIVCtrl must access the networks, </w:t>
       </w:r>
       <w:r>
         <w:rPr>
@@ -2245,7 +2158,39 @@
           <w:color w:val="222222"/>
           <w:lang w:val="en-US"/>
         </w:rPr>
-        <w:t>For the Windows firewall, launch a dialog for this. Just click on accept to create the exception.</w:t>
+        <w:t>For the Windows</w:t>
+      </w:r>
+      <w:r>
+        <w:rPr>
+          <w:rFonts w:ascii="Arial" w:hAnsi="Arial" w:cs="Arial"/>
+          <w:color w:val="222222"/>
+          <w:lang w:val="en-US"/>
+        </w:rPr>
+        <w:t>, the</w:t>
+      </w:r>
+      <w:r>
+        <w:rPr>
+          <w:rFonts w:ascii="Arial" w:hAnsi="Arial" w:cs="Arial"/>
+          <w:color w:val="222222"/>
+          <w:lang w:val="en-US"/>
+        </w:rPr>
+        <w:t xml:space="preserve"> firewall launch</w:t>
+      </w:r>
+      <w:r>
+        <w:rPr>
+          <w:rFonts w:ascii="Arial" w:hAnsi="Arial" w:cs="Arial"/>
+          <w:color w:val="222222"/>
+          <w:lang w:val="en-US"/>
+        </w:rPr>
+        <w:t>s</w:t>
+      </w:r>
+      <w:r>
+        <w:rPr>
+          <w:rFonts w:ascii="Arial" w:hAnsi="Arial" w:cs="Arial"/>
+          <w:color w:val="222222"/>
+          <w:lang w:val="en-US"/>
+        </w:rPr>
+        <w:t xml:space="preserve"> a dialog for this. Just click on accept to create the exception.</w:t>
       </w:r>
       <w:r>
         <w:rPr>
@@ -2325,129 +2270,133 @@
         </w:rPr>
         <w:t xml:space="preserve">: Download </w:t>
       </w:r>
-      <w:proofErr w:type="spellStart"/>
       <w:r>
         <w:rPr>
           <w:b/>
           <w:lang w:val="en-US"/>
         </w:rPr>
-        <w:t>aivctrl</w:t>
-      </w:r>
-      <w:proofErr w:type="spellEnd"/>
+        <w:t>aivctrl-</w:t>
+      </w:r>
       <w:r>
         <w:rPr>
           <w:b/>
           <w:lang w:val="en-US"/>
         </w:rPr>
-        <w:t>-</w:t>
+        <w:t>&lt;version&gt;</w:t>
       </w:r>
       <w:r>
         <w:rPr>
           <w:b/>
           <w:lang w:val="en-US"/>
         </w:rPr>
-        <w:t>&lt;version&gt;</w:t>
+        <w:t>.deb</w:t>
+      </w:r>
+      <w:r>
+        <w:rPr>
+          <w:lang w:val="en-US"/>
+        </w:rPr>
+        <w:t xml:space="preserve"> </w:t>
+      </w:r>
+      <w:r>
+        <w:rPr>
+          <w:lang w:val="en-US"/>
+        </w:rPr>
+        <w:t xml:space="preserve">click or </w:t>
+      </w:r>
+      <w:r>
+        <w:rPr>
+          <w:lang w:val="en-US"/>
+        </w:rPr>
+        <w:t>double click on it to install.</w:t>
+      </w:r>
+      <w:r>
+        <w:rPr>
+          <w:lang w:val="en-US"/>
+        </w:rPr>
+        <w:br/>
+      </w:r>
+      <w:r>
+        <w:rPr>
+          <w:lang w:val="en-US"/>
+        </w:rPr>
+        <w:t xml:space="preserve">Tested with Kubuntu </w:t>
+      </w:r>
+      <w:r>
+        <w:rPr>
+          <w:lang w:val="en-US"/>
+        </w:rPr>
+        <w:t>17.10</w:t>
+      </w:r>
+      <w:r>
+        <w:rPr>
+          <w:lang w:val="en-US"/>
+        </w:rPr>
+        <w:t xml:space="preserve"> and Ubuntu 16.04 LTS (for this, use preferably </w:t>
       </w:r>
       <w:r>
         <w:rPr>
           <w:b/>
           <w:lang w:val="en-US"/>
         </w:rPr>
-        <w:t>.deb</w:t>
-      </w:r>
-      <w:r>
-        <w:rPr>
-          <w:lang w:val="en-US"/>
-        </w:rPr>
-        <w:t xml:space="preserve"> </w:t>
-      </w:r>
-      <w:r>
-        <w:rPr>
-          <w:lang w:val="en-US"/>
-        </w:rPr>
-        <w:t xml:space="preserve">click or </w:t>
-      </w:r>
-      <w:r>
-        <w:rPr>
-          <w:lang w:val="en-US"/>
-        </w:rPr>
-        <w:t>double click on it to install.</w:t>
+        <w:t>/user/share/aivctrl/aivctrl.run.desktop</w:t>
+      </w:r>
+      <w:r>
+        <w:rPr>
+          <w:lang w:val="en-US"/>
+        </w:rPr>
+        <w:t xml:space="preserve"> to launch AIVCtrl).</w:t>
       </w:r>
       <w:r>
         <w:rPr>
           <w:lang w:val="en-US"/>
         </w:rPr>
         <w:br/>
-      </w:r>
-      <w:r>
-        <w:rPr>
-          <w:lang w:val="en-US"/>
-        </w:rPr>
-        <w:t xml:space="preserve">Tested with Kubuntu </w:t>
-      </w:r>
-      <w:r>
-        <w:rPr>
-          <w:lang w:val="en-US"/>
-        </w:rPr>
-        <w:t>17.10</w:t>
-      </w:r>
-      <w:r>
-        <w:rPr>
-          <w:lang w:val="en-US"/>
-        </w:rPr>
-        <w:t xml:space="preserve"> and Ubuntu 16.04 LTS (for this, use preferably </w:t>
+        <w:t>In a</w:t>
+      </w:r>
+      <w:r>
+        <w:rPr>
+          <w:lang w:val="en-US"/>
+        </w:rPr>
+        <w:t xml:space="preserve"> terminal</w:t>
+      </w:r>
+      <w:r>
+        <w:rPr>
+          <w:lang w:val="en-US"/>
+        </w:rPr>
+        <w:t xml:space="preserve"> you can also launch</w:t>
+      </w:r>
+      <w:r>
+        <w:rPr>
+          <w:lang w:val="en-US"/>
+        </w:rPr>
+        <w:t> </w:t>
       </w:r>
       <w:r>
         <w:rPr>
           <w:b/>
           <w:lang w:val="en-US"/>
         </w:rPr>
-        <w:t>/user/share/</w:t>
-      </w:r>
-      <w:proofErr w:type="spellStart"/>
+        <w:t>sudo dpkg -i aivctrl-</w:t>
+      </w:r>
       <w:r>
         <w:rPr>
           <w:b/>
           <w:lang w:val="en-US"/>
         </w:rPr>
-        <w:t>aivctrl</w:t>
-      </w:r>
-      <w:proofErr w:type="spellEnd"/>
+        <w:t xml:space="preserve">&lt;version&gt;.deb </w:t>
+      </w:r>
+      <w:r>
+        <w:rPr>
+          <w:lang w:val="en-US"/>
+        </w:rPr>
+        <w:t>to install the package</w:t>
+      </w:r>
       <w:r>
         <w:rPr>
           <w:b/>
           <w:lang w:val="en-US"/>
         </w:rPr>
-        <w:t>/</w:t>
-      </w:r>
-      <w:proofErr w:type="spellStart"/>
-      <w:r>
-        <w:rPr>
-          <w:b/>
-          <w:lang w:val="en-US"/>
-        </w:rPr>
-        <w:t>aivctrl.run.desktop</w:t>
-      </w:r>
-      <w:proofErr w:type="spellEnd"/>
-      <w:r>
-        <w:rPr>
-          <w:lang w:val="en-US"/>
-        </w:rPr>
-        <w:t xml:space="preserve"> to launch </w:t>
-      </w:r>
-      <w:proofErr w:type="spellStart"/>
-      <w:r>
-        <w:rPr>
-          <w:lang w:val="en-US"/>
-        </w:rPr>
-        <w:t>AIVCtrl</w:t>
-      </w:r>
-      <w:proofErr w:type="spellEnd"/>
-      <w:r>
-        <w:rPr>
-          <w:lang w:val="en-US"/>
-        </w:rPr>
-        <w:t>).</w:t>
+        <w:t>.</w:t>
       </w:r>
       <w:r>
         <w:rPr>
@@ -2496,119 +2445,64 @@
           <w:b/>
           <w:lang w:val="en-US"/>
         </w:rPr>
-        <w:t xml:space="preserve"> </w:t>
-      </w:r>
-      <w:proofErr w:type="spellStart"/>
+        <w:t xml:space="preserve"> aivctrl-</w:t>
+      </w:r>
       <w:r>
         <w:rPr>
           <w:b/>
           <w:lang w:val="en-US"/>
         </w:rPr>
-        <w:t>aivctrl</w:t>
-      </w:r>
-      <w:proofErr w:type="spellEnd"/>
+        <w:t>&lt;version&gt;</w:t>
+      </w:r>
       <w:r>
         <w:rPr>
           <w:b/>
           <w:lang w:val="en-US"/>
         </w:rPr>
-        <w:t>-</w:t>
+        <w:t>.zip</w:t>
+      </w:r>
+      <w:r>
+        <w:rPr>
+          <w:lang w:val="en-US"/>
+        </w:rPr>
+        <w:t xml:space="preserve"> for a manual installation.</w:t>
+      </w:r>
+      <w:r>
+        <w:rPr>
+          <w:lang w:val="en-US"/>
+        </w:rPr>
+        <w:br/>
+      </w:r>
+      <w:r>
+        <w:rPr>
+          <w:lang w:val="en-US"/>
+        </w:rPr>
+        <w:t>F</w:t>
+      </w:r>
+      <w:r>
+        <w:rPr>
+          <w:lang w:val="en-US"/>
+        </w:rPr>
+        <w:t xml:space="preserve">or this, use </w:t>
+      </w:r>
+      <w:r>
+        <w:rPr>
+          <w:lang w:val="en-US"/>
+        </w:rPr>
+        <w:t xml:space="preserve">preferably </w:t>
       </w:r>
       <w:r>
         <w:rPr>
           <w:b/>
           <w:lang w:val="en-US"/>
         </w:rPr>
-        <w:t>&lt;version&gt;</w:t>
-      </w:r>
-      <w:r>
-        <w:rPr>
-          <w:b/>
-          <w:lang w:val="en-US"/>
-        </w:rPr>
-        <w:t>.zip</w:t>
-      </w:r>
-      <w:r>
-        <w:rPr>
-          <w:lang w:val="en-US"/>
-        </w:rPr>
-        <w:t xml:space="preserve"> for a manual installation.</w:t>
-      </w:r>
-      <w:r>
-        <w:rPr>
-          <w:lang w:val="en-US"/>
-        </w:rPr>
-        <w:br/>
-      </w:r>
-      <w:r>
-        <w:rPr>
-          <w:lang w:val="en-US"/>
-        </w:rPr>
-        <w:t>F</w:t>
-      </w:r>
-      <w:r>
-        <w:rPr>
-          <w:lang w:val="en-US"/>
-        </w:rPr>
-        <w:t xml:space="preserve">or this, use </w:t>
-      </w:r>
-      <w:r>
-        <w:rPr>
-          <w:lang w:val="en-US"/>
-        </w:rPr>
-        <w:t xml:space="preserve">preferably </w:t>
-      </w:r>
-      <w:r>
-        <w:rPr>
-          <w:b/>
-          <w:lang w:val="en-US"/>
-        </w:rPr>
-        <w:t>/user/share/</w:t>
-      </w:r>
-      <w:proofErr w:type="spellStart"/>
-      <w:r>
-        <w:rPr>
-          <w:b/>
-          <w:lang w:val="en-US"/>
-        </w:rPr>
-        <w:t>aivctrl</w:t>
-      </w:r>
-      <w:proofErr w:type="spellEnd"/>
-      <w:r>
-        <w:rPr>
-          <w:b/>
-          <w:lang w:val="en-US"/>
-        </w:rPr>
-        <w:t>/</w:t>
-      </w:r>
-      <w:proofErr w:type="spellStart"/>
-      <w:r>
-        <w:rPr>
-          <w:b/>
-          <w:lang w:val="en-US"/>
-        </w:rPr>
-        <w:t>aivctrl.run.desktop</w:t>
-      </w:r>
-      <w:proofErr w:type="spellEnd"/>
-      <w:r>
-        <w:rPr>
-          <w:lang w:val="en-US"/>
-        </w:rPr>
-        <w:t xml:space="preserve"> to launch </w:t>
-      </w:r>
-      <w:proofErr w:type="spellStart"/>
-      <w:r>
-        <w:rPr>
-          <w:lang w:val="en-US"/>
-        </w:rPr>
-        <w:t>AIVCtrl</w:t>
-      </w:r>
-      <w:proofErr w:type="spellEnd"/>
-      <w:r>
-        <w:rPr>
-          <w:lang w:val="en-US"/>
-        </w:rPr>
-        <w:t xml:space="preserve">. </w:t>
+        <w:t>/user/share/aivctrl/aivctrl.run.desktop</w:t>
+      </w:r>
+      <w:r>
+        <w:rPr>
+          <w:lang w:val="en-US"/>
+        </w:rPr>
+        <w:t xml:space="preserve"> to launch AIVCtrl. </w:t>
       </w:r>
     </w:p>
     <w:p>
@@ -2666,21 +2560,12 @@
         </w:rPr>
         <w:br/>
       </w:r>
-      <w:proofErr w:type="spellStart"/>
       <w:r>
         <w:rPr>
           <w:b/>
           <w:lang w:val="en-US"/>
         </w:rPr>
-        <w:t>sudo</w:t>
-      </w:r>
-      <w:proofErr w:type="spellEnd"/>
-      <w:r>
-        <w:rPr>
-          <w:b/>
-          <w:lang w:val="en-US"/>
-        </w:rPr>
-        <w:t xml:space="preserve"> apt-get install qt5-default</w:t>
+        <w:t>sudo apt-get install qt5-default</w:t>
       </w:r>
       <w:r>
         <w:rPr>
@@ -2739,53 +2624,12 @@
         </w:rPr>
         <w:t>or with a terminal </w:t>
       </w:r>
-      <w:proofErr w:type="spellStart"/>
       <w:r>
         <w:rPr>
           <w:b/>
           <w:lang w:val="en-US"/>
         </w:rPr>
-        <w:t>sudo</w:t>
-      </w:r>
-      <w:proofErr w:type="spellEnd"/>
-      <w:r>
-        <w:rPr>
-          <w:b/>
-          <w:lang w:val="en-US"/>
-        </w:rPr>
-        <w:t xml:space="preserve"> </w:t>
-      </w:r>
-      <w:proofErr w:type="spellStart"/>
-      <w:r>
-        <w:rPr>
-          <w:b/>
-          <w:lang w:val="en-US"/>
-        </w:rPr>
-        <w:t>dpkg</w:t>
-      </w:r>
-      <w:proofErr w:type="spellEnd"/>
-      <w:r>
-        <w:rPr>
-          <w:b/>
-          <w:lang w:val="en-US"/>
-        </w:rPr>
-        <w:t xml:space="preserve"> -</w:t>
-      </w:r>
-      <w:proofErr w:type="spellStart"/>
-      <w:r>
-        <w:rPr>
-          <w:b/>
-          <w:lang w:val="en-US"/>
-        </w:rPr>
-        <w:t>i</w:t>
-      </w:r>
-      <w:proofErr w:type="spellEnd"/>
-      <w:r>
-        <w:rPr>
-          <w:b/>
-          <w:lang w:val="en-US"/>
-        </w:rPr>
-        <w:t xml:space="preserve"> aivctrl-pi3-&lt;version&gt;.deb. </w:t>
+        <w:t xml:space="preserve">sudo dpkg -i aivctrl-pi3-&lt;version&gt;.deb. </w:t>
       </w:r>
       <w:r>
         <w:rPr>
@@ -2932,16 +2776,26 @@
         <w:rPr>
           <w:lang w:val="en-US"/>
         </w:rPr>
-        <w:t xml:space="preserve">uninstall </w:t>
-      </w:r>
-      <w:proofErr w:type="gramStart"/>
-      <w:r>
-        <w:rPr>
-          <w:lang w:val="en-US"/>
-        </w:rPr>
-        <w:t>of  Windows</w:t>
-      </w:r>
-      <w:proofErr w:type="gramEnd"/>
+        <w:t>uninstall</w:t>
+      </w:r>
+      <w:r>
+        <w:rPr>
+          <w:lang w:val="en-US"/>
+        </w:rPr>
+        <w:t>ation</w:t>
+      </w:r>
+      <w:r>
+        <w:rPr>
+          <w:lang w:val="en-US"/>
+        </w:rPr>
+        <w:t xml:space="preserve"> </w:t>
+      </w:r>
+      <w:r>
+        <w:rPr>
+          <w:lang w:val="en-US"/>
+        </w:rPr>
+        <w:t>of Windows</w:t>
+      </w:r>
       <w:r>
         <w:rPr>
           <w:lang w:val="en-US"/>
@@ -2972,14 +2826,12 @@
           <w:lang w:val="en"/>
         </w:rPr>
       </w:pPr>
-      <w:proofErr w:type="gramStart"/>
-      <w:r>
-        <w:rPr>
-          <w:lang w:val="en-US"/>
-        </w:rPr>
-        <w:t>Linux :</w:t>
-      </w:r>
-      <w:proofErr w:type="gramEnd"/>
+      <w:r>
+        <w:rPr>
+          <w:lang w:val="en-US"/>
+        </w:rPr>
+        <w:t>Linux:</w:t>
+      </w:r>
       <w:r>
         <w:rPr>
           <w:lang w:val="en-US"/>
@@ -2992,77 +2844,42 @@
         </w:rPr>
         <w:t xml:space="preserve">For all </w:t>
       </w:r>
-      <w:proofErr w:type="spellStart"/>
-      <w:r>
-        <w:rPr>
-          <w:lang w:val="en-US"/>
-        </w:rPr>
-        <w:t>linux</w:t>
-      </w:r>
-      <w:proofErr w:type="spellEnd"/>
-      <w:r>
-        <w:rPr>
-          <w:lang w:val="en-US"/>
-        </w:rPr>
-        <w:t xml:space="preserve"> base </w:t>
-      </w:r>
-      <w:proofErr w:type="spellStart"/>
-      <w:r>
-        <w:rPr>
-          <w:lang w:val="en-US"/>
-        </w:rPr>
-        <w:t>Debian</w:t>
-      </w:r>
-      <w:proofErr w:type="spellEnd"/>
-      <w:r>
-        <w:rPr>
-          <w:lang w:val="en-US"/>
-        </w:rPr>
-        <w:t xml:space="preserve">, </w:t>
-      </w:r>
-      <w:r>
-        <w:rPr>
-          <w:lang w:val="en-US"/>
-        </w:rPr>
-        <w:t xml:space="preserve">in a </w:t>
-      </w:r>
-      <w:r>
-        <w:rPr>
-          <w:lang w:val="en-US"/>
-        </w:rPr>
-        <w:t xml:space="preserve"> terminal </w:t>
-      </w:r>
-      <w:proofErr w:type="spellStart"/>
+      <w:r>
+        <w:rPr>
+          <w:lang w:val="en-US"/>
+        </w:rPr>
+        <w:t>Linux</w:t>
+      </w:r>
+      <w:r>
+        <w:rPr>
+          <w:lang w:val="en-US"/>
+        </w:rPr>
+        <w:t xml:space="preserve"> base Debian, </w:t>
+      </w:r>
+      <w:r>
+        <w:rPr>
+          <w:lang w:val="en-US"/>
+        </w:rPr>
+        <w:t xml:space="preserve">in </w:t>
+      </w:r>
+      <w:r>
+        <w:rPr>
+          <w:lang w:val="en-US"/>
+        </w:rPr>
+        <w:t>a terminal</w:t>
+      </w:r>
+      <w:r>
+        <w:rPr>
+          <w:lang w:val="en-US"/>
+        </w:rPr>
+        <w:t xml:space="preserve"> </w:t>
+      </w:r>
       <w:r>
         <w:rPr>
           <w:b/>
           <w:lang w:val="en-US"/>
         </w:rPr>
-        <w:t>sudo</w:t>
-      </w:r>
-      <w:proofErr w:type="spellEnd"/>
-      <w:r>
-        <w:rPr>
-          <w:b/>
-          <w:lang w:val="en-US"/>
-        </w:rPr>
-        <w:t xml:space="preserve"> apt-get remove </w:t>
-      </w:r>
-      <w:proofErr w:type="spellStart"/>
-      <w:r>
-        <w:rPr>
-          <w:b/>
-          <w:lang w:val="en-US"/>
-        </w:rPr>
-        <w:t>aivctr</w:t>
-      </w:r>
-      <w:proofErr w:type="spellEnd"/>
-      <w:r>
-        <w:rPr>
-          <w:b/>
-          <w:lang w:val="en-US"/>
-        </w:rPr>
-        <w:t>.</w:t>
+        <w:t>sudo apt-get remove aivctr.</w:t>
       </w:r>
       <w:r>
         <w:rPr>
@@ -3169,30 +2986,8 @@
                               <w:rPr>
                                 <w:rFonts w:asciiTheme="majorHAnsi" w:hAnsiTheme="majorHAnsi"/>
                               </w:rPr>
-                              <w:t xml:space="preserve">Queue or </w:t>
+                              <w:t>Queue or current playing</w:t>
                             </w:r>
-                            <w:proofErr w:type="spellStart"/>
-                            <w:r>
-                              <w:rPr>
-                                <w:rFonts w:asciiTheme="majorHAnsi" w:hAnsiTheme="majorHAnsi"/>
-                              </w:rPr>
-                              <w:t>current</w:t>
-                            </w:r>
-                            <w:proofErr w:type="spellEnd"/>
-                            <w:r>
-                              <w:rPr>
-                                <w:rFonts w:asciiTheme="majorHAnsi" w:hAnsiTheme="majorHAnsi"/>
-                              </w:rPr>
-                              <w:t xml:space="preserve"> </w:t>
-                            </w:r>
-                            <w:proofErr w:type="spellStart"/>
-                            <w:r>
-                              <w:rPr>
-                                <w:rFonts w:asciiTheme="majorHAnsi" w:hAnsiTheme="majorHAnsi"/>
-                              </w:rPr>
-                              <w:t>playing</w:t>
-                            </w:r>
-                            <w:proofErr w:type="spellEnd"/>
                           </w:p>
                         </w:txbxContent>
                       </wps:txbx>
@@ -3530,23 +3325,13 @@
                                 <w:szCs w:val="24"/>
                               </w:rPr>
                             </w:pPr>
-                            <w:proofErr w:type="spellStart"/>
                             <w:r>
                               <w:rPr>
                                 <w:rFonts w:asciiTheme="majorHAnsi" w:hAnsiTheme="majorHAnsi"/>
                                 <w:sz w:val="24"/>
                                 <w:szCs w:val="24"/>
                               </w:rPr>
-                              <w:t>Remote</w:t>
-                            </w:r>
-                            <w:proofErr w:type="spellEnd"/>
-                            <w:r>
-                              <w:rPr>
-                                <w:rFonts w:asciiTheme="majorHAnsi" w:hAnsiTheme="majorHAnsi"/>
-                                <w:sz w:val="24"/>
-                                <w:szCs w:val="24"/>
-                              </w:rPr>
-                              <w:t xml:space="preserve"> s</w:t>
+                              <w:t>Remote s</w:t>
                             </w:r>
                             <w:r>
                               <w:rPr>
@@ -3990,19 +3775,11 @@
                                 <w:rFonts w:asciiTheme="majorHAnsi" w:hAnsiTheme="majorHAnsi"/>
                               </w:rPr>
                             </w:pPr>
-                            <w:proofErr w:type="spellStart"/>
                             <w:r>
                               <w:rPr>
                                 <w:rFonts w:asciiTheme="majorHAnsi" w:hAnsiTheme="majorHAnsi"/>
                               </w:rPr>
-                              <w:t>Contextual</w:t>
-                            </w:r>
-                            <w:proofErr w:type="spellEnd"/>
-                            <w:r>
-                              <w:rPr>
-                                <w:rFonts w:asciiTheme="majorHAnsi" w:hAnsiTheme="majorHAnsi"/>
-                              </w:rPr>
-                              <w:t xml:space="preserve"> </w:t>
+                              <w:t xml:space="preserve">Contextual </w:t>
                             </w:r>
                             <w:r>
                               <w:rPr>
@@ -4607,16 +4384,8 @@
                               <w:rPr>
                                 <w:rFonts w:asciiTheme="majorHAnsi" w:hAnsiTheme="majorHAnsi"/>
                               </w:rPr>
-                              <w:t xml:space="preserve">Collapse or </w:t>
+                              <w:t>Collapse or expand</w:t>
                             </w:r>
-                            <w:proofErr w:type="spellStart"/>
-                            <w:r>
-                              <w:rPr>
-                                <w:rFonts w:asciiTheme="majorHAnsi" w:hAnsiTheme="majorHAnsi"/>
-                              </w:rPr>
-                              <w:t>expand</w:t>
-                            </w:r>
-                            <w:proofErr w:type="spellEnd"/>
                           </w:p>
                         </w:txbxContent>
                       </wps:txbx>
@@ -5370,7 +5139,6 @@
                             <w:r>
                               <w:t xml:space="preserve">List of </w:t>
                             </w:r>
-                            <w:proofErr w:type="spellStart"/>
                             <w:r>
                               <w:rPr>
                                 <w:sz w:val="24"/>
@@ -5378,7 +5146,6 @@
                               </w:rPr>
                               <w:t>renderers</w:t>
                             </w:r>
-                            <w:proofErr w:type="spellEnd"/>
                           </w:p>
                         </w:txbxContent>
                       </wps:txbx>
@@ -7418,19 +7185,11 @@
                                 <w:rFonts w:asciiTheme="majorHAnsi" w:hAnsiTheme="majorHAnsi"/>
                               </w:rPr>
                             </w:pPr>
-                            <w:proofErr w:type="spellStart"/>
                             <w:r>
                               <w:rPr>
                                 <w:rFonts w:asciiTheme="majorHAnsi" w:hAnsiTheme="majorHAnsi"/>
                               </w:rPr>
-                              <w:t>Renderer</w:t>
-                            </w:r>
-                            <w:proofErr w:type="spellEnd"/>
-                            <w:r>
-                              <w:rPr>
-                                <w:rFonts w:asciiTheme="majorHAnsi" w:hAnsiTheme="majorHAnsi"/>
-                              </w:rPr>
-                              <w:t xml:space="preserve"> </w:t>
+                              <w:t xml:space="preserve">Renderer </w:t>
                             </w:r>
                             <w:r>
                               <w:rPr>
@@ -7665,11 +7424,9 @@
                             <w:pPr>
                               <w:jc w:val="center"/>
                             </w:pPr>
-                            <w:proofErr w:type="spellStart"/>
                             <w:r>
                               <w:t>Previous</w:t>
                             </w:r>
-                            <w:proofErr w:type="spellEnd"/>
                           </w:p>
                         </w:txbxContent>
                       </wps:txbx>
@@ -7774,14 +7531,12 @@
                             <w:pPr>
                               <w:jc w:val="center"/>
                             </w:pPr>
-                            <w:proofErr w:type="spellStart"/>
                             <w:r>
                               <w:rPr>
                                 <w:rFonts w:asciiTheme="majorHAnsi" w:hAnsiTheme="majorHAnsi"/>
                               </w:rPr>
                               <w:t>Next</w:t>
                             </w:r>
-                            <w:proofErr w:type="spellEnd"/>
                           </w:p>
                         </w:txbxContent>
                       </wps:txbx>
@@ -8035,28 +7790,13 @@
                             <w:pPr>
                               <w:jc w:val="center"/>
                             </w:pPr>
-                            <w:proofErr w:type="spellStart"/>
                             <w:r>
-                              <w:t>Current</w:t>
+                              <w:t>Current playing</w:t>
                             </w:r>
-                            <w:proofErr w:type="spellEnd"/>
-                            <w:r>
-                              <w:t xml:space="preserve"> </w:t>
-                            </w:r>
-                            <w:proofErr w:type="spellStart"/>
-                            <w:r>
-                              <w:t>playing</w:t>
-                            </w:r>
-                            <w:proofErr w:type="spellEnd"/>
                             <w:r>
                               <w:br/>
-                              <w:t xml:space="preserve"> </w:t>
+                              <w:t xml:space="preserve"> title</w:t>
                             </w:r>
-                            <w:proofErr w:type="spellStart"/>
-                            <w:r>
-                              <w:t>title</w:t>
-                            </w:r>
-                            <w:proofErr w:type="spellEnd"/>
                           </w:p>
                         </w:txbxContent>
                       </wps:txbx>
@@ -8182,43 +7922,25 @@
                                 <w:rFonts w:asciiTheme="majorHAnsi" w:hAnsiTheme="majorHAnsi"/>
                               </w:rPr>
                             </w:pPr>
-                            <w:proofErr w:type="spellStart"/>
                             <w:r>
                               <w:rPr>
                                 <w:rFonts w:asciiTheme="majorHAnsi" w:hAnsiTheme="majorHAnsi"/>
                               </w:rPr>
-                              <w:t>Current</w:t>
+                              <w:t xml:space="preserve">Current </w:t>
                             </w:r>
-                            <w:proofErr w:type="spellEnd"/>
-                            <w:r>
-                              <w:rPr>
-                                <w:rFonts w:asciiTheme="majorHAnsi" w:hAnsiTheme="majorHAnsi"/>
-                              </w:rPr>
-                              <w:t xml:space="preserve"> </w:t>
-                            </w:r>
-                            <w:proofErr w:type="spellStart"/>
                             <w:r>
                               <w:rPr>
                                 <w:rFonts w:asciiTheme="majorHAnsi" w:hAnsiTheme="majorHAnsi"/>
                               </w:rPr>
                               <w:t>playing</w:t>
                             </w:r>
-                            <w:proofErr w:type="spellEnd"/>
                             <w:r>
                               <w:rPr>
                                 <w:rFonts w:asciiTheme="majorHAnsi" w:hAnsiTheme="majorHAnsi"/>
                               </w:rPr>
                               <w:br/>
-                              <w:t xml:space="preserve"> </w:t>
+                              <w:t xml:space="preserve"> thumbnail</w:t>
                             </w:r>
-                            <w:proofErr w:type="spellStart"/>
-                            <w:r>
-                              <w:rPr>
-                                <w:rFonts w:asciiTheme="majorHAnsi" w:hAnsiTheme="majorHAnsi"/>
-                              </w:rPr>
-                              <w:t>thumbnail</w:t>
-                            </w:r>
-                            <w:proofErr w:type="spellEnd"/>
                           </w:p>
                         </w:txbxContent>
                       </wps:txbx>
@@ -8415,28 +8137,16 @@
                             <w:pPr>
                               <w:jc w:val="center"/>
                             </w:pPr>
-                            <w:proofErr w:type="spellStart"/>
                             <w:r>
-                              <w:t>Current</w:t>
+                              <w:t xml:space="preserve">Current </w:t>
                             </w:r>
-                            <w:proofErr w:type="spellEnd"/>
-                            <w:r>
-                              <w:t xml:space="preserve"> </w:t>
-                            </w:r>
-                            <w:proofErr w:type="spellStart"/>
                             <w:r>
                               <w:t>Renderer</w:t>
                             </w:r>
-                            <w:proofErr w:type="spellEnd"/>
                             <w:r>
                               <w:br/>
-                              <w:t xml:space="preserve"> </w:t>
+                              <w:t xml:space="preserve"> name</w:t>
                             </w:r>
-                            <w:proofErr w:type="spellStart"/>
-                            <w:r>
-                              <w:t>name</w:t>
-                            </w:r>
-                            <w:proofErr w:type="spellEnd"/>
                           </w:p>
                         </w:txbxContent>
                       </wps:txbx>
@@ -8633,44 +8343,14 @@
                               <w:rPr>
                                 <w:rFonts w:asciiTheme="majorHAnsi" w:hAnsiTheme="majorHAnsi"/>
                               </w:rPr>
-                              <w:t xml:space="preserve">Servers </w:t>
+                              <w:t>Servers is selected</w:t>
                             </w:r>
-                            <w:proofErr w:type="spellStart"/>
                             <w:r>
                               <w:rPr>
                                 <w:rFonts w:asciiTheme="majorHAnsi" w:hAnsiTheme="majorHAnsi"/>
                               </w:rPr>
-                              <w:t>is</w:t>
+                              <w:t xml:space="preserve"> or search</w:t>
                             </w:r>
-                            <w:proofErr w:type="spellEnd"/>
-                            <w:r>
-                              <w:rPr>
-                                <w:rFonts w:asciiTheme="majorHAnsi" w:hAnsiTheme="majorHAnsi"/>
-                              </w:rPr>
-                              <w:t xml:space="preserve"> </w:t>
-                            </w:r>
-                            <w:proofErr w:type="spellStart"/>
-                            <w:r>
-                              <w:rPr>
-                                <w:rFonts w:asciiTheme="majorHAnsi" w:hAnsiTheme="majorHAnsi"/>
-                              </w:rPr>
-                              <w:t>selected</w:t>
-                            </w:r>
-                            <w:proofErr w:type="spellEnd"/>
-                            <w:r>
-                              <w:rPr>
-                                <w:rFonts w:asciiTheme="majorHAnsi" w:hAnsiTheme="majorHAnsi"/>
-                              </w:rPr>
-                              <w:t xml:space="preserve"> or </w:t>
-                            </w:r>
-                            <w:proofErr w:type="spellStart"/>
-                            <w:r>
-                              <w:rPr>
-                                <w:rFonts w:asciiTheme="majorHAnsi" w:hAnsiTheme="majorHAnsi"/>
-                              </w:rPr>
-                              <w:t>search</w:t>
-                            </w:r>
-                            <w:proofErr w:type="spellEnd"/>
                           </w:p>
                         </w:txbxContent>
                       </wps:txbx>
@@ -8840,7 +8520,6 @@
                               </w:rPr>
                               <w:t>“</w:t>
                             </w:r>
-                            <w:proofErr w:type="spellStart"/>
                             <w:r>
                               <w:rPr>
                                 <w:rFonts w:asciiTheme="majorHAnsi" w:hAnsiTheme="majorHAnsi"/>
@@ -8848,29 +8527,12 @@
                               </w:rPr>
                               <w:t>Musique</w:t>
                             </w:r>
-                            <w:proofErr w:type="spellEnd"/>
                             <w:r>
                               <w:rPr>
                                 <w:rFonts w:asciiTheme="majorHAnsi" w:hAnsiTheme="majorHAnsi"/>
                                 <w:lang w:val="en-US"/>
                               </w:rPr>
-                              <w:t xml:space="preserve">” </w:t>
-                            </w:r>
-                            <w:proofErr w:type="spellStart"/>
-                            <w:r>
-                              <w:rPr>
-                                <w:rFonts w:asciiTheme="majorHAnsi" w:hAnsiTheme="majorHAnsi"/>
-                                <w:lang w:val="en-US"/>
-                              </w:rPr>
-                              <w:t>goto</w:t>
-                            </w:r>
-                            <w:proofErr w:type="spellEnd"/>
-                            <w:r>
-                              <w:rPr>
-                                <w:rFonts w:asciiTheme="majorHAnsi" w:hAnsiTheme="majorHAnsi"/>
-                                <w:lang w:val="en-US"/>
-                              </w:rPr>
-                              <w:t xml:space="preserve"> this folder)</w:t>
+                              <w:t>” goto this folder)</w:t>
                             </w:r>
                           </w:p>
                         </w:txbxContent>
@@ -9031,30 +8693,12 @@
                                 <w:rFonts w:asciiTheme="majorHAnsi" w:hAnsiTheme="majorHAnsi"/>
                               </w:rPr>
                             </w:pPr>
-                            <w:proofErr w:type="spellStart"/>
                             <w:r>
                               <w:rPr>
                                 <w:rFonts w:asciiTheme="majorHAnsi" w:hAnsiTheme="majorHAnsi"/>
                               </w:rPr>
-                              <w:t>Previous</w:t>
+                              <w:t>Previous folder</w:t>
                             </w:r>
-                            <w:proofErr w:type="spellEnd"/>
-                            <w:r>
-                              <w:rPr>
-                                <w:rFonts w:asciiTheme="majorHAnsi" w:hAnsiTheme="majorHAnsi"/>
-                              </w:rPr>
-                              <w:t xml:space="preserve"> </w:t>
-                            </w:r>
-                            <w:proofErr w:type="spellStart"/>
-                            <w:proofErr w:type="gramStart"/>
-                            <w:r>
-                              <w:rPr>
-                                <w:rFonts w:asciiTheme="majorHAnsi" w:hAnsiTheme="majorHAnsi"/>
-                              </w:rPr>
-                              <w:t>folder</w:t>
-                            </w:r>
-                            <w:proofErr w:type="spellEnd"/>
-                            <w:proofErr w:type="gramEnd"/>
                             <w:r>
                               <w:rPr>
                                 <w:rFonts w:asciiTheme="majorHAnsi" w:hAnsiTheme="majorHAnsi"/>
@@ -9561,16 +9205,8 @@
                               <w:rPr>
                                 <w:rFonts w:asciiTheme="majorHAnsi" w:hAnsiTheme="majorHAnsi"/>
                               </w:rPr>
-                              <w:t xml:space="preserve">Music </w:t>
+                              <w:t>Music track</w:t>
                             </w:r>
-                            <w:proofErr w:type="spellStart"/>
-                            <w:r>
-                              <w:rPr>
-                                <w:rFonts w:asciiTheme="majorHAnsi" w:hAnsiTheme="majorHAnsi"/>
-                              </w:rPr>
-                              <w:t>track</w:t>
-                            </w:r>
-                            <w:proofErr w:type="spellEnd"/>
                             <w:r>
                               <w:rPr>
                                 <w:rFonts w:asciiTheme="majorHAnsi" w:hAnsiTheme="majorHAnsi"/>
@@ -9601,16 +9237,8 @@
                               <w:rPr>
                                 <w:rFonts w:asciiTheme="majorHAnsi" w:hAnsiTheme="majorHAnsi"/>
                               </w:rPr>
-                              <w:t xml:space="preserve"> </w:t>
+                              <w:t xml:space="preserve"> folder</w:t>
                             </w:r>
-                            <w:proofErr w:type="spellStart"/>
-                            <w:r>
-                              <w:rPr>
-                                <w:rFonts w:asciiTheme="majorHAnsi" w:hAnsiTheme="majorHAnsi"/>
-                              </w:rPr>
-                              <w:t>folder</w:t>
-                            </w:r>
-                            <w:proofErr w:type="spellEnd"/>
                           </w:p>
                         </w:txbxContent>
                       </wps:txbx>
@@ -10027,28 +9655,12 @@
                                 <w:rFonts w:asciiTheme="majorHAnsi" w:hAnsiTheme="majorHAnsi"/>
                               </w:rPr>
                             </w:pPr>
-                            <w:proofErr w:type="spellStart"/>
                             <w:r>
                               <w:rPr>
                                 <w:rFonts w:asciiTheme="majorHAnsi" w:hAnsiTheme="majorHAnsi"/>
                               </w:rPr>
-                              <w:t>Current</w:t>
+                              <w:t>Current playing</w:t>
                             </w:r>
-                            <w:proofErr w:type="spellEnd"/>
-                            <w:r>
-                              <w:rPr>
-                                <w:rFonts w:asciiTheme="majorHAnsi" w:hAnsiTheme="majorHAnsi"/>
-                              </w:rPr>
-                              <w:t xml:space="preserve"> </w:t>
-                            </w:r>
-                            <w:proofErr w:type="spellStart"/>
-                            <w:r>
-                              <w:rPr>
-                                <w:rFonts w:asciiTheme="majorHAnsi" w:hAnsiTheme="majorHAnsi"/>
-                              </w:rPr>
-                              <w:t>playing</w:t>
-                            </w:r>
-                            <w:proofErr w:type="spellEnd"/>
                           </w:p>
                         </w:txbxContent>
                       </wps:txbx>
@@ -10179,30 +9791,8 @@
                               <w:rPr>
                                 <w:rFonts w:asciiTheme="majorHAnsi" w:hAnsiTheme="majorHAnsi"/>
                               </w:rPr>
-                              <w:t xml:space="preserve">Return last </w:t>
+                              <w:t>Return last displayed folder</w:t>
                             </w:r>
-                            <w:proofErr w:type="spellStart"/>
-                            <w:r>
-                              <w:rPr>
-                                <w:rFonts w:asciiTheme="majorHAnsi" w:hAnsiTheme="majorHAnsi"/>
-                              </w:rPr>
-                              <w:t>displayed</w:t>
-                            </w:r>
-                            <w:proofErr w:type="spellEnd"/>
-                            <w:r>
-                              <w:rPr>
-                                <w:rFonts w:asciiTheme="majorHAnsi" w:hAnsiTheme="majorHAnsi"/>
-                              </w:rPr>
-                              <w:t xml:space="preserve"> </w:t>
-                            </w:r>
-                            <w:proofErr w:type="spellStart"/>
-                            <w:r>
-                              <w:rPr>
-                                <w:rFonts w:asciiTheme="majorHAnsi" w:hAnsiTheme="majorHAnsi"/>
-                              </w:rPr>
-                              <w:t>folder</w:t>
-                            </w:r>
-                            <w:proofErr w:type="spellEnd"/>
                           </w:p>
                         </w:txbxContent>
                       </wps:txbx>
@@ -10462,19 +10052,11 @@
                                 <w:rFonts w:asciiTheme="majorHAnsi" w:hAnsiTheme="majorHAnsi"/>
                               </w:rPr>
                             </w:pPr>
-                            <w:proofErr w:type="spellStart"/>
                             <w:r>
                               <w:rPr>
                                 <w:rFonts w:asciiTheme="majorHAnsi" w:hAnsiTheme="majorHAnsi"/>
                               </w:rPr>
-                              <w:t>Current</w:t>
-                            </w:r>
-                            <w:proofErr w:type="spellEnd"/>
-                            <w:r>
-                              <w:rPr>
-                                <w:rFonts w:asciiTheme="majorHAnsi" w:hAnsiTheme="majorHAnsi"/>
-                              </w:rPr>
-                              <w:t xml:space="preserve"> queue</w:t>
+                              <w:t>Current queue</w:t>
                             </w:r>
                           </w:p>
                         </w:txbxContent>
@@ -10667,28 +10249,12 @@
                                 <w:rFonts w:asciiTheme="majorHAnsi" w:hAnsiTheme="majorHAnsi"/>
                               </w:rPr>
                             </w:pPr>
-                            <w:proofErr w:type="spellStart"/>
                             <w:r>
                               <w:rPr>
                                 <w:rFonts w:asciiTheme="majorHAnsi" w:hAnsiTheme="majorHAnsi"/>
                               </w:rPr>
-                              <w:t>Current</w:t>
+                              <w:t>Current playing</w:t>
                             </w:r>
-                            <w:proofErr w:type="spellEnd"/>
-                            <w:r>
-                              <w:rPr>
-                                <w:rFonts w:asciiTheme="majorHAnsi" w:hAnsiTheme="majorHAnsi"/>
-                              </w:rPr>
-                              <w:t xml:space="preserve"> </w:t>
-                            </w:r>
-                            <w:proofErr w:type="spellStart"/>
-                            <w:r>
-                              <w:rPr>
-                                <w:rFonts w:asciiTheme="majorHAnsi" w:hAnsiTheme="majorHAnsi"/>
-                              </w:rPr>
-                              <w:t>playing</w:t>
-                            </w:r>
-                            <w:proofErr w:type="spellEnd"/>
                           </w:p>
                         </w:txbxContent>
                       </wps:txbx>
@@ -10889,16 +10455,8 @@
                               <w:rPr>
                                 <w:rFonts w:asciiTheme="majorHAnsi" w:hAnsiTheme="majorHAnsi"/>
                               </w:rPr>
-                              <w:t xml:space="preserve">Content of the </w:t>
+                              <w:t>Content of the folder</w:t>
                             </w:r>
-                            <w:proofErr w:type="spellStart"/>
-                            <w:r>
-                              <w:rPr>
-                                <w:rFonts w:asciiTheme="majorHAnsi" w:hAnsiTheme="majorHAnsi"/>
-                              </w:rPr>
-                              <w:t>folder</w:t>
-                            </w:r>
-                            <w:proofErr w:type="spellEnd"/>
                           </w:p>
                         </w:txbxContent>
                       </wps:txbx>
@@ -11338,42 +10896,18 @@
                                 <w:rFonts w:asciiTheme="majorHAnsi" w:hAnsiTheme="majorHAnsi"/>
                               </w:rPr>
                             </w:pPr>
-                            <w:proofErr w:type="spellStart"/>
                             <w:r>
                               <w:rPr>
                                 <w:rFonts w:asciiTheme="majorHAnsi" w:hAnsiTheme="majorHAnsi"/>
                               </w:rPr>
-                              <w:t>Current</w:t>
+                              <w:t>Current playing</w:t>
                             </w:r>
-                            <w:proofErr w:type="spellEnd"/>
                             <w:r>
                               <w:rPr>
                                 <w:rFonts w:asciiTheme="majorHAnsi" w:hAnsiTheme="majorHAnsi"/>
                               </w:rPr>
-                              <w:t xml:space="preserve"> </w:t>
+                              <w:t xml:space="preserve"> thumbnail</w:t>
                             </w:r>
-                            <w:proofErr w:type="spellStart"/>
-                            <w:r>
-                              <w:rPr>
-                                <w:rFonts w:asciiTheme="majorHAnsi" w:hAnsiTheme="majorHAnsi"/>
-                              </w:rPr>
-                              <w:t>playing</w:t>
-                            </w:r>
-                            <w:proofErr w:type="spellEnd"/>
-                            <w:r>
-                              <w:rPr>
-                                <w:rFonts w:asciiTheme="majorHAnsi" w:hAnsiTheme="majorHAnsi"/>
-                              </w:rPr>
-                              <w:t xml:space="preserve"> </w:t>
-                            </w:r>
-                            <w:proofErr w:type="spellStart"/>
-                            <w:r>
-                              <w:rPr>
-                                <w:rFonts w:asciiTheme="majorHAnsi" w:hAnsiTheme="majorHAnsi"/>
-                              </w:rPr>
-                              <w:t>thumbnail</w:t>
-                            </w:r>
-                            <w:proofErr w:type="spellEnd"/>
                           </w:p>
                         </w:txbxContent>
                       </wps:txbx>
@@ -11461,20 +10995,10 @@
         <w:pStyle w:val="Titre1"/>
       </w:pPr>
       <w:bookmarkStart w:id="6" w:name="_Toc505002368"/>
-      <w:proofErr w:type="spellStart"/>
       <w:r>
         <w:lastRenderedPageBreak/>
-        <w:t>Current</w:t>
-      </w:r>
-      <w:proofErr w:type="spellEnd"/>
-      <w:r>
-        <w:t xml:space="preserve"> </w:t>
-      </w:r>
-      <w:proofErr w:type="spellStart"/>
-      <w:r>
-        <w:t>playing</w:t>
-      </w:r>
-      <w:proofErr w:type="spellEnd"/>
+        <w:t>Current playing</w:t>
+      </w:r>
       <w:r>
         <w:t xml:space="preserve"> page</w:t>
       </w:r>
@@ -11549,30 +11073,8 @@
                               <w:rPr>
                                 <w:rFonts w:asciiTheme="majorHAnsi" w:hAnsiTheme="majorHAnsi"/>
                               </w:rPr>
-                              <w:t xml:space="preserve">Return last </w:t>
+                              <w:t>Return last displayed folder</w:t>
                             </w:r>
-                            <w:proofErr w:type="spellStart"/>
-                            <w:r>
-                              <w:rPr>
-                                <w:rFonts w:asciiTheme="majorHAnsi" w:hAnsiTheme="majorHAnsi"/>
-                              </w:rPr>
-                              <w:t>displayed</w:t>
-                            </w:r>
-                            <w:proofErr w:type="spellEnd"/>
-                            <w:r>
-                              <w:rPr>
-                                <w:rFonts w:asciiTheme="majorHAnsi" w:hAnsiTheme="majorHAnsi"/>
-                              </w:rPr>
-                              <w:t xml:space="preserve"> </w:t>
-                            </w:r>
-                            <w:proofErr w:type="spellStart"/>
-                            <w:r>
-                              <w:rPr>
-                                <w:rFonts w:asciiTheme="majorHAnsi" w:hAnsiTheme="majorHAnsi"/>
-                              </w:rPr>
-                              <w:t>folder</w:t>
-                            </w:r>
-                            <w:proofErr w:type="spellEnd"/>
                           </w:p>
                         </w:txbxContent>
                       </wps:txbx>
@@ -13480,15 +12982,7 @@
                               <w:jc w:val="center"/>
                             </w:pPr>
                             <w:r>
-                              <w:t>Change position (</w:t>
-                            </w:r>
-                            <w:proofErr w:type="spellStart"/>
-                            <w:r>
-                              <w:t>seek</w:t>
-                            </w:r>
-                            <w:proofErr w:type="spellEnd"/>
-                            <w:r>
-                              <w:t>)</w:t>
+                              <w:t>Change position (seek)</w:t>
                             </w:r>
                           </w:p>
                         </w:txbxContent>
@@ -13667,14 +13161,12 @@
                             <w:pPr>
                               <w:jc w:val="center"/>
                             </w:pPr>
-                            <w:proofErr w:type="spellStart"/>
                             <w:r>
                               <w:rPr>
                                 <w:rFonts w:asciiTheme="majorHAnsi" w:hAnsiTheme="majorHAnsi"/>
                               </w:rPr>
                               <w:t>Next</w:t>
                             </w:r>
-                            <w:proofErr w:type="spellEnd"/>
                           </w:p>
                         </w:txbxContent>
                       </wps:txbx>
@@ -13782,11 +13274,9 @@
                             <w:pPr>
                               <w:jc w:val="center"/>
                             </w:pPr>
-                            <w:proofErr w:type="spellStart"/>
                             <w:r>
                               <w:t>Previous</w:t>
                             </w:r>
-                            <w:proofErr w:type="spellEnd"/>
                           </w:p>
                         </w:txbxContent>
                       </wps:txbx>
@@ -15016,14 +14506,9 @@
       <w:bookmarkStart w:id="8" w:name="_Toc505002370"/>
       <w:r>
         <w:lastRenderedPageBreak/>
-        <w:t xml:space="preserve">Settings </w:t>
-      </w:r>
-      <w:proofErr w:type="spellStart"/>
-      <w:r>
-        <w:t>dailog</w:t>
+        <w:t>Settings dailog</w:t>
       </w:r>
       <w:bookmarkEnd w:id="8"/>
-      <w:proofErr w:type="spellEnd"/>
     </w:p>
     <w:p>
       <w:pPr>
@@ -16182,20 +15667,7 @@
           <w:lang w:val="en-US"/>
         </w:rPr>
         <w:br/>
-      </w:r>
-      <w:proofErr w:type="spellStart"/>
-      <w:r>
-        <w:rPr>
-          <w:lang w:val="en-US"/>
-        </w:rPr>
-        <w:t>AIVCtrl</w:t>
-      </w:r>
-      <w:proofErr w:type="spellEnd"/>
-      <w:r>
-        <w:rPr>
-          <w:lang w:val="en-US"/>
-        </w:rPr>
-        <w:t xml:space="preserve"> uses UPnP event </w:t>
+        <w:t xml:space="preserve">AIVCtrl uses UPnP event </w:t>
       </w:r>
       <w:r>
         <w:rPr>
@@ -16768,25 +16240,12 @@
         <w:br w:type="page"/>
       </w:r>
       <w:bookmarkStart w:id="12" w:name="_Toc505002374"/>
-      <w:proofErr w:type="spellStart"/>
       <w:r>
         <w:lastRenderedPageBreak/>
-        <w:t>Folder</w:t>
-      </w:r>
-      <w:proofErr w:type="spellEnd"/>
-      <w:r>
-        <w:t>, playlist, queue</w:t>
-      </w:r>
-      <w:r>
-        <w:t xml:space="preserve"> </w:t>
-      </w:r>
-      <w:proofErr w:type="spellStart"/>
-      <w:r>
-        <w:t>contextual</w:t>
-      </w:r>
-      <w:proofErr w:type="spellEnd"/>
-      <w:r>
-        <w:t xml:space="preserve"> menu</w:t>
+        <w:t>Folder, playlist, queue</w:t>
+      </w:r>
+      <w:r>
+        <w:t xml:space="preserve"> contextual menu</w:t>
       </w:r>
       <w:bookmarkEnd w:id="12"/>
     </w:p>
@@ -16889,21 +16348,7 @@
         <w:rPr>
           <w:lang w:val="en-US"/>
         </w:rPr>
-        <w:t xml:space="preserve"> The provider field is cleared. You can enter now a part of title. Corresponding </w:t>
-      </w:r>
-      <w:proofErr w:type="gramStart"/>
-      <w:r>
-        <w:rPr>
-          <w:lang w:val="en-US"/>
-        </w:rPr>
-        <w:t>titles  are</w:t>
-      </w:r>
-      <w:proofErr w:type="gramEnd"/>
-      <w:r>
-        <w:rPr>
-          <w:lang w:val="en-US"/>
-        </w:rPr>
-        <w:t xml:space="preserve"> moved on the top of the list. Stop </w:t>
+        <w:t xml:space="preserve"> The provider field is cleared. You can enter now a part of title. Corresponding titles  are moved on the top of the list. Stop </w:t>
       </w:r>
       <w:r>
         <w:rPr>
@@ -17251,7 +16696,6 @@
           <w:lang w:val="en-US"/>
         </w:rPr>
       </w:pPr>
-      <w:proofErr w:type="spellStart"/>
       <w:r>
         <w:rPr>
           <w:b/>
@@ -17259,7 +16703,6 @@
         </w:rPr>
         <w:t>Suppr</w:t>
       </w:r>
-      <w:proofErr w:type="spellEnd"/>
       <w:r>
         <w:rPr>
           <w:lang w:val="en-US"/>
@@ -17328,7 +16771,6 @@
           <w:lang w:val="en-US"/>
         </w:rPr>
       </w:pPr>
-      <w:proofErr w:type="spellStart"/>
       <w:r>
         <w:rPr>
           <w:b/>
@@ -17336,7 +16778,6 @@
         </w:rPr>
         <w:t>Ctrl+F</w:t>
       </w:r>
-      <w:proofErr w:type="spellEnd"/>
       <w:r>
         <w:rPr>
           <w:lang w:val="en-US"/>
@@ -20617,7 +20058,7 @@
 </file>
 
 <file path=customXml/itemProps1.xml><?xml version="1.0" encoding="utf-8"?>
-<ds:datastoreItem xmlns:ds="http://schemas.openxmlformats.org/officeDocument/2006/customXml" ds:itemID="{4515F748-4037-4A10-B858-11C2549D4C88}">
+<ds:datastoreItem xmlns:ds="http://schemas.openxmlformats.org/officeDocument/2006/customXml" ds:itemID="{4AEDE06A-EFC7-4365-8E3A-2747FB0902D3}">
   <ds:schemaRefs>
     <ds:schemaRef ds:uri="http://schemas.openxmlformats.org/officeDocument/2006/bibliography"/>
   </ds:schemaRefs>

</xml_diff>